<commit_message>
Creo una lista actualizable de notas, se crean nuevas notas con el botón flotante y se guardan gracias a una shared preference. Hago algunos Strings
</commit_message>
<xml_diff>
--- a/DOCUMENTOS/Memoria del proyecto.docx
+++ b/DOCUMENTOS/Memoria del proyecto.docx
@@ -708,13 +708,8 @@
       <w:r>
         <w:t xml:space="preserve">Usaremos </w:t>
       </w:r>
-      <w:proofErr w:type="spellStart"/>
-      <w:r>
-        <w:t>Github</w:t>
-      </w:r>
-      <w:proofErr w:type="spellEnd"/>
-      <w:r>
-        <w:t xml:space="preserve"> para el control de versiones</w:t>
+      <w:r>
+        <w:t>Github para el control de versiones</w:t>
       </w:r>
       <w:r>
         <w:t>.</w:t>
@@ -744,15 +739,7 @@
         </w:numPr>
       </w:pPr>
       <w:r>
-        <w:t xml:space="preserve">Usaremos </w:t>
-      </w:r>
-      <w:proofErr w:type="spellStart"/>
-      <w:r>
-        <w:t>JUnit</w:t>
-      </w:r>
-      <w:proofErr w:type="spellEnd"/>
-      <w:r>
-        <w:t xml:space="preserve"> para realizar pruebas al código.</w:t>
+        <w:t>Usaremos JUnit para realizar pruebas al código.</w:t>
       </w:r>
     </w:p>
     <w:p>
@@ -801,15 +788,7 @@
         <w:t xml:space="preserve">El IDE </w:t>
       </w:r>
       <w:r>
-        <w:t xml:space="preserve">Android Studio ya viene con </w:t>
-      </w:r>
-      <w:proofErr w:type="spellStart"/>
-      <w:r>
-        <w:t>JUnit</w:t>
-      </w:r>
-      <w:proofErr w:type="spellEnd"/>
-      <w:r>
-        <w:t>, por lo que no nos ha hecho falta instalarlo por separado</w:t>
+        <w:t>Android Studio ya viene con JUnit, por lo que no nos ha hecho falta instalarlo por separado</w:t>
       </w:r>
     </w:p>
     <w:p>
@@ -997,7 +976,6 @@
     <w:p>
       <w:pPr>
         <w:pStyle w:val="Prrafodelista"/>
-        <w:ind w:left="735"/>
         <w:rPr>
           <w:color w:val="C8C6C6"/>
           <w14:textFill>
@@ -1018,17 +996,15 @@
           <w:numId w:val="3"/>
         </w:numPr>
         <w:rPr>
-          <w:color w:val="70AD47" w:themeColor="accent6"/>
-        </w:rPr>
-      </w:pPr>
-      <w:proofErr w:type="spellStart"/>
-      <w:r>
-        <w:rPr>
-          <w:color w:val="70AD47" w:themeColor="accent6"/>
-        </w:rPr>
-        <w:t>Spartak</w:t>
-      </w:r>
-      <w:proofErr w:type="spellEnd"/>
+          <w:color w:val="00B0F0"/>
+        </w:rPr>
+      </w:pPr>
+      <w:r>
+        <w:rPr>
+          <w:color w:val="00B0F0"/>
+        </w:rPr>
+        <w:t>Vladyslav</w:t>
+      </w:r>
     </w:p>
     <w:p>
       <w:pPr>
@@ -1038,34 +1014,136 @@
           <w:numId w:val="3"/>
         </w:numPr>
         <w:rPr>
+          <w:color w:val="BF8F00" w:themeColor="accent4" w:themeShade="BF"/>
+        </w:rPr>
+      </w:pPr>
+      <w:r>
+        <w:rPr>
+          <w:color w:val="6600FF"/>
+        </w:rPr>
+        <w:t>Yosef</w:t>
+      </w:r>
+    </w:p>
+    <w:p>
+      <w:pPr>
+        <w:ind w:left="708"/>
+        <w:rPr>
+          <w:color w:val="6600FF"/>
+        </w:rPr>
+      </w:pPr>
+      <w:r>
+        <w:rPr>
+          <w:color w:val="6600FF"/>
+        </w:rPr>
+        <w:t xml:space="preserve">Echadle un vistazo a lo que ya hay escrito hasta ahora, mirad que os parece y cualquier cosa la comentamos por aquí o por </w:t>
+      </w:r>
+      <w:r>
+        <w:rPr>
+          <w:rFonts w:hint="eastAsia"/>
+          <w:color w:val="6600FF"/>
+        </w:rPr>
+        <w:t>wasap</w:t>
+      </w:r>
+      <w:r>
+        <w:rPr>
+          <w:color w:val="6600FF"/>
+        </w:rPr>
+        <w:t xml:space="preserve"> =)</w:t>
+      </w:r>
+    </w:p>
+    <w:p>
+      <w:pPr>
+        <w:ind w:left="708"/>
+        <w:rPr>
+          <w:color w:val="6600FF"/>
+        </w:rPr>
+      </w:pPr>
+      <w:r>
+        <w:rPr>
+          <w:color w:val="6600FF"/>
+        </w:rPr>
+        <w:t>02/10/2024 (Yosef): Creo las activities de setting y splashscreen. Creo sus documentos de layout, modifico para darle aspecto. Creo en la activity main aspecto gráfico, incluyo widgets, funcionalidades a los menús y una toolbar funcional que. En setting creo una listview para poder cargar todas las configuraciones, según las vayamos teniendo. Creo también los ficheros de internacionalización y los ficheros de menú para darle aspecto a estos. Creo una animación para splashscreen</w:t>
+      </w:r>
+      <w:r>
+        <w:rPr>
+          <w:color w:val="6600FF"/>
+        </w:rPr>
+        <w:t xml:space="preserve"> y hago push.</w:t>
+      </w:r>
+    </w:p>
+    <w:p>
+      <w:pPr>
+        <w:ind w:left="708"/>
+        <w:rPr>
+          <w:color w:val="6600FF"/>
+        </w:rPr>
+      </w:pPr>
+      <w:r>
+        <w:rPr>
+          <w:color w:val="6600FF"/>
+        </w:rPr>
+        <w:t>03/10/2024 (Yosef): He implementado muchos cambios gráficos, sobre todo al main. He creado tres fragments para que sean los principales de la app. Uno de ellos tiene ya bastante funcionalidad que es el del calendario. Mi idea es poner el calendario en medio, el fragment today para que salgan los eventos que tenga el usuario en ese día a la izquierda y las notas genéricas a la derecha. El calendario del fragment calendario le he implementado un método para que devuelva el día que se está pickeando y un toast comentado para que podamos ir probando. En un futuro, mi idea sería que cuando se pincha un día en concreto se abriese una activity nueva con las notas, los eventos que tiene ese día el usuario y la pestaña de hoy que fuese un desglose del día actual pero más detallado, implementando una línea temporal como a las 12 reunion a las 14 comida y a las 16 gimnasio. Idme diciendo que os parece. El próximo día pondré todos los ‘botones’ con las imágenes escaladas, hay con color y sin color para dar un feedback al usuario indicando en cual está en todo momento, cuando pinchas uno se pone a color y cuando lo deseleccionas le ponemos el sin color.</w:t>
+      </w:r>
+    </w:p>
+    <w:p>
+      <w:pPr>
+        <w:ind w:left="708"/>
+        <w:rPr>
+          <w:color w:val="6600FF"/>
+        </w:rPr>
+      </w:pPr>
+      <w:r>
+        <w:rPr>
+          <w:color w:val="6600FF"/>
+        </w:rPr>
+        <w:t>06/10/2024 (Yosef): Los botones ya cambian de color al ser pulsados. Añado varios cambios al main y al fragment today para que se muestre el día actual, independientemente del idioma, un saludo y un listview que se llena con datos. El array que llena el listview se coge desde la activity main, pásandolo a través de un bundle. Realizo otros cambios como hacer que el listview se refresque deslizando hacia arriba del listview y cambios en el fichero gradle para añadirle una dependencia.</w:t>
+      </w:r>
+    </w:p>
+    <w:p>
+      <w:pPr>
+        <w:ind w:left="708"/>
+        <w:rPr>
           <w:color w:val="00B0F0"/>
         </w:rPr>
       </w:pPr>
-      <w:proofErr w:type="spellStart"/>
       <w:r>
         <w:rPr>
           <w:color w:val="00B0F0"/>
         </w:rPr>
-        <w:t>Vladyslav</w:t>
-      </w:r>
-      <w:proofErr w:type="spellEnd"/>
-    </w:p>
-    <w:p>
-      <w:pPr>
-        <w:pStyle w:val="Prrafodelista"/>
-        <w:numPr>
-          <w:ilvl w:val="1"/>
-          <w:numId w:val="3"/>
-        </w:numPr>
-        <w:rPr>
-          <w:color w:val="BF8F00" w:themeColor="accent4" w:themeShade="BF"/>
-        </w:rPr>
-      </w:pPr>
-      <w:r>
+        <w:t>08/10/2024 (Vladyslav)</w:t>
+      </w:r>
+      <w:r>
+        <w:rPr>
+          <w:color w:val="00B0F0"/>
+        </w:rPr>
+        <w:t>: Ha creado un nuevo layout que se carga tras seleccionar un día en el calendario. Ha incluido todas las strings necesarias para darle funcionalidad, ha dado funcionalidad al layout y actualizado los comentarios necesarios para esa parte. También, ha creado una rama para esta funcionalidad.</w:t>
+      </w:r>
+    </w:p>
+    <w:p>
+      <w:pPr>
+        <w:ind w:left="708"/>
         <w:rPr>
           <w:color w:val="6600FF"/>
         </w:rPr>
-        <w:t>Yosef</w:t>
+      </w:pPr>
+      <w:r>
+        <w:rPr>
+          <w:color w:val="6600FF"/>
+        </w:rPr>
+        <w:lastRenderedPageBreak/>
+        <w:t>09</w:t>
+      </w:r>
+      <w:r>
+        <w:rPr>
+          <w:color w:val="6600FF"/>
+        </w:rPr>
+        <w:t xml:space="preserve">/10/2024 (Yosef): </w:t>
+      </w:r>
+      <w:r>
+        <w:rPr>
+          <w:color w:val="6600FF"/>
+        </w:rPr>
+        <w:t>Añado algunas funcionalidades al main y a las notas, solo pequeños cambios para poder cargar elementos.</w:t>
       </w:r>
     </w:p>
     <w:p>
@@ -1079,565 +1157,20 @@
         <w:rPr>
           <w:color w:val="6600FF"/>
         </w:rPr>
-        <w:t xml:space="preserve">Echadle un vistazo a lo que ya hay escrito hasta ahora, mirad que os parece y cualquier cosa la comentamos por aquí o por </w:t>
-      </w:r>
-      <w:r>
-        <w:rPr>
-          <w:rFonts w:hint="eastAsia"/>
+        <w:t>11</w:t>
+      </w:r>
+      <w:r>
+        <w:rPr>
           <w:color w:val="6600FF"/>
         </w:rPr>
-        <w:t>wasap</w:t>
+        <w:t xml:space="preserve">/10/2024 (Yosef): </w:t>
       </w:r>
       <w:r>
         <w:rPr>
           <w:color w:val="6600FF"/>
         </w:rPr>
-        <w:t xml:space="preserve"> =)</w:t>
-      </w:r>
-    </w:p>
-    <w:p>
-      <w:pPr>
-        <w:ind w:left="708"/>
-        <w:rPr>
-          <w:color w:val="6600FF"/>
-        </w:rPr>
-      </w:pPr>
-      <w:r>
-        <w:rPr>
-          <w:color w:val="6600FF"/>
-        </w:rPr>
-        <w:t xml:space="preserve">02/10/2024 (Yosef): Creo las </w:t>
-      </w:r>
-      <w:proofErr w:type="spellStart"/>
-      <w:r>
-        <w:rPr>
-          <w:color w:val="6600FF"/>
-        </w:rPr>
-        <w:t>activities</w:t>
-      </w:r>
-      <w:proofErr w:type="spellEnd"/>
-      <w:r>
-        <w:rPr>
-          <w:color w:val="6600FF"/>
-        </w:rPr>
-        <w:t xml:space="preserve"> de </w:t>
-      </w:r>
-      <w:proofErr w:type="spellStart"/>
-      <w:r>
-        <w:rPr>
-          <w:color w:val="6600FF"/>
-        </w:rPr>
-        <w:t>setting</w:t>
-      </w:r>
-      <w:proofErr w:type="spellEnd"/>
-      <w:r>
-        <w:rPr>
-          <w:color w:val="6600FF"/>
-        </w:rPr>
-        <w:t xml:space="preserve"> y </w:t>
-      </w:r>
-      <w:proofErr w:type="spellStart"/>
-      <w:r>
-        <w:rPr>
-          <w:color w:val="6600FF"/>
-        </w:rPr>
-        <w:t>splashscreen</w:t>
-      </w:r>
-      <w:proofErr w:type="spellEnd"/>
-      <w:r>
-        <w:rPr>
-          <w:color w:val="6600FF"/>
-        </w:rPr>
-        <w:t xml:space="preserve">. Creo sus documentos de </w:t>
-      </w:r>
-      <w:proofErr w:type="spellStart"/>
-      <w:r>
-        <w:rPr>
-          <w:color w:val="6600FF"/>
-        </w:rPr>
-        <w:t>layout</w:t>
-      </w:r>
-      <w:proofErr w:type="spellEnd"/>
-      <w:r>
-        <w:rPr>
-          <w:color w:val="6600FF"/>
-        </w:rPr>
-        <w:t xml:space="preserve">, modifico para darle aspecto. Creo en la </w:t>
-      </w:r>
-      <w:proofErr w:type="spellStart"/>
-      <w:r>
-        <w:rPr>
-          <w:color w:val="6600FF"/>
-        </w:rPr>
-        <w:t>activity</w:t>
-      </w:r>
-      <w:proofErr w:type="spellEnd"/>
-      <w:r>
-        <w:rPr>
-          <w:color w:val="6600FF"/>
-        </w:rPr>
-        <w:t xml:space="preserve"> </w:t>
-      </w:r>
-      <w:proofErr w:type="spellStart"/>
-      <w:r>
-        <w:rPr>
-          <w:color w:val="6600FF"/>
-        </w:rPr>
-        <w:t>main</w:t>
-      </w:r>
-      <w:proofErr w:type="spellEnd"/>
-      <w:r>
-        <w:rPr>
-          <w:color w:val="6600FF"/>
-        </w:rPr>
-        <w:t xml:space="preserve"> aspecto gráfico, incluyo widgets, funcionalidades a los menús y una </w:t>
-      </w:r>
-      <w:proofErr w:type="spellStart"/>
-      <w:r>
-        <w:rPr>
-          <w:color w:val="6600FF"/>
-        </w:rPr>
-        <w:t>toolbar</w:t>
-      </w:r>
-      <w:proofErr w:type="spellEnd"/>
-      <w:r>
-        <w:rPr>
-          <w:color w:val="6600FF"/>
-        </w:rPr>
-        <w:t xml:space="preserve"> funcional que. En </w:t>
-      </w:r>
-      <w:proofErr w:type="spellStart"/>
-      <w:r>
-        <w:rPr>
-          <w:color w:val="6600FF"/>
-        </w:rPr>
-        <w:t>setting</w:t>
-      </w:r>
-      <w:proofErr w:type="spellEnd"/>
-      <w:r>
-        <w:rPr>
-          <w:color w:val="6600FF"/>
-        </w:rPr>
-        <w:t xml:space="preserve"> creo una </w:t>
-      </w:r>
-      <w:proofErr w:type="spellStart"/>
-      <w:r>
-        <w:rPr>
-          <w:color w:val="6600FF"/>
-        </w:rPr>
-        <w:t>listview</w:t>
-      </w:r>
-      <w:proofErr w:type="spellEnd"/>
-      <w:r>
-        <w:rPr>
-          <w:color w:val="6600FF"/>
-        </w:rPr>
-        <w:t xml:space="preserve"> para poder cargar todas las configuraciones, según las vayamos teniendo. Creo también los ficheros de internacionalización y los ficheros de menú para darle aspecto a estos. Creo una animación para </w:t>
-      </w:r>
-      <w:proofErr w:type="spellStart"/>
-      <w:r>
-        <w:rPr>
-          <w:color w:val="6600FF"/>
-        </w:rPr>
-        <w:t>splashscreen</w:t>
-      </w:r>
-      <w:proofErr w:type="spellEnd"/>
-      <w:r>
-        <w:rPr>
-          <w:color w:val="6600FF"/>
-        </w:rPr>
-        <w:t xml:space="preserve"> y hago </w:t>
-      </w:r>
-      <w:proofErr w:type="spellStart"/>
-      <w:r>
-        <w:rPr>
-          <w:color w:val="6600FF"/>
-        </w:rPr>
-        <w:t>push</w:t>
-      </w:r>
-      <w:proofErr w:type="spellEnd"/>
-      <w:r>
-        <w:rPr>
-          <w:color w:val="6600FF"/>
-        </w:rPr>
-        <w:t>.</w:t>
-      </w:r>
-    </w:p>
-    <w:p>
-      <w:pPr>
-        <w:ind w:left="708"/>
-        <w:rPr>
-          <w:color w:val="6600FF"/>
-        </w:rPr>
-      </w:pPr>
-      <w:r>
-        <w:rPr>
-          <w:color w:val="6600FF"/>
-        </w:rPr>
-        <w:t xml:space="preserve">03/10/2024 (Yosef): He implementado muchos cambios gráficos, sobre todo al </w:t>
-      </w:r>
-      <w:proofErr w:type="spellStart"/>
-      <w:r>
-        <w:rPr>
-          <w:color w:val="6600FF"/>
-        </w:rPr>
-        <w:t>main</w:t>
-      </w:r>
-      <w:proofErr w:type="spellEnd"/>
-      <w:r>
-        <w:rPr>
-          <w:color w:val="6600FF"/>
-        </w:rPr>
-        <w:t xml:space="preserve">. He creado tres </w:t>
-      </w:r>
-      <w:proofErr w:type="spellStart"/>
-      <w:r>
-        <w:rPr>
-          <w:color w:val="6600FF"/>
-        </w:rPr>
-        <w:t>fragments</w:t>
-      </w:r>
-      <w:proofErr w:type="spellEnd"/>
-      <w:r>
-        <w:rPr>
-          <w:color w:val="6600FF"/>
-        </w:rPr>
-        <w:t xml:space="preserve"> para que sean los principales de la app. Uno de ellos tiene ya bastante funcionalidad que es el del calendario. Mi idea es poner el calendario en medio, el </w:t>
-      </w:r>
-      <w:proofErr w:type="spellStart"/>
-      <w:r>
-        <w:rPr>
-          <w:color w:val="6600FF"/>
-        </w:rPr>
-        <w:t>fragment</w:t>
-      </w:r>
-      <w:proofErr w:type="spellEnd"/>
-      <w:r>
-        <w:rPr>
-          <w:color w:val="6600FF"/>
-        </w:rPr>
-        <w:t xml:space="preserve"> </w:t>
-      </w:r>
-      <w:proofErr w:type="spellStart"/>
-      <w:r>
-        <w:rPr>
-          <w:color w:val="6600FF"/>
-        </w:rPr>
-        <w:t>today</w:t>
-      </w:r>
-      <w:proofErr w:type="spellEnd"/>
-      <w:r>
-        <w:rPr>
-          <w:color w:val="6600FF"/>
-        </w:rPr>
-        <w:t xml:space="preserve"> para que salgan los eventos que tenga el usuario en ese día a la izquierda y las notas genéricas a la derecha. El calendario del </w:t>
-      </w:r>
-      <w:proofErr w:type="spellStart"/>
-      <w:r>
-        <w:rPr>
-          <w:color w:val="6600FF"/>
-        </w:rPr>
-        <w:t>fragment</w:t>
-      </w:r>
-      <w:proofErr w:type="spellEnd"/>
-      <w:r>
-        <w:rPr>
-          <w:color w:val="6600FF"/>
-        </w:rPr>
-        <w:t xml:space="preserve"> calendario le he implementado un método para que devuelva el día que se está </w:t>
-      </w:r>
-      <w:proofErr w:type="spellStart"/>
-      <w:r>
-        <w:rPr>
-          <w:color w:val="6600FF"/>
-        </w:rPr>
-        <w:t>pickeando</w:t>
-      </w:r>
-      <w:proofErr w:type="spellEnd"/>
-      <w:r>
-        <w:rPr>
-          <w:color w:val="6600FF"/>
-        </w:rPr>
-        <w:t xml:space="preserve"> y un </w:t>
-      </w:r>
-      <w:proofErr w:type="spellStart"/>
-      <w:r>
-        <w:rPr>
-          <w:color w:val="6600FF"/>
-        </w:rPr>
-        <w:t>toast</w:t>
-      </w:r>
-      <w:proofErr w:type="spellEnd"/>
-      <w:r>
-        <w:rPr>
-          <w:color w:val="6600FF"/>
-        </w:rPr>
-        <w:t xml:space="preserve"> comentado para que podamos ir probando. En un futuro, mi idea sería que cuando se pincha un día en concreto se abriese una </w:t>
-      </w:r>
-      <w:proofErr w:type="spellStart"/>
-      <w:r>
-        <w:rPr>
-          <w:color w:val="6600FF"/>
-        </w:rPr>
-        <w:t>activity</w:t>
-      </w:r>
-      <w:proofErr w:type="spellEnd"/>
-      <w:r>
-        <w:rPr>
-          <w:color w:val="6600FF"/>
-        </w:rPr>
-        <w:t xml:space="preserve"> nueva con las notas, los eventos que tiene ese día el usuario y la pestaña de hoy que fuese un desglose del día actual pero más detallado, implementando una línea temporal como a las 12 </w:t>
-      </w:r>
-      <w:proofErr w:type="spellStart"/>
-      <w:r>
-        <w:rPr>
-          <w:color w:val="6600FF"/>
-        </w:rPr>
-        <w:t>reunion</w:t>
-      </w:r>
-      <w:proofErr w:type="spellEnd"/>
-      <w:r>
-        <w:rPr>
-          <w:color w:val="6600FF"/>
-        </w:rPr>
-        <w:t xml:space="preserve"> a las 14 comida y a las 16 gimnasio. Idme diciendo que os parece. El próximo día pondré todos los ‘botones’ con las imágenes escaladas, hay con color y sin color para dar un </w:t>
-      </w:r>
-      <w:proofErr w:type="spellStart"/>
-      <w:r>
-        <w:rPr>
-          <w:color w:val="6600FF"/>
-        </w:rPr>
-        <w:t>feedback</w:t>
-      </w:r>
-      <w:proofErr w:type="spellEnd"/>
-      <w:r>
-        <w:rPr>
-          <w:color w:val="6600FF"/>
-        </w:rPr>
-        <w:t xml:space="preserve"> al usuario indicando en cual está en todo momento, cuando pinchas uno se pone a color y cuando lo deseleccionas le ponemos el sin color.</w:t>
-      </w:r>
-    </w:p>
-    <w:p>
-      <w:pPr>
-        <w:ind w:left="708"/>
-        <w:rPr>
-          <w:color w:val="6600FF"/>
-        </w:rPr>
-      </w:pPr>
-      <w:r>
-        <w:rPr>
-          <w:color w:val="6600FF"/>
-        </w:rPr>
-        <w:t>0</w:t>
-      </w:r>
-      <w:r>
-        <w:rPr>
-          <w:color w:val="6600FF"/>
-        </w:rPr>
-        <w:t>6</w:t>
-      </w:r>
-      <w:r>
-        <w:rPr>
-          <w:color w:val="6600FF"/>
-        </w:rPr>
-        <w:t xml:space="preserve">/10/2024 (Yosef): </w:t>
-      </w:r>
-      <w:r>
-        <w:rPr>
-          <w:color w:val="6600FF"/>
-        </w:rPr>
-        <w:t xml:space="preserve">Los botones ya cambian de color al ser pulsados. Añado varios cambios al </w:t>
-      </w:r>
-      <w:proofErr w:type="spellStart"/>
-      <w:r>
-        <w:rPr>
-          <w:color w:val="6600FF"/>
-        </w:rPr>
-        <w:t>main</w:t>
-      </w:r>
-      <w:proofErr w:type="spellEnd"/>
-      <w:r>
-        <w:rPr>
-          <w:color w:val="6600FF"/>
-        </w:rPr>
-        <w:t xml:space="preserve"> y al </w:t>
-      </w:r>
-      <w:proofErr w:type="spellStart"/>
-      <w:r>
-        <w:rPr>
-          <w:color w:val="6600FF"/>
-        </w:rPr>
-        <w:t>fragment</w:t>
-      </w:r>
-      <w:proofErr w:type="spellEnd"/>
-      <w:r>
-        <w:rPr>
-          <w:color w:val="6600FF"/>
-        </w:rPr>
-        <w:t xml:space="preserve"> </w:t>
-      </w:r>
-      <w:proofErr w:type="spellStart"/>
-      <w:r>
-        <w:rPr>
-          <w:color w:val="6600FF"/>
-        </w:rPr>
-        <w:t>today</w:t>
-      </w:r>
-      <w:proofErr w:type="spellEnd"/>
-      <w:r>
-        <w:rPr>
-          <w:color w:val="6600FF"/>
-        </w:rPr>
-        <w:t xml:space="preserve"> para que se muestre el día actual, independientemente del idioma, un saludo y un </w:t>
-      </w:r>
-      <w:proofErr w:type="spellStart"/>
-      <w:r>
-        <w:rPr>
-          <w:color w:val="6600FF"/>
-        </w:rPr>
-        <w:t>listview</w:t>
-      </w:r>
-      <w:proofErr w:type="spellEnd"/>
-      <w:r>
-        <w:rPr>
-          <w:color w:val="6600FF"/>
-        </w:rPr>
-        <w:t xml:space="preserve"> que se llena con datos. El array que llena </w:t>
-      </w:r>
-      <w:proofErr w:type="spellStart"/>
-      <w:r>
-        <w:rPr>
-          <w:color w:val="6600FF"/>
-        </w:rPr>
-        <w:t>el</w:t>
-      </w:r>
-      <w:proofErr w:type="spellEnd"/>
-      <w:r>
-        <w:rPr>
-          <w:color w:val="6600FF"/>
-        </w:rPr>
-        <w:t xml:space="preserve"> </w:t>
-      </w:r>
-      <w:proofErr w:type="spellStart"/>
-      <w:r>
-        <w:rPr>
-          <w:color w:val="6600FF"/>
-        </w:rPr>
-        <w:t>listview</w:t>
-      </w:r>
-      <w:proofErr w:type="spellEnd"/>
-      <w:r>
-        <w:rPr>
-          <w:color w:val="6600FF"/>
-        </w:rPr>
-        <w:t xml:space="preserve"> se coge desde la </w:t>
-      </w:r>
-      <w:proofErr w:type="spellStart"/>
-      <w:r>
-        <w:rPr>
-          <w:color w:val="6600FF"/>
-        </w:rPr>
-        <w:t>activity</w:t>
-      </w:r>
-      <w:proofErr w:type="spellEnd"/>
-      <w:r>
-        <w:rPr>
-          <w:color w:val="6600FF"/>
-        </w:rPr>
-        <w:t xml:space="preserve"> </w:t>
-      </w:r>
-      <w:proofErr w:type="spellStart"/>
-      <w:r>
-        <w:rPr>
-          <w:color w:val="6600FF"/>
-        </w:rPr>
-        <w:t>main</w:t>
-      </w:r>
-      <w:proofErr w:type="spellEnd"/>
-      <w:r>
-        <w:rPr>
-          <w:color w:val="6600FF"/>
-        </w:rPr>
-        <w:t xml:space="preserve">, </w:t>
-      </w:r>
-      <w:proofErr w:type="spellStart"/>
-      <w:r>
-        <w:rPr>
-          <w:color w:val="6600FF"/>
-        </w:rPr>
-        <w:t>pásandolo</w:t>
-      </w:r>
-      <w:proofErr w:type="spellEnd"/>
-      <w:r>
-        <w:rPr>
-          <w:color w:val="6600FF"/>
-        </w:rPr>
-        <w:t xml:space="preserve"> a través de un </w:t>
-      </w:r>
-      <w:proofErr w:type="spellStart"/>
-      <w:r>
-        <w:rPr>
-          <w:color w:val="6600FF"/>
-        </w:rPr>
-        <w:t>bundle</w:t>
-      </w:r>
-      <w:proofErr w:type="spellEnd"/>
-      <w:r>
-        <w:rPr>
-          <w:color w:val="6600FF"/>
-        </w:rPr>
-        <w:t xml:space="preserve">. Realizo otros cambios como hacer que el </w:t>
-      </w:r>
-      <w:proofErr w:type="spellStart"/>
-      <w:r>
-        <w:rPr>
-          <w:color w:val="6600FF"/>
-        </w:rPr>
-        <w:t>listview</w:t>
-      </w:r>
-      <w:proofErr w:type="spellEnd"/>
-      <w:r>
-        <w:rPr>
-          <w:color w:val="6600FF"/>
-        </w:rPr>
-        <w:t xml:space="preserve"> se refresque deslizando hacia arriba del </w:t>
-      </w:r>
-      <w:proofErr w:type="spellStart"/>
-      <w:r>
-        <w:rPr>
-          <w:color w:val="6600FF"/>
-        </w:rPr>
-        <w:t>listview</w:t>
-      </w:r>
-      <w:proofErr w:type="spellEnd"/>
-      <w:r>
-        <w:rPr>
-          <w:color w:val="6600FF"/>
-        </w:rPr>
-        <w:t xml:space="preserve"> y cambios en el fichero </w:t>
-      </w:r>
-      <w:proofErr w:type="spellStart"/>
-      <w:r>
-        <w:rPr>
-          <w:color w:val="6600FF"/>
-        </w:rPr>
-        <w:t>gradle</w:t>
-      </w:r>
-      <w:proofErr w:type="spellEnd"/>
-      <w:r>
-        <w:rPr>
-          <w:color w:val="6600FF"/>
-        </w:rPr>
-        <w:t xml:space="preserve"> para añadirle una dependencia.</w:t>
-      </w:r>
-    </w:p>
-    <w:p>
-      <w:pPr>
-        <w:ind w:left="708"/>
-        <w:rPr>
-          <w:color w:val="6600FF"/>
-        </w:rPr>
-      </w:pPr>
+        <w:t>Creo una nueva rama de feature para las notas. Creo también una lista actualizable para ir cargando las notas y un botón flotante para ir añadiéndolas y le doy a todo funcionalidad, además de tener listos los comentarios de esta nueva parte y añadir strings.</w:t>
+      </w:r>
     </w:p>
     <w:sectPr>
       <w:headerReference w:type="even" r:id="rId7"/>
@@ -1753,39 +1286,7 @@
       <w:jc w:val="right"/>
     </w:pPr>
     <w:r>
-      <w:t xml:space="preserve">Grupo 3: </w:t>
-    </w:r>
-    <w:proofErr w:type="spellStart"/>
-    <w:r>
-      <w:t>Vladyslav</w:t>
-    </w:r>
-    <w:proofErr w:type="spellEnd"/>
-    <w:r>
-      <w:t xml:space="preserve"> </w:t>
-    </w:r>
-    <w:proofErr w:type="spellStart"/>
-    <w:r>
-      <w:t>Rosiyan</w:t>
-    </w:r>
-    <w:proofErr w:type="spellEnd"/>
-    <w:r>
-      <w:t xml:space="preserve">, </w:t>
-    </w:r>
-    <w:proofErr w:type="spellStart"/>
-    <w:r>
-      <w:t>Spartak</w:t>
-    </w:r>
-    <w:proofErr w:type="spellEnd"/>
-    <w:r>
-      <w:t xml:space="preserve"> </w:t>
-    </w:r>
-    <w:proofErr w:type="spellStart"/>
-    <w:r>
-      <w:t>Nassekine</w:t>
-    </w:r>
-    <w:proofErr w:type="spellEnd"/>
-    <w:r>
-      <w:t xml:space="preserve"> y Yosef Guillermo Karam Müller</w:t>
+      <w:t>Grupo 3: Vladyslav Rosiyan, Spartak Nassekine y Yosef Guillermo Karam Müller</w:t>
     </w:r>
   </w:p>
 </w:hdr>

</xml_diff>

<commit_message>
Realizo el login y signup y le doy funcionalidad, me falta enlazarla a la base de datos. Creo todo lo relacionado con ello y hago que todas las activities se muestren en vertical, que no se gire el movil y la pantalla. Añado muchas cosillas como strings, fuentes, backgrouns personalizados, personalziación de botones, etc.
</commit_message>
<xml_diff>
--- a/DOCUMENTOS/Memoria del proyecto.docx
+++ b/DOCUMENTOS/Memoria del proyecto.docx
@@ -1,6 +1,6 @@
 
 <file path=word/document.xml><?xml version="1.0" encoding="utf-8"?>
-<w:document xmlns:wpc="http://schemas.microsoft.com/office/word/2010/wordprocessingCanvas" xmlns:cx="http://schemas.microsoft.com/office/drawing/2014/chartex" xmlns:cx1="http://schemas.microsoft.com/office/drawing/2015/9/8/chartex" xmlns:cx2="http://schemas.microsoft.com/office/drawing/2015/10/21/chartex" xmlns:cx3="http://schemas.microsoft.com/office/drawing/2016/5/9/chartex" xmlns:cx4="http://schemas.microsoft.com/office/drawing/2016/5/10/chartex" xmlns:cx5="http://schemas.microsoft.com/office/drawing/2016/5/11/chartex" xmlns:cx6="http://schemas.microsoft.com/office/drawing/2016/5/12/chartex" xmlns:cx7="http://schemas.microsoft.com/office/drawing/2016/5/13/chartex" xmlns:cx8="http://schemas.microsoft.com/office/drawing/2016/5/14/chartex" xmlns:mc="http://schemas.openxmlformats.org/markup-compatibility/2006" xmlns:aink="http://schemas.microsoft.com/office/drawing/2016/ink" xmlns:am3d="http://schemas.microsoft.com/office/drawing/2017/model3d" xmlns:o="urn:schemas-microsoft-com:office:office" xmlns:oel="http://schemas.microsoft.com/office/2019/extlst" xmlns:r="http://schemas.openxmlformats.org/officeDocument/2006/relationships" xmlns:m="http://schemas.openxmlformats.org/officeDocument/2006/math" xmlns:v="urn:schemas-microsoft-com:vml" xmlns:wp14="http://schemas.microsoft.com/office/word/2010/wordprocessingDrawing" xmlns:wp="http://schemas.openxmlformats.org/drawingml/2006/wordprocessingDrawing" xmlns:w10="urn:schemas-microsoft-com:office:word" xmlns:w="http://schemas.openxmlformats.org/wordprocessingml/2006/main" xmlns:w14="http://schemas.microsoft.com/office/word/2010/wordml" xmlns:w15="http://schemas.microsoft.com/office/word/2012/wordml" xmlns:w16cex="http://schemas.microsoft.com/office/word/2018/wordml/cex" xmlns:w16cid="http://schemas.microsoft.com/office/word/2016/wordml/cid" xmlns:w16="http://schemas.microsoft.com/office/word/2018/wordml" xmlns:w16du="http://schemas.microsoft.com/office/word/2023/wordml/word16du" xmlns:w16sdtdh="http://schemas.microsoft.com/office/word/2020/wordml/sdtdatahash" xmlns:w16se="http://schemas.microsoft.com/office/word/2015/wordml/symex" xmlns:wpg="http://schemas.microsoft.com/office/word/2010/wordprocessingGroup" xmlns:wpi="http://schemas.microsoft.com/office/word/2010/wordprocessingInk" xmlns:wne="http://schemas.microsoft.com/office/word/2006/wordml" xmlns:wps="http://schemas.microsoft.com/office/word/2010/wordprocessingShape" mc:Ignorable="w14 w15 w16se w16cid w16 w16cex w16sdtdh w16du wp14">
+<w:document xmlns:wpc="http://schemas.microsoft.com/office/word/2010/wordprocessingCanvas" xmlns:cx="http://schemas.microsoft.com/office/drawing/2014/chartex" xmlns:cx1="http://schemas.microsoft.com/office/drawing/2015/9/8/chartex" xmlns:mc="http://schemas.openxmlformats.org/markup-compatibility/2006" xmlns:o="urn:schemas-microsoft-com:office:office" xmlns:r="http://schemas.openxmlformats.org/officeDocument/2006/relationships" xmlns:m="http://schemas.openxmlformats.org/officeDocument/2006/math" xmlns:v="urn:schemas-microsoft-com:vml" xmlns:wp14="http://schemas.microsoft.com/office/word/2010/wordprocessingDrawing" xmlns:wp="http://schemas.openxmlformats.org/drawingml/2006/wordprocessingDrawing" xmlns:w10="urn:schemas-microsoft-com:office:word" xmlns:w="http://schemas.openxmlformats.org/wordprocessingml/2006/main" xmlns:w14="http://schemas.microsoft.com/office/word/2010/wordml" xmlns:w15="http://schemas.microsoft.com/office/word/2012/wordml" xmlns:w16se="http://schemas.microsoft.com/office/word/2015/wordml/symex" xmlns:wpg="http://schemas.microsoft.com/office/word/2010/wordprocessingGroup" xmlns:wpi="http://schemas.microsoft.com/office/word/2010/wordprocessingInk" xmlns:wne="http://schemas.microsoft.com/office/word/2006/wordml" xmlns:wps="http://schemas.microsoft.com/office/word/2010/wordprocessingShape" mc:Ignorable="w14 w15 w16se wp14">
   <w:body>
     <w:p>
       <w:pPr>
@@ -708,8 +708,13 @@
       <w:r>
         <w:t xml:space="preserve">Usaremos </w:t>
       </w:r>
-      <w:r>
-        <w:t>Github para el control de versiones</w:t>
+      <w:proofErr w:type="spellStart"/>
+      <w:r>
+        <w:t>Github</w:t>
+      </w:r>
+      <w:proofErr w:type="spellEnd"/>
+      <w:r>
+        <w:t xml:space="preserve"> para el control de versiones</w:t>
       </w:r>
       <w:r>
         <w:t>.</w:t>
@@ -724,8 +729,13 @@
         </w:numPr>
       </w:pPr>
       <w:r>
-        <w:t>La aplicación guardará los datos en una base de datos SQLite</w:t>
-      </w:r>
+        <w:t xml:space="preserve">La aplicación guardará los datos en una base de datos </w:t>
+      </w:r>
+      <w:proofErr w:type="spellStart"/>
+      <w:r>
+        <w:t>SQLite</w:t>
+      </w:r>
+      <w:proofErr w:type="spellEnd"/>
       <w:r>
         <w:t>.</w:t>
       </w:r>
@@ -739,7 +749,15 @@
         </w:numPr>
       </w:pPr>
       <w:r>
-        <w:t>Usaremos JUnit para realizar pruebas al código.</w:t>
+        <w:t xml:space="preserve">Usaremos </w:t>
+      </w:r>
+      <w:proofErr w:type="spellStart"/>
+      <w:r>
+        <w:t>JUnit</w:t>
+      </w:r>
+      <w:proofErr w:type="spellEnd"/>
+      <w:r>
+        <w:t xml:space="preserve"> para realizar pruebas al código.</w:t>
       </w:r>
     </w:p>
     <w:p>
@@ -788,7 +806,15 @@
         <w:t xml:space="preserve">El IDE </w:t>
       </w:r>
       <w:r>
-        <w:t>Android Studio ya viene con JUnit, por lo que no nos ha hecho falta instalarlo por separado</w:t>
+        <w:t xml:space="preserve">Android Studio ya viene con </w:t>
+      </w:r>
+      <w:proofErr w:type="spellStart"/>
+      <w:r>
+        <w:t>JUnit</w:t>
+      </w:r>
+      <w:proofErr w:type="spellEnd"/>
+      <w:r>
+        <w:t>, por lo que no nos ha hecho falta instalarlo por separado</w:t>
       </w:r>
     </w:p>
     <w:p>
@@ -799,8 +825,13 @@
           <w:numId w:val="3"/>
         </w:numPr>
       </w:pPr>
-      <w:r>
-        <w:t>SQLite ya viene por defecto para las aplicaciones Android y las bibliot</w:t>
+      <w:proofErr w:type="spellStart"/>
+      <w:r>
+        <w:t>SQLite</w:t>
+      </w:r>
+      <w:proofErr w:type="spellEnd"/>
+      <w:r>
+        <w:t xml:space="preserve"> ya viene por defecto para las aplicaciones Android y las bibliot</w:t>
       </w:r>
       <w:r>
         <w:t>ecas vienen instaladas en el IDE</w:t>
@@ -818,7 +849,15 @@
         </w:numPr>
       </w:pPr>
       <w:r>
-        <w:t>Instalamos Git en nuestros ordenadores.</w:t>
+        <w:t xml:space="preserve">Instalamos </w:t>
+      </w:r>
+      <w:proofErr w:type="spellStart"/>
+      <w:r>
+        <w:t>Git</w:t>
+      </w:r>
+      <w:proofErr w:type="spellEnd"/>
+      <w:r>
+        <w:t xml:space="preserve"> en nuestros ordenadores.</w:t>
       </w:r>
     </w:p>
     <w:p>
@@ -999,12 +1038,14 @@
           <w:color w:val="00B0F0"/>
         </w:rPr>
       </w:pPr>
+      <w:proofErr w:type="spellStart"/>
       <w:r>
         <w:rPr>
           <w:color w:val="00B0F0"/>
         </w:rPr>
         <w:t>Vladyslav</w:t>
       </w:r>
+      <w:proofErr w:type="spellEnd"/>
     </w:p>
     <w:p>
       <w:pPr>
@@ -1062,13 +1103,161 @@
         <w:rPr>
           <w:color w:val="6600FF"/>
         </w:rPr>
-        <w:t>02/10/2024 (Yosef): Creo las activities de setting y splashscreen. Creo sus documentos de layout, modifico para darle aspecto. Creo en la activity main aspecto gráfico, incluyo widgets, funcionalidades a los menús y una toolbar funcional que. En setting creo una listview para poder cargar todas las configuraciones, según las vayamos teniendo. Creo también los ficheros de internacionalización y los ficheros de menú para darle aspecto a estos. Creo una animación para splashscreen</w:t>
-      </w:r>
-      <w:r>
-        <w:rPr>
-          <w:color w:val="6600FF"/>
-        </w:rPr>
-        <w:t xml:space="preserve"> y hago push.</w:t>
+        <w:t xml:space="preserve">02/10/2024 (Yosef): Creo las </w:t>
+      </w:r>
+      <w:proofErr w:type="spellStart"/>
+      <w:r>
+        <w:rPr>
+          <w:color w:val="6600FF"/>
+        </w:rPr>
+        <w:t>activities</w:t>
+      </w:r>
+      <w:proofErr w:type="spellEnd"/>
+      <w:r>
+        <w:rPr>
+          <w:color w:val="6600FF"/>
+        </w:rPr>
+        <w:t xml:space="preserve"> de </w:t>
+      </w:r>
+      <w:proofErr w:type="spellStart"/>
+      <w:r>
+        <w:rPr>
+          <w:color w:val="6600FF"/>
+        </w:rPr>
+        <w:t>setting</w:t>
+      </w:r>
+      <w:proofErr w:type="spellEnd"/>
+      <w:r>
+        <w:rPr>
+          <w:color w:val="6600FF"/>
+        </w:rPr>
+        <w:t xml:space="preserve"> y </w:t>
+      </w:r>
+      <w:proofErr w:type="spellStart"/>
+      <w:r>
+        <w:rPr>
+          <w:color w:val="6600FF"/>
+        </w:rPr>
+        <w:t>splashscreen</w:t>
+      </w:r>
+      <w:proofErr w:type="spellEnd"/>
+      <w:r>
+        <w:rPr>
+          <w:color w:val="6600FF"/>
+        </w:rPr>
+        <w:t xml:space="preserve">. Creo sus documentos de </w:t>
+      </w:r>
+      <w:proofErr w:type="spellStart"/>
+      <w:r>
+        <w:rPr>
+          <w:color w:val="6600FF"/>
+        </w:rPr>
+        <w:t>layout</w:t>
+      </w:r>
+      <w:proofErr w:type="spellEnd"/>
+      <w:r>
+        <w:rPr>
+          <w:color w:val="6600FF"/>
+        </w:rPr>
+        <w:t xml:space="preserve">, modifico para darle aspecto. Creo en la </w:t>
+      </w:r>
+      <w:proofErr w:type="spellStart"/>
+      <w:r>
+        <w:rPr>
+          <w:color w:val="6600FF"/>
+        </w:rPr>
+        <w:t>activity</w:t>
+      </w:r>
+      <w:proofErr w:type="spellEnd"/>
+      <w:r>
+        <w:rPr>
+          <w:color w:val="6600FF"/>
+        </w:rPr>
+        <w:t xml:space="preserve"> </w:t>
+      </w:r>
+      <w:proofErr w:type="spellStart"/>
+      <w:r>
+        <w:rPr>
+          <w:color w:val="6600FF"/>
+        </w:rPr>
+        <w:t>main</w:t>
+      </w:r>
+      <w:proofErr w:type="spellEnd"/>
+      <w:r>
+        <w:rPr>
+          <w:color w:val="6600FF"/>
+        </w:rPr>
+        <w:t xml:space="preserve"> aspecto gráfico, incluyo widgets, funcionalidades a los menús y una </w:t>
+      </w:r>
+      <w:proofErr w:type="spellStart"/>
+      <w:r>
+        <w:rPr>
+          <w:color w:val="6600FF"/>
+        </w:rPr>
+        <w:t>toolbar</w:t>
+      </w:r>
+      <w:proofErr w:type="spellEnd"/>
+      <w:r>
+        <w:rPr>
+          <w:color w:val="6600FF"/>
+        </w:rPr>
+        <w:t xml:space="preserve"> funcional que. En </w:t>
+      </w:r>
+      <w:proofErr w:type="spellStart"/>
+      <w:r>
+        <w:rPr>
+          <w:color w:val="6600FF"/>
+        </w:rPr>
+        <w:t>setting</w:t>
+      </w:r>
+      <w:proofErr w:type="spellEnd"/>
+      <w:r>
+        <w:rPr>
+          <w:color w:val="6600FF"/>
+        </w:rPr>
+        <w:t xml:space="preserve"> creo una </w:t>
+      </w:r>
+      <w:proofErr w:type="spellStart"/>
+      <w:r>
+        <w:rPr>
+          <w:color w:val="6600FF"/>
+        </w:rPr>
+        <w:t>listview</w:t>
+      </w:r>
+      <w:proofErr w:type="spellEnd"/>
+      <w:r>
+        <w:rPr>
+          <w:color w:val="6600FF"/>
+        </w:rPr>
+        <w:t xml:space="preserve"> para poder cargar todas las configuraciones, según las vayamos teniendo. Creo también los ficheros de internacionalización y los ficheros de menú para darle aspecto a estos. Creo una animación para </w:t>
+      </w:r>
+      <w:proofErr w:type="spellStart"/>
+      <w:r>
+        <w:rPr>
+          <w:color w:val="6600FF"/>
+        </w:rPr>
+        <w:t>splashscreen</w:t>
+      </w:r>
+      <w:proofErr w:type="spellEnd"/>
+      <w:r>
+        <w:rPr>
+          <w:color w:val="6600FF"/>
+        </w:rPr>
+        <w:t xml:space="preserve"> y hago </w:t>
+      </w:r>
+      <w:proofErr w:type="spellStart"/>
+      <w:r>
+        <w:rPr>
+          <w:color w:val="6600FF"/>
+        </w:rPr>
+        <w:t>push</w:t>
+      </w:r>
+      <w:proofErr w:type="spellEnd"/>
+      <w:r>
+        <w:rPr>
+          <w:color w:val="6600FF"/>
+        </w:rPr>
+        <w:t>.</w:t>
       </w:r>
     </w:p>
     <w:p>
@@ -1082,7 +1271,147 @@
         <w:rPr>
           <w:color w:val="6600FF"/>
         </w:rPr>
-        <w:t>03/10/2024 (Yosef): He implementado muchos cambios gráficos, sobre todo al main. He creado tres fragments para que sean los principales de la app. Uno de ellos tiene ya bastante funcionalidad que es el del calendario. Mi idea es poner el calendario en medio, el fragment today para que salgan los eventos que tenga el usuario en ese día a la izquierda y las notas genéricas a la derecha. El calendario del fragment calendario le he implementado un método para que devuelva el día que se está pickeando y un toast comentado para que podamos ir probando. En un futuro, mi idea sería que cuando se pincha un día en concreto se abriese una activity nueva con las notas, los eventos que tiene ese día el usuario y la pestaña de hoy que fuese un desglose del día actual pero más detallado, implementando una línea temporal como a las 12 reunion a las 14 comida y a las 16 gimnasio. Idme diciendo que os parece. El próximo día pondré todos los ‘botones’ con las imágenes escaladas, hay con color y sin color para dar un feedback al usuario indicando en cual está en todo momento, cuando pinchas uno se pone a color y cuando lo deseleccionas le ponemos el sin color.</w:t>
+        <w:t xml:space="preserve">03/10/2024 (Yosef): He implementado muchos cambios gráficos, sobre todo al </w:t>
+      </w:r>
+      <w:proofErr w:type="spellStart"/>
+      <w:r>
+        <w:rPr>
+          <w:color w:val="6600FF"/>
+        </w:rPr>
+        <w:t>main</w:t>
+      </w:r>
+      <w:proofErr w:type="spellEnd"/>
+      <w:r>
+        <w:rPr>
+          <w:color w:val="6600FF"/>
+        </w:rPr>
+        <w:t xml:space="preserve">. He creado tres </w:t>
+      </w:r>
+      <w:proofErr w:type="spellStart"/>
+      <w:r>
+        <w:rPr>
+          <w:color w:val="6600FF"/>
+        </w:rPr>
+        <w:t>fragments</w:t>
+      </w:r>
+      <w:proofErr w:type="spellEnd"/>
+      <w:r>
+        <w:rPr>
+          <w:color w:val="6600FF"/>
+        </w:rPr>
+        <w:t xml:space="preserve"> para que sean los principales de la app. Uno de ellos tiene ya bastante funcionalidad que es el del calendario. Mi idea es poner el calendario en medio, el </w:t>
+      </w:r>
+      <w:proofErr w:type="spellStart"/>
+      <w:r>
+        <w:rPr>
+          <w:color w:val="6600FF"/>
+        </w:rPr>
+        <w:t>fragment</w:t>
+      </w:r>
+      <w:proofErr w:type="spellEnd"/>
+      <w:r>
+        <w:rPr>
+          <w:color w:val="6600FF"/>
+        </w:rPr>
+        <w:t xml:space="preserve"> </w:t>
+      </w:r>
+      <w:proofErr w:type="spellStart"/>
+      <w:r>
+        <w:rPr>
+          <w:color w:val="6600FF"/>
+        </w:rPr>
+        <w:t>today</w:t>
+      </w:r>
+      <w:proofErr w:type="spellEnd"/>
+      <w:r>
+        <w:rPr>
+          <w:color w:val="6600FF"/>
+        </w:rPr>
+        <w:t xml:space="preserve"> para que salgan los eventos que tenga el usuario en ese día a la izquierda y las notas genéricas a la derecha. El calendario del </w:t>
+      </w:r>
+      <w:proofErr w:type="spellStart"/>
+      <w:r>
+        <w:rPr>
+          <w:color w:val="6600FF"/>
+        </w:rPr>
+        <w:t>fragment</w:t>
+      </w:r>
+      <w:proofErr w:type="spellEnd"/>
+      <w:r>
+        <w:rPr>
+          <w:color w:val="6600FF"/>
+        </w:rPr>
+        <w:t xml:space="preserve"> calendario le he implementado un método para que devuelva el día que se está </w:t>
+      </w:r>
+      <w:proofErr w:type="spellStart"/>
+      <w:r>
+        <w:rPr>
+          <w:color w:val="6600FF"/>
+        </w:rPr>
+        <w:t>pickeando</w:t>
+      </w:r>
+      <w:proofErr w:type="spellEnd"/>
+      <w:r>
+        <w:rPr>
+          <w:color w:val="6600FF"/>
+        </w:rPr>
+        <w:t xml:space="preserve"> y un </w:t>
+      </w:r>
+      <w:proofErr w:type="spellStart"/>
+      <w:r>
+        <w:rPr>
+          <w:color w:val="6600FF"/>
+        </w:rPr>
+        <w:t>toast</w:t>
+      </w:r>
+      <w:proofErr w:type="spellEnd"/>
+      <w:r>
+        <w:rPr>
+          <w:color w:val="6600FF"/>
+        </w:rPr>
+        <w:t xml:space="preserve"> comentado para que podamos ir probando. En un futuro, mi idea sería que cuando se pincha un día en concreto se abriese una </w:t>
+      </w:r>
+      <w:proofErr w:type="spellStart"/>
+      <w:r>
+        <w:rPr>
+          <w:color w:val="6600FF"/>
+        </w:rPr>
+        <w:t>activity</w:t>
+      </w:r>
+      <w:proofErr w:type="spellEnd"/>
+      <w:r>
+        <w:rPr>
+          <w:color w:val="6600FF"/>
+        </w:rPr>
+        <w:t xml:space="preserve"> nueva con las notas, los eventos que tiene ese día el usuario y la pestaña de hoy que fuese un desglose del día actual pero más detallado, implementando una línea temporal como a las 12 </w:t>
+      </w:r>
+      <w:proofErr w:type="spellStart"/>
+      <w:r>
+        <w:rPr>
+          <w:color w:val="6600FF"/>
+        </w:rPr>
+        <w:t>reunion</w:t>
+      </w:r>
+      <w:proofErr w:type="spellEnd"/>
+      <w:r>
+        <w:rPr>
+          <w:color w:val="6600FF"/>
+        </w:rPr>
+        <w:t xml:space="preserve"> a las 14 comida y a las 16 gimnasio. Idme diciendo que os parece. El próximo día pondré todos los ‘botones’ con las imágenes escaladas, hay con color y sin color para dar un </w:t>
+      </w:r>
+      <w:proofErr w:type="spellStart"/>
+      <w:r>
+        <w:rPr>
+          <w:color w:val="6600FF"/>
+        </w:rPr>
+        <w:t>feedback</w:t>
+      </w:r>
+      <w:proofErr w:type="spellEnd"/>
+      <w:r>
+        <w:rPr>
+          <w:color w:val="6600FF"/>
+        </w:rPr>
+        <w:t xml:space="preserve"> al usuario indicando en cual está en todo momento, cuando pinchas uno se pone a color y cuando lo deseleccionas le ponemos el sin color.</w:t>
       </w:r>
     </w:p>
     <w:p>
@@ -1096,7 +1425,189 @@
         <w:rPr>
           <w:color w:val="6600FF"/>
         </w:rPr>
-        <w:t>06/10/2024 (Yosef): Los botones ya cambian de color al ser pulsados. Añado varios cambios al main y al fragment today para que se muestre el día actual, independientemente del idioma, un saludo y un listview que se llena con datos. El array que llena el listview se coge desde la activity main, pásandolo a través de un bundle. Realizo otros cambios como hacer que el listview se refresque deslizando hacia arriba del listview y cambios en el fichero gradle para añadirle una dependencia.</w:t>
+        <w:t xml:space="preserve">06/10/2024 (Yosef): Los botones ya cambian de color al ser pulsados. Añado varios cambios al </w:t>
+      </w:r>
+      <w:proofErr w:type="spellStart"/>
+      <w:r>
+        <w:rPr>
+          <w:color w:val="6600FF"/>
+        </w:rPr>
+        <w:t>main</w:t>
+      </w:r>
+      <w:proofErr w:type="spellEnd"/>
+      <w:r>
+        <w:rPr>
+          <w:color w:val="6600FF"/>
+        </w:rPr>
+        <w:t xml:space="preserve"> y al </w:t>
+      </w:r>
+      <w:proofErr w:type="spellStart"/>
+      <w:r>
+        <w:rPr>
+          <w:color w:val="6600FF"/>
+        </w:rPr>
+        <w:t>fragment</w:t>
+      </w:r>
+      <w:proofErr w:type="spellEnd"/>
+      <w:r>
+        <w:rPr>
+          <w:color w:val="6600FF"/>
+        </w:rPr>
+        <w:t xml:space="preserve"> </w:t>
+      </w:r>
+      <w:proofErr w:type="spellStart"/>
+      <w:r>
+        <w:rPr>
+          <w:color w:val="6600FF"/>
+        </w:rPr>
+        <w:t>today</w:t>
+      </w:r>
+      <w:proofErr w:type="spellEnd"/>
+      <w:r>
+        <w:rPr>
+          <w:color w:val="6600FF"/>
+        </w:rPr>
+        <w:t xml:space="preserve"> para que se muestre el día actual, independientemente del idioma, un saludo y un </w:t>
+      </w:r>
+      <w:proofErr w:type="spellStart"/>
+      <w:r>
+        <w:rPr>
+          <w:color w:val="6600FF"/>
+        </w:rPr>
+        <w:t>listview</w:t>
+      </w:r>
+      <w:proofErr w:type="spellEnd"/>
+      <w:r>
+        <w:rPr>
+          <w:color w:val="6600FF"/>
+        </w:rPr>
+        <w:t xml:space="preserve"> que se llena con datos. El </w:t>
+      </w:r>
+      <w:proofErr w:type="spellStart"/>
+      <w:r>
+        <w:rPr>
+          <w:color w:val="6600FF"/>
+        </w:rPr>
+        <w:t>array</w:t>
+      </w:r>
+      <w:proofErr w:type="spellEnd"/>
+      <w:r>
+        <w:rPr>
+          <w:color w:val="6600FF"/>
+        </w:rPr>
+        <w:t xml:space="preserve"> que llena el </w:t>
+      </w:r>
+      <w:proofErr w:type="spellStart"/>
+      <w:r>
+        <w:rPr>
+          <w:color w:val="6600FF"/>
+        </w:rPr>
+        <w:t>listview</w:t>
+      </w:r>
+      <w:proofErr w:type="spellEnd"/>
+      <w:r>
+        <w:rPr>
+          <w:color w:val="6600FF"/>
+        </w:rPr>
+        <w:t xml:space="preserve"> se coge desde la </w:t>
+      </w:r>
+      <w:proofErr w:type="spellStart"/>
+      <w:r>
+        <w:rPr>
+          <w:color w:val="6600FF"/>
+        </w:rPr>
+        <w:t>activity</w:t>
+      </w:r>
+      <w:proofErr w:type="spellEnd"/>
+      <w:r>
+        <w:rPr>
+          <w:color w:val="6600FF"/>
+        </w:rPr>
+        <w:t xml:space="preserve"> </w:t>
+      </w:r>
+      <w:proofErr w:type="spellStart"/>
+      <w:r>
+        <w:rPr>
+          <w:color w:val="6600FF"/>
+        </w:rPr>
+        <w:t>main</w:t>
+      </w:r>
+      <w:proofErr w:type="spellEnd"/>
+      <w:r>
+        <w:rPr>
+          <w:color w:val="6600FF"/>
+        </w:rPr>
+        <w:t xml:space="preserve">, </w:t>
+      </w:r>
+      <w:proofErr w:type="spellStart"/>
+      <w:r>
+        <w:rPr>
+          <w:color w:val="6600FF"/>
+        </w:rPr>
+        <w:t>pásandolo</w:t>
+      </w:r>
+      <w:proofErr w:type="spellEnd"/>
+      <w:r>
+        <w:rPr>
+          <w:color w:val="6600FF"/>
+        </w:rPr>
+        <w:t xml:space="preserve"> a través de un </w:t>
+      </w:r>
+      <w:proofErr w:type="spellStart"/>
+      <w:r>
+        <w:rPr>
+          <w:color w:val="6600FF"/>
+        </w:rPr>
+        <w:t>bundle</w:t>
+      </w:r>
+      <w:proofErr w:type="spellEnd"/>
+      <w:r>
+        <w:rPr>
+          <w:color w:val="6600FF"/>
+        </w:rPr>
+        <w:t xml:space="preserve">. Realizo otros cambios como hacer que el </w:t>
+      </w:r>
+      <w:proofErr w:type="spellStart"/>
+      <w:r>
+        <w:rPr>
+          <w:color w:val="6600FF"/>
+        </w:rPr>
+        <w:t>listview</w:t>
+      </w:r>
+      <w:proofErr w:type="spellEnd"/>
+      <w:r>
+        <w:rPr>
+          <w:color w:val="6600FF"/>
+        </w:rPr>
+        <w:t xml:space="preserve"> se refresque deslizando hacia arriba del </w:t>
+      </w:r>
+      <w:proofErr w:type="spellStart"/>
+      <w:r>
+        <w:rPr>
+          <w:color w:val="6600FF"/>
+        </w:rPr>
+        <w:t>listview</w:t>
+      </w:r>
+      <w:proofErr w:type="spellEnd"/>
+      <w:r>
+        <w:rPr>
+          <w:color w:val="6600FF"/>
+        </w:rPr>
+        <w:t xml:space="preserve"> y cambios en el fichero </w:t>
+      </w:r>
+      <w:proofErr w:type="spellStart"/>
+      <w:r>
+        <w:rPr>
+          <w:color w:val="6600FF"/>
+        </w:rPr>
+        <w:t>gradle</w:t>
+      </w:r>
+      <w:proofErr w:type="spellEnd"/>
+      <w:r>
+        <w:rPr>
+          <w:color w:val="6600FF"/>
+        </w:rPr>
+        <w:t xml:space="preserve"> para añadirle una dependencia.</w:t>
       </w:r>
     </w:p>
     <w:p>
@@ -1110,13 +1621,69 @@
         <w:rPr>
           <w:color w:val="00B0F0"/>
         </w:rPr>
-        <w:t>08/10/2024 (Vladyslav)</w:t>
-      </w:r>
+        <w:t>08/10/2024 (</w:t>
+      </w:r>
+      <w:proofErr w:type="spellStart"/>
       <w:r>
         <w:rPr>
           <w:color w:val="00B0F0"/>
         </w:rPr>
-        <w:t>: Ha creado un nuevo layout que se carga tras seleccionar un día en el calendario. Ha incluido todas las strings necesarias para darle funcionalidad, ha dado funcionalidad al layout y actualizado los comentarios necesarios para esa parte. También, ha creado una rama para esta funcionalidad.</w:t>
+        <w:t>Vladyslav</w:t>
+      </w:r>
+      <w:proofErr w:type="spellEnd"/>
+      <w:r>
+        <w:rPr>
+          <w:color w:val="00B0F0"/>
+        </w:rPr>
+        <w:t>)</w:t>
+      </w:r>
+      <w:r>
+        <w:rPr>
+          <w:color w:val="00B0F0"/>
+        </w:rPr>
+        <w:t xml:space="preserve">: Ha creado un nuevo </w:t>
+      </w:r>
+      <w:proofErr w:type="spellStart"/>
+      <w:r>
+        <w:rPr>
+          <w:color w:val="00B0F0"/>
+        </w:rPr>
+        <w:t>layout</w:t>
+      </w:r>
+      <w:proofErr w:type="spellEnd"/>
+      <w:r>
+        <w:rPr>
+          <w:color w:val="00B0F0"/>
+        </w:rPr>
+        <w:t xml:space="preserve"> que se carga tras seleccionar un día en el calendario. Ha incluido todas las </w:t>
+      </w:r>
+      <w:proofErr w:type="spellStart"/>
+      <w:r>
+        <w:rPr>
+          <w:color w:val="00B0F0"/>
+        </w:rPr>
+        <w:t>strings</w:t>
+      </w:r>
+      <w:proofErr w:type="spellEnd"/>
+      <w:r>
+        <w:rPr>
+          <w:color w:val="00B0F0"/>
+        </w:rPr>
+        <w:t xml:space="preserve"> necesarias para darle funcionalidad, ha dado funcionalidad al </w:t>
+      </w:r>
+      <w:proofErr w:type="spellStart"/>
+      <w:r>
+        <w:rPr>
+          <w:color w:val="00B0F0"/>
+        </w:rPr>
+        <w:t>layout</w:t>
+      </w:r>
+      <w:proofErr w:type="spellEnd"/>
+      <w:r>
+        <w:rPr>
+          <w:color w:val="00B0F0"/>
+        </w:rPr>
+        <w:t xml:space="preserve"> y actualizado los comentarios necesarios para esa parte. También, ha creado una rama para esta funcionalidad.</w:t>
       </w:r>
     </w:p>
     <w:p>
@@ -1131,19 +1698,21 @@
           <w:color w:val="6600FF"/>
         </w:rPr>
         <w:lastRenderedPageBreak/>
-        <w:t>09</w:t>
-      </w:r>
-      <w:r>
-        <w:rPr>
-          <w:color w:val="6600FF"/>
-        </w:rPr>
-        <w:t xml:space="preserve">/10/2024 (Yosef): </w:t>
-      </w:r>
-      <w:r>
-        <w:rPr>
-          <w:color w:val="6600FF"/>
-        </w:rPr>
-        <w:t>Añado algunas funcionalidades al main y a las notas, solo pequeños cambios para poder cargar elementos.</w:t>
+        <w:t xml:space="preserve">09/10/2024 (Yosef): Añado algunas funcionalidades al </w:t>
+      </w:r>
+      <w:proofErr w:type="spellStart"/>
+      <w:r>
+        <w:rPr>
+          <w:color w:val="6600FF"/>
+        </w:rPr>
+        <w:t>main</w:t>
+      </w:r>
+      <w:proofErr w:type="spellEnd"/>
+      <w:r>
+        <w:rPr>
+          <w:color w:val="6600FF"/>
+        </w:rPr>
+        <w:t xml:space="preserve"> y a las notas, solo pequeños cambios para poder cargar elementos.</w:t>
       </w:r>
     </w:p>
     <w:p>
@@ -1157,28 +1726,313 @@
         <w:rPr>
           <w:color w:val="6600FF"/>
         </w:rPr>
-        <w:t>11</w:t>
-      </w:r>
-      <w:r>
-        <w:rPr>
-          <w:color w:val="6600FF"/>
-        </w:rPr>
-        <w:t xml:space="preserve">/10/2024 (Yosef): </w:t>
-      </w:r>
-      <w:r>
-        <w:rPr>
-          <w:color w:val="6600FF"/>
-        </w:rPr>
-        <w:t>Creo una nueva rama de feature para las notas. Creo también una lista actualizable para ir cargando las notas y un botón flotante para ir añadiéndolas y le doy a todo funcionalidad, además de tener listos los comentarios de esta nueva parte y añadir strings.</w:t>
-      </w:r>
+        <w:t xml:space="preserve">11/10/2024 (Yosef): Creo una nueva rama de </w:t>
+      </w:r>
+      <w:proofErr w:type="spellStart"/>
+      <w:r>
+        <w:rPr>
+          <w:color w:val="6600FF"/>
+        </w:rPr>
+        <w:t>feature</w:t>
+      </w:r>
+      <w:proofErr w:type="spellEnd"/>
+      <w:r>
+        <w:rPr>
+          <w:color w:val="6600FF"/>
+        </w:rPr>
+        <w:t xml:space="preserve"> para las notas. Creo también una lista actualizable para ir cargando las notas y un botón flotante para ir añadiéndolas y le doy a </w:t>
+      </w:r>
+      <w:proofErr w:type="gramStart"/>
+      <w:r>
+        <w:rPr>
+          <w:color w:val="6600FF"/>
+        </w:rPr>
+        <w:t>todo funcionalidad</w:t>
+      </w:r>
+      <w:proofErr w:type="gramEnd"/>
+      <w:r>
+        <w:rPr>
+          <w:color w:val="6600FF"/>
+        </w:rPr>
+        <w:t xml:space="preserve">, además de tener listos los comentarios de esta nueva parte y añadir </w:t>
+      </w:r>
+      <w:proofErr w:type="spellStart"/>
+      <w:r>
+        <w:rPr>
+          <w:color w:val="6600FF"/>
+        </w:rPr>
+        <w:t>strings</w:t>
+      </w:r>
+      <w:proofErr w:type="spellEnd"/>
+      <w:r>
+        <w:rPr>
+          <w:color w:val="6600FF"/>
+        </w:rPr>
+        <w:t>.</w:t>
+      </w:r>
+    </w:p>
+    <w:p>
+      <w:pPr>
+        <w:ind w:left="708"/>
+        <w:rPr>
+          <w:color w:val="6600FF"/>
+        </w:rPr>
+      </w:pPr>
+      <w:r>
+        <w:rPr>
+          <w:color w:val="6600FF"/>
+        </w:rPr>
+        <w:t>16</w:t>
+      </w:r>
+      <w:r>
+        <w:rPr>
+          <w:color w:val="6600FF"/>
+        </w:rPr>
+        <w:t xml:space="preserve">/10/2024 (Yosef): Creo </w:t>
+      </w:r>
+      <w:r>
+        <w:rPr>
+          <w:color w:val="6600FF"/>
+        </w:rPr>
+        <w:t xml:space="preserve">un nuevo </w:t>
+      </w:r>
+      <w:proofErr w:type="spellStart"/>
+      <w:r>
+        <w:rPr>
+          <w:color w:val="6600FF"/>
+        </w:rPr>
+        <w:t>fragment</w:t>
+      </w:r>
+      <w:proofErr w:type="spellEnd"/>
+      <w:r>
+        <w:rPr>
+          <w:color w:val="6600FF"/>
+        </w:rPr>
+        <w:t xml:space="preserve"> para el sistema de amigos. Es mejor que no hagamos un </w:t>
+      </w:r>
+      <w:proofErr w:type="spellStart"/>
+      <w:r>
+        <w:rPr>
+          <w:color w:val="6600FF"/>
+        </w:rPr>
+        <w:t>drawer</w:t>
+      </w:r>
+      <w:proofErr w:type="spellEnd"/>
+      <w:r>
+        <w:rPr>
+          <w:color w:val="6600FF"/>
+        </w:rPr>
+        <w:t xml:space="preserve"> </w:t>
+      </w:r>
+      <w:proofErr w:type="spellStart"/>
+      <w:r>
+        <w:rPr>
+          <w:color w:val="6600FF"/>
+        </w:rPr>
+        <w:t>navigation</w:t>
+      </w:r>
+      <w:proofErr w:type="spellEnd"/>
+      <w:r>
+        <w:rPr>
+          <w:color w:val="6600FF"/>
+        </w:rPr>
+        <w:t xml:space="preserve"> ya que está siendo deprecados, es mejor que sigamos haciendo pestañas inferiores que es en lo que se enfocan ahora las aplicaciones Android. Échale un vistazo a las nuevas aplicaciones hechas por Google. No hay </w:t>
+      </w:r>
+      <w:proofErr w:type="spellStart"/>
+      <w:r>
+        <w:rPr>
+          <w:color w:val="6600FF"/>
+        </w:rPr>
+        <w:t>frameworks</w:t>
+      </w:r>
+      <w:proofErr w:type="spellEnd"/>
+      <w:r>
+        <w:rPr>
+          <w:color w:val="6600FF"/>
+        </w:rPr>
+        <w:t xml:space="preserve"> específicos para Android, hay recursos ya creados, pero son para dar cierta imagen, de momento los seguiré creando a mano, ya que queda mejor, más personalizado y sin fallos de compatibilidad. También </w:t>
+      </w:r>
+      <w:proofErr w:type="spellStart"/>
+      <w:r>
+        <w:rPr>
+          <w:color w:val="6600FF"/>
+        </w:rPr>
+        <w:t>resizeo</w:t>
+      </w:r>
+      <w:proofErr w:type="spellEnd"/>
+      <w:r>
+        <w:rPr>
+          <w:color w:val="6600FF"/>
+        </w:rPr>
+        <w:t xml:space="preserve"> todas las imágenes para que queden mejor y encajen bien en la parte inferior de pantalla, además de incluir nuevos iconos.</w:t>
+      </w:r>
+    </w:p>
+    <w:p>
+      <w:pPr>
+        <w:ind w:left="708"/>
+        <w:rPr>
+          <w:color w:val="6600FF"/>
+        </w:rPr>
+      </w:pPr>
+      <w:r>
+        <w:rPr>
+          <w:color w:val="6600FF"/>
+        </w:rPr>
+        <w:t xml:space="preserve">17/10/2024 (Yosef): Creo </w:t>
+      </w:r>
+      <w:proofErr w:type="spellStart"/>
+      <w:r>
+        <w:rPr>
+          <w:color w:val="6600FF"/>
+        </w:rPr>
+        <w:t>activities</w:t>
+      </w:r>
+      <w:proofErr w:type="spellEnd"/>
+      <w:r>
+        <w:rPr>
+          <w:color w:val="6600FF"/>
+        </w:rPr>
+        <w:t xml:space="preserve">, </w:t>
+      </w:r>
+      <w:proofErr w:type="spellStart"/>
+      <w:r>
+        <w:rPr>
+          <w:color w:val="6600FF"/>
+        </w:rPr>
+        <w:t>xmls</w:t>
+      </w:r>
+      <w:proofErr w:type="spellEnd"/>
+      <w:r>
+        <w:rPr>
+          <w:color w:val="6600FF"/>
+        </w:rPr>
+        <w:t xml:space="preserve">, lógica de programación y todo el aspecto visual para el </w:t>
+      </w:r>
+      <w:proofErr w:type="spellStart"/>
+      <w:r>
+        <w:rPr>
+          <w:color w:val="6600FF"/>
+        </w:rPr>
+        <w:t>login</w:t>
+      </w:r>
+      <w:proofErr w:type="spellEnd"/>
+      <w:r>
+        <w:rPr>
+          <w:color w:val="6600FF"/>
+        </w:rPr>
+        <w:t xml:space="preserve"> y el registro de usuarios en la aplicación. Solo resta conectarlo a </w:t>
+      </w:r>
+      <w:proofErr w:type="spellStart"/>
+      <w:r>
+        <w:rPr>
+          <w:color w:val="6600FF"/>
+        </w:rPr>
+        <w:t>firebase</w:t>
+      </w:r>
+      <w:proofErr w:type="spellEnd"/>
+      <w:r>
+        <w:rPr>
+          <w:color w:val="6600FF"/>
+        </w:rPr>
+        <w:t xml:space="preserve">. También modifico todas las </w:t>
+      </w:r>
+      <w:proofErr w:type="spellStart"/>
+      <w:r>
+        <w:rPr>
+          <w:color w:val="6600FF"/>
+        </w:rPr>
+        <w:t>activities</w:t>
+      </w:r>
+      <w:proofErr w:type="spellEnd"/>
+      <w:r>
+        <w:rPr>
+          <w:color w:val="6600FF"/>
+        </w:rPr>
+        <w:t xml:space="preserve"> para que se muestren en vertical y no se puedan girar, rollo Instagram, que no deja que los contenidos se muestren en </w:t>
+      </w:r>
+      <w:proofErr w:type="spellStart"/>
+      <w:r>
+        <w:rPr>
+          <w:color w:val="6600FF"/>
+        </w:rPr>
+        <w:t>landing</w:t>
+      </w:r>
+      <w:proofErr w:type="spellEnd"/>
+      <w:r>
+        <w:rPr>
+          <w:color w:val="6600FF"/>
+        </w:rPr>
+        <w:t xml:space="preserve"> page por diseño de la propia aplicación. </w:t>
+      </w:r>
+      <w:r>
+        <w:rPr>
+          <w:color w:val="6600FF"/>
+        </w:rPr>
+        <w:t xml:space="preserve">Añado muchas cosillas como </w:t>
+      </w:r>
+      <w:proofErr w:type="spellStart"/>
+      <w:r>
+        <w:rPr>
+          <w:color w:val="6600FF"/>
+        </w:rPr>
+        <w:t>strings</w:t>
+      </w:r>
+      <w:proofErr w:type="spellEnd"/>
+      <w:r>
+        <w:rPr>
+          <w:color w:val="6600FF"/>
+        </w:rPr>
+        <w:t xml:space="preserve">, fuentes, </w:t>
+      </w:r>
+      <w:proofErr w:type="spellStart"/>
+      <w:r>
+        <w:rPr>
+          <w:color w:val="6600FF"/>
+        </w:rPr>
+        <w:t>backgrouns</w:t>
+      </w:r>
+      <w:proofErr w:type="spellEnd"/>
+      <w:r>
+        <w:rPr>
+          <w:color w:val="6600FF"/>
+        </w:rPr>
+        <w:t xml:space="preserve"> personalizados, </w:t>
+      </w:r>
+      <w:proofErr w:type="spellStart"/>
+      <w:r>
+        <w:rPr>
+          <w:color w:val="6600FF"/>
+        </w:rPr>
+        <w:t>personalziación</w:t>
+      </w:r>
+      <w:proofErr w:type="spellEnd"/>
+      <w:r>
+        <w:rPr>
+          <w:color w:val="6600FF"/>
+        </w:rPr>
+        <w:t xml:space="preserve"> de botones, etc.</w:t>
+      </w:r>
+      <w:bookmarkStart w:id="0" w:name="_GoBack"/>
+      <w:bookmarkEnd w:id="0"/>
+    </w:p>
+    <w:p>
+      <w:pPr>
+        <w:ind w:left="708"/>
+        <w:rPr>
+          <w:color w:val="6600FF"/>
+        </w:rPr>
+      </w:pPr>
+    </w:p>
+    <w:p>
+      <w:pPr>
+        <w:ind w:left="708"/>
+        <w:rPr>
+          <w:color w:val="6600FF"/>
+        </w:rPr>
+      </w:pPr>
     </w:p>
     <w:sectPr>
-      <w:headerReference w:type="even" r:id="rId7"/>
-      <w:headerReference w:type="default" r:id="rId8"/>
-      <w:footerReference w:type="even" r:id="rId9"/>
-      <w:footerReference w:type="default" r:id="rId10"/>
-      <w:headerReference w:type="first" r:id="rId11"/>
-      <w:footerReference w:type="first" r:id="rId12"/>
+      <w:headerReference w:type="default" r:id="rId7"/>
       <w:pgSz w:w="11906" w:h="16838"/>
       <w:pgMar w:top="720" w:right="720" w:bottom="720" w:left="720" w:header="227" w:footer="0" w:gutter="0"/>
       <w:cols w:space="708"/>
@@ -1189,7 +2043,7 @@
 </file>
 
 <file path=word/endnotes.xml><?xml version="1.0" encoding="utf-8"?>
-<w:endnotes xmlns:wpc="http://schemas.microsoft.com/office/word/2010/wordprocessingCanvas" xmlns:cx="http://schemas.microsoft.com/office/drawing/2014/chartex" xmlns:cx1="http://schemas.microsoft.com/office/drawing/2015/9/8/chartex" xmlns:cx2="http://schemas.microsoft.com/office/drawing/2015/10/21/chartex" xmlns:cx3="http://schemas.microsoft.com/office/drawing/2016/5/9/chartex" xmlns:cx4="http://schemas.microsoft.com/office/drawing/2016/5/10/chartex" xmlns:cx5="http://schemas.microsoft.com/office/drawing/2016/5/11/chartex" xmlns:cx6="http://schemas.microsoft.com/office/drawing/2016/5/12/chartex" xmlns:cx7="http://schemas.microsoft.com/office/drawing/2016/5/13/chartex" xmlns:cx8="http://schemas.microsoft.com/office/drawing/2016/5/14/chartex" xmlns:mc="http://schemas.openxmlformats.org/markup-compatibility/2006" xmlns:aink="http://schemas.microsoft.com/office/drawing/2016/ink" xmlns:am3d="http://schemas.microsoft.com/office/drawing/2017/model3d" xmlns:o="urn:schemas-microsoft-com:office:office" xmlns:oel="http://schemas.microsoft.com/office/2019/extlst" xmlns:r="http://schemas.openxmlformats.org/officeDocument/2006/relationships" xmlns:m="http://schemas.openxmlformats.org/officeDocument/2006/math" xmlns:v="urn:schemas-microsoft-com:vml" xmlns:wp14="http://schemas.microsoft.com/office/word/2010/wordprocessingDrawing" xmlns:wp="http://schemas.openxmlformats.org/drawingml/2006/wordprocessingDrawing" xmlns:w10="urn:schemas-microsoft-com:office:word" xmlns:w="http://schemas.openxmlformats.org/wordprocessingml/2006/main" xmlns:w14="http://schemas.microsoft.com/office/word/2010/wordml" xmlns:w15="http://schemas.microsoft.com/office/word/2012/wordml" xmlns:w16cex="http://schemas.microsoft.com/office/word/2018/wordml/cex" xmlns:w16cid="http://schemas.microsoft.com/office/word/2016/wordml/cid" xmlns:w16="http://schemas.microsoft.com/office/word/2018/wordml" xmlns:w16du="http://schemas.microsoft.com/office/word/2023/wordml/word16du" xmlns:w16sdtdh="http://schemas.microsoft.com/office/word/2020/wordml/sdtdatahash" xmlns:w16se="http://schemas.microsoft.com/office/word/2015/wordml/symex" xmlns:wpg="http://schemas.microsoft.com/office/word/2010/wordprocessingGroup" xmlns:wpi="http://schemas.microsoft.com/office/word/2010/wordprocessingInk" xmlns:wne="http://schemas.microsoft.com/office/word/2006/wordml" xmlns:wps="http://schemas.microsoft.com/office/word/2010/wordprocessingShape" mc:Ignorable="w14 w15 w16se w16cid w16 w16cex w16sdtdh w16du wp14">
+<w:endnotes xmlns:wpc="http://schemas.microsoft.com/office/word/2010/wordprocessingCanvas" xmlns:cx="http://schemas.microsoft.com/office/drawing/2014/chartex" xmlns:cx1="http://schemas.microsoft.com/office/drawing/2015/9/8/chartex" xmlns:mc="http://schemas.openxmlformats.org/markup-compatibility/2006" xmlns:o="urn:schemas-microsoft-com:office:office" xmlns:r="http://schemas.openxmlformats.org/officeDocument/2006/relationships" xmlns:m="http://schemas.openxmlformats.org/officeDocument/2006/math" xmlns:v="urn:schemas-microsoft-com:vml" xmlns:wp14="http://schemas.microsoft.com/office/word/2010/wordprocessingDrawing" xmlns:wp="http://schemas.openxmlformats.org/drawingml/2006/wordprocessingDrawing" xmlns:w10="urn:schemas-microsoft-com:office:word" xmlns:w="http://schemas.openxmlformats.org/wordprocessingml/2006/main" xmlns:w14="http://schemas.microsoft.com/office/word/2010/wordml" xmlns:w15="http://schemas.microsoft.com/office/word/2012/wordml" xmlns:w16se="http://schemas.microsoft.com/office/word/2015/wordml/symex" xmlns:wpg="http://schemas.microsoft.com/office/word/2010/wordprocessingGroup" xmlns:wpi="http://schemas.microsoft.com/office/word/2010/wordprocessingInk" xmlns:wne="http://schemas.microsoft.com/office/word/2006/wordml" xmlns:wps="http://schemas.microsoft.com/office/word/2010/wordprocessingShape" mc:Ignorable="w14 w15 w16se wp14">
   <w:endnote w:type="separator" w:id="-1">
     <w:p>
       <w:pPr>
@@ -1213,38 +2067,8 @@
 </w:endnotes>
 </file>
 
-<file path=word/footer1.xml><?xml version="1.0" encoding="utf-8"?>
-<w:ftr xmlns:wpc="http://schemas.microsoft.com/office/word/2010/wordprocessingCanvas" xmlns:cx="http://schemas.microsoft.com/office/drawing/2014/chartex" xmlns:cx1="http://schemas.microsoft.com/office/drawing/2015/9/8/chartex" xmlns:cx2="http://schemas.microsoft.com/office/drawing/2015/10/21/chartex" xmlns:cx3="http://schemas.microsoft.com/office/drawing/2016/5/9/chartex" xmlns:cx4="http://schemas.microsoft.com/office/drawing/2016/5/10/chartex" xmlns:cx5="http://schemas.microsoft.com/office/drawing/2016/5/11/chartex" xmlns:cx6="http://schemas.microsoft.com/office/drawing/2016/5/12/chartex" xmlns:cx7="http://schemas.microsoft.com/office/drawing/2016/5/13/chartex" xmlns:cx8="http://schemas.microsoft.com/office/drawing/2016/5/14/chartex" xmlns:mc="http://schemas.openxmlformats.org/markup-compatibility/2006" xmlns:aink="http://schemas.microsoft.com/office/drawing/2016/ink" xmlns:am3d="http://schemas.microsoft.com/office/drawing/2017/model3d" xmlns:o="urn:schemas-microsoft-com:office:office" xmlns:oel="http://schemas.microsoft.com/office/2019/extlst" xmlns:r="http://schemas.openxmlformats.org/officeDocument/2006/relationships" xmlns:m="http://schemas.openxmlformats.org/officeDocument/2006/math" xmlns:v="urn:schemas-microsoft-com:vml" xmlns:wp14="http://schemas.microsoft.com/office/word/2010/wordprocessingDrawing" xmlns:wp="http://schemas.openxmlformats.org/drawingml/2006/wordprocessingDrawing" xmlns:w10="urn:schemas-microsoft-com:office:word" xmlns:w="http://schemas.openxmlformats.org/wordprocessingml/2006/main" xmlns:w14="http://schemas.microsoft.com/office/word/2010/wordml" xmlns:w15="http://schemas.microsoft.com/office/word/2012/wordml" xmlns:w16cex="http://schemas.microsoft.com/office/word/2018/wordml/cex" xmlns:w16cid="http://schemas.microsoft.com/office/word/2016/wordml/cid" xmlns:w16="http://schemas.microsoft.com/office/word/2018/wordml" xmlns:w16du="http://schemas.microsoft.com/office/word/2023/wordml/word16du" xmlns:w16sdtdh="http://schemas.microsoft.com/office/word/2020/wordml/sdtdatahash" xmlns:w16se="http://schemas.microsoft.com/office/word/2015/wordml/symex" xmlns:wpg="http://schemas.microsoft.com/office/word/2010/wordprocessingGroup" xmlns:wpi="http://schemas.microsoft.com/office/word/2010/wordprocessingInk" xmlns:wne="http://schemas.microsoft.com/office/word/2006/wordml" xmlns:wps="http://schemas.microsoft.com/office/word/2010/wordprocessingShape" mc:Ignorable="w14 w15 w16se w16cid w16 w16cex w16sdtdh w16du wp14">
-  <w:p>
-    <w:pPr>
-      <w:pStyle w:val="Piedepgina"/>
-    </w:pPr>
-  </w:p>
-</w:ftr>
-</file>
-
-<file path=word/footer2.xml><?xml version="1.0" encoding="utf-8"?>
-<w:ftr xmlns:wpc="http://schemas.microsoft.com/office/word/2010/wordprocessingCanvas" xmlns:cx="http://schemas.microsoft.com/office/drawing/2014/chartex" xmlns:cx1="http://schemas.microsoft.com/office/drawing/2015/9/8/chartex" xmlns:cx2="http://schemas.microsoft.com/office/drawing/2015/10/21/chartex" xmlns:cx3="http://schemas.microsoft.com/office/drawing/2016/5/9/chartex" xmlns:cx4="http://schemas.microsoft.com/office/drawing/2016/5/10/chartex" xmlns:cx5="http://schemas.microsoft.com/office/drawing/2016/5/11/chartex" xmlns:cx6="http://schemas.microsoft.com/office/drawing/2016/5/12/chartex" xmlns:cx7="http://schemas.microsoft.com/office/drawing/2016/5/13/chartex" xmlns:cx8="http://schemas.microsoft.com/office/drawing/2016/5/14/chartex" xmlns:mc="http://schemas.openxmlformats.org/markup-compatibility/2006" xmlns:aink="http://schemas.microsoft.com/office/drawing/2016/ink" xmlns:am3d="http://schemas.microsoft.com/office/drawing/2017/model3d" xmlns:o="urn:schemas-microsoft-com:office:office" xmlns:oel="http://schemas.microsoft.com/office/2019/extlst" xmlns:r="http://schemas.openxmlformats.org/officeDocument/2006/relationships" xmlns:m="http://schemas.openxmlformats.org/officeDocument/2006/math" xmlns:v="urn:schemas-microsoft-com:vml" xmlns:wp14="http://schemas.microsoft.com/office/word/2010/wordprocessingDrawing" xmlns:wp="http://schemas.openxmlformats.org/drawingml/2006/wordprocessingDrawing" xmlns:w10="urn:schemas-microsoft-com:office:word" xmlns:w="http://schemas.openxmlformats.org/wordprocessingml/2006/main" xmlns:w14="http://schemas.microsoft.com/office/word/2010/wordml" xmlns:w15="http://schemas.microsoft.com/office/word/2012/wordml" xmlns:w16cex="http://schemas.microsoft.com/office/word/2018/wordml/cex" xmlns:w16cid="http://schemas.microsoft.com/office/word/2016/wordml/cid" xmlns:w16="http://schemas.microsoft.com/office/word/2018/wordml" xmlns:w16du="http://schemas.microsoft.com/office/word/2023/wordml/word16du" xmlns:w16sdtdh="http://schemas.microsoft.com/office/word/2020/wordml/sdtdatahash" xmlns:w16se="http://schemas.microsoft.com/office/word/2015/wordml/symex" xmlns:wpg="http://schemas.microsoft.com/office/word/2010/wordprocessingGroup" xmlns:wpi="http://schemas.microsoft.com/office/word/2010/wordprocessingInk" xmlns:wne="http://schemas.microsoft.com/office/word/2006/wordml" xmlns:wps="http://schemas.microsoft.com/office/word/2010/wordprocessingShape" mc:Ignorable="w14 w15 w16se w16cid w16 w16cex w16sdtdh w16du wp14">
-  <w:p>
-    <w:pPr>
-      <w:pStyle w:val="Piedepgina"/>
-    </w:pPr>
-  </w:p>
-</w:ftr>
-</file>
-
-<file path=word/footer3.xml><?xml version="1.0" encoding="utf-8"?>
-<w:ftr xmlns:wpc="http://schemas.microsoft.com/office/word/2010/wordprocessingCanvas" xmlns:cx="http://schemas.microsoft.com/office/drawing/2014/chartex" xmlns:cx1="http://schemas.microsoft.com/office/drawing/2015/9/8/chartex" xmlns:cx2="http://schemas.microsoft.com/office/drawing/2015/10/21/chartex" xmlns:cx3="http://schemas.microsoft.com/office/drawing/2016/5/9/chartex" xmlns:cx4="http://schemas.microsoft.com/office/drawing/2016/5/10/chartex" xmlns:cx5="http://schemas.microsoft.com/office/drawing/2016/5/11/chartex" xmlns:cx6="http://schemas.microsoft.com/office/drawing/2016/5/12/chartex" xmlns:cx7="http://schemas.microsoft.com/office/drawing/2016/5/13/chartex" xmlns:cx8="http://schemas.microsoft.com/office/drawing/2016/5/14/chartex" xmlns:mc="http://schemas.openxmlformats.org/markup-compatibility/2006" xmlns:aink="http://schemas.microsoft.com/office/drawing/2016/ink" xmlns:am3d="http://schemas.microsoft.com/office/drawing/2017/model3d" xmlns:o="urn:schemas-microsoft-com:office:office" xmlns:oel="http://schemas.microsoft.com/office/2019/extlst" xmlns:r="http://schemas.openxmlformats.org/officeDocument/2006/relationships" xmlns:m="http://schemas.openxmlformats.org/officeDocument/2006/math" xmlns:v="urn:schemas-microsoft-com:vml" xmlns:wp14="http://schemas.microsoft.com/office/word/2010/wordprocessingDrawing" xmlns:wp="http://schemas.openxmlformats.org/drawingml/2006/wordprocessingDrawing" xmlns:w10="urn:schemas-microsoft-com:office:word" xmlns:w="http://schemas.openxmlformats.org/wordprocessingml/2006/main" xmlns:w14="http://schemas.microsoft.com/office/word/2010/wordml" xmlns:w15="http://schemas.microsoft.com/office/word/2012/wordml" xmlns:w16cex="http://schemas.microsoft.com/office/word/2018/wordml/cex" xmlns:w16cid="http://schemas.microsoft.com/office/word/2016/wordml/cid" xmlns:w16="http://schemas.microsoft.com/office/word/2018/wordml" xmlns:w16du="http://schemas.microsoft.com/office/word/2023/wordml/word16du" xmlns:w16sdtdh="http://schemas.microsoft.com/office/word/2020/wordml/sdtdatahash" xmlns:w16se="http://schemas.microsoft.com/office/word/2015/wordml/symex" xmlns:wpg="http://schemas.microsoft.com/office/word/2010/wordprocessingGroup" xmlns:wpi="http://schemas.microsoft.com/office/word/2010/wordprocessingInk" xmlns:wne="http://schemas.microsoft.com/office/word/2006/wordml" xmlns:wps="http://schemas.microsoft.com/office/word/2010/wordprocessingShape" mc:Ignorable="w14 w15 w16se w16cid w16 w16cex w16sdtdh w16du wp14">
-  <w:p>
-    <w:pPr>
-      <w:pStyle w:val="Piedepgina"/>
-    </w:pPr>
-  </w:p>
-</w:ftr>
-</file>
-
 <file path=word/footnotes.xml><?xml version="1.0" encoding="utf-8"?>
-<w:footnotes xmlns:wpc="http://schemas.microsoft.com/office/word/2010/wordprocessingCanvas" xmlns:cx="http://schemas.microsoft.com/office/drawing/2014/chartex" xmlns:cx1="http://schemas.microsoft.com/office/drawing/2015/9/8/chartex" xmlns:cx2="http://schemas.microsoft.com/office/drawing/2015/10/21/chartex" xmlns:cx3="http://schemas.microsoft.com/office/drawing/2016/5/9/chartex" xmlns:cx4="http://schemas.microsoft.com/office/drawing/2016/5/10/chartex" xmlns:cx5="http://schemas.microsoft.com/office/drawing/2016/5/11/chartex" xmlns:cx6="http://schemas.microsoft.com/office/drawing/2016/5/12/chartex" xmlns:cx7="http://schemas.microsoft.com/office/drawing/2016/5/13/chartex" xmlns:cx8="http://schemas.microsoft.com/office/drawing/2016/5/14/chartex" xmlns:mc="http://schemas.openxmlformats.org/markup-compatibility/2006" xmlns:aink="http://schemas.microsoft.com/office/drawing/2016/ink" xmlns:am3d="http://schemas.microsoft.com/office/drawing/2017/model3d" xmlns:o="urn:schemas-microsoft-com:office:office" xmlns:oel="http://schemas.microsoft.com/office/2019/extlst" xmlns:r="http://schemas.openxmlformats.org/officeDocument/2006/relationships" xmlns:m="http://schemas.openxmlformats.org/officeDocument/2006/math" xmlns:v="urn:schemas-microsoft-com:vml" xmlns:wp14="http://schemas.microsoft.com/office/word/2010/wordprocessingDrawing" xmlns:wp="http://schemas.openxmlformats.org/drawingml/2006/wordprocessingDrawing" xmlns:w10="urn:schemas-microsoft-com:office:word" xmlns:w="http://schemas.openxmlformats.org/wordprocessingml/2006/main" xmlns:w14="http://schemas.microsoft.com/office/word/2010/wordml" xmlns:w15="http://schemas.microsoft.com/office/word/2012/wordml" xmlns:w16cex="http://schemas.microsoft.com/office/word/2018/wordml/cex" xmlns:w16cid="http://schemas.microsoft.com/office/word/2016/wordml/cid" xmlns:w16="http://schemas.microsoft.com/office/word/2018/wordml" xmlns:w16du="http://schemas.microsoft.com/office/word/2023/wordml/word16du" xmlns:w16sdtdh="http://schemas.microsoft.com/office/word/2020/wordml/sdtdatahash" xmlns:w16se="http://schemas.microsoft.com/office/word/2015/wordml/symex" xmlns:wpg="http://schemas.microsoft.com/office/word/2010/wordprocessingGroup" xmlns:wpi="http://schemas.microsoft.com/office/word/2010/wordprocessingInk" xmlns:wne="http://schemas.microsoft.com/office/word/2006/wordml" xmlns:wps="http://schemas.microsoft.com/office/word/2010/wordprocessingShape" mc:Ignorable="w14 w15 w16se w16cid w16 w16cex w16sdtdh w16du wp14">
+<w:footnotes xmlns:wpc="http://schemas.microsoft.com/office/word/2010/wordprocessingCanvas" xmlns:cx="http://schemas.microsoft.com/office/drawing/2014/chartex" xmlns:cx1="http://schemas.microsoft.com/office/drawing/2015/9/8/chartex" xmlns:mc="http://schemas.openxmlformats.org/markup-compatibility/2006" xmlns:o="urn:schemas-microsoft-com:office:office" xmlns:r="http://schemas.openxmlformats.org/officeDocument/2006/relationships" xmlns:m="http://schemas.openxmlformats.org/officeDocument/2006/math" xmlns:v="urn:schemas-microsoft-com:vml" xmlns:wp14="http://schemas.microsoft.com/office/word/2010/wordprocessingDrawing" xmlns:wp="http://schemas.openxmlformats.org/drawingml/2006/wordprocessingDrawing" xmlns:w10="urn:schemas-microsoft-com:office:word" xmlns:w="http://schemas.openxmlformats.org/wordprocessingml/2006/main" xmlns:w14="http://schemas.microsoft.com/office/word/2010/wordml" xmlns:w15="http://schemas.microsoft.com/office/word/2012/wordml" xmlns:w16se="http://schemas.microsoft.com/office/word/2015/wordml/symex" xmlns:wpg="http://schemas.microsoft.com/office/word/2010/wordprocessingGroup" xmlns:wpi="http://schemas.microsoft.com/office/word/2010/wordprocessingInk" xmlns:wne="http://schemas.microsoft.com/office/word/2006/wordml" xmlns:wps="http://schemas.microsoft.com/office/word/2010/wordprocessingShape" mc:Ignorable="w14 w15 w16se wp14">
   <w:footnote w:type="separator" w:id="-1">
     <w:p>
       <w:pPr>
@@ -1269,41 +2093,45 @@
 </file>
 
 <file path=word/header1.xml><?xml version="1.0" encoding="utf-8"?>
-<w:hdr xmlns:wpc="http://schemas.microsoft.com/office/word/2010/wordprocessingCanvas" xmlns:cx="http://schemas.microsoft.com/office/drawing/2014/chartex" xmlns:cx1="http://schemas.microsoft.com/office/drawing/2015/9/8/chartex" xmlns:cx2="http://schemas.microsoft.com/office/drawing/2015/10/21/chartex" xmlns:cx3="http://schemas.microsoft.com/office/drawing/2016/5/9/chartex" xmlns:cx4="http://schemas.microsoft.com/office/drawing/2016/5/10/chartex" xmlns:cx5="http://schemas.microsoft.com/office/drawing/2016/5/11/chartex" xmlns:cx6="http://schemas.microsoft.com/office/drawing/2016/5/12/chartex" xmlns:cx7="http://schemas.microsoft.com/office/drawing/2016/5/13/chartex" xmlns:cx8="http://schemas.microsoft.com/office/drawing/2016/5/14/chartex" xmlns:mc="http://schemas.openxmlformats.org/markup-compatibility/2006" xmlns:aink="http://schemas.microsoft.com/office/drawing/2016/ink" xmlns:am3d="http://schemas.microsoft.com/office/drawing/2017/model3d" xmlns:o="urn:schemas-microsoft-com:office:office" xmlns:oel="http://schemas.microsoft.com/office/2019/extlst" xmlns:r="http://schemas.openxmlformats.org/officeDocument/2006/relationships" xmlns:m="http://schemas.openxmlformats.org/officeDocument/2006/math" xmlns:v="urn:schemas-microsoft-com:vml" xmlns:wp14="http://schemas.microsoft.com/office/word/2010/wordprocessingDrawing" xmlns:wp="http://schemas.openxmlformats.org/drawingml/2006/wordprocessingDrawing" xmlns:w10="urn:schemas-microsoft-com:office:word" xmlns:w="http://schemas.openxmlformats.org/wordprocessingml/2006/main" xmlns:w14="http://schemas.microsoft.com/office/word/2010/wordml" xmlns:w15="http://schemas.microsoft.com/office/word/2012/wordml" xmlns:w16cex="http://schemas.microsoft.com/office/word/2018/wordml/cex" xmlns:w16cid="http://schemas.microsoft.com/office/word/2016/wordml/cid" xmlns:w16="http://schemas.microsoft.com/office/word/2018/wordml" xmlns:w16du="http://schemas.microsoft.com/office/word/2023/wordml/word16du" xmlns:w16sdtdh="http://schemas.microsoft.com/office/word/2020/wordml/sdtdatahash" xmlns:w16se="http://schemas.microsoft.com/office/word/2015/wordml/symex" xmlns:wpg="http://schemas.microsoft.com/office/word/2010/wordprocessingGroup" xmlns:wpi="http://schemas.microsoft.com/office/word/2010/wordprocessingInk" xmlns:wne="http://schemas.microsoft.com/office/word/2006/wordml" xmlns:wps="http://schemas.microsoft.com/office/word/2010/wordprocessingShape" mc:Ignorable="w14 w15 w16se w16cid w16 w16cex w16sdtdh w16du wp14">
-  <w:p>
-    <w:pPr>
-      <w:pStyle w:val="Encabezado"/>
-    </w:pPr>
-  </w:p>
-</w:hdr>
-</file>
-
-<file path=word/header2.xml><?xml version="1.0" encoding="utf-8"?>
-<w:hdr xmlns:wpc="http://schemas.microsoft.com/office/word/2010/wordprocessingCanvas" xmlns:cx="http://schemas.microsoft.com/office/drawing/2014/chartex" xmlns:cx1="http://schemas.microsoft.com/office/drawing/2015/9/8/chartex" xmlns:cx2="http://schemas.microsoft.com/office/drawing/2015/10/21/chartex" xmlns:cx3="http://schemas.microsoft.com/office/drawing/2016/5/9/chartex" xmlns:cx4="http://schemas.microsoft.com/office/drawing/2016/5/10/chartex" xmlns:cx5="http://schemas.microsoft.com/office/drawing/2016/5/11/chartex" xmlns:cx6="http://schemas.microsoft.com/office/drawing/2016/5/12/chartex" xmlns:cx7="http://schemas.microsoft.com/office/drawing/2016/5/13/chartex" xmlns:cx8="http://schemas.microsoft.com/office/drawing/2016/5/14/chartex" xmlns:mc="http://schemas.openxmlformats.org/markup-compatibility/2006" xmlns:aink="http://schemas.microsoft.com/office/drawing/2016/ink" xmlns:am3d="http://schemas.microsoft.com/office/drawing/2017/model3d" xmlns:o="urn:schemas-microsoft-com:office:office" xmlns:oel="http://schemas.microsoft.com/office/2019/extlst" xmlns:r="http://schemas.openxmlformats.org/officeDocument/2006/relationships" xmlns:m="http://schemas.openxmlformats.org/officeDocument/2006/math" xmlns:v="urn:schemas-microsoft-com:vml" xmlns:wp14="http://schemas.microsoft.com/office/word/2010/wordprocessingDrawing" xmlns:wp="http://schemas.openxmlformats.org/drawingml/2006/wordprocessingDrawing" xmlns:w10="urn:schemas-microsoft-com:office:word" xmlns:w="http://schemas.openxmlformats.org/wordprocessingml/2006/main" xmlns:w14="http://schemas.microsoft.com/office/word/2010/wordml" xmlns:w15="http://schemas.microsoft.com/office/word/2012/wordml" xmlns:w16cex="http://schemas.microsoft.com/office/word/2018/wordml/cex" xmlns:w16cid="http://schemas.microsoft.com/office/word/2016/wordml/cid" xmlns:w16="http://schemas.microsoft.com/office/word/2018/wordml" xmlns:w16du="http://schemas.microsoft.com/office/word/2023/wordml/word16du" xmlns:w16sdtdh="http://schemas.microsoft.com/office/word/2020/wordml/sdtdatahash" xmlns:w16se="http://schemas.microsoft.com/office/word/2015/wordml/symex" xmlns:wpg="http://schemas.microsoft.com/office/word/2010/wordprocessingGroup" xmlns:wpi="http://schemas.microsoft.com/office/word/2010/wordprocessingInk" xmlns:wne="http://schemas.microsoft.com/office/word/2006/wordml" xmlns:wps="http://schemas.microsoft.com/office/word/2010/wordprocessingShape" mc:Ignorable="w14 w15 w16se w16cid w16 w16cex w16sdtdh w16du wp14">
+<w:hdr xmlns:wpc="http://schemas.microsoft.com/office/word/2010/wordprocessingCanvas" xmlns:cx="http://schemas.microsoft.com/office/drawing/2014/chartex" xmlns:cx1="http://schemas.microsoft.com/office/drawing/2015/9/8/chartex" xmlns:mc="http://schemas.openxmlformats.org/markup-compatibility/2006" xmlns:o="urn:schemas-microsoft-com:office:office" xmlns:r="http://schemas.openxmlformats.org/officeDocument/2006/relationships" xmlns:m="http://schemas.openxmlformats.org/officeDocument/2006/math" xmlns:v="urn:schemas-microsoft-com:vml" xmlns:wp14="http://schemas.microsoft.com/office/word/2010/wordprocessingDrawing" xmlns:wp="http://schemas.openxmlformats.org/drawingml/2006/wordprocessingDrawing" xmlns:w10="urn:schemas-microsoft-com:office:word" xmlns:w="http://schemas.openxmlformats.org/wordprocessingml/2006/main" xmlns:w14="http://schemas.microsoft.com/office/word/2010/wordml" xmlns:w15="http://schemas.microsoft.com/office/word/2012/wordml" xmlns:w16se="http://schemas.microsoft.com/office/word/2015/wordml/symex" xmlns:wpg="http://schemas.microsoft.com/office/word/2010/wordprocessingGroup" xmlns:wpi="http://schemas.microsoft.com/office/word/2010/wordprocessingInk" xmlns:wne="http://schemas.microsoft.com/office/word/2006/wordml" xmlns:wps="http://schemas.microsoft.com/office/word/2010/wordprocessingShape" mc:Ignorable="w14 w15 w16se wp14">
   <w:p>
     <w:pPr>
       <w:pStyle w:val="Encabezado"/>
       <w:jc w:val="right"/>
     </w:pPr>
     <w:r>
-      <w:t>Grupo 3: Vladyslav Rosiyan, Spartak Nassekine y Yosef Guillermo Karam Müller</w:t>
+      <w:t xml:space="preserve">Grupo 3: </w:t>
+    </w:r>
+    <w:proofErr w:type="spellStart"/>
+    <w:r>
+      <w:t>Vladyslav</w:t>
+    </w:r>
+    <w:proofErr w:type="spellEnd"/>
+    <w:r>
+      <w:t xml:space="preserve"> </w:t>
+    </w:r>
+    <w:proofErr w:type="spellStart"/>
+    <w:r>
+      <w:t>Rosiyan</w:t>
+    </w:r>
+    <w:proofErr w:type="spellEnd"/>
+    <w:r>
+      <w:t xml:space="preserve"> y Yosef Guillermo </w:t>
+    </w:r>
+    <w:proofErr w:type="spellStart"/>
+    <w:r>
+      <w:t>Karam</w:t>
+    </w:r>
+    <w:proofErr w:type="spellEnd"/>
+    <w:r>
+      <w:t xml:space="preserve"> Müller</w:t>
     </w:r>
   </w:p>
 </w:hdr>
 </file>
 
-<file path=word/header3.xml><?xml version="1.0" encoding="utf-8"?>
-<w:hdr xmlns:wpc="http://schemas.microsoft.com/office/word/2010/wordprocessingCanvas" xmlns:cx="http://schemas.microsoft.com/office/drawing/2014/chartex" xmlns:cx1="http://schemas.microsoft.com/office/drawing/2015/9/8/chartex" xmlns:cx2="http://schemas.microsoft.com/office/drawing/2015/10/21/chartex" xmlns:cx3="http://schemas.microsoft.com/office/drawing/2016/5/9/chartex" xmlns:cx4="http://schemas.microsoft.com/office/drawing/2016/5/10/chartex" xmlns:cx5="http://schemas.microsoft.com/office/drawing/2016/5/11/chartex" xmlns:cx6="http://schemas.microsoft.com/office/drawing/2016/5/12/chartex" xmlns:cx7="http://schemas.microsoft.com/office/drawing/2016/5/13/chartex" xmlns:cx8="http://schemas.microsoft.com/office/drawing/2016/5/14/chartex" xmlns:mc="http://schemas.openxmlformats.org/markup-compatibility/2006" xmlns:aink="http://schemas.microsoft.com/office/drawing/2016/ink" xmlns:am3d="http://schemas.microsoft.com/office/drawing/2017/model3d" xmlns:o="urn:schemas-microsoft-com:office:office" xmlns:oel="http://schemas.microsoft.com/office/2019/extlst" xmlns:r="http://schemas.openxmlformats.org/officeDocument/2006/relationships" xmlns:m="http://schemas.openxmlformats.org/officeDocument/2006/math" xmlns:v="urn:schemas-microsoft-com:vml" xmlns:wp14="http://schemas.microsoft.com/office/word/2010/wordprocessingDrawing" xmlns:wp="http://schemas.openxmlformats.org/drawingml/2006/wordprocessingDrawing" xmlns:w10="urn:schemas-microsoft-com:office:word" xmlns:w="http://schemas.openxmlformats.org/wordprocessingml/2006/main" xmlns:w14="http://schemas.microsoft.com/office/word/2010/wordml" xmlns:w15="http://schemas.microsoft.com/office/word/2012/wordml" xmlns:w16cex="http://schemas.microsoft.com/office/word/2018/wordml/cex" xmlns:w16cid="http://schemas.microsoft.com/office/word/2016/wordml/cid" xmlns:w16="http://schemas.microsoft.com/office/word/2018/wordml" xmlns:w16du="http://schemas.microsoft.com/office/word/2023/wordml/word16du" xmlns:w16sdtdh="http://schemas.microsoft.com/office/word/2020/wordml/sdtdatahash" xmlns:w16se="http://schemas.microsoft.com/office/word/2015/wordml/symex" xmlns:wpg="http://schemas.microsoft.com/office/word/2010/wordprocessingGroup" xmlns:wpi="http://schemas.microsoft.com/office/word/2010/wordprocessingInk" xmlns:wne="http://schemas.microsoft.com/office/word/2006/wordml" xmlns:wps="http://schemas.microsoft.com/office/word/2010/wordprocessingShape" mc:Ignorable="w14 w15 w16se w16cid w16 w16cex w16sdtdh w16du wp14">
-  <w:p>
-    <w:pPr>
-      <w:pStyle w:val="Encabezado"/>
-    </w:pPr>
-  </w:p>
-</w:hdr>
-</file>
-
 <file path=word/numbering.xml><?xml version="1.0" encoding="utf-8"?>
-<w:numbering xmlns:wpc="http://schemas.microsoft.com/office/word/2010/wordprocessingCanvas" xmlns:cx="http://schemas.microsoft.com/office/drawing/2014/chartex" xmlns:cx1="http://schemas.microsoft.com/office/drawing/2015/9/8/chartex" xmlns:cx2="http://schemas.microsoft.com/office/drawing/2015/10/21/chartex" xmlns:cx3="http://schemas.microsoft.com/office/drawing/2016/5/9/chartex" xmlns:cx4="http://schemas.microsoft.com/office/drawing/2016/5/10/chartex" xmlns:cx5="http://schemas.microsoft.com/office/drawing/2016/5/11/chartex" xmlns:cx6="http://schemas.microsoft.com/office/drawing/2016/5/12/chartex" xmlns:cx7="http://schemas.microsoft.com/office/drawing/2016/5/13/chartex" xmlns:cx8="http://schemas.microsoft.com/office/drawing/2016/5/14/chartex" xmlns:mc="http://schemas.openxmlformats.org/markup-compatibility/2006" xmlns:aink="http://schemas.microsoft.com/office/drawing/2016/ink" xmlns:am3d="http://schemas.microsoft.com/office/drawing/2017/model3d" xmlns:o="urn:schemas-microsoft-com:office:office" xmlns:oel="http://schemas.microsoft.com/office/2019/extlst" xmlns:r="http://schemas.openxmlformats.org/officeDocument/2006/relationships" xmlns:m="http://schemas.openxmlformats.org/officeDocument/2006/math" xmlns:v="urn:schemas-microsoft-com:vml" xmlns:wp14="http://schemas.microsoft.com/office/word/2010/wordprocessingDrawing" xmlns:wp="http://schemas.openxmlformats.org/drawingml/2006/wordprocessingDrawing" xmlns:w10="urn:schemas-microsoft-com:office:word" xmlns:w="http://schemas.openxmlformats.org/wordprocessingml/2006/main" xmlns:w14="http://schemas.microsoft.com/office/word/2010/wordml" xmlns:w15="http://schemas.microsoft.com/office/word/2012/wordml" xmlns:w16cex="http://schemas.microsoft.com/office/word/2018/wordml/cex" xmlns:w16cid="http://schemas.microsoft.com/office/word/2016/wordml/cid" xmlns:w16="http://schemas.microsoft.com/office/word/2018/wordml" xmlns:w16du="http://schemas.microsoft.com/office/word/2023/wordml/word16du" xmlns:w16sdtdh="http://schemas.microsoft.com/office/word/2020/wordml/sdtdatahash" xmlns:w16se="http://schemas.microsoft.com/office/word/2015/wordml/symex" xmlns:wpg="http://schemas.microsoft.com/office/word/2010/wordprocessingGroup" xmlns:wpi="http://schemas.microsoft.com/office/word/2010/wordprocessingInk" xmlns:wne="http://schemas.microsoft.com/office/word/2006/wordml" xmlns:wps="http://schemas.microsoft.com/office/word/2010/wordprocessingShape" mc:Ignorable="w14 w15 w16se w16cid w16 w16cex w16sdtdh w16du wp14">
+<w:numbering xmlns:wpc="http://schemas.microsoft.com/office/word/2010/wordprocessingCanvas" xmlns:cx="http://schemas.microsoft.com/office/drawing/2014/chartex" xmlns:cx1="http://schemas.microsoft.com/office/drawing/2015/9/8/chartex" xmlns:mc="http://schemas.openxmlformats.org/markup-compatibility/2006" xmlns:o="urn:schemas-microsoft-com:office:office" xmlns:r="http://schemas.openxmlformats.org/officeDocument/2006/relationships" xmlns:m="http://schemas.openxmlformats.org/officeDocument/2006/math" xmlns:v="urn:schemas-microsoft-com:vml" xmlns:wp14="http://schemas.microsoft.com/office/word/2010/wordprocessingDrawing" xmlns:wp="http://schemas.openxmlformats.org/drawingml/2006/wordprocessingDrawing" xmlns:w10="urn:schemas-microsoft-com:office:word" xmlns:w="http://schemas.openxmlformats.org/wordprocessingml/2006/main" xmlns:w14="http://schemas.microsoft.com/office/word/2010/wordml" xmlns:w15="http://schemas.microsoft.com/office/word/2012/wordml" xmlns:w16se="http://schemas.microsoft.com/office/word/2015/wordml/symex" xmlns:wpg="http://schemas.microsoft.com/office/word/2010/wordprocessingGroup" xmlns:wpi="http://schemas.microsoft.com/office/word/2010/wordprocessingInk" xmlns:wne="http://schemas.microsoft.com/office/word/2006/wordml" xmlns:wps="http://schemas.microsoft.com/office/word/2010/wordprocessingShape" mc:Ignorable="w14 w15 w16se wp14">
   <w:abstractNum w:abstractNumId="0" w15:restartNumberingAfterBreak="0">
     <w:nsid w:val="1F860785"/>
     <w:multiLevelType w:val="hybridMultilevel"/>
@@ -2011,32 +2839,32 @@
       </w:pPr>
     </w:lvl>
   </w:abstractNum>
-  <w:num w:numId="1" w16cid:durableId="703942859">
+  <w:num w:numId="1">
     <w:abstractNumId w:val="2"/>
   </w:num>
-  <w:num w:numId="2" w16cid:durableId="305473300">
+  <w:num w:numId="2">
     <w:abstractNumId w:val="3"/>
   </w:num>
-  <w:num w:numId="3" w16cid:durableId="872379799">
+  <w:num w:numId="3">
     <w:abstractNumId w:val="1"/>
   </w:num>
-  <w:num w:numId="4" w16cid:durableId="1972174929">
+  <w:num w:numId="4">
     <w:abstractNumId w:val="0"/>
   </w:num>
-  <w:num w:numId="5" w16cid:durableId="762458409">
+  <w:num w:numId="5">
     <w:abstractNumId w:val="4"/>
   </w:num>
-  <w:num w:numId="6" w16cid:durableId="864103059">
+  <w:num w:numId="6">
     <w:abstractNumId w:val="6"/>
   </w:num>
-  <w:num w:numId="7" w16cid:durableId="414473659">
+  <w:num w:numId="7">
     <w:abstractNumId w:val="5"/>
   </w:num>
 </w:numbering>
 </file>
 
 <file path=word/styles.xml><?xml version="1.0" encoding="utf-8"?>
-<w:styles xmlns:mc="http://schemas.openxmlformats.org/markup-compatibility/2006" xmlns:r="http://schemas.openxmlformats.org/officeDocument/2006/relationships" xmlns:w="http://schemas.openxmlformats.org/wordprocessingml/2006/main" xmlns:w14="http://schemas.microsoft.com/office/word/2010/wordml" xmlns:w15="http://schemas.microsoft.com/office/word/2012/wordml" xmlns:w16cex="http://schemas.microsoft.com/office/word/2018/wordml/cex" xmlns:w16cid="http://schemas.microsoft.com/office/word/2016/wordml/cid" xmlns:w16="http://schemas.microsoft.com/office/word/2018/wordml" xmlns:w16du="http://schemas.microsoft.com/office/word/2023/wordml/word16du" xmlns:w16sdtdh="http://schemas.microsoft.com/office/word/2020/wordml/sdtdatahash" xmlns:w16se="http://schemas.microsoft.com/office/word/2015/wordml/symex" mc:Ignorable="w14 w15 w16se w16cid w16 w16cex w16sdtdh w16du">
+<w:styles xmlns:mc="http://schemas.openxmlformats.org/markup-compatibility/2006" xmlns:r="http://schemas.openxmlformats.org/officeDocument/2006/relationships" xmlns:w="http://schemas.openxmlformats.org/wordprocessingml/2006/main" xmlns:w14="http://schemas.microsoft.com/office/word/2010/wordml" xmlns:w15="http://schemas.microsoft.com/office/word/2012/wordml" xmlns:w16se="http://schemas.microsoft.com/office/word/2015/wordml/symex" mc:Ignorable="w14 w15 w16se">
   <w:docDefaults>
     <w:rPrDefault>
       <w:rPr>
@@ -2052,7 +2880,7 @@
       </w:pPr>
     </w:pPrDefault>
   </w:docDefaults>
-  <w:latentStyles w:defLockedState="0" w:defUIPriority="99" w:defSemiHidden="0" w:defUnhideWhenUsed="0" w:defQFormat="0" w:count="376">
+  <w:latentStyles w:defLockedState="0" w:defUIPriority="99" w:defSemiHidden="0" w:defUnhideWhenUsed="0" w:defQFormat="0" w:count="371">
     <w:lsdException w:name="Normal" w:uiPriority="0" w:qFormat="1"/>
     <w:lsdException w:name="heading 1" w:uiPriority="9" w:qFormat="1"/>
     <w:lsdException w:name="heading 2" w:semiHidden="1" w:uiPriority="9" w:unhideWhenUsed="1" w:qFormat="1"/>
@@ -2424,11 +3252,6 @@
     <w:lsdException w:name="List Table 5 Dark Accent 6" w:uiPriority="50"/>
     <w:lsdException w:name="List Table 6 Colorful Accent 6" w:uiPriority="51"/>
     <w:lsdException w:name="List Table 7 Colorful Accent 6" w:uiPriority="52"/>
-    <w:lsdException w:name="Mention" w:semiHidden="1" w:unhideWhenUsed="1"/>
-    <w:lsdException w:name="Smart Hyperlink" w:semiHidden="1" w:unhideWhenUsed="1"/>
-    <w:lsdException w:name="Hashtag" w:semiHidden="1" w:unhideWhenUsed="1"/>
-    <w:lsdException w:name="Unresolved Mention" w:semiHidden="1" w:unhideWhenUsed="1"/>
-    <w:lsdException w:name="Smart Link" w:semiHidden="1" w:unhideWhenUsed="1"/>
   </w:latentStyles>
   <w:style w:type="paragraph" w:default="1" w:styleId="Normal">
     <w:name w:val="Normal"/>

</xml_diff>

<commit_message>
Creo Firebase, linkeo app con Firebase, añados los ficheros modificados para poder trabajar con ella. MOdifico build.gradle.kts tanto a nivel de app como de proyecto, modifico clases de signup y login, creo clase usuario, modifico notes fragment y el main también. Además de toda la lógica. Los usuarios pueden registrar y logearse sin problemas. Las notas también son privadas para el usuario y pongo todos los comentarios al día
</commit_message>
<xml_diff>
--- a/DOCUMENTOS/Memoria del proyecto.docx
+++ b/DOCUMENTOS/Memoria del proyecto.docx
@@ -1,6 +1,6 @@
 
 <file path=word/document.xml><?xml version="1.0" encoding="utf-8"?>
-<w:document xmlns:wpc="http://schemas.microsoft.com/office/word/2010/wordprocessingCanvas" xmlns:cx="http://schemas.microsoft.com/office/drawing/2014/chartex" xmlns:cx1="http://schemas.microsoft.com/office/drawing/2015/9/8/chartex" xmlns:mc="http://schemas.openxmlformats.org/markup-compatibility/2006" xmlns:o="urn:schemas-microsoft-com:office:office" xmlns:r="http://schemas.openxmlformats.org/officeDocument/2006/relationships" xmlns:m="http://schemas.openxmlformats.org/officeDocument/2006/math" xmlns:v="urn:schemas-microsoft-com:vml" xmlns:wp14="http://schemas.microsoft.com/office/word/2010/wordprocessingDrawing" xmlns:wp="http://schemas.openxmlformats.org/drawingml/2006/wordprocessingDrawing" xmlns:w10="urn:schemas-microsoft-com:office:word" xmlns:w="http://schemas.openxmlformats.org/wordprocessingml/2006/main" xmlns:w14="http://schemas.microsoft.com/office/word/2010/wordml" xmlns:w15="http://schemas.microsoft.com/office/word/2012/wordml" xmlns:w16se="http://schemas.microsoft.com/office/word/2015/wordml/symex" xmlns:wpg="http://schemas.microsoft.com/office/word/2010/wordprocessingGroup" xmlns:wpi="http://schemas.microsoft.com/office/word/2010/wordprocessingInk" xmlns:wne="http://schemas.microsoft.com/office/word/2006/wordml" xmlns:wps="http://schemas.microsoft.com/office/word/2010/wordprocessingShape" mc:Ignorable="w14 w15 w16se wp14">
+<w:document xmlns:wpc="http://schemas.microsoft.com/office/word/2010/wordprocessingCanvas" xmlns:cx="http://schemas.microsoft.com/office/drawing/2014/chartex" xmlns:cx1="http://schemas.microsoft.com/office/drawing/2015/9/8/chartex" xmlns:cx2="http://schemas.microsoft.com/office/drawing/2015/10/21/chartex" xmlns:cx3="http://schemas.microsoft.com/office/drawing/2016/5/9/chartex" xmlns:cx4="http://schemas.microsoft.com/office/drawing/2016/5/10/chartex" xmlns:cx5="http://schemas.microsoft.com/office/drawing/2016/5/11/chartex" xmlns:cx6="http://schemas.microsoft.com/office/drawing/2016/5/12/chartex" xmlns:cx7="http://schemas.microsoft.com/office/drawing/2016/5/13/chartex" xmlns:cx8="http://schemas.microsoft.com/office/drawing/2016/5/14/chartex" xmlns:mc="http://schemas.openxmlformats.org/markup-compatibility/2006" xmlns:aink="http://schemas.microsoft.com/office/drawing/2016/ink" xmlns:am3d="http://schemas.microsoft.com/office/drawing/2017/model3d" xmlns:o="urn:schemas-microsoft-com:office:office" xmlns:oel="http://schemas.microsoft.com/office/2019/extlst" xmlns:r="http://schemas.openxmlformats.org/officeDocument/2006/relationships" xmlns:m="http://schemas.openxmlformats.org/officeDocument/2006/math" xmlns:v="urn:schemas-microsoft-com:vml" xmlns:wp14="http://schemas.microsoft.com/office/word/2010/wordprocessingDrawing" xmlns:wp="http://schemas.openxmlformats.org/drawingml/2006/wordprocessingDrawing" xmlns:w10="urn:schemas-microsoft-com:office:word" xmlns:w="http://schemas.openxmlformats.org/wordprocessingml/2006/main" xmlns:w14="http://schemas.microsoft.com/office/word/2010/wordml" xmlns:w15="http://schemas.microsoft.com/office/word/2012/wordml" xmlns:w16cex="http://schemas.microsoft.com/office/word/2018/wordml/cex" xmlns:w16cid="http://schemas.microsoft.com/office/word/2016/wordml/cid" xmlns:w16="http://schemas.microsoft.com/office/word/2018/wordml" xmlns:w16du="http://schemas.microsoft.com/office/word/2023/wordml/word16du" xmlns:w16sdtdh="http://schemas.microsoft.com/office/word/2020/wordml/sdtdatahash" xmlns:w16se="http://schemas.microsoft.com/office/word/2015/wordml/symex" xmlns:wpg="http://schemas.microsoft.com/office/word/2010/wordprocessingGroup" xmlns:wpi="http://schemas.microsoft.com/office/word/2010/wordprocessingInk" xmlns:wne="http://schemas.microsoft.com/office/word/2006/wordml" xmlns:wps="http://schemas.microsoft.com/office/word/2010/wordprocessingShape" mc:Ignorable="w14 w15 w16se w16cid w16 w16cex w16sdtdh w16du wp14">
   <w:body>
     <w:p>
       <w:pPr>
@@ -14,8 +14,16 @@
         <w:rPr>
           <w:rFonts w:ascii="Open Sans" w:hAnsi="Open Sans" w:cs="Arial"/>
         </w:rPr>
-        <w:t>Memoria del proyecto: Eventia</w:t>
-      </w:r>
+        <w:t xml:space="preserve">Memoria del proyecto: </w:t>
+      </w:r>
+      <w:proofErr w:type="spellStart"/>
+      <w:r>
+        <w:rPr>
+          <w:rFonts w:ascii="Open Sans" w:hAnsi="Open Sans" w:cs="Arial"/>
+        </w:rPr>
+        <w:t>Eventia</w:t>
+      </w:r>
+      <w:proofErr w:type="spellEnd"/>
     </w:p>
     <w:p/>
     <w:p>
@@ -194,7 +202,15 @@
         <w:t>á</w:t>
       </w:r>
       <w:r>
-        <w:t>tica mediante el desarrollo de Eventia, una aplicaci</w:t>
+        <w:t xml:space="preserve">tica mediante el desarrollo de </w:t>
+      </w:r>
+      <w:proofErr w:type="spellStart"/>
+      <w:r>
+        <w:t>Eventia</w:t>
+      </w:r>
+      <w:proofErr w:type="spellEnd"/>
+      <w:r>
+        <w:t>, una aplicaci</w:t>
       </w:r>
       <w:r>
         <w:rPr>
@@ -212,7 +228,15 @@
         <w:t>ó</w:t>
       </w:r>
       <w:r>
-        <w:t>n en una sola herramienta. Con Eventia, buscamos ofrecer una soluci</w:t>
+        <w:t xml:space="preserve">n en una sola herramienta. Con </w:t>
+      </w:r>
+      <w:proofErr w:type="spellStart"/>
+      <w:r>
+        <w:t>Eventia</w:t>
+      </w:r>
+      <w:proofErr w:type="spellEnd"/>
+      <w:r>
+        <w:t>, buscamos ofrecer una soluci</w:t>
       </w:r>
       <w:r>
         <w:rPr>
@@ -274,7 +298,15 @@
         <w:t>á</w:t>
       </w:r>
       <w:r>
-        <w:t>s destacadas de Eventia es su accesibilidad multiling</w:t>
+        <w:t xml:space="preserve">s destacadas de </w:t>
+      </w:r>
+      <w:proofErr w:type="spellStart"/>
+      <w:r>
+        <w:t>Eventia</w:t>
+      </w:r>
+      <w:proofErr w:type="spellEnd"/>
+      <w:r>
+        <w:t xml:space="preserve"> es su accesibilidad multiling</w:t>
       </w:r>
       <w:r>
         <w:rPr>
@@ -382,7 +414,15 @@
         <w:t>ó</w:t>
       </w:r>
       <w:r>
-        <w:t>venes hasta adultos mayores, puedan utilizar Eventia sin complicaciones, independientemente de su experiencia tecnol</w:t>
+        <w:t xml:space="preserve">venes hasta adultos mayores, puedan utilizar </w:t>
+      </w:r>
+      <w:proofErr w:type="spellStart"/>
+      <w:r>
+        <w:t>Eventia</w:t>
+      </w:r>
+      <w:proofErr w:type="spellEnd"/>
+      <w:r>
+        <w:t xml:space="preserve"> sin complicaciones, independientemente de su experiencia tecnol</w:t>
       </w:r>
       <w:r>
         <w:rPr>
@@ -408,7 +448,15 @@
         <w:t>ó</w:t>
       </w:r>
       <w:r>
-        <w:t>n, con Eventia proporcionaremos a los usuarios una soluci</w:t>
+        <w:t xml:space="preserve">n, con </w:t>
+      </w:r>
+      <w:proofErr w:type="spellStart"/>
+      <w:r>
+        <w:t>Eventia</w:t>
+      </w:r>
+      <w:proofErr w:type="spellEnd"/>
+      <w:r>
+        <w:t xml:space="preserve"> proporcionaremos a los usuarios una soluci</w:t>
       </w:r>
       <w:r>
         <w:rPr>
@@ -729,13 +777,8 @@
         </w:numPr>
       </w:pPr>
       <w:r>
-        <w:t xml:space="preserve">La aplicación guardará los datos en una base de datos </w:t>
-      </w:r>
-      <w:proofErr w:type="spellStart"/>
-      <w:r>
-        <w:t>SQLite</w:t>
-      </w:r>
-      <w:proofErr w:type="spellEnd"/>
+        <w:t>La aplicación guardará los datos en una base de datos SQLite</w:t>
+      </w:r>
       <w:r>
         <w:t>.</w:t>
       </w:r>
@@ -825,13 +868,8 @@
           <w:numId w:val="3"/>
         </w:numPr>
       </w:pPr>
-      <w:proofErr w:type="spellStart"/>
-      <w:r>
-        <w:t>SQLite</w:t>
-      </w:r>
-      <w:proofErr w:type="spellEnd"/>
-      <w:r>
-        <w:t xml:space="preserve"> ya viene por defecto para las aplicaciones Android y las bibliot</w:t>
+      <w:r>
+        <w:t>SQLite ya viene por defecto para las aplicaciones Android y las bibliot</w:t>
       </w:r>
       <w:r>
         <w:t>ecas vienen instaladas en el IDE</w:t>
@@ -849,15 +887,7 @@
         </w:numPr>
       </w:pPr>
       <w:r>
-        <w:t xml:space="preserve">Instalamos </w:t>
-      </w:r>
-      <w:proofErr w:type="spellStart"/>
-      <w:r>
-        <w:t>Git</w:t>
-      </w:r>
-      <w:proofErr w:type="spellEnd"/>
-      <w:r>
-        <w:t xml:space="preserve"> en nuestros ordenadores.</w:t>
+        <w:t>Instalamos Git en nuestros ordenadores.</w:t>
       </w:r>
     </w:p>
     <w:p>
@@ -1481,21 +1511,7 @@
         <w:rPr>
           <w:color w:val="6600FF"/>
         </w:rPr>
-        <w:t xml:space="preserve"> que se llena con datos. El </w:t>
-      </w:r>
-      <w:proofErr w:type="spellStart"/>
-      <w:r>
-        <w:rPr>
-          <w:color w:val="6600FF"/>
-        </w:rPr>
-        <w:t>array</w:t>
-      </w:r>
-      <w:proofErr w:type="spellEnd"/>
-      <w:r>
-        <w:rPr>
-          <w:color w:val="6600FF"/>
-        </w:rPr>
-        <w:t xml:space="preserve"> que llena el </w:t>
+        <w:t xml:space="preserve"> que se llena con datos. El array que llena el </w:t>
       </w:r>
       <w:proofErr w:type="spellStart"/>
       <w:r>
@@ -1740,21 +1756,7 @@
         <w:rPr>
           <w:color w:val="6600FF"/>
         </w:rPr>
-        <w:t xml:space="preserve"> para las notas. Creo también una lista actualizable para ir cargando las notas y un botón flotante para ir añadiéndolas y le doy a </w:t>
-      </w:r>
-      <w:proofErr w:type="gramStart"/>
-      <w:r>
-        <w:rPr>
-          <w:color w:val="6600FF"/>
-        </w:rPr>
-        <w:t>todo funcionalidad</w:t>
-      </w:r>
-      <w:proofErr w:type="gramEnd"/>
-      <w:r>
-        <w:rPr>
-          <w:color w:val="6600FF"/>
-        </w:rPr>
-        <w:t xml:space="preserve">, además de tener listos los comentarios de esta nueva parte y añadir </w:t>
+        <w:t xml:space="preserve"> para las notas. Creo también una lista actualizable para ir cargando las notas y un botón flotante para ir añadiéndolas y le doy a todo funcionalidad, además de tener listos los comentarios de esta nueva parte y añadir </w:t>
       </w:r>
       <w:proofErr w:type="spellStart"/>
       <w:r>
@@ -1782,19 +1784,7 @@
         <w:rPr>
           <w:color w:val="6600FF"/>
         </w:rPr>
-        <w:t>16</w:t>
-      </w:r>
-      <w:r>
-        <w:rPr>
-          <w:color w:val="6600FF"/>
-        </w:rPr>
-        <w:t xml:space="preserve">/10/2024 (Yosef): Creo </w:t>
-      </w:r>
-      <w:r>
-        <w:rPr>
-          <w:color w:val="6600FF"/>
-        </w:rPr>
-        <w:t xml:space="preserve">un nuevo </w:t>
+        <w:t xml:space="preserve">16/10/2024 (Yosef): Creo un nuevo </w:t>
       </w:r>
       <w:proofErr w:type="spellStart"/>
       <w:r>
@@ -2012,8 +2002,246 @@
         </w:rPr>
         <w:t xml:space="preserve"> de botones, etc.</w:t>
       </w:r>
-      <w:bookmarkStart w:id="0" w:name="_GoBack"/>
-      <w:bookmarkEnd w:id="0"/>
+      <w:r>
+        <w:rPr>
+          <w:color w:val="6600FF"/>
+        </w:rPr>
+        <w:t xml:space="preserve"> También creo nuevas clases para representar una nota y hacer se muestre un tipo de lista llamada </w:t>
+      </w:r>
+      <w:proofErr w:type="spellStart"/>
+      <w:r>
+        <w:rPr>
+          <w:color w:val="6600FF"/>
+        </w:rPr>
+        <w:t>recyclerview</w:t>
+      </w:r>
+      <w:proofErr w:type="spellEnd"/>
+      <w:r>
+        <w:rPr>
+          <w:color w:val="6600FF"/>
+        </w:rPr>
+        <w:t xml:space="preserve">. Como </w:t>
+      </w:r>
+      <w:proofErr w:type="spellStart"/>
+      <w:r>
+        <w:rPr>
+          <w:color w:val="6600FF"/>
+        </w:rPr>
+        <w:t>viewholder</w:t>
+      </w:r>
+      <w:proofErr w:type="spellEnd"/>
+      <w:r>
+        <w:rPr>
+          <w:color w:val="6600FF"/>
+        </w:rPr>
+        <w:t xml:space="preserve"> o </w:t>
+      </w:r>
+      <w:proofErr w:type="spellStart"/>
+      <w:r>
+        <w:rPr>
+          <w:color w:val="6600FF"/>
+        </w:rPr>
+        <w:t>adapter</w:t>
+      </w:r>
+      <w:proofErr w:type="spellEnd"/>
+      <w:r>
+        <w:rPr>
+          <w:color w:val="6600FF"/>
+        </w:rPr>
+        <w:t>.</w:t>
+      </w:r>
+    </w:p>
+    <w:p>
+      <w:pPr>
+        <w:ind w:left="708"/>
+        <w:rPr>
+          <w:color w:val="6600FF"/>
+        </w:rPr>
+      </w:pPr>
+      <w:r>
+        <w:rPr>
+          <w:color w:val="6600FF"/>
+        </w:rPr>
+        <w:t xml:space="preserve">19/10/2024 (Yosef): </w:t>
+      </w:r>
+      <w:r>
+        <w:rPr>
+          <w:color w:val="6600FF"/>
+        </w:rPr>
+        <w:t xml:space="preserve">Creo la </w:t>
+      </w:r>
+      <w:proofErr w:type="spellStart"/>
+      <w:r>
+        <w:rPr>
+          <w:color w:val="6600FF"/>
+        </w:rPr>
+        <w:t>Firebase</w:t>
+      </w:r>
+      <w:proofErr w:type="spellEnd"/>
+      <w:r>
+        <w:rPr>
+          <w:color w:val="6600FF"/>
+        </w:rPr>
+        <w:t xml:space="preserve"> para la app. </w:t>
+      </w:r>
+      <w:proofErr w:type="spellStart"/>
+      <w:r>
+        <w:rPr>
+          <w:color w:val="6600FF"/>
+        </w:rPr>
+        <w:t>linkeo</w:t>
+      </w:r>
+      <w:proofErr w:type="spellEnd"/>
+      <w:r>
+        <w:rPr>
+          <w:color w:val="6600FF"/>
+        </w:rPr>
+        <w:t xml:space="preserve"> la app con </w:t>
+      </w:r>
+      <w:proofErr w:type="spellStart"/>
+      <w:r>
+        <w:rPr>
+          <w:color w:val="6600FF"/>
+        </w:rPr>
+        <w:t>Firebase</w:t>
+      </w:r>
+      <w:proofErr w:type="spellEnd"/>
+      <w:r>
+        <w:rPr>
+          <w:color w:val="6600FF"/>
+        </w:rPr>
+        <w:t>, creo toda la lógica de programación para que un usuario pueda registrarse y también la parte de que un usuario</w:t>
+      </w:r>
+      <w:r>
+        <w:rPr>
+          <w:color w:val="6600FF"/>
+        </w:rPr>
+        <w:t xml:space="preserve"> se registre en una base para que pueda tener amigos. Creo varios usuarios de pruebas y hago varias pruebas de inicio. Creo también </w:t>
+      </w:r>
+      <w:proofErr w:type="spellStart"/>
+      <w:r>
+        <w:rPr>
+          <w:color w:val="6600FF"/>
+        </w:rPr>
+        <w:t>json</w:t>
+      </w:r>
+      <w:proofErr w:type="spellEnd"/>
+      <w:r>
+        <w:rPr>
+          <w:color w:val="6600FF"/>
+        </w:rPr>
+        <w:t xml:space="preserve"> para la base, modifico el </w:t>
+      </w:r>
+      <w:proofErr w:type="spellStart"/>
+      <w:r>
+        <w:rPr>
+          <w:color w:val="6600FF"/>
+        </w:rPr>
+        <w:t>json</w:t>
+      </w:r>
+      <w:proofErr w:type="spellEnd"/>
+      <w:r>
+        <w:rPr>
+          <w:color w:val="6600FF"/>
+        </w:rPr>
+        <w:t xml:space="preserve"> de </w:t>
+      </w:r>
+      <w:proofErr w:type="spellStart"/>
+      <w:r>
+        <w:rPr>
+          <w:color w:val="6600FF"/>
+        </w:rPr>
+        <w:t>Firebase</w:t>
+      </w:r>
+      <w:proofErr w:type="spellEnd"/>
+      <w:r>
+        <w:rPr>
+          <w:color w:val="6600FF"/>
+        </w:rPr>
+        <w:t>, creo clase usuario para poder guardarlo en la app</w:t>
+      </w:r>
+      <w:r>
+        <w:rPr>
+          <w:color w:val="6600FF"/>
+        </w:rPr>
+        <w:t xml:space="preserve">. También creo toda la lógica de </w:t>
+      </w:r>
+      <w:proofErr w:type="spellStart"/>
+      <w:r>
+        <w:rPr>
+          <w:color w:val="6600FF"/>
+        </w:rPr>
+        <w:t>Firebase</w:t>
+      </w:r>
+      <w:proofErr w:type="spellEnd"/>
+      <w:r>
+        <w:rPr>
+          <w:color w:val="6600FF"/>
+        </w:rPr>
+        <w:t xml:space="preserve"> necesaria en la propia base. Creo </w:t>
+      </w:r>
+      <w:proofErr w:type="spellStart"/>
+      <w:r>
+        <w:rPr>
+          <w:color w:val="6600FF"/>
+        </w:rPr>
+        <w:t>string</w:t>
+      </w:r>
+      <w:proofErr w:type="spellEnd"/>
+      <w:r>
+        <w:rPr>
+          <w:color w:val="6600FF"/>
+        </w:rPr>
+        <w:t xml:space="preserve"> y </w:t>
+      </w:r>
+      <w:proofErr w:type="spellStart"/>
+      <w:r>
+        <w:rPr>
+          <w:color w:val="6600FF"/>
+        </w:rPr>
+        <w:t>linkeo</w:t>
+      </w:r>
+      <w:proofErr w:type="spellEnd"/>
+      <w:r>
+        <w:rPr>
+          <w:color w:val="6600FF"/>
+        </w:rPr>
+        <w:t xml:space="preserve"> todas las necesidades de estas clases.</w:t>
+      </w:r>
+    </w:p>
+    <w:p>
+      <w:pPr>
+        <w:ind w:left="708"/>
+        <w:rPr>
+          <w:color w:val="6600FF"/>
+        </w:rPr>
+      </w:pPr>
+      <w:r>
+        <w:rPr>
+          <w:color w:val="6600FF"/>
+        </w:rPr>
+        <w:t>20/10/2024</w:t>
+      </w:r>
+      <w:r>
+        <w:rPr>
+          <w:color w:val="6600FF"/>
+        </w:rPr>
+        <w:t xml:space="preserve"> (Yosef): Corrijo pequeñas cosas para poder mejorar las funciones de la app. Añado todas las mejoras necesarias a las notas para que estas sean exclusivas para cada usuario dependiendo de la base de datos. También actualizo los datos e incluyo algunas </w:t>
+      </w:r>
+      <w:proofErr w:type="spellStart"/>
+      <w:r>
+        <w:rPr>
+          <w:color w:val="6600FF"/>
+        </w:rPr>
+        <w:t>strings</w:t>
+      </w:r>
+      <w:proofErr w:type="spellEnd"/>
+      <w:r>
+        <w:rPr>
+          <w:color w:val="6600FF"/>
+        </w:rPr>
+        <w:t xml:space="preserve"> para que se muestren al usuario en su idioma.</w:t>
+      </w:r>
     </w:p>
     <w:p>
       <w:pPr>
@@ -2043,7 +2271,7 @@
 </file>
 
 <file path=word/endnotes.xml><?xml version="1.0" encoding="utf-8"?>
-<w:endnotes xmlns:wpc="http://schemas.microsoft.com/office/word/2010/wordprocessingCanvas" xmlns:cx="http://schemas.microsoft.com/office/drawing/2014/chartex" xmlns:cx1="http://schemas.microsoft.com/office/drawing/2015/9/8/chartex" xmlns:mc="http://schemas.openxmlformats.org/markup-compatibility/2006" xmlns:o="urn:schemas-microsoft-com:office:office" xmlns:r="http://schemas.openxmlformats.org/officeDocument/2006/relationships" xmlns:m="http://schemas.openxmlformats.org/officeDocument/2006/math" xmlns:v="urn:schemas-microsoft-com:vml" xmlns:wp14="http://schemas.microsoft.com/office/word/2010/wordprocessingDrawing" xmlns:wp="http://schemas.openxmlformats.org/drawingml/2006/wordprocessingDrawing" xmlns:w10="urn:schemas-microsoft-com:office:word" xmlns:w="http://schemas.openxmlformats.org/wordprocessingml/2006/main" xmlns:w14="http://schemas.microsoft.com/office/word/2010/wordml" xmlns:w15="http://schemas.microsoft.com/office/word/2012/wordml" xmlns:w16se="http://schemas.microsoft.com/office/word/2015/wordml/symex" xmlns:wpg="http://schemas.microsoft.com/office/word/2010/wordprocessingGroup" xmlns:wpi="http://schemas.microsoft.com/office/word/2010/wordprocessingInk" xmlns:wne="http://schemas.microsoft.com/office/word/2006/wordml" xmlns:wps="http://schemas.microsoft.com/office/word/2010/wordprocessingShape" mc:Ignorable="w14 w15 w16se wp14">
+<w:endnotes xmlns:wpc="http://schemas.microsoft.com/office/word/2010/wordprocessingCanvas" xmlns:cx="http://schemas.microsoft.com/office/drawing/2014/chartex" xmlns:cx1="http://schemas.microsoft.com/office/drawing/2015/9/8/chartex" xmlns:cx2="http://schemas.microsoft.com/office/drawing/2015/10/21/chartex" xmlns:cx3="http://schemas.microsoft.com/office/drawing/2016/5/9/chartex" xmlns:cx4="http://schemas.microsoft.com/office/drawing/2016/5/10/chartex" xmlns:cx5="http://schemas.microsoft.com/office/drawing/2016/5/11/chartex" xmlns:cx6="http://schemas.microsoft.com/office/drawing/2016/5/12/chartex" xmlns:cx7="http://schemas.microsoft.com/office/drawing/2016/5/13/chartex" xmlns:cx8="http://schemas.microsoft.com/office/drawing/2016/5/14/chartex" xmlns:mc="http://schemas.openxmlformats.org/markup-compatibility/2006" xmlns:aink="http://schemas.microsoft.com/office/drawing/2016/ink" xmlns:am3d="http://schemas.microsoft.com/office/drawing/2017/model3d" xmlns:o="urn:schemas-microsoft-com:office:office" xmlns:oel="http://schemas.microsoft.com/office/2019/extlst" xmlns:r="http://schemas.openxmlformats.org/officeDocument/2006/relationships" xmlns:m="http://schemas.openxmlformats.org/officeDocument/2006/math" xmlns:v="urn:schemas-microsoft-com:vml" xmlns:wp14="http://schemas.microsoft.com/office/word/2010/wordprocessingDrawing" xmlns:wp="http://schemas.openxmlformats.org/drawingml/2006/wordprocessingDrawing" xmlns:w10="urn:schemas-microsoft-com:office:word" xmlns:w="http://schemas.openxmlformats.org/wordprocessingml/2006/main" xmlns:w14="http://schemas.microsoft.com/office/word/2010/wordml" xmlns:w15="http://schemas.microsoft.com/office/word/2012/wordml" xmlns:w16cex="http://schemas.microsoft.com/office/word/2018/wordml/cex" xmlns:w16cid="http://schemas.microsoft.com/office/word/2016/wordml/cid" xmlns:w16="http://schemas.microsoft.com/office/word/2018/wordml" xmlns:w16du="http://schemas.microsoft.com/office/word/2023/wordml/word16du" xmlns:w16sdtdh="http://schemas.microsoft.com/office/word/2020/wordml/sdtdatahash" xmlns:w16se="http://schemas.microsoft.com/office/word/2015/wordml/symex" xmlns:wpg="http://schemas.microsoft.com/office/word/2010/wordprocessingGroup" xmlns:wpi="http://schemas.microsoft.com/office/word/2010/wordprocessingInk" xmlns:wne="http://schemas.microsoft.com/office/word/2006/wordml" xmlns:wps="http://schemas.microsoft.com/office/word/2010/wordprocessingShape" mc:Ignorable="w14 w15 w16se w16cid w16 w16cex w16sdtdh w16du wp14">
   <w:endnote w:type="separator" w:id="-1">
     <w:p>
       <w:pPr>
@@ -2068,7 +2296,7 @@
 </file>
 
 <file path=word/footnotes.xml><?xml version="1.0" encoding="utf-8"?>
-<w:footnotes xmlns:wpc="http://schemas.microsoft.com/office/word/2010/wordprocessingCanvas" xmlns:cx="http://schemas.microsoft.com/office/drawing/2014/chartex" xmlns:cx1="http://schemas.microsoft.com/office/drawing/2015/9/8/chartex" xmlns:mc="http://schemas.openxmlformats.org/markup-compatibility/2006" xmlns:o="urn:schemas-microsoft-com:office:office" xmlns:r="http://schemas.openxmlformats.org/officeDocument/2006/relationships" xmlns:m="http://schemas.openxmlformats.org/officeDocument/2006/math" xmlns:v="urn:schemas-microsoft-com:vml" xmlns:wp14="http://schemas.microsoft.com/office/word/2010/wordprocessingDrawing" xmlns:wp="http://schemas.openxmlformats.org/drawingml/2006/wordprocessingDrawing" xmlns:w10="urn:schemas-microsoft-com:office:word" xmlns:w="http://schemas.openxmlformats.org/wordprocessingml/2006/main" xmlns:w14="http://schemas.microsoft.com/office/word/2010/wordml" xmlns:w15="http://schemas.microsoft.com/office/word/2012/wordml" xmlns:w16se="http://schemas.microsoft.com/office/word/2015/wordml/symex" xmlns:wpg="http://schemas.microsoft.com/office/word/2010/wordprocessingGroup" xmlns:wpi="http://schemas.microsoft.com/office/word/2010/wordprocessingInk" xmlns:wne="http://schemas.microsoft.com/office/word/2006/wordml" xmlns:wps="http://schemas.microsoft.com/office/word/2010/wordprocessingShape" mc:Ignorable="w14 w15 w16se wp14">
+<w:footnotes xmlns:wpc="http://schemas.microsoft.com/office/word/2010/wordprocessingCanvas" xmlns:cx="http://schemas.microsoft.com/office/drawing/2014/chartex" xmlns:cx1="http://schemas.microsoft.com/office/drawing/2015/9/8/chartex" xmlns:cx2="http://schemas.microsoft.com/office/drawing/2015/10/21/chartex" xmlns:cx3="http://schemas.microsoft.com/office/drawing/2016/5/9/chartex" xmlns:cx4="http://schemas.microsoft.com/office/drawing/2016/5/10/chartex" xmlns:cx5="http://schemas.microsoft.com/office/drawing/2016/5/11/chartex" xmlns:cx6="http://schemas.microsoft.com/office/drawing/2016/5/12/chartex" xmlns:cx7="http://schemas.microsoft.com/office/drawing/2016/5/13/chartex" xmlns:cx8="http://schemas.microsoft.com/office/drawing/2016/5/14/chartex" xmlns:mc="http://schemas.openxmlformats.org/markup-compatibility/2006" xmlns:aink="http://schemas.microsoft.com/office/drawing/2016/ink" xmlns:am3d="http://schemas.microsoft.com/office/drawing/2017/model3d" xmlns:o="urn:schemas-microsoft-com:office:office" xmlns:oel="http://schemas.microsoft.com/office/2019/extlst" xmlns:r="http://schemas.openxmlformats.org/officeDocument/2006/relationships" xmlns:m="http://schemas.openxmlformats.org/officeDocument/2006/math" xmlns:v="urn:schemas-microsoft-com:vml" xmlns:wp14="http://schemas.microsoft.com/office/word/2010/wordprocessingDrawing" xmlns:wp="http://schemas.openxmlformats.org/drawingml/2006/wordprocessingDrawing" xmlns:w10="urn:schemas-microsoft-com:office:word" xmlns:w="http://schemas.openxmlformats.org/wordprocessingml/2006/main" xmlns:w14="http://schemas.microsoft.com/office/word/2010/wordml" xmlns:w15="http://schemas.microsoft.com/office/word/2012/wordml" xmlns:w16cex="http://schemas.microsoft.com/office/word/2018/wordml/cex" xmlns:w16cid="http://schemas.microsoft.com/office/word/2016/wordml/cid" xmlns:w16="http://schemas.microsoft.com/office/word/2018/wordml" xmlns:w16du="http://schemas.microsoft.com/office/word/2023/wordml/word16du" xmlns:w16sdtdh="http://schemas.microsoft.com/office/word/2020/wordml/sdtdatahash" xmlns:w16se="http://schemas.microsoft.com/office/word/2015/wordml/symex" xmlns:wpg="http://schemas.microsoft.com/office/word/2010/wordprocessingGroup" xmlns:wpi="http://schemas.microsoft.com/office/word/2010/wordprocessingInk" xmlns:wne="http://schemas.microsoft.com/office/word/2006/wordml" xmlns:wps="http://schemas.microsoft.com/office/word/2010/wordprocessingShape" mc:Ignorable="w14 w15 w16se w16cid w16 w16cex w16sdtdh w16du wp14">
   <w:footnote w:type="separator" w:id="-1">
     <w:p>
       <w:pPr>
@@ -2093,7 +2321,7 @@
 </file>
 
 <file path=word/header1.xml><?xml version="1.0" encoding="utf-8"?>
-<w:hdr xmlns:wpc="http://schemas.microsoft.com/office/word/2010/wordprocessingCanvas" xmlns:cx="http://schemas.microsoft.com/office/drawing/2014/chartex" xmlns:cx1="http://schemas.microsoft.com/office/drawing/2015/9/8/chartex" xmlns:mc="http://schemas.openxmlformats.org/markup-compatibility/2006" xmlns:o="urn:schemas-microsoft-com:office:office" xmlns:r="http://schemas.openxmlformats.org/officeDocument/2006/relationships" xmlns:m="http://schemas.openxmlformats.org/officeDocument/2006/math" xmlns:v="urn:schemas-microsoft-com:vml" xmlns:wp14="http://schemas.microsoft.com/office/word/2010/wordprocessingDrawing" xmlns:wp="http://schemas.openxmlformats.org/drawingml/2006/wordprocessingDrawing" xmlns:w10="urn:schemas-microsoft-com:office:word" xmlns:w="http://schemas.openxmlformats.org/wordprocessingml/2006/main" xmlns:w14="http://schemas.microsoft.com/office/word/2010/wordml" xmlns:w15="http://schemas.microsoft.com/office/word/2012/wordml" xmlns:w16se="http://schemas.microsoft.com/office/word/2015/wordml/symex" xmlns:wpg="http://schemas.microsoft.com/office/word/2010/wordprocessingGroup" xmlns:wpi="http://schemas.microsoft.com/office/word/2010/wordprocessingInk" xmlns:wne="http://schemas.microsoft.com/office/word/2006/wordml" xmlns:wps="http://schemas.microsoft.com/office/word/2010/wordprocessingShape" mc:Ignorable="w14 w15 w16se wp14">
+<w:hdr xmlns:wpc="http://schemas.microsoft.com/office/word/2010/wordprocessingCanvas" xmlns:cx="http://schemas.microsoft.com/office/drawing/2014/chartex" xmlns:cx1="http://schemas.microsoft.com/office/drawing/2015/9/8/chartex" xmlns:cx2="http://schemas.microsoft.com/office/drawing/2015/10/21/chartex" xmlns:cx3="http://schemas.microsoft.com/office/drawing/2016/5/9/chartex" xmlns:cx4="http://schemas.microsoft.com/office/drawing/2016/5/10/chartex" xmlns:cx5="http://schemas.microsoft.com/office/drawing/2016/5/11/chartex" xmlns:cx6="http://schemas.microsoft.com/office/drawing/2016/5/12/chartex" xmlns:cx7="http://schemas.microsoft.com/office/drawing/2016/5/13/chartex" xmlns:cx8="http://schemas.microsoft.com/office/drawing/2016/5/14/chartex" xmlns:mc="http://schemas.openxmlformats.org/markup-compatibility/2006" xmlns:aink="http://schemas.microsoft.com/office/drawing/2016/ink" xmlns:am3d="http://schemas.microsoft.com/office/drawing/2017/model3d" xmlns:o="urn:schemas-microsoft-com:office:office" xmlns:oel="http://schemas.microsoft.com/office/2019/extlst" xmlns:r="http://schemas.openxmlformats.org/officeDocument/2006/relationships" xmlns:m="http://schemas.openxmlformats.org/officeDocument/2006/math" xmlns:v="urn:schemas-microsoft-com:vml" xmlns:wp14="http://schemas.microsoft.com/office/word/2010/wordprocessingDrawing" xmlns:wp="http://schemas.openxmlformats.org/drawingml/2006/wordprocessingDrawing" xmlns:w10="urn:schemas-microsoft-com:office:word" xmlns:w="http://schemas.openxmlformats.org/wordprocessingml/2006/main" xmlns:w14="http://schemas.microsoft.com/office/word/2010/wordml" xmlns:w15="http://schemas.microsoft.com/office/word/2012/wordml" xmlns:w16cex="http://schemas.microsoft.com/office/word/2018/wordml/cex" xmlns:w16cid="http://schemas.microsoft.com/office/word/2016/wordml/cid" xmlns:w16="http://schemas.microsoft.com/office/word/2018/wordml" xmlns:w16du="http://schemas.microsoft.com/office/word/2023/wordml/word16du" xmlns:w16sdtdh="http://schemas.microsoft.com/office/word/2020/wordml/sdtdatahash" xmlns:w16se="http://schemas.microsoft.com/office/word/2015/wordml/symex" xmlns:wpg="http://schemas.microsoft.com/office/word/2010/wordprocessingGroup" xmlns:wpi="http://schemas.microsoft.com/office/word/2010/wordprocessingInk" xmlns:wne="http://schemas.microsoft.com/office/word/2006/wordml" xmlns:wps="http://schemas.microsoft.com/office/word/2010/wordprocessingShape" mc:Ignorable="w14 w15 w16se w16cid w16 w16cex w16sdtdh w16du wp14">
   <w:p>
     <w:pPr>
       <w:pStyle w:val="Encabezado"/>
@@ -2116,22 +2344,14 @@
     </w:r>
     <w:proofErr w:type="spellEnd"/>
     <w:r>
-      <w:t xml:space="preserve"> y Yosef Guillermo </w:t>
-    </w:r>
-    <w:proofErr w:type="spellStart"/>
-    <w:r>
-      <w:t>Karam</w:t>
-    </w:r>
-    <w:proofErr w:type="spellEnd"/>
-    <w:r>
-      <w:t xml:space="preserve"> Müller</w:t>
+      <w:t xml:space="preserve"> y Yosef Guillermo Karam Müller</w:t>
     </w:r>
   </w:p>
 </w:hdr>
 </file>
 
 <file path=word/numbering.xml><?xml version="1.0" encoding="utf-8"?>
-<w:numbering xmlns:wpc="http://schemas.microsoft.com/office/word/2010/wordprocessingCanvas" xmlns:cx="http://schemas.microsoft.com/office/drawing/2014/chartex" xmlns:cx1="http://schemas.microsoft.com/office/drawing/2015/9/8/chartex" xmlns:mc="http://schemas.openxmlformats.org/markup-compatibility/2006" xmlns:o="urn:schemas-microsoft-com:office:office" xmlns:r="http://schemas.openxmlformats.org/officeDocument/2006/relationships" xmlns:m="http://schemas.openxmlformats.org/officeDocument/2006/math" xmlns:v="urn:schemas-microsoft-com:vml" xmlns:wp14="http://schemas.microsoft.com/office/word/2010/wordprocessingDrawing" xmlns:wp="http://schemas.openxmlformats.org/drawingml/2006/wordprocessingDrawing" xmlns:w10="urn:schemas-microsoft-com:office:word" xmlns:w="http://schemas.openxmlformats.org/wordprocessingml/2006/main" xmlns:w14="http://schemas.microsoft.com/office/word/2010/wordml" xmlns:w15="http://schemas.microsoft.com/office/word/2012/wordml" xmlns:w16se="http://schemas.microsoft.com/office/word/2015/wordml/symex" xmlns:wpg="http://schemas.microsoft.com/office/word/2010/wordprocessingGroup" xmlns:wpi="http://schemas.microsoft.com/office/word/2010/wordprocessingInk" xmlns:wne="http://schemas.microsoft.com/office/word/2006/wordml" xmlns:wps="http://schemas.microsoft.com/office/word/2010/wordprocessingShape" mc:Ignorable="w14 w15 w16se wp14">
+<w:numbering xmlns:wpc="http://schemas.microsoft.com/office/word/2010/wordprocessingCanvas" xmlns:cx="http://schemas.microsoft.com/office/drawing/2014/chartex" xmlns:cx1="http://schemas.microsoft.com/office/drawing/2015/9/8/chartex" xmlns:cx2="http://schemas.microsoft.com/office/drawing/2015/10/21/chartex" xmlns:cx3="http://schemas.microsoft.com/office/drawing/2016/5/9/chartex" xmlns:cx4="http://schemas.microsoft.com/office/drawing/2016/5/10/chartex" xmlns:cx5="http://schemas.microsoft.com/office/drawing/2016/5/11/chartex" xmlns:cx6="http://schemas.microsoft.com/office/drawing/2016/5/12/chartex" xmlns:cx7="http://schemas.microsoft.com/office/drawing/2016/5/13/chartex" xmlns:cx8="http://schemas.microsoft.com/office/drawing/2016/5/14/chartex" xmlns:mc="http://schemas.openxmlformats.org/markup-compatibility/2006" xmlns:aink="http://schemas.microsoft.com/office/drawing/2016/ink" xmlns:am3d="http://schemas.microsoft.com/office/drawing/2017/model3d" xmlns:o="urn:schemas-microsoft-com:office:office" xmlns:oel="http://schemas.microsoft.com/office/2019/extlst" xmlns:r="http://schemas.openxmlformats.org/officeDocument/2006/relationships" xmlns:m="http://schemas.openxmlformats.org/officeDocument/2006/math" xmlns:v="urn:schemas-microsoft-com:vml" xmlns:wp14="http://schemas.microsoft.com/office/word/2010/wordprocessingDrawing" xmlns:wp="http://schemas.openxmlformats.org/drawingml/2006/wordprocessingDrawing" xmlns:w10="urn:schemas-microsoft-com:office:word" xmlns:w="http://schemas.openxmlformats.org/wordprocessingml/2006/main" xmlns:w14="http://schemas.microsoft.com/office/word/2010/wordml" xmlns:w15="http://schemas.microsoft.com/office/word/2012/wordml" xmlns:w16cex="http://schemas.microsoft.com/office/word/2018/wordml/cex" xmlns:w16cid="http://schemas.microsoft.com/office/word/2016/wordml/cid" xmlns:w16="http://schemas.microsoft.com/office/word/2018/wordml" xmlns:w16du="http://schemas.microsoft.com/office/word/2023/wordml/word16du" xmlns:w16sdtdh="http://schemas.microsoft.com/office/word/2020/wordml/sdtdatahash" xmlns:w16se="http://schemas.microsoft.com/office/word/2015/wordml/symex" xmlns:wpg="http://schemas.microsoft.com/office/word/2010/wordprocessingGroup" xmlns:wpi="http://schemas.microsoft.com/office/word/2010/wordprocessingInk" xmlns:wne="http://schemas.microsoft.com/office/word/2006/wordml" xmlns:wps="http://schemas.microsoft.com/office/word/2010/wordprocessingShape" mc:Ignorable="w14 w15 w16se w16cid w16 w16cex w16sdtdh w16du wp14">
   <w:abstractNum w:abstractNumId="0" w15:restartNumberingAfterBreak="0">
     <w:nsid w:val="1F860785"/>
     <w:multiLevelType w:val="hybridMultilevel"/>
@@ -2839,32 +3059,32 @@
       </w:pPr>
     </w:lvl>
   </w:abstractNum>
-  <w:num w:numId="1">
+  <w:num w:numId="1" w16cid:durableId="1700861791">
     <w:abstractNumId w:val="2"/>
   </w:num>
-  <w:num w:numId="2">
+  <w:num w:numId="2" w16cid:durableId="1624966376">
     <w:abstractNumId w:val="3"/>
   </w:num>
-  <w:num w:numId="3">
+  <w:num w:numId="3" w16cid:durableId="1273711155">
     <w:abstractNumId w:val="1"/>
   </w:num>
-  <w:num w:numId="4">
+  <w:num w:numId="4" w16cid:durableId="914045645">
     <w:abstractNumId w:val="0"/>
   </w:num>
-  <w:num w:numId="5">
+  <w:num w:numId="5" w16cid:durableId="1329988011">
     <w:abstractNumId w:val="4"/>
   </w:num>
-  <w:num w:numId="6">
+  <w:num w:numId="6" w16cid:durableId="211232742">
     <w:abstractNumId w:val="6"/>
   </w:num>
-  <w:num w:numId="7">
+  <w:num w:numId="7" w16cid:durableId="1610353489">
     <w:abstractNumId w:val="5"/>
   </w:num>
 </w:numbering>
 </file>
 
 <file path=word/styles.xml><?xml version="1.0" encoding="utf-8"?>
-<w:styles xmlns:mc="http://schemas.openxmlformats.org/markup-compatibility/2006" xmlns:r="http://schemas.openxmlformats.org/officeDocument/2006/relationships" xmlns:w="http://schemas.openxmlformats.org/wordprocessingml/2006/main" xmlns:w14="http://schemas.microsoft.com/office/word/2010/wordml" xmlns:w15="http://schemas.microsoft.com/office/word/2012/wordml" xmlns:w16se="http://schemas.microsoft.com/office/word/2015/wordml/symex" mc:Ignorable="w14 w15 w16se">
+<w:styles xmlns:mc="http://schemas.openxmlformats.org/markup-compatibility/2006" xmlns:r="http://schemas.openxmlformats.org/officeDocument/2006/relationships" xmlns:w="http://schemas.openxmlformats.org/wordprocessingml/2006/main" xmlns:w14="http://schemas.microsoft.com/office/word/2010/wordml" xmlns:w15="http://schemas.microsoft.com/office/word/2012/wordml" xmlns:w16cex="http://schemas.microsoft.com/office/word/2018/wordml/cex" xmlns:w16cid="http://schemas.microsoft.com/office/word/2016/wordml/cid" xmlns:w16="http://schemas.microsoft.com/office/word/2018/wordml" xmlns:w16du="http://schemas.microsoft.com/office/word/2023/wordml/word16du" xmlns:w16sdtdh="http://schemas.microsoft.com/office/word/2020/wordml/sdtdatahash" xmlns:w16se="http://schemas.microsoft.com/office/word/2015/wordml/symex" mc:Ignorable="w14 w15 w16se w16cid w16 w16cex w16sdtdh w16du">
   <w:docDefaults>
     <w:rPrDefault>
       <w:rPr>
@@ -2880,7 +3100,7 @@
       </w:pPr>
     </w:pPrDefault>
   </w:docDefaults>
-  <w:latentStyles w:defLockedState="0" w:defUIPriority="99" w:defSemiHidden="0" w:defUnhideWhenUsed="0" w:defQFormat="0" w:count="371">
+  <w:latentStyles w:defLockedState="0" w:defUIPriority="99" w:defSemiHidden="0" w:defUnhideWhenUsed="0" w:defQFormat="0" w:count="376">
     <w:lsdException w:name="Normal" w:uiPriority="0" w:qFormat="1"/>
     <w:lsdException w:name="heading 1" w:uiPriority="9" w:qFormat="1"/>
     <w:lsdException w:name="heading 2" w:semiHidden="1" w:uiPriority="9" w:unhideWhenUsed="1" w:qFormat="1"/>
@@ -3252,6 +3472,11 @@
     <w:lsdException w:name="List Table 5 Dark Accent 6" w:uiPriority="50"/>
     <w:lsdException w:name="List Table 6 Colorful Accent 6" w:uiPriority="51"/>
     <w:lsdException w:name="List Table 7 Colorful Accent 6" w:uiPriority="52"/>
+    <w:lsdException w:name="Mention" w:semiHidden="1" w:unhideWhenUsed="1"/>
+    <w:lsdException w:name="Smart Hyperlink" w:semiHidden="1" w:unhideWhenUsed="1"/>
+    <w:lsdException w:name="Hashtag" w:semiHidden="1" w:unhideWhenUsed="1"/>
+    <w:lsdException w:name="Unresolved Mention" w:semiHidden="1" w:unhideWhenUsed="1"/>
+    <w:lsdException w:name="Smart Link" w:semiHidden="1" w:unhideWhenUsed="1"/>
   </w:latentStyles>
   <w:style w:type="paragraph" w:default="1" w:styleId="Normal">
     <w:name w:val="Normal"/>

</xml_diff>

<commit_message>
Arreglo todos los problemas tanto programáticos como visuales que estaban pendientes, modifico clases, modifico lo que es un usuario, modifico ficheros xml, clases, memoria, etc. Flata por implementar el rechazar solicitudes de amistad
</commit_message>
<xml_diff>
--- a/DOCUMENTOS/Memoria del proyecto.docx
+++ b/DOCUMENTOS/Memoria del proyecto.docx
@@ -14,16 +14,8 @@
         <w:rPr>
           <w:rFonts w:ascii="Open Sans" w:hAnsi="Open Sans" w:cs="Arial"/>
         </w:rPr>
-        <w:t xml:space="preserve">Memoria del proyecto: </w:t>
-      </w:r>
-      <w:proofErr w:type="spellStart"/>
-      <w:r>
-        <w:rPr>
-          <w:rFonts w:ascii="Open Sans" w:hAnsi="Open Sans" w:cs="Arial"/>
-        </w:rPr>
-        <w:t>Eventia</w:t>
-      </w:r>
-      <w:proofErr w:type="spellEnd"/>
+        <w:t>Memoria del proyecto: Eventia</w:t>
+      </w:r>
     </w:p>
     <w:p/>
     <w:p>
@@ -202,15 +194,7 @@
         <w:t>á</w:t>
       </w:r>
       <w:r>
-        <w:t xml:space="preserve">tica mediante el desarrollo de </w:t>
-      </w:r>
-      <w:proofErr w:type="spellStart"/>
-      <w:r>
-        <w:t>Eventia</w:t>
-      </w:r>
-      <w:proofErr w:type="spellEnd"/>
-      <w:r>
-        <w:t>, una aplicaci</w:t>
+        <w:t>tica mediante el desarrollo de Eventia, una aplicaci</w:t>
       </w:r>
       <w:r>
         <w:rPr>
@@ -228,15 +212,7 @@
         <w:t>ó</w:t>
       </w:r>
       <w:r>
-        <w:t xml:space="preserve">n en una sola herramienta. Con </w:t>
-      </w:r>
-      <w:proofErr w:type="spellStart"/>
-      <w:r>
-        <w:t>Eventia</w:t>
-      </w:r>
-      <w:proofErr w:type="spellEnd"/>
-      <w:r>
-        <w:t>, buscamos ofrecer una soluci</w:t>
+        <w:t>n en una sola herramienta. Con Eventia, buscamos ofrecer una soluci</w:t>
       </w:r>
       <w:r>
         <w:rPr>
@@ -298,15 +274,7 @@
         <w:t>á</w:t>
       </w:r>
       <w:r>
-        <w:t xml:space="preserve">s destacadas de </w:t>
-      </w:r>
-      <w:proofErr w:type="spellStart"/>
-      <w:r>
-        <w:t>Eventia</w:t>
-      </w:r>
-      <w:proofErr w:type="spellEnd"/>
-      <w:r>
-        <w:t xml:space="preserve"> es su accesibilidad multiling</w:t>
+        <w:t>s destacadas de Eventia es su accesibilidad multiling</w:t>
       </w:r>
       <w:r>
         <w:rPr>
@@ -414,15 +382,7 @@
         <w:t>ó</w:t>
       </w:r>
       <w:r>
-        <w:t xml:space="preserve">venes hasta adultos mayores, puedan utilizar </w:t>
-      </w:r>
-      <w:proofErr w:type="spellStart"/>
-      <w:r>
-        <w:t>Eventia</w:t>
-      </w:r>
-      <w:proofErr w:type="spellEnd"/>
-      <w:r>
-        <w:t xml:space="preserve"> sin complicaciones, independientemente de su experiencia tecnol</w:t>
+        <w:t>venes hasta adultos mayores, puedan utilizar Eventia sin complicaciones, independientemente de su experiencia tecnol</w:t>
       </w:r>
       <w:r>
         <w:rPr>
@@ -448,15 +408,7 @@
         <w:t>ó</w:t>
       </w:r>
       <w:r>
-        <w:t xml:space="preserve">n, con </w:t>
-      </w:r>
-      <w:proofErr w:type="spellStart"/>
-      <w:r>
-        <w:t>Eventia</w:t>
-      </w:r>
-      <w:proofErr w:type="spellEnd"/>
-      <w:r>
-        <w:t xml:space="preserve"> proporcionaremos a los usuarios una soluci</w:t>
+        <w:t>n, con Eventia proporcionaremos a los usuarios una soluci</w:t>
       </w:r>
       <w:r>
         <w:rPr>
@@ -756,13 +708,8 @@
       <w:r>
         <w:t xml:space="preserve">Usaremos </w:t>
       </w:r>
-      <w:proofErr w:type="spellStart"/>
-      <w:r>
-        <w:t>Github</w:t>
-      </w:r>
-      <w:proofErr w:type="spellEnd"/>
-      <w:r>
-        <w:t xml:space="preserve"> para el control de versiones</w:t>
+      <w:r>
+        <w:t>Github para el control de versiones</w:t>
       </w:r>
       <w:r>
         <w:t>.</w:t>
@@ -792,15 +739,7 @@
         </w:numPr>
       </w:pPr>
       <w:r>
-        <w:t xml:space="preserve">Usaremos </w:t>
-      </w:r>
-      <w:proofErr w:type="spellStart"/>
-      <w:r>
-        <w:t>JUnit</w:t>
-      </w:r>
-      <w:proofErr w:type="spellEnd"/>
-      <w:r>
-        <w:t xml:space="preserve"> para realizar pruebas al código.</w:t>
+        <w:t>Usaremos JUnit para realizar pruebas al código.</w:t>
       </w:r>
     </w:p>
     <w:p>
@@ -849,15 +788,7 @@
         <w:t xml:space="preserve">El IDE </w:t>
       </w:r>
       <w:r>
-        <w:t xml:space="preserve">Android Studio ya viene con </w:t>
-      </w:r>
-      <w:proofErr w:type="spellStart"/>
-      <w:r>
-        <w:t>JUnit</w:t>
-      </w:r>
-      <w:proofErr w:type="spellEnd"/>
-      <w:r>
-        <w:t>, por lo que no nos ha hecho falta instalarlo por separado</w:t>
+        <w:t>Android Studio ya viene con JUnit, por lo que no nos ha hecho falta instalarlo por separado</w:t>
       </w:r>
     </w:p>
     <w:p>
@@ -1068,14 +999,12 @@
           <w:color w:val="00B0F0"/>
         </w:rPr>
       </w:pPr>
-      <w:proofErr w:type="spellStart"/>
       <w:r>
         <w:rPr>
           <w:color w:val="00B0F0"/>
         </w:rPr>
         <w:t>Vladyslav</w:t>
       </w:r>
-      <w:proofErr w:type="spellEnd"/>
     </w:p>
     <w:p>
       <w:pPr>
@@ -1133,161 +1062,13 @@
         <w:rPr>
           <w:color w:val="6600FF"/>
         </w:rPr>
-        <w:t xml:space="preserve">02/10/2024 (Yosef): Creo las </w:t>
-      </w:r>
-      <w:proofErr w:type="spellStart"/>
-      <w:r>
-        <w:rPr>
-          <w:color w:val="6600FF"/>
-        </w:rPr>
-        <w:t>activities</w:t>
-      </w:r>
-      <w:proofErr w:type="spellEnd"/>
-      <w:r>
-        <w:rPr>
-          <w:color w:val="6600FF"/>
-        </w:rPr>
-        <w:t xml:space="preserve"> de </w:t>
-      </w:r>
-      <w:proofErr w:type="spellStart"/>
-      <w:r>
-        <w:rPr>
-          <w:color w:val="6600FF"/>
-        </w:rPr>
-        <w:t>setting</w:t>
-      </w:r>
-      <w:proofErr w:type="spellEnd"/>
-      <w:r>
-        <w:rPr>
-          <w:color w:val="6600FF"/>
-        </w:rPr>
-        <w:t xml:space="preserve"> y </w:t>
-      </w:r>
-      <w:proofErr w:type="spellStart"/>
-      <w:r>
-        <w:rPr>
-          <w:color w:val="6600FF"/>
-        </w:rPr>
-        <w:t>splashscreen</w:t>
-      </w:r>
-      <w:proofErr w:type="spellEnd"/>
-      <w:r>
-        <w:rPr>
-          <w:color w:val="6600FF"/>
-        </w:rPr>
-        <w:t xml:space="preserve">. Creo sus documentos de </w:t>
-      </w:r>
-      <w:proofErr w:type="spellStart"/>
-      <w:r>
-        <w:rPr>
-          <w:color w:val="6600FF"/>
-        </w:rPr>
-        <w:t>layout</w:t>
-      </w:r>
-      <w:proofErr w:type="spellEnd"/>
-      <w:r>
-        <w:rPr>
-          <w:color w:val="6600FF"/>
-        </w:rPr>
-        <w:t xml:space="preserve">, modifico para darle aspecto. Creo en la </w:t>
-      </w:r>
-      <w:proofErr w:type="spellStart"/>
-      <w:r>
-        <w:rPr>
-          <w:color w:val="6600FF"/>
-        </w:rPr>
-        <w:t>activity</w:t>
-      </w:r>
-      <w:proofErr w:type="spellEnd"/>
-      <w:r>
-        <w:rPr>
-          <w:color w:val="6600FF"/>
-        </w:rPr>
-        <w:t xml:space="preserve"> </w:t>
-      </w:r>
-      <w:proofErr w:type="spellStart"/>
-      <w:r>
-        <w:rPr>
-          <w:color w:val="6600FF"/>
-        </w:rPr>
-        <w:t>main</w:t>
-      </w:r>
-      <w:proofErr w:type="spellEnd"/>
-      <w:r>
-        <w:rPr>
-          <w:color w:val="6600FF"/>
-        </w:rPr>
-        <w:t xml:space="preserve"> aspecto gráfico, incluyo widgets, funcionalidades a los menús y una </w:t>
-      </w:r>
-      <w:proofErr w:type="spellStart"/>
-      <w:r>
-        <w:rPr>
-          <w:color w:val="6600FF"/>
-        </w:rPr>
-        <w:t>toolbar</w:t>
-      </w:r>
-      <w:proofErr w:type="spellEnd"/>
-      <w:r>
-        <w:rPr>
-          <w:color w:val="6600FF"/>
-        </w:rPr>
-        <w:t xml:space="preserve"> funcional que. En </w:t>
-      </w:r>
-      <w:proofErr w:type="spellStart"/>
-      <w:r>
-        <w:rPr>
-          <w:color w:val="6600FF"/>
-        </w:rPr>
-        <w:t>setting</w:t>
-      </w:r>
-      <w:proofErr w:type="spellEnd"/>
-      <w:r>
-        <w:rPr>
-          <w:color w:val="6600FF"/>
-        </w:rPr>
-        <w:t xml:space="preserve"> creo una </w:t>
-      </w:r>
-      <w:proofErr w:type="spellStart"/>
-      <w:r>
-        <w:rPr>
-          <w:color w:val="6600FF"/>
-        </w:rPr>
-        <w:t>listview</w:t>
-      </w:r>
-      <w:proofErr w:type="spellEnd"/>
-      <w:r>
-        <w:rPr>
-          <w:color w:val="6600FF"/>
-        </w:rPr>
-        <w:t xml:space="preserve"> para poder cargar todas las configuraciones, según las vayamos teniendo. Creo también los ficheros de internacionalización y los ficheros de menú para darle aspecto a estos. Creo una animación para </w:t>
-      </w:r>
-      <w:proofErr w:type="spellStart"/>
-      <w:r>
-        <w:rPr>
-          <w:color w:val="6600FF"/>
-        </w:rPr>
-        <w:t>splashscreen</w:t>
-      </w:r>
-      <w:proofErr w:type="spellEnd"/>
-      <w:r>
-        <w:rPr>
-          <w:color w:val="6600FF"/>
-        </w:rPr>
-        <w:t xml:space="preserve"> y hago </w:t>
-      </w:r>
-      <w:proofErr w:type="spellStart"/>
-      <w:r>
-        <w:rPr>
-          <w:color w:val="6600FF"/>
-        </w:rPr>
-        <w:t>push</w:t>
-      </w:r>
-      <w:proofErr w:type="spellEnd"/>
-      <w:r>
-        <w:rPr>
-          <w:color w:val="6600FF"/>
-        </w:rPr>
-        <w:t>.</w:t>
+        <w:t>02/10/2024 (Yosef): Creo las activities de setting y splashscreen. Creo sus documentos de layout, modifico para darle aspecto. Creo en la activity main aspecto gráfico, incluyo widgets, funcionalidades a los menús y una toolbar funcional que. En setting creo una listview para poder cargar todas las configuraciones, según las vayamos teniendo. Creo también los ficheros de internacionalización y los ficheros de menú para darle aspecto a estos. Creo una animación para splashscreen</w:t>
+      </w:r>
+      <w:r>
+        <w:rPr>
+          <w:color w:val="6600FF"/>
+        </w:rPr>
+        <w:t xml:space="preserve"> y hago push.</w:t>
       </w:r>
     </w:p>
     <w:p>
@@ -1301,147 +1082,7 @@
         <w:rPr>
           <w:color w:val="6600FF"/>
         </w:rPr>
-        <w:t xml:space="preserve">03/10/2024 (Yosef): He implementado muchos cambios gráficos, sobre todo al </w:t>
-      </w:r>
-      <w:proofErr w:type="spellStart"/>
-      <w:r>
-        <w:rPr>
-          <w:color w:val="6600FF"/>
-        </w:rPr>
-        <w:t>main</w:t>
-      </w:r>
-      <w:proofErr w:type="spellEnd"/>
-      <w:r>
-        <w:rPr>
-          <w:color w:val="6600FF"/>
-        </w:rPr>
-        <w:t xml:space="preserve">. He creado tres </w:t>
-      </w:r>
-      <w:proofErr w:type="spellStart"/>
-      <w:r>
-        <w:rPr>
-          <w:color w:val="6600FF"/>
-        </w:rPr>
-        <w:t>fragments</w:t>
-      </w:r>
-      <w:proofErr w:type="spellEnd"/>
-      <w:r>
-        <w:rPr>
-          <w:color w:val="6600FF"/>
-        </w:rPr>
-        <w:t xml:space="preserve"> para que sean los principales de la app. Uno de ellos tiene ya bastante funcionalidad que es el del calendario. Mi idea es poner el calendario en medio, el </w:t>
-      </w:r>
-      <w:proofErr w:type="spellStart"/>
-      <w:r>
-        <w:rPr>
-          <w:color w:val="6600FF"/>
-        </w:rPr>
-        <w:t>fragment</w:t>
-      </w:r>
-      <w:proofErr w:type="spellEnd"/>
-      <w:r>
-        <w:rPr>
-          <w:color w:val="6600FF"/>
-        </w:rPr>
-        <w:t xml:space="preserve"> </w:t>
-      </w:r>
-      <w:proofErr w:type="spellStart"/>
-      <w:r>
-        <w:rPr>
-          <w:color w:val="6600FF"/>
-        </w:rPr>
-        <w:t>today</w:t>
-      </w:r>
-      <w:proofErr w:type="spellEnd"/>
-      <w:r>
-        <w:rPr>
-          <w:color w:val="6600FF"/>
-        </w:rPr>
-        <w:t xml:space="preserve"> para que salgan los eventos que tenga el usuario en ese día a la izquierda y las notas genéricas a la derecha. El calendario del </w:t>
-      </w:r>
-      <w:proofErr w:type="spellStart"/>
-      <w:r>
-        <w:rPr>
-          <w:color w:val="6600FF"/>
-        </w:rPr>
-        <w:t>fragment</w:t>
-      </w:r>
-      <w:proofErr w:type="spellEnd"/>
-      <w:r>
-        <w:rPr>
-          <w:color w:val="6600FF"/>
-        </w:rPr>
-        <w:t xml:space="preserve"> calendario le he implementado un método para que devuelva el día que se está </w:t>
-      </w:r>
-      <w:proofErr w:type="spellStart"/>
-      <w:r>
-        <w:rPr>
-          <w:color w:val="6600FF"/>
-        </w:rPr>
-        <w:t>pickeando</w:t>
-      </w:r>
-      <w:proofErr w:type="spellEnd"/>
-      <w:r>
-        <w:rPr>
-          <w:color w:val="6600FF"/>
-        </w:rPr>
-        <w:t xml:space="preserve"> y un </w:t>
-      </w:r>
-      <w:proofErr w:type="spellStart"/>
-      <w:r>
-        <w:rPr>
-          <w:color w:val="6600FF"/>
-        </w:rPr>
-        <w:t>toast</w:t>
-      </w:r>
-      <w:proofErr w:type="spellEnd"/>
-      <w:r>
-        <w:rPr>
-          <w:color w:val="6600FF"/>
-        </w:rPr>
-        <w:t xml:space="preserve"> comentado para que podamos ir probando. En un futuro, mi idea sería que cuando se pincha un día en concreto se abriese una </w:t>
-      </w:r>
-      <w:proofErr w:type="spellStart"/>
-      <w:r>
-        <w:rPr>
-          <w:color w:val="6600FF"/>
-        </w:rPr>
-        <w:t>activity</w:t>
-      </w:r>
-      <w:proofErr w:type="spellEnd"/>
-      <w:r>
-        <w:rPr>
-          <w:color w:val="6600FF"/>
-        </w:rPr>
-        <w:t xml:space="preserve"> nueva con las notas, los eventos que tiene ese día el usuario y la pestaña de hoy que fuese un desglose del día actual pero más detallado, implementando una línea temporal como a las 12 </w:t>
-      </w:r>
-      <w:proofErr w:type="spellStart"/>
-      <w:r>
-        <w:rPr>
-          <w:color w:val="6600FF"/>
-        </w:rPr>
-        <w:t>reunion</w:t>
-      </w:r>
-      <w:proofErr w:type="spellEnd"/>
-      <w:r>
-        <w:rPr>
-          <w:color w:val="6600FF"/>
-        </w:rPr>
-        <w:t xml:space="preserve"> a las 14 comida y a las 16 gimnasio. Idme diciendo que os parece. El próximo día pondré todos los ‘botones’ con las imágenes escaladas, hay con color y sin color para dar un </w:t>
-      </w:r>
-      <w:proofErr w:type="spellStart"/>
-      <w:r>
-        <w:rPr>
-          <w:color w:val="6600FF"/>
-        </w:rPr>
-        <w:t>feedback</w:t>
-      </w:r>
-      <w:proofErr w:type="spellEnd"/>
-      <w:r>
-        <w:rPr>
-          <w:color w:val="6600FF"/>
-        </w:rPr>
-        <w:t xml:space="preserve"> al usuario indicando en cual está en todo momento, cuando pinchas uno se pone a color y cuando lo deseleccionas le ponemos el sin color.</w:t>
+        <w:t>03/10/2024 (Yosef): He implementado muchos cambios gráficos, sobre todo al main. He creado tres fragments para que sean los principales de la app. Uno de ellos tiene ya bastante funcionalidad que es el del calendario. Mi idea es poner el calendario en medio, el fragment today para que salgan los eventos que tenga el usuario en ese día a la izquierda y las notas genéricas a la derecha. El calendario del fragment calendario le he implementado un método para que devuelva el día que se está pickeando y un toast comentado para que podamos ir probando. En un futuro, mi idea sería que cuando se pincha un día en concreto se abriese una activity nueva con las notas, los eventos que tiene ese día el usuario y la pestaña de hoy que fuese un desglose del día actual pero más detallado, implementando una línea temporal como a las 12 reunion a las 14 comida y a las 16 gimnasio. Idme diciendo que os parece. El próximo día pondré todos los ‘botones’ con las imágenes escaladas, hay con color y sin color para dar un feedback al usuario indicando en cual está en todo momento, cuando pinchas uno se pone a color y cuando lo deseleccionas le ponemos el sin color.</w:t>
       </w:r>
     </w:p>
     <w:p>
@@ -1455,175 +1096,7 @@
         <w:rPr>
           <w:color w:val="6600FF"/>
         </w:rPr>
-        <w:t xml:space="preserve">06/10/2024 (Yosef): Los botones ya cambian de color al ser pulsados. Añado varios cambios al </w:t>
-      </w:r>
-      <w:proofErr w:type="spellStart"/>
-      <w:r>
-        <w:rPr>
-          <w:color w:val="6600FF"/>
-        </w:rPr>
-        <w:t>main</w:t>
-      </w:r>
-      <w:proofErr w:type="spellEnd"/>
-      <w:r>
-        <w:rPr>
-          <w:color w:val="6600FF"/>
-        </w:rPr>
-        <w:t xml:space="preserve"> y al </w:t>
-      </w:r>
-      <w:proofErr w:type="spellStart"/>
-      <w:r>
-        <w:rPr>
-          <w:color w:val="6600FF"/>
-        </w:rPr>
-        <w:t>fragment</w:t>
-      </w:r>
-      <w:proofErr w:type="spellEnd"/>
-      <w:r>
-        <w:rPr>
-          <w:color w:val="6600FF"/>
-        </w:rPr>
-        <w:t xml:space="preserve"> </w:t>
-      </w:r>
-      <w:proofErr w:type="spellStart"/>
-      <w:r>
-        <w:rPr>
-          <w:color w:val="6600FF"/>
-        </w:rPr>
-        <w:t>today</w:t>
-      </w:r>
-      <w:proofErr w:type="spellEnd"/>
-      <w:r>
-        <w:rPr>
-          <w:color w:val="6600FF"/>
-        </w:rPr>
-        <w:t xml:space="preserve"> para que se muestre el día actual, independientemente del idioma, un saludo y un </w:t>
-      </w:r>
-      <w:proofErr w:type="spellStart"/>
-      <w:r>
-        <w:rPr>
-          <w:color w:val="6600FF"/>
-        </w:rPr>
-        <w:t>listview</w:t>
-      </w:r>
-      <w:proofErr w:type="spellEnd"/>
-      <w:r>
-        <w:rPr>
-          <w:color w:val="6600FF"/>
-        </w:rPr>
-        <w:t xml:space="preserve"> que se llena con datos. El array que llena el </w:t>
-      </w:r>
-      <w:proofErr w:type="spellStart"/>
-      <w:r>
-        <w:rPr>
-          <w:color w:val="6600FF"/>
-        </w:rPr>
-        <w:t>listview</w:t>
-      </w:r>
-      <w:proofErr w:type="spellEnd"/>
-      <w:r>
-        <w:rPr>
-          <w:color w:val="6600FF"/>
-        </w:rPr>
-        <w:t xml:space="preserve"> se coge desde la </w:t>
-      </w:r>
-      <w:proofErr w:type="spellStart"/>
-      <w:r>
-        <w:rPr>
-          <w:color w:val="6600FF"/>
-        </w:rPr>
-        <w:t>activity</w:t>
-      </w:r>
-      <w:proofErr w:type="spellEnd"/>
-      <w:r>
-        <w:rPr>
-          <w:color w:val="6600FF"/>
-        </w:rPr>
-        <w:t xml:space="preserve"> </w:t>
-      </w:r>
-      <w:proofErr w:type="spellStart"/>
-      <w:r>
-        <w:rPr>
-          <w:color w:val="6600FF"/>
-        </w:rPr>
-        <w:t>main</w:t>
-      </w:r>
-      <w:proofErr w:type="spellEnd"/>
-      <w:r>
-        <w:rPr>
-          <w:color w:val="6600FF"/>
-        </w:rPr>
-        <w:t xml:space="preserve">, </w:t>
-      </w:r>
-      <w:proofErr w:type="spellStart"/>
-      <w:r>
-        <w:rPr>
-          <w:color w:val="6600FF"/>
-        </w:rPr>
-        <w:t>pásandolo</w:t>
-      </w:r>
-      <w:proofErr w:type="spellEnd"/>
-      <w:r>
-        <w:rPr>
-          <w:color w:val="6600FF"/>
-        </w:rPr>
-        <w:t xml:space="preserve"> a través de un </w:t>
-      </w:r>
-      <w:proofErr w:type="spellStart"/>
-      <w:r>
-        <w:rPr>
-          <w:color w:val="6600FF"/>
-        </w:rPr>
-        <w:t>bundle</w:t>
-      </w:r>
-      <w:proofErr w:type="spellEnd"/>
-      <w:r>
-        <w:rPr>
-          <w:color w:val="6600FF"/>
-        </w:rPr>
-        <w:t xml:space="preserve">. Realizo otros cambios como hacer que el </w:t>
-      </w:r>
-      <w:proofErr w:type="spellStart"/>
-      <w:r>
-        <w:rPr>
-          <w:color w:val="6600FF"/>
-        </w:rPr>
-        <w:t>listview</w:t>
-      </w:r>
-      <w:proofErr w:type="spellEnd"/>
-      <w:r>
-        <w:rPr>
-          <w:color w:val="6600FF"/>
-        </w:rPr>
-        <w:t xml:space="preserve"> se refresque deslizando hacia arriba del </w:t>
-      </w:r>
-      <w:proofErr w:type="spellStart"/>
-      <w:r>
-        <w:rPr>
-          <w:color w:val="6600FF"/>
-        </w:rPr>
-        <w:t>listview</w:t>
-      </w:r>
-      <w:proofErr w:type="spellEnd"/>
-      <w:r>
-        <w:rPr>
-          <w:color w:val="6600FF"/>
-        </w:rPr>
-        <w:t xml:space="preserve"> y cambios en el fichero </w:t>
-      </w:r>
-      <w:proofErr w:type="spellStart"/>
-      <w:r>
-        <w:rPr>
-          <w:color w:val="6600FF"/>
-        </w:rPr>
-        <w:t>gradle</w:t>
-      </w:r>
-      <w:proofErr w:type="spellEnd"/>
-      <w:r>
-        <w:rPr>
-          <w:color w:val="6600FF"/>
-        </w:rPr>
-        <w:t xml:space="preserve"> para añadirle una dependencia.</w:t>
+        <w:t>06/10/2024 (Yosef): Los botones ya cambian de color al ser pulsados. Añado varios cambios al main y al fragment today para que se muestre el día actual, independientemente del idioma, un saludo y un listview que se llena con datos. El array que llena el listview se coge desde la activity main, pásandolo a través de un bundle. Realizo otros cambios como hacer que el listview se refresque deslizando hacia arriba del listview y cambios en el fichero gradle para añadirle una dependencia.</w:t>
       </w:r>
     </w:p>
     <w:p>
@@ -1637,69 +1110,13 @@
         <w:rPr>
           <w:color w:val="00B0F0"/>
         </w:rPr>
-        <w:t>08/10/2024 (</w:t>
-      </w:r>
-      <w:proofErr w:type="spellStart"/>
+        <w:t>08/10/2024 (Vladyslav)</w:t>
+      </w:r>
       <w:r>
         <w:rPr>
           <w:color w:val="00B0F0"/>
         </w:rPr>
-        <w:t>Vladyslav</w:t>
-      </w:r>
-      <w:proofErr w:type="spellEnd"/>
-      <w:r>
-        <w:rPr>
-          <w:color w:val="00B0F0"/>
-        </w:rPr>
-        <w:t>)</w:t>
-      </w:r>
-      <w:r>
-        <w:rPr>
-          <w:color w:val="00B0F0"/>
-        </w:rPr>
-        <w:t xml:space="preserve">: Ha creado un nuevo </w:t>
-      </w:r>
-      <w:proofErr w:type="spellStart"/>
-      <w:r>
-        <w:rPr>
-          <w:color w:val="00B0F0"/>
-        </w:rPr>
-        <w:t>layout</w:t>
-      </w:r>
-      <w:proofErr w:type="spellEnd"/>
-      <w:r>
-        <w:rPr>
-          <w:color w:val="00B0F0"/>
-        </w:rPr>
-        <w:t xml:space="preserve"> que se carga tras seleccionar un día en el calendario. Ha incluido todas las </w:t>
-      </w:r>
-      <w:proofErr w:type="spellStart"/>
-      <w:r>
-        <w:rPr>
-          <w:color w:val="00B0F0"/>
-        </w:rPr>
-        <w:t>strings</w:t>
-      </w:r>
-      <w:proofErr w:type="spellEnd"/>
-      <w:r>
-        <w:rPr>
-          <w:color w:val="00B0F0"/>
-        </w:rPr>
-        <w:t xml:space="preserve"> necesarias para darle funcionalidad, ha dado funcionalidad al </w:t>
-      </w:r>
-      <w:proofErr w:type="spellStart"/>
-      <w:r>
-        <w:rPr>
-          <w:color w:val="00B0F0"/>
-        </w:rPr>
-        <w:t>layout</w:t>
-      </w:r>
-      <w:proofErr w:type="spellEnd"/>
-      <w:r>
-        <w:rPr>
-          <w:color w:val="00B0F0"/>
-        </w:rPr>
-        <w:t xml:space="preserve"> y actualizado los comentarios necesarios para esa parte. También, ha creado una rama para esta funcionalidad.</w:t>
+        <w:t>: Ha creado un nuevo layout que se carga tras seleccionar un día en el calendario. Ha incluido todas las strings necesarias para darle funcionalidad, ha dado funcionalidad al layout y actualizado los comentarios necesarios para esa parte. También, ha creado una rama para esta funcionalidad.</w:t>
       </w:r>
     </w:p>
     <w:p>
@@ -1714,21 +1131,7 @@
           <w:color w:val="6600FF"/>
         </w:rPr>
         <w:lastRenderedPageBreak/>
-        <w:t xml:space="preserve">09/10/2024 (Yosef): Añado algunas funcionalidades al </w:t>
-      </w:r>
-      <w:proofErr w:type="spellStart"/>
-      <w:r>
-        <w:rPr>
-          <w:color w:val="6600FF"/>
-        </w:rPr>
-        <w:t>main</w:t>
-      </w:r>
-      <w:proofErr w:type="spellEnd"/>
-      <w:r>
-        <w:rPr>
-          <w:color w:val="6600FF"/>
-        </w:rPr>
-        <w:t xml:space="preserve"> y a las notas, solo pequeños cambios para poder cargar elementos.</w:t>
+        <w:t>09/10/2024 (Yosef): Añado algunas funcionalidades al main y a las notas, solo pequeños cambios para poder cargar elementos.</w:t>
       </w:r>
     </w:p>
     <w:p>
@@ -1742,35 +1145,7 @@
         <w:rPr>
           <w:color w:val="6600FF"/>
         </w:rPr>
-        <w:t xml:space="preserve">11/10/2024 (Yosef): Creo una nueva rama de </w:t>
-      </w:r>
-      <w:proofErr w:type="spellStart"/>
-      <w:r>
-        <w:rPr>
-          <w:color w:val="6600FF"/>
-        </w:rPr>
-        <w:t>feature</w:t>
-      </w:r>
-      <w:proofErr w:type="spellEnd"/>
-      <w:r>
-        <w:rPr>
-          <w:color w:val="6600FF"/>
-        </w:rPr>
-        <w:t xml:space="preserve"> para las notas. Creo también una lista actualizable para ir cargando las notas y un botón flotante para ir añadiéndolas y le doy a todo funcionalidad, además de tener listos los comentarios de esta nueva parte y añadir </w:t>
-      </w:r>
-      <w:proofErr w:type="spellStart"/>
-      <w:r>
-        <w:rPr>
-          <w:color w:val="6600FF"/>
-        </w:rPr>
-        <w:t>strings</w:t>
-      </w:r>
-      <w:proofErr w:type="spellEnd"/>
-      <w:r>
-        <w:rPr>
-          <w:color w:val="6600FF"/>
-        </w:rPr>
-        <w:t>.</w:t>
+        <w:t>11/10/2024 (Yosef): Creo una nueva rama de feature para las notas. Creo también una lista actualizable para ir cargando las notas y un botón flotante para ir añadiéndolas y le doy a todo funcionalidad, además de tener listos los comentarios de esta nueva parte y añadir strings.</w:t>
       </w:r>
     </w:p>
     <w:p>
@@ -1784,77 +1159,7 @@
         <w:rPr>
           <w:color w:val="6600FF"/>
         </w:rPr>
-        <w:t xml:space="preserve">16/10/2024 (Yosef): Creo un nuevo </w:t>
-      </w:r>
-      <w:proofErr w:type="spellStart"/>
-      <w:r>
-        <w:rPr>
-          <w:color w:val="6600FF"/>
-        </w:rPr>
-        <w:t>fragment</w:t>
-      </w:r>
-      <w:proofErr w:type="spellEnd"/>
-      <w:r>
-        <w:rPr>
-          <w:color w:val="6600FF"/>
-        </w:rPr>
-        <w:t xml:space="preserve"> para el sistema de amigos. Es mejor que no hagamos un </w:t>
-      </w:r>
-      <w:proofErr w:type="spellStart"/>
-      <w:r>
-        <w:rPr>
-          <w:color w:val="6600FF"/>
-        </w:rPr>
-        <w:t>drawer</w:t>
-      </w:r>
-      <w:proofErr w:type="spellEnd"/>
-      <w:r>
-        <w:rPr>
-          <w:color w:val="6600FF"/>
-        </w:rPr>
-        <w:t xml:space="preserve"> </w:t>
-      </w:r>
-      <w:proofErr w:type="spellStart"/>
-      <w:r>
-        <w:rPr>
-          <w:color w:val="6600FF"/>
-        </w:rPr>
-        <w:t>navigation</w:t>
-      </w:r>
-      <w:proofErr w:type="spellEnd"/>
-      <w:r>
-        <w:rPr>
-          <w:color w:val="6600FF"/>
-        </w:rPr>
-        <w:t xml:space="preserve"> ya que está siendo deprecados, es mejor que sigamos haciendo pestañas inferiores que es en lo que se enfocan ahora las aplicaciones Android. Échale un vistazo a las nuevas aplicaciones hechas por Google. No hay </w:t>
-      </w:r>
-      <w:proofErr w:type="spellStart"/>
-      <w:r>
-        <w:rPr>
-          <w:color w:val="6600FF"/>
-        </w:rPr>
-        <w:t>frameworks</w:t>
-      </w:r>
-      <w:proofErr w:type="spellEnd"/>
-      <w:r>
-        <w:rPr>
-          <w:color w:val="6600FF"/>
-        </w:rPr>
-        <w:t xml:space="preserve"> específicos para Android, hay recursos ya creados, pero son para dar cierta imagen, de momento los seguiré creando a mano, ya que queda mejor, más personalizado y sin fallos de compatibilidad. También </w:t>
-      </w:r>
-      <w:proofErr w:type="spellStart"/>
-      <w:r>
-        <w:rPr>
-          <w:color w:val="6600FF"/>
-        </w:rPr>
-        <w:t>resizeo</w:t>
-      </w:r>
-      <w:proofErr w:type="spellEnd"/>
-      <w:r>
-        <w:rPr>
-          <w:color w:val="6600FF"/>
-        </w:rPr>
-        <w:t xml:space="preserve"> todas las imágenes para que queden mejor y encajen bien en la parte inferior de pantalla, además de incluir nuevos iconos.</w:t>
+        <w:t>16/10/2024 (Yosef): Creo un nuevo fragment para el sistema de amigos. Es mejor que no hagamos un drawer navigation ya que está siendo deprecados, es mejor que sigamos haciendo pestañas inferiores que es en lo que se enfocan ahora las aplicaciones Android. Échale un vistazo a las nuevas aplicaciones hechas por Google. No hay frameworks específicos para Android, hay recursos ya creados, pero son para dar cierta imagen, de momento los seguiré creando a mano, ya que queda mejor, más personalizado y sin fallos de compatibilidad. También resizeo todas las imágenes para que queden mejor y encajen bien en la parte inferior de pantalla, además de incluir nuevos iconos.</w:t>
       </w:r>
     </w:p>
     <w:p>
@@ -1868,187 +1173,19 @@
         <w:rPr>
           <w:color w:val="6600FF"/>
         </w:rPr>
-        <w:t xml:space="preserve">17/10/2024 (Yosef): Creo </w:t>
-      </w:r>
-      <w:proofErr w:type="spellStart"/>
-      <w:r>
-        <w:rPr>
-          <w:color w:val="6600FF"/>
-        </w:rPr>
-        <w:t>activities</w:t>
-      </w:r>
-      <w:proofErr w:type="spellEnd"/>
-      <w:r>
-        <w:rPr>
-          <w:color w:val="6600FF"/>
-        </w:rPr>
-        <w:t xml:space="preserve">, </w:t>
-      </w:r>
-      <w:proofErr w:type="spellStart"/>
-      <w:r>
-        <w:rPr>
-          <w:color w:val="6600FF"/>
-        </w:rPr>
-        <w:t>xmls</w:t>
-      </w:r>
-      <w:proofErr w:type="spellEnd"/>
-      <w:r>
-        <w:rPr>
-          <w:color w:val="6600FF"/>
-        </w:rPr>
-        <w:t xml:space="preserve">, lógica de programación y todo el aspecto visual para el </w:t>
-      </w:r>
-      <w:proofErr w:type="spellStart"/>
-      <w:r>
-        <w:rPr>
-          <w:color w:val="6600FF"/>
-        </w:rPr>
-        <w:t>login</w:t>
-      </w:r>
-      <w:proofErr w:type="spellEnd"/>
-      <w:r>
-        <w:rPr>
-          <w:color w:val="6600FF"/>
-        </w:rPr>
-        <w:t xml:space="preserve"> y el registro de usuarios en la aplicación. Solo resta conectarlo a </w:t>
-      </w:r>
-      <w:proofErr w:type="spellStart"/>
-      <w:r>
-        <w:rPr>
-          <w:color w:val="6600FF"/>
-        </w:rPr>
-        <w:t>firebase</w:t>
-      </w:r>
-      <w:proofErr w:type="spellEnd"/>
-      <w:r>
-        <w:rPr>
-          <w:color w:val="6600FF"/>
-        </w:rPr>
-        <w:t xml:space="preserve">. También modifico todas las </w:t>
-      </w:r>
-      <w:proofErr w:type="spellStart"/>
-      <w:r>
-        <w:rPr>
-          <w:color w:val="6600FF"/>
-        </w:rPr>
-        <w:t>activities</w:t>
-      </w:r>
-      <w:proofErr w:type="spellEnd"/>
-      <w:r>
-        <w:rPr>
-          <w:color w:val="6600FF"/>
-        </w:rPr>
-        <w:t xml:space="preserve"> para que se muestren en vertical y no se puedan girar, rollo Instagram, que no deja que los contenidos se muestren en </w:t>
-      </w:r>
-      <w:proofErr w:type="spellStart"/>
-      <w:r>
-        <w:rPr>
-          <w:color w:val="6600FF"/>
-        </w:rPr>
-        <w:t>landing</w:t>
-      </w:r>
-      <w:proofErr w:type="spellEnd"/>
-      <w:r>
-        <w:rPr>
-          <w:color w:val="6600FF"/>
-        </w:rPr>
-        <w:t xml:space="preserve"> page por diseño de la propia aplicación. </w:t>
-      </w:r>
-      <w:r>
-        <w:rPr>
-          <w:color w:val="6600FF"/>
-        </w:rPr>
-        <w:t xml:space="preserve">Añado muchas cosillas como </w:t>
-      </w:r>
-      <w:proofErr w:type="spellStart"/>
-      <w:r>
-        <w:rPr>
-          <w:color w:val="6600FF"/>
-        </w:rPr>
-        <w:t>strings</w:t>
-      </w:r>
-      <w:proofErr w:type="spellEnd"/>
-      <w:r>
-        <w:rPr>
-          <w:color w:val="6600FF"/>
-        </w:rPr>
-        <w:t xml:space="preserve">, fuentes, </w:t>
-      </w:r>
-      <w:proofErr w:type="spellStart"/>
-      <w:r>
-        <w:rPr>
-          <w:color w:val="6600FF"/>
-        </w:rPr>
-        <w:t>backgrouns</w:t>
-      </w:r>
-      <w:proofErr w:type="spellEnd"/>
-      <w:r>
-        <w:rPr>
-          <w:color w:val="6600FF"/>
-        </w:rPr>
-        <w:t xml:space="preserve"> personalizados, </w:t>
-      </w:r>
-      <w:proofErr w:type="spellStart"/>
-      <w:r>
-        <w:rPr>
-          <w:color w:val="6600FF"/>
-        </w:rPr>
-        <w:t>personalziación</w:t>
-      </w:r>
-      <w:proofErr w:type="spellEnd"/>
-      <w:r>
-        <w:rPr>
-          <w:color w:val="6600FF"/>
-        </w:rPr>
-        <w:t xml:space="preserve"> de botones, etc.</w:t>
-      </w:r>
-      <w:r>
-        <w:rPr>
-          <w:color w:val="6600FF"/>
-        </w:rPr>
-        <w:t xml:space="preserve"> También creo nuevas clases para representar una nota y hacer se muestre un tipo de lista llamada </w:t>
-      </w:r>
-      <w:proofErr w:type="spellStart"/>
-      <w:r>
-        <w:rPr>
-          <w:color w:val="6600FF"/>
-        </w:rPr>
-        <w:t>recyclerview</w:t>
-      </w:r>
-      <w:proofErr w:type="spellEnd"/>
-      <w:r>
-        <w:rPr>
-          <w:color w:val="6600FF"/>
-        </w:rPr>
-        <w:t xml:space="preserve">. Como </w:t>
-      </w:r>
-      <w:proofErr w:type="spellStart"/>
-      <w:r>
-        <w:rPr>
-          <w:color w:val="6600FF"/>
-        </w:rPr>
-        <w:t>viewholder</w:t>
-      </w:r>
-      <w:proofErr w:type="spellEnd"/>
-      <w:r>
-        <w:rPr>
-          <w:color w:val="6600FF"/>
-        </w:rPr>
-        <w:t xml:space="preserve"> o </w:t>
-      </w:r>
-      <w:proofErr w:type="spellStart"/>
-      <w:r>
-        <w:rPr>
-          <w:color w:val="6600FF"/>
-        </w:rPr>
-        <w:t>adapter</w:t>
-      </w:r>
-      <w:proofErr w:type="spellEnd"/>
-      <w:r>
-        <w:rPr>
-          <w:color w:val="6600FF"/>
-        </w:rPr>
-        <w:t>.</w:t>
+        <w:t xml:space="preserve">17/10/2024 (Yosef): Creo activities, xmls, lógica de programación y todo el aspecto visual para el login y el registro de usuarios en la aplicación. Solo resta conectarlo a firebase. También modifico todas las activities para que se muestren en vertical y no se puedan girar, rollo Instagram, que no deja que los contenidos se muestren en landing page por diseño de la propia aplicación. </w:t>
+      </w:r>
+      <w:r>
+        <w:rPr>
+          <w:color w:val="6600FF"/>
+        </w:rPr>
+        <w:t>Añado muchas cosillas como strings, fuentes, backgrouns personalizados, personalziación de botones, etc.</w:t>
+      </w:r>
+      <w:r>
+        <w:rPr>
+          <w:color w:val="6600FF"/>
+        </w:rPr>
+        <w:t xml:space="preserve"> También creo nuevas clases para representar una nota y hacer se muestre un tipo de lista llamada recyclerview. Como viewholder o adapter.</w:t>
       </w:r>
     </w:p>
     <w:p>
@@ -2068,145 +1205,25 @@
         <w:rPr>
           <w:color w:val="6600FF"/>
         </w:rPr>
-        <w:t xml:space="preserve">Creo la </w:t>
-      </w:r>
-      <w:proofErr w:type="spellStart"/>
-      <w:r>
-        <w:rPr>
-          <w:color w:val="6600FF"/>
-        </w:rPr>
-        <w:t>Firebase</w:t>
-      </w:r>
-      <w:proofErr w:type="spellEnd"/>
-      <w:r>
-        <w:rPr>
-          <w:color w:val="6600FF"/>
-        </w:rPr>
-        <w:t xml:space="preserve"> para la app. </w:t>
-      </w:r>
-      <w:proofErr w:type="spellStart"/>
-      <w:r>
-        <w:rPr>
-          <w:color w:val="6600FF"/>
-        </w:rPr>
-        <w:t>linkeo</w:t>
-      </w:r>
-      <w:proofErr w:type="spellEnd"/>
-      <w:r>
-        <w:rPr>
-          <w:color w:val="6600FF"/>
-        </w:rPr>
-        <w:t xml:space="preserve"> la app con </w:t>
-      </w:r>
-      <w:proofErr w:type="spellStart"/>
-      <w:r>
-        <w:rPr>
-          <w:color w:val="6600FF"/>
-        </w:rPr>
-        <w:t>Firebase</w:t>
-      </w:r>
-      <w:proofErr w:type="spellEnd"/>
-      <w:r>
-        <w:rPr>
-          <w:color w:val="6600FF"/>
-        </w:rPr>
-        <w:t>, creo toda la lógica de programación para que un usuario pueda registrarse y también la parte de que un usuario</w:t>
-      </w:r>
-      <w:r>
-        <w:rPr>
-          <w:color w:val="6600FF"/>
-        </w:rPr>
-        <w:t xml:space="preserve"> se registre en una base para que pueda tener amigos. Creo varios usuarios de pruebas y hago varias pruebas de inicio. Creo también </w:t>
-      </w:r>
-      <w:proofErr w:type="spellStart"/>
-      <w:r>
-        <w:rPr>
-          <w:color w:val="6600FF"/>
-        </w:rPr>
-        <w:t>json</w:t>
-      </w:r>
-      <w:proofErr w:type="spellEnd"/>
-      <w:r>
-        <w:rPr>
-          <w:color w:val="6600FF"/>
-        </w:rPr>
-        <w:t xml:space="preserve"> para la base, modifico el </w:t>
-      </w:r>
-      <w:proofErr w:type="spellStart"/>
-      <w:r>
-        <w:rPr>
-          <w:color w:val="6600FF"/>
-        </w:rPr>
-        <w:t>json</w:t>
-      </w:r>
-      <w:proofErr w:type="spellEnd"/>
-      <w:r>
-        <w:rPr>
-          <w:color w:val="6600FF"/>
-        </w:rPr>
-        <w:t xml:space="preserve"> de </w:t>
-      </w:r>
-      <w:proofErr w:type="spellStart"/>
-      <w:r>
-        <w:rPr>
-          <w:color w:val="6600FF"/>
-        </w:rPr>
-        <w:t>Firebase</w:t>
-      </w:r>
-      <w:proofErr w:type="spellEnd"/>
-      <w:r>
-        <w:rPr>
-          <w:color w:val="6600FF"/>
-        </w:rPr>
-        <w:t>, creo clase usuario para poder guardarlo en la app</w:t>
-      </w:r>
-      <w:r>
-        <w:rPr>
-          <w:color w:val="6600FF"/>
-        </w:rPr>
-        <w:t xml:space="preserve">. También creo toda la lógica de </w:t>
-      </w:r>
-      <w:proofErr w:type="spellStart"/>
-      <w:r>
-        <w:rPr>
-          <w:color w:val="6600FF"/>
-        </w:rPr>
-        <w:t>Firebase</w:t>
-      </w:r>
-      <w:proofErr w:type="spellEnd"/>
-      <w:r>
-        <w:rPr>
-          <w:color w:val="6600FF"/>
-        </w:rPr>
-        <w:t xml:space="preserve"> necesaria en la propia base. Creo </w:t>
-      </w:r>
-      <w:proofErr w:type="spellStart"/>
-      <w:r>
-        <w:rPr>
-          <w:color w:val="6600FF"/>
-        </w:rPr>
-        <w:t>string</w:t>
-      </w:r>
-      <w:proofErr w:type="spellEnd"/>
-      <w:r>
-        <w:rPr>
-          <w:color w:val="6600FF"/>
-        </w:rPr>
-        <w:t xml:space="preserve"> y </w:t>
-      </w:r>
-      <w:proofErr w:type="spellStart"/>
-      <w:r>
-        <w:rPr>
-          <w:color w:val="6600FF"/>
-        </w:rPr>
-        <w:t>linkeo</w:t>
-      </w:r>
-      <w:proofErr w:type="spellEnd"/>
-      <w:r>
-        <w:rPr>
-          <w:color w:val="6600FF"/>
-        </w:rPr>
-        <w:t xml:space="preserve"> todas las necesidades de estas clases.</w:t>
+        <w:t xml:space="preserve">Creo la Firebase para la app. </w:t>
+      </w:r>
+      <w:r>
+        <w:rPr>
+          <w:color w:val="6600FF"/>
+        </w:rPr>
+        <w:t>linkeo la app con Firebase, creo toda la lógica de programación para que un usuario pueda registrarse y también la parte de que un usuario</w:t>
+      </w:r>
+      <w:r>
+        <w:rPr>
+          <w:color w:val="6600FF"/>
+        </w:rPr>
+        <w:t xml:space="preserve"> se registre en una base para que pueda tener amigos. Creo varios usuarios de pruebas y hago varias pruebas de inicio. Creo también json para la base, modifico el json de Firebase, creo clase usuario para poder guardarlo en la app</w:t>
+      </w:r>
+      <w:r>
+        <w:rPr>
+          <w:color w:val="6600FF"/>
+        </w:rPr>
+        <w:t>. También creo toda la lógica de Firebase necesaria en la propia base. Creo string y linkeo todas las necesidades de estas clases.</w:t>
       </w:r>
     </w:p>
     <w:p>
@@ -2226,21 +1243,7 @@
         <w:rPr>
           <w:color w:val="6600FF"/>
         </w:rPr>
-        <w:t xml:space="preserve"> (Yosef): Corrijo pequeñas cosas para poder mejorar las funciones de la app. Añado todas las mejoras necesarias a las notas para que estas sean exclusivas para cada usuario dependiendo de la base de datos. También actualizo los datos e incluyo algunas </w:t>
-      </w:r>
-      <w:proofErr w:type="spellStart"/>
-      <w:r>
-        <w:rPr>
-          <w:color w:val="6600FF"/>
-        </w:rPr>
-        <w:t>strings</w:t>
-      </w:r>
-      <w:proofErr w:type="spellEnd"/>
-      <w:r>
-        <w:rPr>
-          <w:color w:val="6600FF"/>
-        </w:rPr>
-        <w:t xml:space="preserve"> para que se muestren al usuario en su idioma.</w:t>
+        <w:t xml:space="preserve"> (Yosef): Corrijo pequeñas cosas para poder mejorar las funciones de la app. Añado todas las mejoras necesarias a las notas para que estas sean exclusivas para cada usuario dependiendo de la base de datos. También actualizo los datos e incluyo algunas strings para que se muestren al usuario en su idioma.</w:t>
       </w:r>
     </w:p>
     <w:p>
@@ -2250,6 +1253,12 @@
           <w:color w:val="6600FF"/>
         </w:rPr>
       </w:pPr>
+      <w:r>
+        <w:rPr>
+          <w:color w:val="6600FF"/>
+        </w:rPr>
+        <w:t>22/10/2024 (Yosef): Creo el sistema básico de solicitudes de amistad. Los layouts y clases que creo vamos a necesitar, a demás de darle un aspecto chulo.</w:t>
+      </w:r>
     </w:p>
     <w:p>
       <w:pPr>
@@ -2258,6 +1267,95 @@
           <w:color w:val="6600FF"/>
         </w:rPr>
       </w:pPr>
+      <w:r>
+        <w:rPr>
+          <w:color w:val="6600FF"/>
+        </w:rPr>
+        <w:t xml:space="preserve">23/10/2024 (Yosef): </w:t>
+      </w:r>
+      <w:r>
+        <w:rPr>
+          <w:color w:val="6600FF"/>
+        </w:rPr>
+        <w:t>Realizo el sistema para aceptar amigos que tenga un usuario en solicitudes de amistad. Linkeo con base de datos y esa parte es funcional completamente, falta por implementar el rechazo de solicitud, mostrar los amigos actuales en el FriendsFragment y función al botón de nueva solicitud de amigos</w:t>
+      </w:r>
+    </w:p>
+    <w:p>
+      <w:pPr>
+        <w:ind w:left="708"/>
+        <w:rPr>
+          <w:color w:val="6600FF"/>
+        </w:rPr>
+      </w:pPr>
+      <w:r>
+        <w:rPr>
+          <w:color w:val="6600FF"/>
+        </w:rPr>
+        <w:t xml:space="preserve">24/10/2024: </w:t>
+      </w:r>
+      <w:r>
+        <w:rPr>
+          <w:color w:val="6600FF"/>
+        </w:rPr>
+        <w:t>Realizo el sistema para que salgan los amigos</w:t>
+      </w:r>
+      <w:r>
+        <w:rPr>
+          <w:color w:val="6600FF"/>
+        </w:rPr>
+        <w:t xml:space="preserve"> en Friendssearcher </w:t>
+      </w:r>
+      <w:r>
+        <w:rPr>
+          <w:color w:val="6600FF"/>
+        </w:rPr>
+        <w:t>pero no funciona comple</w:t>
+      </w:r>
+      <w:r>
+        <w:rPr>
+          <w:color w:val="6600FF"/>
+        </w:rPr>
+        <w:t>t</w:t>
+      </w:r>
+      <w:r>
+        <w:rPr>
+          <w:color w:val="6600FF"/>
+        </w:rPr>
+        <w:t>amente, tiene que haber algún error cuando se cogen los datos de firebase</w:t>
+      </w:r>
+      <w:r>
+        <w:rPr>
+          <w:color w:val="6600FF"/>
+        </w:rPr>
+        <w:t>. De todas maneras, el resto de elementos son fucionales.</w:t>
+      </w:r>
+    </w:p>
+    <w:p>
+      <w:pPr>
+        <w:ind w:left="708"/>
+        <w:rPr>
+          <w:color w:val="6600FF"/>
+        </w:rPr>
+      </w:pPr>
+      <w:r>
+        <w:rPr>
+          <w:color w:val="6600FF"/>
+        </w:rPr>
+        <w:t>25/10/2024: Arreglo el sistema de amigos</w:t>
+      </w:r>
+      <w:r>
+        <w:rPr>
+          <w:color w:val="6600FF"/>
+        </w:rPr>
+        <w:t xml:space="preserve">. Arreglo el sistema de que cuando buscas un amigo no puedas enviarle una notificación si es a ti mismo. Realizo cambios y hago que un amigo y un usuario sea la misma clase, es decir, lo que diferencia a un amigo de un usuario ahora es que esté anidado en el json, no los datos de la clase, menos redundancia, menos probabilidad de </w:t>
+      </w:r>
+      <w:r>
+        <w:rPr>
+          <w:color w:val="6600FF"/>
+        </w:rPr>
+        <w:lastRenderedPageBreak/>
+        <w:t>fallo y mayor consistencia de los datos. Hago también arreglos visuales para que esté todo más bonito y también realizo cambios en el signup para que se registren los usuarios mejor. Solo falta por implementar que los usuarios tengan una forma de rechazar las peticiones de amistad, pero después de todo esto parece hasta sencillo. La forma de hacerlo será que en friend_requests del json se eliminen los datos de la petición y se elimine por lo tanto con notify la petición.</w:t>
+      </w:r>
     </w:p>
     <w:sectPr>
       <w:headerReference w:type="default" r:id="rId7"/>
@@ -2328,23 +1426,7 @@
       <w:jc w:val="right"/>
     </w:pPr>
     <w:r>
-      <w:t xml:space="preserve">Grupo 3: </w:t>
-    </w:r>
-    <w:proofErr w:type="spellStart"/>
-    <w:r>
-      <w:t>Vladyslav</w:t>
-    </w:r>
-    <w:proofErr w:type="spellEnd"/>
-    <w:r>
-      <w:t xml:space="preserve"> </w:t>
-    </w:r>
-    <w:proofErr w:type="spellStart"/>
-    <w:r>
-      <w:t>Rosiyan</w:t>
-    </w:r>
-    <w:proofErr w:type="spellEnd"/>
-    <w:r>
-      <w:t xml:space="preserve"> y Yosef Guillermo Karam Müller</w:t>
+      <w:t>Grupo 3: Vladyslav Rosiyan y Yosef Guillermo Karam Müller</w:t>
     </w:r>
   </w:p>
 </w:hdr>
@@ -3528,7 +2610,6 @@
   <w:style w:type="character" w:default="1" w:styleId="Fuentedeprrafopredeter">
     <w:name w:val="Default Paragraph Font"/>
     <w:uiPriority w:val="1"/>
-    <w:semiHidden/>
     <w:unhideWhenUsed/>
   </w:style>
   <w:style w:type="table" w:default="1" w:styleId="Tablanormal">
@@ -3665,6 +2746,29 @@
       <w:color w:val="2E74B5" w:themeColor="accent1" w:themeShade="BF"/>
       <w:sz w:val="26"/>
       <w:szCs w:val="26"/>
+    </w:rPr>
+  </w:style>
+  <w:style w:type="character" w:styleId="Hipervnculo">
+    <w:name w:val="Hyperlink"/>
+    <w:basedOn w:val="Fuentedeprrafopredeter"/>
+    <w:uiPriority w:val="99"/>
+    <w:unhideWhenUsed/>
+    <w:rsid w:val="0042197B"/>
+    <w:rPr>
+      <w:color w:val="0563C1" w:themeColor="hyperlink"/>
+      <w:u w:val="single"/>
+    </w:rPr>
+  </w:style>
+  <w:style w:type="character" w:styleId="Mencinsinresolver">
+    <w:name w:val="Unresolved Mention"/>
+    <w:basedOn w:val="Fuentedeprrafopredeter"/>
+    <w:uiPriority w:val="99"/>
+    <w:semiHidden/>
+    <w:unhideWhenUsed/>
+    <w:rsid w:val="0042197B"/>
+    <w:rPr>
+      <w:color w:val="605E5C"/>
+      <w:shd w:val="clear" w:color="auto" w:fill="E1DFDD"/>
     </w:rPr>
   </w:style>
 </w:styles>

</xml_diff>

<commit_message>
Incluyo el sistema para recahzar peticiones de amistad, solo faltarían los comentarios de algunas clases para hacer un merge con la rama principal. Cuando los tenga listo la haré apra qeu tengamos todos los avances disponibles. Añado también una pequeña hoja de ruta de las cosas en las que voy a poner mayor esfuerzo en tema amigos, login y gestión visual.
</commit_message>
<xml_diff>
--- a/DOCUMENTOS/Memoria del proyecto.docx
+++ b/DOCUMENTOS/Memoria del proyecto.docx
@@ -1357,6 +1357,182 @@
         <w:t>fallo y mayor consistencia de los datos. Hago también arreglos visuales para que esté todo más bonito y también realizo cambios en el signup para que se registren los usuarios mejor. Solo falta por implementar que los usuarios tengan una forma de rechazar las peticiones de amistad, pero después de todo esto parece hasta sencillo. La forma de hacerlo será que en friend_requests del json se eliminen los datos de la petición y se elimine por lo tanto con notify la petición.</w:t>
       </w:r>
     </w:p>
+    <w:p>
+      <w:pPr>
+        <w:ind w:left="708"/>
+        <w:rPr>
+          <w:color w:val="6600FF"/>
+        </w:rPr>
+      </w:pPr>
+      <w:r>
+        <w:rPr>
+          <w:color w:val="6600FF"/>
+        </w:rPr>
+        <w:t>27/10/2024: Añado el método para rechazar peticiones de amistad. Solo faltan comentarios para algunas clases, los iré añadiendo según tenga tiempo. Cosas a implementar que creo necesarias e iré haciendo poco a poco.</w:t>
+      </w:r>
+    </w:p>
+    <w:p>
+      <w:pPr>
+        <w:pStyle w:val="Prrafodelista"/>
+        <w:numPr>
+          <w:ilvl w:val="3"/>
+          <w:numId w:val="3"/>
+        </w:numPr>
+        <w:rPr>
+          <w:color w:val="6600FF"/>
+        </w:rPr>
+      </w:pPr>
+      <w:r>
+        <w:rPr>
+          <w:color w:val="6600FF"/>
+        </w:rPr>
+        <w:t>Primero: que los usuarios tengan una foto de perfil y puedan subir una</w:t>
+      </w:r>
+    </w:p>
+    <w:p>
+      <w:pPr>
+        <w:pStyle w:val="Prrafodelista"/>
+        <w:numPr>
+          <w:ilvl w:val="3"/>
+          <w:numId w:val="3"/>
+        </w:numPr>
+        <w:rPr>
+          <w:color w:val="6600FF"/>
+        </w:rPr>
+      </w:pPr>
+      <w:r>
+        <w:rPr>
+          <w:color w:val="6600FF"/>
+        </w:rPr>
+        <w:t>Segundo: una activity que muestre los datos de cada usuario y los eventos a los que está unido y coincidan con los que tiene el usuario</w:t>
+      </w:r>
+    </w:p>
+    <w:p>
+      <w:pPr>
+        <w:pStyle w:val="Prrafodelista"/>
+        <w:numPr>
+          <w:ilvl w:val="3"/>
+          <w:numId w:val="3"/>
+        </w:numPr>
+        <w:rPr>
+          <w:color w:val="6600FF"/>
+        </w:rPr>
+      </w:pPr>
+      <w:r>
+        <w:rPr>
+          <w:color w:val="6600FF"/>
+        </w:rPr>
+        <w:t>Tercero: una forma de eliminar amigos</w:t>
+      </w:r>
+    </w:p>
+    <w:p>
+      <w:pPr>
+        <w:pStyle w:val="Prrafodelista"/>
+        <w:numPr>
+          <w:ilvl w:val="3"/>
+          <w:numId w:val="3"/>
+        </w:numPr>
+        <w:rPr>
+          <w:color w:val="6600FF"/>
+        </w:rPr>
+      </w:pPr>
+      <w:r>
+        <w:rPr>
+          <w:color w:val="6600FF"/>
+        </w:rPr>
+        <w:t>Cuarto: añadir al login un “recuérdame” para que un usuario no tenga que logearse varias veces.</w:t>
+      </w:r>
+    </w:p>
+    <w:p>
+      <w:pPr>
+        <w:pStyle w:val="Prrafodelista"/>
+        <w:numPr>
+          <w:ilvl w:val="3"/>
+          <w:numId w:val="3"/>
+        </w:numPr>
+        <w:rPr>
+          <w:color w:val="6600FF"/>
+        </w:rPr>
+      </w:pPr>
+      <w:r>
+        <w:rPr>
+          <w:color w:val="6600FF"/>
+        </w:rPr>
+        <w:t>Quinto: poner al usuario en la appbar y que pueda hacer logout</w:t>
+      </w:r>
+    </w:p>
+    <w:p>
+      <w:pPr>
+        <w:pStyle w:val="Prrafodelista"/>
+        <w:numPr>
+          <w:ilvl w:val="3"/>
+          <w:numId w:val="3"/>
+        </w:numPr>
+        <w:rPr>
+          <w:color w:val="6600FF"/>
+        </w:rPr>
+      </w:pPr>
+      <w:r>
+        <w:rPr>
+          <w:color w:val="6600FF"/>
+        </w:rPr>
+        <w:t>Sexto: añadir la appbar a todas las activities</w:t>
+      </w:r>
+    </w:p>
+    <w:p>
+      <w:pPr>
+        <w:pStyle w:val="Prrafodelista"/>
+        <w:numPr>
+          <w:ilvl w:val="3"/>
+          <w:numId w:val="3"/>
+        </w:numPr>
+        <w:rPr>
+          <w:color w:val="6600FF"/>
+        </w:rPr>
+      </w:pPr>
+      <w:r>
+        <w:rPr>
+          <w:color w:val="6600FF"/>
+        </w:rPr>
+        <w:t>Séptimo: unificar los estilos de todas las activities</w:t>
+      </w:r>
+    </w:p>
+    <w:p>
+      <w:pPr>
+        <w:ind w:left="708"/>
+        <w:rPr>
+          <w:color w:val="6600FF"/>
+        </w:rPr>
+      </w:pPr>
+      <w:r>
+        <w:rPr>
+          <w:color w:val="6600FF"/>
+        </w:rPr>
+        <w:t>No hay una preferencia como tal en este orden, pero son las cosas que me faltarían de momento por implementar. Creo que deberíamos centrar esfuerzos en los eventos para ya poder ir concretando al app.</w:t>
+      </w:r>
+    </w:p>
+    <w:p>
+      <w:pPr>
+        <w:ind w:left="708"/>
+        <w:rPr>
+          <w:color w:val="6600FF"/>
+        </w:rPr>
+      </w:pPr>
+      <w:r>
+        <w:rPr>
+          <w:color w:val="6600FF"/>
+        </w:rPr>
+        <w:t>--IMPORTANTE—cuando tenga los comentarios de las clases subiré todo lo que tengo hasta ahora al main para que tengamos todas las clases como la de usuario disponibles todos.</w:t>
+      </w:r>
+    </w:p>
+    <w:p>
+      <w:pPr>
+        <w:ind w:left="708"/>
+        <w:rPr>
+          <w:color w:val="6600FF"/>
+        </w:rPr>
+      </w:pPr>
+    </w:p>
     <w:sectPr>
       <w:headerReference w:type="default" r:id="rId7"/>
       <w:pgSz w:w="11906" w:h="16838"/>
@@ -1551,7 +1727,7 @@
         <w:rFonts w:ascii="Courier New" w:hAnsi="Courier New" w:cs="Courier New" w:hint="default"/>
       </w:rPr>
     </w:lvl>
-    <w:lvl w:ilvl="2" w:tplc="0C0A0005" w:tentative="1">
+    <w:lvl w:ilvl="2" w:tplc="0C0A0005">
       <w:start w:val="1"/>
       <w:numFmt w:val="bullet"/>
       <w:lvlText w:val=""/>
@@ -1563,7 +1739,7 @@
         <w:rFonts w:ascii="Wingdings" w:hAnsi="Wingdings" w:hint="default"/>
       </w:rPr>
     </w:lvl>
-    <w:lvl w:ilvl="3" w:tplc="0C0A0001" w:tentative="1">
+    <w:lvl w:ilvl="3" w:tplc="0C0A0001">
       <w:start w:val="1"/>
       <w:numFmt w:val="bullet"/>
       <w:lvlText w:val=""/>
@@ -2610,6 +2786,7 @@
   <w:style w:type="character" w:default="1" w:styleId="Fuentedeprrafopredeter">
     <w:name w:val="Default Paragraph Font"/>
     <w:uiPriority w:val="1"/>
+    <w:semiHidden/>
     <w:unhideWhenUsed/>
   </w:style>
   <w:style w:type="table" w:default="1" w:styleId="Tablanormal">

</xml_diff>

<commit_message>
Termino de comentar el código y hago pequeños arreglos para mejor gestión visual y de los elementos. Voy a realizar un merge con la rama principla ya que he añadido muchas funcionalidades y creo necesario que todas las clases nuevas estén disponibles en la rama principal
</commit_message>
<xml_diff>
--- a/DOCUMENTOS/Memoria del proyecto.docx
+++ b/DOCUMENTOS/Memoria del proyecto.docx
@@ -1,6 +1,6 @@
 
 <file path=word/document.xml><?xml version="1.0" encoding="utf-8"?>
-<w:document xmlns:wpc="http://schemas.microsoft.com/office/word/2010/wordprocessingCanvas" xmlns:cx="http://schemas.microsoft.com/office/drawing/2014/chartex" xmlns:cx1="http://schemas.microsoft.com/office/drawing/2015/9/8/chartex" xmlns:cx2="http://schemas.microsoft.com/office/drawing/2015/10/21/chartex" xmlns:cx3="http://schemas.microsoft.com/office/drawing/2016/5/9/chartex" xmlns:cx4="http://schemas.microsoft.com/office/drawing/2016/5/10/chartex" xmlns:cx5="http://schemas.microsoft.com/office/drawing/2016/5/11/chartex" xmlns:cx6="http://schemas.microsoft.com/office/drawing/2016/5/12/chartex" xmlns:cx7="http://schemas.microsoft.com/office/drawing/2016/5/13/chartex" xmlns:cx8="http://schemas.microsoft.com/office/drawing/2016/5/14/chartex" xmlns:mc="http://schemas.openxmlformats.org/markup-compatibility/2006" xmlns:aink="http://schemas.microsoft.com/office/drawing/2016/ink" xmlns:am3d="http://schemas.microsoft.com/office/drawing/2017/model3d" xmlns:o="urn:schemas-microsoft-com:office:office" xmlns:oel="http://schemas.microsoft.com/office/2019/extlst" xmlns:r="http://schemas.openxmlformats.org/officeDocument/2006/relationships" xmlns:m="http://schemas.openxmlformats.org/officeDocument/2006/math" xmlns:v="urn:schemas-microsoft-com:vml" xmlns:wp14="http://schemas.microsoft.com/office/word/2010/wordprocessingDrawing" xmlns:wp="http://schemas.openxmlformats.org/drawingml/2006/wordprocessingDrawing" xmlns:w10="urn:schemas-microsoft-com:office:word" xmlns:w="http://schemas.openxmlformats.org/wordprocessingml/2006/main" xmlns:w14="http://schemas.microsoft.com/office/word/2010/wordml" xmlns:w15="http://schemas.microsoft.com/office/word/2012/wordml" xmlns:w16cex="http://schemas.microsoft.com/office/word/2018/wordml/cex" xmlns:w16cid="http://schemas.microsoft.com/office/word/2016/wordml/cid" xmlns:w16="http://schemas.microsoft.com/office/word/2018/wordml" xmlns:w16du="http://schemas.microsoft.com/office/word/2023/wordml/word16du" xmlns:w16sdtdh="http://schemas.microsoft.com/office/word/2020/wordml/sdtdatahash" xmlns:w16se="http://schemas.microsoft.com/office/word/2015/wordml/symex" xmlns:wpg="http://schemas.microsoft.com/office/word/2010/wordprocessingGroup" xmlns:wpi="http://schemas.microsoft.com/office/word/2010/wordprocessingInk" xmlns:wne="http://schemas.microsoft.com/office/word/2006/wordml" xmlns:wps="http://schemas.microsoft.com/office/word/2010/wordprocessingShape" mc:Ignorable="w14 w15 w16se w16cid w16 w16cex w16sdtdh w16du wp14">
+<w:document xmlns:wpc="http://schemas.microsoft.com/office/word/2010/wordprocessingCanvas" xmlns:cx="http://schemas.microsoft.com/office/drawing/2014/chartex" xmlns:cx1="http://schemas.microsoft.com/office/drawing/2015/9/8/chartex" xmlns:mc="http://schemas.openxmlformats.org/markup-compatibility/2006" xmlns:o="urn:schemas-microsoft-com:office:office" xmlns:r="http://schemas.openxmlformats.org/officeDocument/2006/relationships" xmlns:m="http://schemas.openxmlformats.org/officeDocument/2006/math" xmlns:v="urn:schemas-microsoft-com:vml" xmlns:wp14="http://schemas.microsoft.com/office/word/2010/wordprocessingDrawing" xmlns:wp="http://schemas.openxmlformats.org/drawingml/2006/wordprocessingDrawing" xmlns:w10="urn:schemas-microsoft-com:office:word" xmlns:w="http://schemas.openxmlformats.org/wordprocessingml/2006/main" xmlns:w14="http://schemas.microsoft.com/office/word/2010/wordml" xmlns:w15="http://schemas.microsoft.com/office/word/2012/wordml" xmlns:w16se="http://schemas.microsoft.com/office/word/2015/wordml/symex" xmlns:wpg="http://schemas.microsoft.com/office/word/2010/wordprocessingGroup" xmlns:wpi="http://schemas.microsoft.com/office/word/2010/wordprocessingInk" xmlns:wne="http://schemas.microsoft.com/office/word/2006/wordml" xmlns:wps="http://schemas.microsoft.com/office/word/2010/wordprocessingShape" mc:Ignorable="w14 w15 w16se wp14">
   <w:body>
     <w:p>
       <w:pPr>
@@ -708,8 +708,13 @@
       <w:r>
         <w:t xml:space="preserve">Usaremos </w:t>
       </w:r>
-      <w:r>
-        <w:t>Github para el control de versiones</w:t>
+      <w:proofErr w:type="spellStart"/>
+      <w:r>
+        <w:t>Github</w:t>
+      </w:r>
+      <w:proofErr w:type="spellEnd"/>
+      <w:r>
+        <w:t xml:space="preserve"> para el control de versiones</w:t>
       </w:r>
       <w:r>
         <w:t>.</w:t>
@@ -724,8 +729,13 @@
         </w:numPr>
       </w:pPr>
       <w:r>
-        <w:t>La aplicación guardará los datos en una base de datos SQLite</w:t>
-      </w:r>
+        <w:t xml:space="preserve">La aplicación guardará los datos en una base de datos </w:t>
+      </w:r>
+      <w:proofErr w:type="spellStart"/>
+      <w:r>
+        <w:t>SQLite</w:t>
+      </w:r>
+      <w:proofErr w:type="spellEnd"/>
       <w:r>
         <w:t>.</w:t>
       </w:r>
@@ -739,7 +749,15 @@
         </w:numPr>
       </w:pPr>
       <w:r>
-        <w:t>Usaremos JUnit para realizar pruebas al código.</w:t>
+        <w:t xml:space="preserve">Usaremos </w:t>
+      </w:r>
+      <w:proofErr w:type="spellStart"/>
+      <w:r>
+        <w:t>JUnit</w:t>
+      </w:r>
+      <w:proofErr w:type="spellEnd"/>
+      <w:r>
+        <w:t xml:space="preserve"> para realizar pruebas al código.</w:t>
       </w:r>
     </w:p>
     <w:p>
@@ -788,7 +806,15 @@
         <w:t xml:space="preserve">El IDE </w:t>
       </w:r>
       <w:r>
-        <w:t>Android Studio ya viene con JUnit, por lo que no nos ha hecho falta instalarlo por separado</w:t>
+        <w:t xml:space="preserve">Android Studio ya viene con </w:t>
+      </w:r>
+      <w:proofErr w:type="spellStart"/>
+      <w:r>
+        <w:t>JUnit</w:t>
+      </w:r>
+      <w:proofErr w:type="spellEnd"/>
+      <w:r>
+        <w:t>, por lo que no nos ha hecho falta instalarlo por separado</w:t>
       </w:r>
     </w:p>
     <w:p>
@@ -799,8 +825,13 @@
           <w:numId w:val="3"/>
         </w:numPr>
       </w:pPr>
-      <w:r>
-        <w:t>SQLite ya viene por defecto para las aplicaciones Android y las bibliot</w:t>
+      <w:proofErr w:type="spellStart"/>
+      <w:r>
+        <w:t>SQLite</w:t>
+      </w:r>
+      <w:proofErr w:type="spellEnd"/>
+      <w:r>
+        <w:t xml:space="preserve"> ya viene por defecto para las aplicaciones Android y las bibliot</w:t>
       </w:r>
       <w:r>
         <w:t>ecas vienen instaladas en el IDE</w:t>
@@ -818,7 +849,15 @@
         </w:numPr>
       </w:pPr>
       <w:r>
-        <w:t>Instalamos Git en nuestros ordenadores.</w:t>
+        <w:t xml:space="preserve">Instalamos </w:t>
+      </w:r>
+      <w:proofErr w:type="spellStart"/>
+      <w:r>
+        <w:t>Git</w:t>
+      </w:r>
+      <w:proofErr w:type="spellEnd"/>
+      <w:r>
+        <w:t xml:space="preserve"> en nuestros ordenadores.</w:t>
       </w:r>
     </w:p>
     <w:p>
@@ -999,12 +1038,14 @@
           <w:color w:val="00B0F0"/>
         </w:rPr>
       </w:pPr>
+      <w:proofErr w:type="spellStart"/>
       <w:r>
         <w:rPr>
           <w:color w:val="00B0F0"/>
         </w:rPr>
         <w:t>Vladyslav</w:t>
       </w:r>
+      <w:proofErr w:type="spellEnd"/>
     </w:p>
     <w:p>
       <w:pPr>
@@ -1026,6 +1067,24 @@
     </w:p>
     <w:p>
       <w:pPr>
+        <w:pStyle w:val="Prrafodelista"/>
+        <w:numPr>
+          <w:ilvl w:val="1"/>
+          <w:numId w:val="3"/>
+        </w:numPr>
+        <w:rPr>
+          <w:color w:val="BF8F00" w:themeColor="accent4" w:themeShade="BF"/>
+        </w:rPr>
+      </w:pPr>
+      <w:r>
+        <w:rPr>
+          <w:color w:val="F47F26"/>
+        </w:rPr>
+        <w:t>Antonio</w:t>
+      </w:r>
+    </w:p>
+    <w:p>
+      <w:pPr>
         <w:ind w:left="708"/>
         <w:rPr>
           <w:color w:val="6600FF"/>
@@ -1062,13 +1121,161 @@
         <w:rPr>
           <w:color w:val="6600FF"/>
         </w:rPr>
-        <w:t>02/10/2024 (Yosef): Creo las activities de setting y splashscreen. Creo sus documentos de layout, modifico para darle aspecto. Creo en la activity main aspecto gráfico, incluyo widgets, funcionalidades a los menús y una toolbar funcional que. En setting creo una listview para poder cargar todas las configuraciones, según las vayamos teniendo. Creo también los ficheros de internacionalización y los ficheros de menú para darle aspecto a estos. Creo una animación para splashscreen</w:t>
-      </w:r>
-      <w:r>
-        <w:rPr>
-          <w:color w:val="6600FF"/>
-        </w:rPr>
-        <w:t xml:space="preserve"> y hago push.</w:t>
+        <w:t xml:space="preserve">02/10/2024 (Yosef): Creo las </w:t>
+      </w:r>
+      <w:proofErr w:type="spellStart"/>
+      <w:r>
+        <w:rPr>
+          <w:color w:val="6600FF"/>
+        </w:rPr>
+        <w:t>activities</w:t>
+      </w:r>
+      <w:proofErr w:type="spellEnd"/>
+      <w:r>
+        <w:rPr>
+          <w:color w:val="6600FF"/>
+        </w:rPr>
+        <w:t xml:space="preserve"> de </w:t>
+      </w:r>
+      <w:proofErr w:type="spellStart"/>
+      <w:r>
+        <w:rPr>
+          <w:color w:val="6600FF"/>
+        </w:rPr>
+        <w:t>setting</w:t>
+      </w:r>
+      <w:proofErr w:type="spellEnd"/>
+      <w:r>
+        <w:rPr>
+          <w:color w:val="6600FF"/>
+        </w:rPr>
+        <w:t xml:space="preserve"> y </w:t>
+      </w:r>
+      <w:proofErr w:type="spellStart"/>
+      <w:r>
+        <w:rPr>
+          <w:color w:val="6600FF"/>
+        </w:rPr>
+        <w:t>splashscreen</w:t>
+      </w:r>
+      <w:proofErr w:type="spellEnd"/>
+      <w:r>
+        <w:rPr>
+          <w:color w:val="6600FF"/>
+        </w:rPr>
+        <w:t xml:space="preserve">. Creo sus documentos de </w:t>
+      </w:r>
+      <w:proofErr w:type="spellStart"/>
+      <w:r>
+        <w:rPr>
+          <w:color w:val="6600FF"/>
+        </w:rPr>
+        <w:t>layout</w:t>
+      </w:r>
+      <w:proofErr w:type="spellEnd"/>
+      <w:r>
+        <w:rPr>
+          <w:color w:val="6600FF"/>
+        </w:rPr>
+        <w:t xml:space="preserve">, modifico para darle aspecto. Creo en la </w:t>
+      </w:r>
+      <w:proofErr w:type="spellStart"/>
+      <w:r>
+        <w:rPr>
+          <w:color w:val="6600FF"/>
+        </w:rPr>
+        <w:t>activity</w:t>
+      </w:r>
+      <w:proofErr w:type="spellEnd"/>
+      <w:r>
+        <w:rPr>
+          <w:color w:val="6600FF"/>
+        </w:rPr>
+        <w:t xml:space="preserve"> </w:t>
+      </w:r>
+      <w:proofErr w:type="spellStart"/>
+      <w:r>
+        <w:rPr>
+          <w:color w:val="6600FF"/>
+        </w:rPr>
+        <w:t>main</w:t>
+      </w:r>
+      <w:proofErr w:type="spellEnd"/>
+      <w:r>
+        <w:rPr>
+          <w:color w:val="6600FF"/>
+        </w:rPr>
+        <w:t xml:space="preserve"> aspecto gráfico, incluyo widgets, funcionalidades a los menús y una </w:t>
+      </w:r>
+      <w:proofErr w:type="spellStart"/>
+      <w:r>
+        <w:rPr>
+          <w:color w:val="6600FF"/>
+        </w:rPr>
+        <w:t>toolbar</w:t>
+      </w:r>
+      <w:proofErr w:type="spellEnd"/>
+      <w:r>
+        <w:rPr>
+          <w:color w:val="6600FF"/>
+        </w:rPr>
+        <w:t xml:space="preserve"> funcional que. En </w:t>
+      </w:r>
+      <w:proofErr w:type="spellStart"/>
+      <w:r>
+        <w:rPr>
+          <w:color w:val="6600FF"/>
+        </w:rPr>
+        <w:t>setting</w:t>
+      </w:r>
+      <w:proofErr w:type="spellEnd"/>
+      <w:r>
+        <w:rPr>
+          <w:color w:val="6600FF"/>
+        </w:rPr>
+        <w:t xml:space="preserve"> creo una </w:t>
+      </w:r>
+      <w:proofErr w:type="spellStart"/>
+      <w:r>
+        <w:rPr>
+          <w:color w:val="6600FF"/>
+        </w:rPr>
+        <w:t>listview</w:t>
+      </w:r>
+      <w:proofErr w:type="spellEnd"/>
+      <w:r>
+        <w:rPr>
+          <w:color w:val="6600FF"/>
+        </w:rPr>
+        <w:t xml:space="preserve"> para poder cargar todas las configuraciones, según las vayamos teniendo. Creo también los ficheros de internacionalización y los ficheros de menú para darle aspecto a estos. Creo una animación para </w:t>
+      </w:r>
+      <w:proofErr w:type="spellStart"/>
+      <w:r>
+        <w:rPr>
+          <w:color w:val="6600FF"/>
+        </w:rPr>
+        <w:t>splashscreen</w:t>
+      </w:r>
+      <w:proofErr w:type="spellEnd"/>
+      <w:r>
+        <w:rPr>
+          <w:color w:val="6600FF"/>
+        </w:rPr>
+        <w:t xml:space="preserve"> y hago </w:t>
+      </w:r>
+      <w:proofErr w:type="spellStart"/>
+      <w:r>
+        <w:rPr>
+          <w:color w:val="6600FF"/>
+        </w:rPr>
+        <w:t>push</w:t>
+      </w:r>
+      <w:proofErr w:type="spellEnd"/>
+      <w:r>
+        <w:rPr>
+          <w:color w:val="6600FF"/>
+        </w:rPr>
+        <w:t>.</w:t>
       </w:r>
     </w:p>
     <w:p>
@@ -1082,7 +1289,147 @@
         <w:rPr>
           <w:color w:val="6600FF"/>
         </w:rPr>
-        <w:t>03/10/2024 (Yosef): He implementado muchos cambios gráficos, sobre todo al main. He creado tres fragments para que sean los principales de la app. Uno de ellos tiene ya bastante funcionalidad que es el del calendario. Mi idea es poner el calendario en medio, el fragment today para que salgan los eventos que tenga el usuario en ese día a la izquierda y las notas genéricas a la derecha. El calendario del fragment calendario le he implementado un método para que devuelva el día que se está pickeando y un toast comentado para que podamos ir probando. En un futuro, mi idea sería que cuando se pincha un día en concreto se abriese una activity nueva con las notas, los eventos que tiene ese día el usuario y la pestaña de hoy que fuese un desglose del día actual pero más detallado, implementando una línea temporal como a las 12 reunion a las 14 comida y a las 16 gimnasio. Idme diciendo que os parece. El próximo día pondré todos los ‘botones’ con las imágenes escaladas, hay con color y sin color para dar un feedback al usuario indicando en cual está en todo momento, cuando pinchas uno se pone a color y cuando lo deseleccionas le ponemos el sin color.</w:t>
+        <w:t xml:space="preserve">03/10/2024 (Yosef): He implementado muchos cambios gráficos, sobre todo al </w:t>
+      </w:r>
+      <w:proofErr w:type="spellStart"/>
+      <w:r>
+        <w:rPr>
+          <w:color w:val="6600FF"/>
+        </w:rPr>
+        <w:t>main</w:t>
+      </w:r>
+      <w:proofErr w:type="spellEnd"/>
+      <w:r>
+        <w:rPr>
+          <w:color w:val="6600FF"/>
+        </w:rPr>
+        <w:t xml:space="preserve">. He creado tres </w:t>
+      </w:r>
+      <w:proofErr w:type="spellStart"/>
+      <w:r>
+        <w:rPr>
+          <w:color w:val="6600FF"/>
+        </w:rPr>
+        <w:t>fragments</w:t>
+      </w:r>
+      <w:proofErr w:type="spellEnd"/>
+      <w:r>
+        <w:rPr>
+          <w:color w:val="6600FF"/>
+        </w:rPr>
+        <w:t xml:space="preserve"> para que sean los principales de la app. Uno de ellos tiene ya bastante funcionalidad que es el del calendario. Mi idea es poner el calendario en medio, el </w:t>
+      </w:r>
+      <w:proofErr w:type="spellStart"/>
+      <w:r>
+        <w:rPr>
+          <w:color w:val="6600FF"/>
+        </w:rPr>
+        <w:t>fragment</w:t>
+      </w:r>
+      <w:proofErr w:type="spellEnd"/>
+      <w:r>
+        <w:rPr>
+          <w:color w:val="6600FF"/>
+        </w:rPr>
+        <w:t xml:space="preserve"> </w:t>
+      </w:r>
+      <w:proofErr w:type="spellStart"/>
+      <w:r>
+        <w:rPr>
+          <w:color w:val="6600FF"/>
+        </w:rPr>
+        <w:t>today</w:t>
+      </w:r>
+      <w:proofErr w:type="spellEnd"/>
+      <w:r>
+        <w:rPr>
+          <w:color w:val="6600FF"/>
+        </w:rPr>
+        <w:t xml:space="preserve"> para que salgan los eventos que tenga el usuario en ese día a la izquierda y las notas genéricas a la derecha. El calendario del </w:t>
+      </w:r>
+      <w:proofErr w:type="spellStart"/>
+      <w:r>
+        <w:rPr>
+          <w:color w:val="6600FF"/>
+        </w:rPr>
+        <w:t>fragment</w:t>
+      </w:r>
+      <w:proofErr w:type="spellEnd"/>
+      <w:r>
+        <w:rPr>
+          <w:color w:val="6600FF"/>
+        </w:rPr>
+        <w:t xml:space="preserve"> calendario le he implementado un método para que devuelva el día que se está </w:t>
+      </w:r>
+      <w:proofErr w:type="spellStart"/>
+      <w:r>
+        <w:rPr>
+          <w:color w:val="6600FF"/>
+        </w:rPr>
+        <w:t>pickeando</w:t>
+      </w:r>
+      <w:proofErr w:type="spellEnd"/>
+      <w:r>
+        <w:rPr>
+          <w:color w:val="6600FF"/>
+        </w:rPr>
+        <w:t xml:space="preserve"> y un </w:t>
+      </w:r>
+      <w:proofErr w:type="spellStart"/>
+      <w:r>
+        <w:rPr>
+          <w:color w:val="6600FF"/>
+        </w:rPr>
+        <w:t>toast</w:t>
+      </w:r>
+      <w:proofErr w:type="spellEnd"/>
+      <w:r>
+        <w:rPr>
+          <w:color w:val="6600FF"/>
+        </w:rPr>
+        <w:t xml:space="preserve"> comentado para que podamos ir probando. En un futuro, mi idea sería que cuando se pincha un día en concreto se abriese una </w:t>
+      </w:r>
+      <w:proofErr w:type="spellStart"/>
+      <w:r>
+        <w:rPr>
+          <w:color w:val="6600FF"/>
+        </w:rPr>
+        <w:t>activity</w:t>
+      </w:r>
+      <w:proofErr w:type="spellEnd"/>
+      <w:r>
+        <w:rPr>
+          <w:color w:val="6600FF"/>
+        </w:rPr>
+        <w:t xml:space="preserve"> nueva con las notas, los eventos que tiene ese día el usuario y la pestaña de hoy que fuese un desglose del día actual pero más detallado, implementando una línea temporal como a las 12 </w:t>
+      </w:r>
+      <w:proofErr w:type="spellStart"/>
+      <w:r>
+        <w:rPr>
+          <w:color w:val="6600FF"/>
+        </w:rPr>
+        <w:t>reunion</w:t>
+      </w:r>
+      <w:proofErr w:type="spellEnd"/>
+      <w:r>
+        <w:rPr>
+          <w:color w:val="6600FF"/>
+        </w:rPr>
+        <w:t xml:space="preserve"> a las 14 comida y a las 16 gimnasio. Idme diciendo que os parece. El próximo día pondré todos los ‘botones’ con las imágenes escaladas, hay con color y sin color para dar un </w:t>
+      </w:r>
+      <w:proofErr w:type="spellStart"/>
+      <w:r>
+        <w:rPr>
+          <w:color w:val="6600FF"/>
+        </w:rPr>
+        <w:t>feedback</w:t>
+      </w:r>
+      <w:proofErr w:type="spellEnd"/>
+      <w:r>
+        <w:rPr>
+          <w:color w:val="6600FF"/>
+        </w:rPr>
+        <w:t xml:space="preserve"> al usuario indicando en cual está en todo momento, cuando pinchas uno se pone a color y cuando lo deseleccionas le ponemos el sin color.</w:t>
       </w:r>
     </w:p>
     <w:p>
@@ -1096,7 +1443,189 @@
         <w:rPr>
           <w:color w:val="6600FF"/>
         </w:rPr>
-        <w:t>06/10/2024 (Yosef): Los botones ya cambian de color al ser pulsados. Añado varios cambios al main y al fragment today para que se muestre el día actual, independientemente del idioma, un saludo y un listview que se llena con datos. El array que llena el listview se coge desde la activity main, pásandolo a través de un bundle. Realizo otros cambios como hacer que el listview se refresque deslizando hacia arriba del listview y cambios en el fichero gradle para añadirle una dependencia.</w:t>
+        <w:t xml:space="preserve">06/10/2024 (Yosef): Los botones ya cambian de color al ser pulsados. Añado varios cambios al </w:t>
+      </w:r>
+      <w:proofErr w:type="spellStart"/>
+      <w:r>
+        <w:rPr>
+          <w:color w:val="6600FF"/>
+        </w:rPr>
+        <w:t>main</w:t>
+      </w:r>
+      <w:proofErr w:type="spellEnd"/>
+      <w:r>
+        <w:rPr>
+          <w:color w:val="6600FF"/>
+        </w:rPr>
+        <w:t xml:space="preserve"> y al </w:t>
+      </w:r>
+      <w:proofErr w:type="spellStart"/>
+      <w:r>
+        <w:rPr>
+          <w:color w:val="6600FF"/>
+        </w:rPr>
+        <w:t>fragment</w:t>
+      </w:r>
+      <w:proofErr w:type="spellEnd"/>
+      <w:r>
+        <w:rPr>
+          <w:color w:val="6600FF"/>
+        </w:rPr>
+        <w:t xml:space="preserve"> </w:t>
+      </w:r>
+      <w:proofErr w:type="spellStart"/>
+      <w:r>
+        <w:rPr>
+          <w:color w:val="6600FF"/>
+        </w:rPr>
+        <w:t>today</w:t>
+      </w:r>
+      <w:proofErr w:type="spellEnd"/>
+      <w:r>
+        <w:rPr>
+          <w:color w:val="6600FF"/>
+        </w:rPr>
+        <w:t xml:space="preserve"> para que se muestre el día actual, independientemente del idioma, un saludo y un </w:t>
+      </w:r>
+      <w:proofErr w:type="spellStart"/>
+      <w:r>
+        <w:rPr>
+          <w:color w:val="6600FF"/>
+        </w:rPr>
+        <w:t>listview</w:t>
+      </w:r>
+      <w:proofErr w:type="spellEnd"/>
+      <w:r>
+        <w:rPr>
+          <w:color w:val="6600FF"/>
+        </w:rPr>
+        <w:t xml:space="preserve"> que se llena con datos. El </w:t>
+      </w:r>
+      <w:proofErr w:type="spellStart"/>
+      <w:r>
+        <w:rPr>
+          <w:color w:val="6600FF"/>
+        </w:rPr>
+        <w:t>array</w:t>
+      </w:r>
+      <w:proofErr w:type="spellEnd"/>
+      <w:r>
+        <w:rPr>
+          <w:color w:val="6600FF"/>
+        </w:rPr>
+        <w:t xml:space="preserve"> que llena el </w:t>
+      </w:r>
+      <w:proofErr w:type="spellStart"/>
+      <w:r>
+        <w:rPr>
+          <w:color w:val="6600FF"/>
+        </w:rPr>
+        <w:t>listview</w:t>
+      </w:r>
+      <w:proofErr w:type="spellEnd"/>
+      <w:r>
+        <w:rPr>
+          <w:color w:val="6600FF"/>
+        </w:rPr>
+        <w:t xml:space="preserve"> se coge desde la </w:t>
+      </w:r>
+      <w:proofErr w:type="spellStart"/>
+      <w:r>
+        <w:rPr>
+          <w:color w:val="6600FF"/>
+        </w:rPr>
+        <w:t>activity</w:t>
+      </w:r>
+      <w:proofErr w:type="spellEnd"/>
+      <w:r>
+        <w:rPr>
+          <w:color w:val="6600FF"/>
+        </w:rPr>
+        <w:t xml:space="preserve"> </w:t>
+      </w:r>
+      <w:proofErr w:type="spellStart"/>
+      <w:r>
+        <w:rPr>
+          <w:color w:val="6600FF"/>
+        </w:rPr>
+        <w:t>main</w:t>
+      </w:r>
+      <w:proofErr w:type="spellEnd"/>
+      <w:r>
+        <w:rPr>
+          <w:color w:val="6600FF"/>
+        </w:rPr>
+        <w:t xml:space="preserve">, </w:t>
+      </w:r>
+      <w:proofErr w:type="spellStart"/>
+      <w:r>
+        <w:rPr>
+          <w:color w:val="6600FF"/>
+        </w:rPr>
+        <w:t>pásandolo</w:t>
+      </w:r>
+      <w:proofErr w:type="spellEnd"/>
+      <w:r>
+        <w:rPr>
+          <w:color w:val="6600FF"/>
+        </w:rPr>
+        <w:t xml:space="preserve"> a través de un </w:t>
+      </w:r>
+      <w:proofErr w:type="spellStart"/>
+      <w:r>
+        <w:rPr>
+          <w:color w:val="6600FF"/>
+        </w:rPr>
+        <w:t>bundle</w:t>
+      </w:r>
+      <w:proofErr w:type="spellEnd"/>
+      <w:r>
+        <w:rPr>
+          <w:color w:val="6600FF"/>
+        </w:rPr>
+        <w:t xml:space="preserve">. Realizo otros cambios como hacer que el </w:t>
+      </w:r>
+      <w:proofErr w:type="spellStart"/>
+      <w:r>
+        <w:rPr>
+          <w:color w:val="6600FF"/>
+        </w:rPr>
+        <w:t>listview</w:t>
+      </w:r>
+      <w:proofErr w:type="spellEnd"/>
+      <w:r>
+        <w:rPr>
+          <w:color w:val="6600FF"/>
+        </w:rPr>
+        <w:t xml:space="preserve"> se refresque deslizando hacia arriba del </w:t>
+      </w:r>
+      <w:proofErr w:type="spellStart"/>
+      <w:r>
+        <w:rPr>
+          <w:color w:val="6600FF"/>
+        </w:rPr>
+        <w:t>listview</w:t>
+      </w:r>
+      <w:proofErr w:type="spellEnd"/>
+      <w:r>
+        <w:rPr>
+          <w:color w:val="6600FF"/>
+        </w:rPr>
+        <w:t xml:space="preserve"> y cambios en el fichero </w:t>
+      </w:r>
+      <w:proofErr w:type="spellStart"/>
+      <w:r>
+        <w:rPr>
+          <w:color w:val="6600FF"/>
+        </w:rPr>
+        <w:t>gradle</w:t>
+      </w:r>
+      <w:proofErr w:type="spellEnd"/>
+      <w:r>
+        <w:rPr>
+          <w:color w:val="6600FF"/>
+        </w:rPr>
+        <w:t xml:space="preserve"> para añadirle una dependencia.</w:t>
       </w:r>
     </w:p>
     <w:p>
@@ -1110,13 +1639,69 @@
         <w:rPr>
           <w:color w:val="00B0F0"/>
         </w:rPr>
-        <w:t>08/10/2024 (Vladyslav)</w:t>
-      </w:r>
+        <w:t>08/10/2024 (</w:t>
+      </w:r>
+      <w:proofErr w:type="spellStart"/>
       <w:r>
         <w:rPr>
           <w:color w:val="00B0F0"/>
         </w:rPr>
-        <w:t>: Ha creado un nuevo layout que se carga tras seleccionar un día en el calendario. Ha incluido todas las strings necesarias para darle funcionalidad, ha dado funcionalidad al layout y actualizado los comentarios necesarios para esa parte. También, ha creado una rama para esta funcionalidad.</w:t>
+        <w:t>Vladyslav</w:t>
+      </w:r>
+      <w:proofErr w:type="spellEnd"/>
+      <w:r>
+        <w:rPr>
+          <w:color w:val="00B0F0"/>
+        </w:rPr>
+        <w:t>)</w:t>
+      </w:r>
+      <w:r>
+        <w:rPr>
+          <w:color w:val="00B0F0"/>
+        </w:rPr>
+        <w:t xml:space="preserve">: Ha creado un nuevo </w:t>
+      </w:r>
+      <w:proofErr w:type="spellStart"/>
+      <w:r>
+        <w:rPr>
+          <w:color w:val="00B0F0"/>
+        </w:rPr>
+        <w:t>layout</w:t>
+      </w:r>
+      <w:proofErr w:type="spellEnd"/>
+      <w:r>
+        <w:rPr>
+          <w:color w:val="00B0F0"/>
+        </w:rPr>
+        <w:t xml:space="preserve"> que se carga tras seleccionar un día en el calendario. Ha incluido todas las </w:t>
+      </w:r>
+      <w:proofErr w:type="spellStart"/>
+      <w:r>
+        <w:rPr>
+          <w:color w:val="00B0F0"/>
+        </w:rPr>
+        <w:t>strings</w:t>
+      </w:r>
+      <w:proofErr w:type="spellEnd"/>
+      <w:r>
+        <w:rPr>
+          <w:color w:val="00B0F0"/>
+        </w:rPr>
+        <w:t xml:space="preserve"> necesarias para darle funcionalidad, ha dado funcionalidad al </w:t>
+      </w:r>
+      <w:proofErr w:type="spellStart"/>
+      <w:r>
+        <w:rPr>
+          <w:color w:val="00B0F0"/>
+        </w:rPr>
+        <w:t>layout</w:t>
+      </w:r>
+      <w:proofErr w:type="spellEnd"/>
+      <w:r>
+        <w:rPr>
+          <w:color w:val="00B0F0"/>
+        </w:rPr>
+        <w:t xml:space="preserve"> y actualizado los comentarios necesarios para esa parte. También, ha creado una rama para esta funcionalidad.</w:t>
       </w:r>
     </w:p>
     <w:p>
@@ -1131,7 +1716,21 @@
           <w:color w:val="6600FF"/>
         </w:rPr>
         <w:lastRenderedPageBreak/>
-        <w:t>09/10/2024 (Yosef): Añado algunas funcionalidades al main y a las notas, solo pequeños cambios para poder cargar elementos.</w:t>
+        <w:t xml:space="preserve">09/10/2024 (Yosef): Añado algunas funcionalidades al </w:t>
+      </w:r>
+      <w:proofErr w:type="spellStart"/>
+      <w:r>
+        <w:rPr>
+          <w:color w:val="6600FF"/>
+        </w:rPr>
+        <w:t>main</w:t>
+      </w:r>
+      <w:proofErr w:type="spellEnd"/>
+      <w:r>
+        <w:rPr>
+          <w:color w:val="6600FF"/>
+        </w:rPr>
+        <w:t xml:space="preserve"> y a las notas, solo pequeños cambios para poder cargar elementos.</w:t>
       </w:r>
     </w:p>
     <w:p>
@@ -1145,7 +1744,49 @@
         <w:rPr>
           <w:color w:val="6600FF"/>
         </w:rPr>
-        <w:t>11/10/2024 (Yosef): Creo una nueva rama de feature para las notas. Creo también una lista actualizable para ir cargando las notas y un botón flotante para ir añadiéndolas y le doy a todo funcionalidad, además de tener listos los comentarios de esta nueva parte y añadir strings.</w:t>
+        <w:t xml:space="preserve">11/10/2024 (Yosef): Creo una nueva rama de </w:t>
+      </w:r>
+      <w:proofErr w:type="spellStart"/>
+      <w:r>
+        <w:rPr>
+          <w:color w:val="6600FF"/>
+        </w:rPr>
+        <w:t>feature</w:t>
+      </w:r>
+      <w:proofErr w:type="spellEnd"/>
+      <w:r>
+        <w:rPr>
+          <w:color w:val="6600FF"/>
+        </w:rPr>
+        <w:t xml:space="preserve"> para las notas. Creo también una lista actualizable para ir cargando las notas y un botón flotante para ir añadiéndolas y le doy a </w:t>
+      </w:r>
+      <w:proofErr w:type="gramStart"/>
+      <w:r>
+        <w:rPr>
+          <w:color w:val="6600FF"/>
+        </w:rPr>
+        <w:t>todo funcionalidad</w:t>
+      </w:r>
+      <w:proofErr w:type="gramEnd"/>
+      <w:r>
+        <w:rPr>
+          <w:color w:val="6600FF"/>
+        </w:rPr>
+        <w:t xml:space="preserve">, además de tener listos los comentarios de esta nueva parte y añadir </w:t>
+      </w:r>
+      <w:proofErr w:type="spellStart"/>
+      <w:r>
+        <w:rPr>
+          <w:color w:val="6600FF"/>
+        </w:rPr>
+        <w:t>strings</w:t>
+      </w:r>
+      <w:proofErr w:type="spellEnd"/>
+      <w:r>
+        <w:rPr>
+          <w:color w:val="6600FF"/>
+        </w:rPr>
+        <w:t>.</w:t>
       </w:r>
     </w:p>
     <w:p>
@@ -1159,7 +1800,77 @@
         <w:rPr>
           <w:color w:val="6600FF"/>
         </w:rPr>
-        <w:t>16/10/2024 (Yosef): Creo un nuevo fragment para el sistema de amigos. Es mejor que no hagamos un drawer navigation ya que está siendo deprecados, es mejor que sigamos haciendo pestañas inferiores que es en lo que se enfocan ahora las aplicaciones Android. Échale un vistazo a las nuevas aplicaciones hechas por Google. No hay frameworks específicos para Android, hay recursos ya creados, pero son para dar cierta imagen, de momento los seguiré creando a mano, ya que queda mejor, más personalizado y sin fallos de compatibilidad. También resizeo todas las imágenes para que queden mejor y encajen bien en la parte inferior de pantalla, además de incluir nuevos iconos.</w:t>
+        <w:t xml:space="preserve">16/10/2024 (Yosef): Creo un nuevo </w:t>
+      </w:r>
+      <w:proofErr w:type="spellStart"/>
+      <w:r>
+        <w:rPr>
+          <w:color w:val="6600FF"/>
+        </w:rPr>
+        <w:t>fragment</w:t>
+      </w:r>
+      <w:proofErr w:type="spellEnd"/>
+      <w:r>
+        <w:rPr>
+          <w:color w:val="6600FF"/>
+        </w:rPr>
+        <w:t xml:space="preserve"> para el sistema de amigos. Es mejor que no hagamos un </w:t>
+      </w:r>
+      <w:proofErr w:type="spellStart"/>
+      <w:r>
+        <w:rPr>
+          <w:color w:val="6600FF"/>
+        </w:rPr>
+        <w:t>drawer</w:t>
+      </w:r>
+      <w:proofErr w:type="spellEnd"/>
+      <w:r>
+        <w:rPr>
+          <w:color w:val="6600FF"/>
+        </w:rPr>
+        <w:t xml:space="preserve"> </w:t>
+      </w:r>
+      <w:proofErr w:type="spellStart"/>
+      <w:r>
+        <w:rPr>
+          <w:color w:val="6600FF"/>
+        </w:rPr>
+        <w:t>navigation</w:t>
+      </w:r>
+      <w:proofErr w:type="spellEnd"/>
+      <w:r>
+        <w:rPr>
+          <w:color w:val="6600FF"/>
+        </w:rPr>
+        <w:t xml:space="preserve"> ya que está siendo deprecados, es mejor que sigamos haciendo pestañas inferiores que es en lo que se enfocan ahora las aplicaciones Android. Échale un vistazo a las nuevas aplicaciones hechas por Google. No hay </w:t>
+      </w:r>
+      <w:proofErr w:type="spellStart"/>
+      <w:r>
+        <w:rPr>
+          <w:color w:val="6600FF"/>
+        </w:rPr>
+        <w:t>frameworks</w:t>
+      </w:r>
+      <w:proofErr w:type="spellEnd"/>
+      <w:r>
+        <w:rPr>
+          <w:color w:val="6600FF"/>
+        </w:rPr>
+        <w:t xml:space="preserve"> específicos para Android, hay recursos ya creados, pero son para dar cierta imagen, de momento los seguiré creando a mano, ya que queda mejor, más personalizado y sin fallos de compatibilidad. También </w:t>
+      </w:r>
+      <w:proofErr w:type="spellStart"/>
+      <w:r>
+        <w:rPr>
+          <w:color w:val="6600FF"/>
+        </w:rPr>
+        <w:t>resizeo</w:t>
+      </w:r>
+      <w:proofErr w:type="spellEnd"/>
+      <w:r>
+        <w:rPr>
+          <w:color w:val="6600FF"/>
+        </w:rPr>
+        <w:t xml:space="preserve"> todas las imágenes para que queden mejor y encajen bien en la parte inferior de pantalla, además de incluir nuevos iconos.</w:t>
       </w:r>
     </w:p>
     <w:p>
@@ -1173,19 +1884,187 @@
         <w:rPr>
           <w:color w:val="6600FF"/>
         </w:rPr>
-        <w:t xml:space="preserve">17/10/2024 (Yosef): Creo activities, xmls, lógica de programación y todo el aspecto visual para el login y el registro de usuarios en la aplicación. Solo resta conectarlo a firebase. También modifico todas las activities para que se muestren en vertical y no se puedan girar, rollo Instagram, que no deja que los contenidos se muestren en landing page por diseño de la propia aplicación. </w:t>
-      </w:r>
-      <w:r>
-        <w:rPr>
-          <w:color w:val="6600FF"/>
-        </w:rPr>
-        <w:t>Añado muchas cosillas como strings, fuentes, backgrouns personalizados, personalziación de botones, etc.</w:t>
-      </w:r>
-      <w:r>
-        <w:rPr>
-          <w:color w:val="6600FF"/>
-        </w:rPr>
-        <w:t xml:space="preserve"> También creo nuevas clases para representar una nota y hacer se muestre un tipo de lista llamada recyclerview. Como viewholder o adapter.</w:t>
+        <w:t xml:space="preserve">17/10/2024 (Yosef): Creo </w:t>
+      </w:r>
+      <w:proofErr w:type="spellStart"/>
+      <w:r>
+        <w:rPr>
+          <w:color w:val="6600FF"/>
+        </w:rPr>
+        <w:t>activities</w:t>
+      </w:r>
+      <w:proofErr w:type="spellEnd"/>
+      <w:r>
+        <w:rPr>
+          <w:color w:val="6600FF"/>
+        </w:rPr>
+        <w:t xml:space="preserve">, </w:t>
+      </w:r>
+      <w:proofErr w:type="spellStart"/>
+      <w:r>
+        <w:rPr>
+          <w:color w:val="6600FF"/>
+        </w:rPr>
+        <w:t>xmls</w:t>
+      </w:r>
+      <w:proofErr w:type="spellEnd"/>
+      <w:r>
+        <w:rPr>
+          <w:color w:val="6600FF"/>
+        </w:rPr>
+        <w:t xml:space="preserve">, lógica de programación y todo el aspecto visual para el </w:t>
+      </w:r>
+      <w:proofErr w:type="spellStart"/>
+      <w:r>
+        <w:rPr>
+          <w:color w:val="6600FF"/>
+        </w:rPr>
+        <w:t>login</w:t>
+      </w:r>
+      <w:proofErr w:type="spellEnd"/>
+      <w:r>
+        <w:rPr>
+          <w:color w:val="6600FF"/>
+        </w:rPr>
+        <w:t xml:space="preserve"> y el registro de usuarios en la aplicación. Solo resta conectarlo a </w:t>
+      </w:r>
+      <w:proofErr w:type="spellStart"/>
+      <w:r>
+        <w:rPr>
+          <w:color w:val="6600FF"/>
+        </w:rPr>
+        <w:t>firebase</w:t>
+      </w:r>
+      <w:proofErr w:type="spellEnd"/>
+      <w:r>
+        <w:rPr>
+          <w:color w:val="6600FF"/>
+        </w:rPr>
+        <w:t xml:space="preserve">. También modifico todas las </w:t>
+      </w:r>
+      <w:proofErr w:type="spellStart"/>
+      <w:r>
+        <w:rPr>
+          <w:color w:val="6600FF"/>
+        </w:rPr>
+        <w:t>activities</w:t>
+      </w:r>
+      <w:proofErr w:type="spellEnd"/>
+      <w:r>
+        <w:rPr>
+          <w:color w:val="6600FF"/>
+        </w:rPr>
+        <w:t xml:space="preserve"> para que se muestren en vertical y no se puedan girar, rollo Instagram, que no deja que los contenidos se muestren en </w:t>
+      </w:r>
+      <w:proofErr w:type="spellStart"/>
+      <w:r>
+        <w:rPr>
+          <w:color w:val="6600FF"/>
+        </w:rPr>
+        <w:t>landing</w:t>
+      </w:r>
+      <w:proofErr w:type="spellEnd"/>
+      <w:r>
+        <w:rPr>
+          <w:color w:val="6600FF"/>
+        </w:rPr>
+        <w:t xml:space="preserve"> page por diseño de la propia aplicación. </w:t>
+      </w:r>
+      <w:r>
+        <w:rPr>
+          <w:color w:val="6600FF"/>
+        </w:rPr>
+        <w:t xml:space="preserve">Añado muchas cosillas como </w:t>
+      </w:r>
+      <w:proofErr w:type="spellStart"/>
+      <w:r>
+        <w:rPr>
+          <w:color w:val="6600FF"/>
+        </w:rPr>
+        <w:t>strings</w:t>
+      </w:r>
+      <w:proofErr w:type="spellEnd"/>
+      <w:r>
+        <w:rPr>
+          <w:color w:val="6600FF"/>
+        </w:rPr>
+        <w:t xml:space="preserve">, fuentes, </w:t>
+      </w:r>
+      <w:proofErr w:type="spellStart"/>
+      <w:r>
+        <w:rPr>
+          <w:color w:val="6600FF"/>
+        </w:rPr>
+        <w:t>backgrouns</w:t>
+      </w:r>
+      <w:proofErr w:type="spellEnd"/>
+      <w:r>
+        <w:rPr>
+          <w:color w:val="6600FF"/>
+        </w:rPr>
+        <w:t xml:space="preserve"> personalizados, </w:t>
+      </w:r>
+      <w:proofErr w:type="spellStart"/>
+      <w:r>
+        <w:rPr>
+          <w:color w:val="6600FF"/>
+        </w:rPr>
+        <w:t>personalziación</w:t>
+      </w:r>
+      <w:proofErr w:type="spellEnd"/>
+      <w:r>
+        <w:rPr>
+          <w:color w:val="6600FF"/>
+        </w:rPr>
+        <w:t xml:space="preserve"> de botones, etc.</w:t>
+      </w:r>
+      <w:r>
+        <w:rPr>
+          <w:color w:val="6600FF"/>
+        </w:rPr>
+        <w:t xml:space="preserve"> También creo nuevas clases para representar una nota y hacer se muestre un tipo de lista llamada </w:t>
+      </w:r>
+      <w:proofErr w:type="spellStart"/>
+      <w:r>
+        <w:rPr>
+          <w:color w:val="6600FF"/>
+        </w:rPr>
+        <w:t>recyclerview</w:t>
+      </w:r>
+      <w:proofErr w:type="spellEnd"/>
+      <w:r>
+        <w:rPr>
+          <w:color w:val="6600FF"/>
+        </w:rPr>
+        <w:t xml:space="preserve">. Como </w:t>
+      </w:r>
+      <w:proofErr w:type="spellStart"/>
+      <w:r>
+        <w:rPr>
+          <w:color w:val="6600FF"/>
+        </w:rPr>
+        <w:t>viewholder</w:t>
+      </w:r>
+      <w:proofErr w:type="spellEnd"/>
+      <w:r>
+        <w:rPr>
+          <w:color w:val="6600FF"/>
+        </w:rPr>
+        <w:t xml:space="preserve"> o </w:t>
+      </w:r>
+      <w:proofErr w:type="spellStart"/>
+      <w:r>
+        <w:rPr>
+          <w:color w:val="6600FF"/>
+        </w:rPr>
+        <w:t>adapter</w:t>
+      </w:r>
+      <w:proofErr w:type="spellEnd"/>
+      <w:r>
+        <w:rPr>
+          <w:color w:val="6600FF"/>
+        </w:rPr>
+        <w:t>.</w:t>
       </w:r>
     </w:p>
     <w:p>
@@ -1205,25 +2084,145 @@
         <w:rPr>
           <w:color w:val="6600FF"/>
         </w:rPr>
-        <w:t xml:space="preserve">Creo la Firebase para la app. </w:t>
-      </w:r>
-      <w:r>
-        <w:rPr>
-          <w:color w:val="6600FF"/>
-        </w:rPr>
-        <w:t>linkeo la app con Firebase, creo toda la lógica de programación para que un usuario pueda registrarse y también la parte de que un usuario</w:t>
-      </w:r>
-      <w:r>
-        <w:rPr>
-          <w:color w:val="6600FF"/>
-        </w:rPr>
-        <w:t xml:space="preserve"> se registre en una base para que pueda tener amigos. Creo varios usuarios de pruebas y hago varias pruebas de inicio. Creo también json para la base, modifico el json de Firebase, creo clase usuario para poder guardarlo en la app</w:t>
-      </w:r>
-      <w:r>
-        <w:rPr>
-          <w:color w:val="6600FF"/>
-        </w:rPr>
-        <w:t>. También creo toda la lógica de Firebase necesaria en la propia base. Creo string y linkeo todas las necesidades de estas clases.</w:t>
+        <w:t xml:space="preserve">Creo la </w:t>
+      </w:r>
+      <w:proofErr w:type="spellStart"/>
+      <w:r>
+        <w:rPr>
+          <w:color w:val="6600FF"/>
+        </w:rPr>
+        <w:t>Firebase</w:t>
+      </w:r>
+      <w:proofErr w:type="spellEnd"/>
+      <w:r>
+        <w:rPr>
+          <w:color w:val="6600FF"/>
+        </w:rPr>
+        <w:t xml:space="preserve"> para la app. </w:t>
+      </w:r>
+      <w:proofErr w:type="spellStart"/>
+      <w:r>
+        <w:rPr>
+          <w:color w:val="6600FF"/>
+        </w:rPr>
+        <w:t>linkeo</w:t>
+      </w:r>
+      <w:proofErr w:type="spellEnd"/>
+      <w:r>
+        <w:rPr>
+          <w:color w:val="6600FF"/>
+        </w:rPr>
+        <w:t xml:space="preserve"> la app con </w:t>
+      </w:r>
+      <w:proofErr w:type="spellStart"/>
+      <w:r>
+        <w:rPr>
+          <w:color w:val="6600FF"/>
+        </w:rPr>
+        <w:t>Firebase</w:t>
+      </w:r>
+      <w:proofErr w:type="spellEnd"/>
+      <w:r>
+        <w:rPr>
+          <w:color w:val="6600FF"/>
+        </w:rPr>
+        <w:t>, creo toda la lógica de programación para que un usuario pueda registrarse y también la parte de que un usuario</w:t>
+      </w:r>
+      <w:r>
+        <w:rPr>
+          <w:color w:val="6600FF"/>
+        </w:rPr>
+        <w:t xml:space="preserve"> se registre en una base para que pueda tener amigos. Creo varios usuarios de pruebas y hago varias pruebas de inicio. Creo también </w:t>
+      </w:r>
+      <w:proofErr w:type="spellStart"/>
+      <w:r>
+        <w:rPr>
+          <w:color w:val="6600FF"/>
+        </w:rPr>
+        <w:t>json</w:t>
+      </w:r>
+      <w:proofErr w:type="spellEnd"/>
+      <w:r>
+        <w:rPr>
+          <w:color w:val="6600FF"/>
+        </w:rPr>
+        <w:t xml:space="preserve"> para la base, modifico el </w:t>
+      </w:r>
+      <w:proofErr w:type="spellStart"/>
+      <w:r>
+        <w:rPr>
+          <w:color w:val="6600FF"/>
+        </w:rPr>
+        <w:t>json</w:t>
+      </w:r>
+      <w:proofErr w:type="spellEnd"/>
+      <w:r>
+        <w:rPr>
+          <w:color w:val="6600FF"/>
+        </w:rPr>
+        <w:t xml:space="preserve"> de </w:t>
+      </w:r>
+      <w:proofErr w:type="spellStart"/>
+      <w:r>
+        <w:rPr>
+          <w:color w:val="6600FF"/>
+        </w:rPr>
+        <w:t>Firebase</w:t>
+      </w:r>
+      <w:proofErr w:type="spellEnd"/>
+      <w:r>
+        <w:rPr>
+          <w:color w:val="6600FF"/>
+        </w:rPr>
+        <w:t>, creo clase usuario para poder guardarlo en la app</w:t>
+      </w:r>
+      <w:r>
+        <w:rPr>
+          <w:color w:val="6600FF"/>
+        </w:rPr>
+        <w:t xml:space="preserve">. También creo toda la lógica de </w:t>
+      </w:r>
+      <w:proofErr w:type="spellStart"/>
+      <w:r>
+        <w:rPr>
+          <w:color w:val="6600FF"/>
+        </w:rPr>
+        <w:t>Firebase</w:t>
+      </w:r>
+      <w:proofErr w:type="spellEnd"/>
+      <w:r>
+        <w:rPr>
+          <w:color w:val="6600FF"/>
+        </w:rPr>
+        <w:t xml:space="preserve"> necesaria en la propia base. Creo </w:t>
+      </w:r>
+      <w:proofErr w:type="spellStart"/>
+      <w:r>
+        <w:rPr>
+          <w:color w:val="6600FF"/>
+        </w:rPr>
+        <w:t>string</w:t>
+      </w:r>
+      <w:proofErr w:type="spellEnd"/>
+      <w:r>
+        <w:rPr>
+          <w:color w:val="6600FF"/>
+        </w:rPr>
+        <w:t xml:space="preserve"> y </w:t>
+      </w:r>
+      <w:proofErr w:type="spellStart"/>
+      <w:r>
+        <w:rPr>
+          <w:color w:val="6600FF"/>
+        </w:rPr>
+        <w:t>linkeo</w:t>
+      </w:r>
+      <w:proofErr w:type="spellEnd"/>
+      <w:r>
+        <w:rPr>
+          <w:color w:val="6600FF"/>
+        </w:rPr>
+        <w:t xml:space="preserve"> todas las necesidades de estas clases.</w:t>
       </w:r>
     </w:p>
     <w:p>
@@ -1243,7 +2242,21 @@
         <w:rPr>
           <w:color w:val="6600FF"/>
         </w:rPr>
-        <w:t xml:space="preserve"> (Yosef): Corrijo pequeñas cosas para poder mejorar las funciones de la app. Añado todas las mejoras necesarias a las notas para que estas sean exclusivas para cada usuario dependiendo de la base de datos. También actualizo los datos e incluyo algunas strings para que se muestren al usuario en su idioma.</w:t>
+        <w:t xml:space="preserve"> (Yosef): Corrijo pequeñas cosas para poder mejorar las funciones de la app. Añado todas las mejoras necesarias a las notas para que estas sean exclusivas para cada usuario dependiendo de la base de datos. También actualizo los datos e incluyo algunas </w:t>
+      </w:r>
+      <w:proofErr w:type="spellStart"/>
+      <w:r>
+        <w:rPr>
+          <w:color w:val="6600FF"/>
+        </w:rPr>
+        <w:t>strings</w:t>
+      </w:r>
+      <w:proofErr w:type="spellEnd"/>
+      <w:r>
+        <w:rPr>
+          <w:color w:val="6600FF"/>
+        </w:rPr>
+        <w:t xml:space="preserve"> para que se muestren al usuario en su idioma.</w:t>
       </w:r>
     </w:p>
     <w:p>
@@ -1257,7 +2270,35 @@
         <w:rPr>
           <w:color w:val="6600FF"/>
         </w:rPr>
-        <w:t>22/10/2024 (Yosef): Creo el sistema básico de solicitudes de amistad. Los layouts y clases que creo vamos a necesitar, a demás de darle un aspecto chulo.</w:t>
+        <w:t xml:space="preserve">22/10/2024 (Yosef): Creo el sistema básico de solicitudes de amistad. Los </w:t>
+      </w:r>
+      <w:proofErr w:type="spellStart"/>
+      <w:r>
+        <w:rPr>
+          <w:color w:val="6600FF"/>
+        </w:rPr>
+        <w:t>layouts</w:t>
+      </w:r>
+      <w:proofErr w:type="spellEnd"/>
+      <w:r>
+        <w:rPr>
+          <w:color w:val="6600FF"/>
+        </w:rPr>
+        <w:t xml:space="preserve"> y clases que creo vamos a necesitar, </w:t>
+      </w:r>
+      <w:proofErr w:type="spellStart"/>
+      <w:r>
+        <w:rPr>
+          <w:color w:val="6600FF"/>
+        </w:rPr>
+        <w:t>a demás</w:t>
+      </w:r>
+      <w:proofErr w:type="spellEnd"/>
+      <w:r>
+        <w:rPr>
+          <w:color w:val="6600FF"/>
+        </w:rPr>
+        <w:t xml:space="preserve"> de darle un aspecto chulo.</w:t>
       </w:r>
     </w:p>
     <w:p>
@@ -1277,7 +2318,35 @@
         <w:rPr>
           <w:color w:val="6600FF"/>
         </w:rPr>
-        <w:t>Realizo el sistema para aceptar amigos que tenga un usuario en solicitudes de amistad. Linkeo con base de datos y esa parte es funcional completamente, falta por implementar el rechazo de solicitud, mostrar los amigos actuales en el FriendsFragment y función al botón de nueva solicitud de amigos</w:t>
+        <w:t xml:space="preserve">Realizo el sistema para aceptar amigos que tenga un usuario en solicitudes de amistad. </w:t>
+      </w:r>
+      <w:proofErr w:type="spellStart"/>
+      <w:r>
+        <w:rPr>
+          <w:color w:val="6600FF"/>
+        </w:rPr>
+        <w:t>Linkeo</w:t>
+      </w:r>
+      <w:proofErr w:type="spellEnd"/>
+      <w:r>
+        <w:rPr>
+          <w:color w:val="6600FF"/>
+        </w:rPr>
+        <w:t xml:space="preserve"> con base de datos y esa parte es funcional completamente, falta por implementar el rechazo de solicitud, mostrar los amigos actuales en el </w:t>
+      </w:r>
+      <w:proofErr w:type="spellStart"/>
+      <w:r>
+        <w:rPr>
+          <w:color w:val="6600FF"/>
+        </w:rPr>
+        <w:t>FriendsFragment</w:t>
+      </w:r>
+      <w:proofErr w:type="spellEnd"/>
+      <w:r>
+        <w:rPr>
+          <w:color w:val="6600FF"/>
+        </w:rPr>
+        <w:t xml:space="preserve"> y función al botón de nueva solicitud de amigos</w:t>
       </w:r>
     </w:p>
     <w:p>
@@ -1291,7 +2360,25 @@
         <w:rPr>
           <w:color w:val="6600FF"/>
         </w:rPr>
-        <w:t xml:space="preserve">24/10/2024: </w:t>
+        <w:t>24/10/2024</w:t>
+      </w:r>
+      <w:r>
+        <w:rPr>
+          <w:color w:val="6600FF"/>
+        </w:rPr>
+        <w:t xml:space="preserve"> </w:t>
+      </w:r>
+      <w:r>
+        <w:rPr>
+          <w:color w:val="6600FF"/>
+        </w:rPr>
+        <w:t>(Yosef):</w:t>
+      </w:r>
+      <w:r>
+        <w:rPr>
+          <w:color w:val="6600FF"/>
+        </w:rPr>
+        <w:t xml:space="preserve"> </w:t>
       </w:r>
       <w:r>
         <w:rPr>
@@ -1303,7 +2390,23 @@
         <w:rPr>
           <w:color w:val="6600FF"/>
         </w:rPr>
-        <w:t xml:space="preserve"> en Friendssearcher </w:t>
+        <w:t xml:space="preserve"> en </w:t>
+      </w:r>
+      <w:proofErr w:type="spellStart"/>
+      <w:proofErr w:type="gramStart"/>
+      <w:r>
+        <w:rPr>
+          <w:color w:val="6600FF"/>
+        </w:rPr>
+        <w:t>Friendssearcher</w:t>
+      </w:r>
+      <w:proofErr w:type="spellEnd"/>
+      <w:proofErr w:type="gramEnd"/>
+      <w:r>
+        <w:rPr>
+          <w:color w:val="6600FF"/>
+        </w:rPr>
+        <w:t xml:space="preserve"> </w:t>
       </w:r>
       <w:r>
         <w:rPr>
@@ -1321,13 +2424,35 @@
         <w:rPr>
           <w:color w:val="6600FF"/>
         </w:rPr>
-        <w:t>amente, tiene que haber algún error cuando se cogen los datos de firebase</w:t>
-      </w:r>
-      <w:r>
-        <w:rPr>
-          <w:color w:val="6600FF"/>
-        </w:rPr>
-        <w:t>. De todas maneras, el resto de elementos son fucionales.</w:t>
+        <w:t xml:space="preserve">amente, tiene que haber algún error cuando se cogen los datos de </w:t>
+      </w:r>
+      <w:proofErr w:type="spellStart"/>
+      <w:r>
+        <w:rPr>
+          <w:color w:val="6600FF"/>
+        </w:rPr>
+        <w:t>firebase</w:t>
+      </w:r>
+      <w:proofErr w:type="spellEnd"/>
+      <w:r>
+        <w:rPr>
+          <w:color w:val="6600FF"/>
+        </w:rPr>
+        <w:t xml:space="preserve">. De todas maneras, el resto de elementos son </w:t>
+      </w:r>
+      <w:proofErr w:type="spellStart"/>
+      <w:r>
+        <w:rPr>
+          <w:color w:val="6600FF"/>
+        </w:rPr>
+        <w:t>fucionales</w:t>
+      </w:r>
+      <w:proofErr w:type="spellEnd"/>
+      <w:r>
+        <w:rPr>
+          <w:color w:val="6600FF"/>
+        </w:rPr>
+        <w:t>.</w:t>
       </w:r>
     </w:p>
     <w:p>
@@ -1341,20 +2466,102 @@
         <w:rPr>
           <w:color w:val="6600FF"/>
         </w:rPr>
-        <w:t>25/10/2024: Arreglo el sistema de amigos</w:t>
-      </w:r>
-      <w:r>
-        <w:rPr>
-          <w:color w:val="6600FF"/>
-        </w:rPr>
-        <w:t xml:space="preserve">. Arreglo el sistema de que cuando buscas un amigo no puedas enviarle una notificación si es a ti mismo. Realizo cambios y hago que un amigo y un usuario sea la misma clase, es decir, lo que diferencia a un amigo de un usuario ahora es que esté anidado en el json, no los datos de la clase, menos redundancia, menos probabilidad de </w:t>
+        <w:t>25/10/2024</w:t>
+      </w:r>
+      <w:r>
+        <w:rPr>
+          <w:color w:val="6600FF"/>
+        </w:rPr>
+        <w:t xml:space="preserve"> (Yosef)</w:t>
+      </w:r>
+      <w:r>
+        <w:rPr>
+          <w:color w:val="6600FF"/>
+        </w:rPr>
+        <w:t>: Arreglo el sistema de amigos</w:t>
+      </w:r>
+      <w:r>
+        <w:rPr>
+          <w:color w:val="6600FF"/>
+        </w:rPr>
+        <w:t xml:space="preserve">. Arreglo el sistema de que cuando buscas un amigo no puedas enviarle una notificación si es a ti mismo. Realizo cambios y hago que un amigo y un usuario sea la misma clase, es decir, lo que diferencia a un amigo de un usuario ahora es que esté anidado en el </w:t>
+      </w:r>
+      <w:proofErr w:type="spellStart"/>
+      <w:r>
+        <w:rPr>
+          <w:color w:val="6600FF"/>
+        </w:rPr>
+        <w:t>json</w:t>
+      </w:r>
+      <w:proofErr w:type="spellEnd"/>
+      <w:r>
+        <w:rPr>
+          <w:color w:val="6600FF"/>
+        </w:rPr>
+        <w:t xml:space="preserve">, no los datos de la clase, menos redundancia, menos </w:t>
       </w:r>
       <w:r>
         <w:rPr>
           <w:color w:val="6600FF"/>
         </w:rPr>
         <w:lastRenderedPageBreak/>
-        <w:t>fallo y mayor consistencia de los datos. Hago también arreglos visuales para que esté todo más bonito y también realizo cambios en el signup para que se registren los usuarios mejor. Solo falta por implementar que los usuarios tengan una forma de rechazar las peticiones de amistad, pero después de todo esto parece hasta sencillo. La forma de hacerlo será que en friend_requests del json se eliminen los datos de la petición y se elimine por lo tanto con notify la petición.</w:t>
+        <w:t xml:space="preserve">probabilidad de fallo y mayor consistencia de los datos. Hago también arreglos visuales para que esté todo más bonito y también realizo cambios en el </w:t>
+      </w:r>
+      <w:proofErr w:type="spellStart"/>
+      <w:r>
+        <w:rPr>
+          <w:color w:val="6600FF"/>
+        </w:rPr>
+        <w:t>signup</w:t>
+      </w:r>
+      <w:proofErr w:type="spellEnd"/>
+      <w:r>
+        <w:rPr>
+          <w:color w:val="6600FF"/>
+        </w:rPr>
+        <w:t xml:space="preserve"> para que se registren los usuarios mejor. Solo falta por implementar que los usuarios tengan una forma de rechazar las peticiones de amistad, pero después de todo esto parece hasta sencillo. La forma de hacerlo será que en </w:t>
+      </w:r>
+      <w:proofErr w:type="spellStart"/>
+      <w:r>
+        <w:rPr>
+          <w:color w:val="6600FF"/>
+        </w:rPr>
+        <w:t>friend_requests</w:t>
+      </w:r>
+      <w:proofErr w:type="spellEnd"/>
+      <w:r>
+        <w:rPr>
+          <w:color w:val="6600FF"/>
+        </w:rPr>
+        <w:t xml:space="preserve"> del </w:t>
+      </w:r>
+      <w:proofErr w:type="spellStart"/>
+      <w:r>
+        <w:rPr>
+          <w:color w:val="6600FF"/>
+        </w:rPr>
+        <w:t>json</w:t>
+      </w:r>
+      <w:proofErr w:type="spellEnd"/>
+      <w:r>
+        <w:rPr>
+          <w:color w:val="6600FF"/>
+        </w:rPr>
+        <w:t xml:space="preserve"> se eliminen los datos de la petición y se elimine por lo tanto con </w:t>
+      </w:r>
+      <w:proofErr w:type="spellStart"/>
+      <w:r>
+        <w:rPr>
+          <w:color w:val="6600FF"/>
+        </w:rPr>
+        <w:t>notify</w:t>
+      </w:r>
+      <w:proofErr w:type="spellEnd"/>
+      <w:r>
+        <w:rPr>
+          <w:color w:val="6600FF"/>
+        </w:rPr>
+        <w:t xml:space="preserve"> la petición.</w:t>
       </w:r>
     </w:p>
     <w:p>
@@ -1368,7 +2575,19 @@
         <w:rPr>
           <w:color w:val="6600FF"/>
         </w:rPr>
-        <w:t>27/10/2024: Añado el método para rechazar peticiones de amistad. Solo faltan comentarios para algunas clases, los iré añadiendo según tenga tiempo. Cosas a implementar que creo necesarias e iré haciendo poco a poco.</w:t>
+        <w:t>27/10/2024</w:t>
+      </w:r>
+      <w:r>
+        <w:rPr>
+          <w:color w:val="6600FF"/>
+        </w:rPr>
+        <w:t xml:space="preserve"> (Yosef)</w:t>
+      </w:r>
+      <w:r>
+        <w:rPr>
+          <w:color w:val="6600FF"/>
+        </w:rPr>
+        <w:t>: Añado el método para rechazar peticiones de amistad. Solo faltan comentarios para algunas clases, los iré añadiendo según tenga tiempo. Cosas a implementar que creo necesarias e iré haciendo poco a poco.</w:t>
       </w:r>
     </w:p>
     <w:p>
@@ -1404,7 +2623,21 @@
         <w:rPr>
           <w:color w:val="6600FF"/>
         </w:rPr>
-        <w:t>Segundo: una activity que muestre los datos de cada usuario y los eventos a los que está unido y coincidan con los que tiene el usuario</w:t>
+        <w:t xml:space="preserve">Segundo: una </w:t>
+      </w:r>
+      <w:proofErr w:type="spellStart"/>
+      <w:r>
+        <w:rPr>
+          <w:color w:val="6600FF"/>
+        </w:rPr>
+        <w:t>activity</w:t>
+      </w:r>
+      <w:proofErr w:type="spellEnd"/>
+      <w:r>
+        <w:rPr>
+          <w:color w:val="6600FF"/>
+        </w:rPr>
+        <w:t xml:space="preserve"> que muestre los datos de cada usuario y los eventos a los que está unido y coincidan con los que tiene el usuario</w:t>
       </w:r>
     </w:p>
     <w:p>
@@ -1440,7 +2673,35 @@
         <w:rPr>
           <w:color w:val="6600FF"/>
         </w:rPr>
-        <w:t>Cuarto: añadir al login un “recuérdame” para que un usuario no tenga que logearse varias veces.</w:t>
+        <w:t xml:space="preserve">Cuarto: añadir al </w:t>
+      </w:r>
+      <w:proofErr w:type="spellStart"/>
+      <w:r>
+        <w:rPr>
+          <w:color w:val="6600FF"/>
+        </w:rPr>
+        <w:t>login</w:t>
+      </w:r>
+      <w:proofErr w:type="spellEnd"/>
+      <w:r>
+        <w:rPr>
+          <w:color w:val="6600FF"/>
+        </w:rPr>
+        <w:t xml:space="preserve"> un “recuérdame” para que un usuario no tenga que </w:t>
+      </w:r>
+      <w:proofErr w:type="spellStart"/>
+      <w:r>
+        <w:rPr>
+          <w:color w:val="6600FF"/>
+        </w:rPr>
+        <w:t>logearse</w:t>
+      </w:r>
+      <w:proofErr w:type="spellEnd"/>
+      <w:r>
+        <w:rPr>
+          <w:color w:val="6600FF"/>
+        </w:rPr>
+        <w:t xml:space="preserve"> varias veces.</w:t>
       </w:r>
     </w:p>
     <w:p>
@@ -1458,8 +2719,30 @@
         <w:rPr>
           <w:color w:val="6600FF"/>
         </w:rPr>
-        <w:t>Quinto: poner al usuario en la appbar y que pueda hacer logout</w:t>
-      </w:r>
+        <w:t xml:space="preserve">Quinto: poner al usuario en la </w:t>
+      </w:r>
+      <w:proofErr w:type="spellStart"/>
+      <w:r>
+        <w:rPr>
+          <w:color w:val="6600FF"/>
+        </w:rPr>
+        <w:t>appbar</w:t>
+      </w:r>
+      <w:proofErr w:type="spellEnd"/>
+      <w:r>
+        <w:rPr>
+          <w:color w:val="6600FF"/>
+        </w:rPr>
+        <w:t xml:space="preserve"> y que pueda hacer </w:t>
+      </w:r>
+      <w:proofErr w:type="spellStart"/>
+      <w:r>
+        <w:rPr>
+          <w:color w:val="6600FF"/>
+        </w:rPr>
+        <w:t>logout</w:t>
+      </w:r>
+      <w:proofErr w:type="spellEnd"/>
     </w:p>
     <w:p>
       <w:pPr>
@@ -1476,8 +2759,30 @@
         <w:rPr>
           <w:color w:val="6600FF"/>
         </w:rPr>
-        <w:t>Sexto: añadir la appbar a todas las activities</w:t>
-      </w:r>
+        <w:t xml:space="preserve">Sexto: añadir la </w:t>
+      </w:r>
+      <w:proofErr w:type="spellStart"/>
+      <w:r>
+        <w:rPr>
+          <w:color w:val="6600FF"/>
+        </w:rPr>
+        <w:t>appbar</w:t>
+      </w:r>
+      <w:proofErr w:type="spellEnd"/>
+      <w:r>
+        <w:rPr>
+          <w:color w:val="6600FF"/>
+        </w:rPr>
+        <w:t xml:space="preserve"> a todas las </w:t>
+      </w:r>
+      <w:proofErr w:type="spellStart"/>
+      <w:r>
+        <w:rPr>
+          <w:color w:val="6600FF"/>
+        </w:rPr>
+        <w:t>activities</w:t>
+      </w:r>
+      <w:proofErr w:type="spellEnd"/>
     </w:p>
     <w:p>
       <w:pPr>
@@ -1494,8 +2799,16 @@
         <w:rPr>
           <w:color w:val="6600FF"/>
         </w:rPr>
-        <w:t>Séptimo: unificar los estilos de todas las activities</w:t>
-      </w:r>
+        <w:t xml:space="preserve">Séptimo: unificar los estilos de todas las </w:t>
+      </w:r>
+      <w:proofErr w:type="spellStart"/>
+      <w:r>
+        <w:rPr>
+          <w:color w:val="6600FF"/>
+        </w:rPr>
+        <w:t>activities</w:t>
+      </w:r>
+      <w:proofErr w:type="spellEnd"/>
     </w:p>
     <w:p>
       <w:pPr>
@@ -1508,7 +2821,21 @@
         <w:rPr>
           <w:color w:val="6600FF"/>
         </w:rPr>
-        <w:t>No hay una preferencia como tal en este orden, pero son las cosas que me faltarían de momento por implementar. Creo que deberíamos centrar esfuerzos en los eventos para ya poder ir concretando al app.</w:t>
+        <w:t xml:space="preserve">No hay una preferencia como tal en este orden, pero son las cosas que me faltarían de momento por implementar. Creo que deberíamos centrar esfuerzos en los eventos para ya poder ir concretando </w:t>
+      </w:r>
+      <w:proofErr w:type="gramStart"/>
+      <w:r>
+        <w:rPr>
+          <w:color w:val="6600FF"/>
+        </w:rPr>
+        <w:t>al app</w:t>
+      </w:r>
+      <w:proofErr w:type="gramEnd"/>
+      <w:r>
+        <w:rPr>
+          <w:color w:val="6600FF"/>
+        </w:rPr>
+        <w:t>.</w:t>
       </w:r>
     </w:p>
     <w:p>
@@ -1522,7 +2849,21 @@
         <w:rPr>
           <w:color w:val="6600FF"/>
         </w:rPr>
-        <w:t>--IMPORTANTE—cuando tenga los comentarios de las clases subiré todo lo que tengo hasta ahora al main para que tengamos todas las clases como la de usuario disponibles todos.</w:t>
+        <w:t xml:space="preserve">--IMPORTANTE—cuando tenga los comentarios de las clases subiré todo lo que tengo hasta ahora al </w:t>
+      </w:r>
+      <w:proofErr w:type="spellStart"/>
+      <w:r>
+        <w:rPr>
+          <w:color w:val="6600FF"/>
+        </w:rPr>
+        <w:t>main</w:t>
+      </w:r>
+      <w:proofErr w:type="spellEnd"/>
+      <w:r>
+        <w:rPr>
+          <w:color w:val="6600FF"/>
+        </w:rPr>
+        <w:t xml:space="preserve"> para que tengamos todas las clases como la de usuario disponibles todos.</w:t>
       </w:r>
     </w:p>
     <w:p>
@@ -1532,6 +2873,126 @@
           <w:color w:val="6600FF"/>
         </w:rPr>
       </w:pPr>
+      <w:r>
+        <w:rPr>
+          <w:color w:val="6600FF"/>
+        </w:rPr>
+        <w:t>29</w:t>
+      </w:r>
+      <w:r>
+        <w:rPr>
+          <w:color w:val="6600FF"/>
+        </w:rPr>
+        <w:t>/10/2024</w:t>
+      </w:r>
+      <w:r>
+        <w:rPr>
+          <w:color w:val="6600FF"/>
+        </w:rPr>
+        <w:t xml:space="preserve"> (Yosef)</w:t>
+      </w:r>
+      <w:r>
+        <w:rPr>
+          <w:color w:val="6600FF"/>
+        </w:rPr>
+        <w:t>: Añado</w:t>
+      </w:r>
+      <w:r>
+        <w:rPr>
+          <w:color w:val="6600FF"/>
+        </w:rPr>
+        <w:t xml:space="preserve"> unas pocas funcionalidades como que se mantengan las nuevas clases en vertical también o que quito </w:t>
+      </w:r>
+      <w:proofErr w:type="spellStart"/>
+      <w:r>
+        <w:rPr>
+          <w:color w:val="6600FF"/>
+        </w:rPr>
+        <w:t>imports</w:t>
+      </w:r>
+      <w:proofErr w:type="spellEnd"/>
+      <w:r>
+        <w:rPr>
+          <w:color w:val="6600FF"/>
+        </w:rPr>
+        <w:t xml:space="preserve"> que finalmente no usé, también agrego todos los comentarios que estaban pendientes. Voy a hacer un </w:t>
+      </w:r>
+      <w:proofErr w:type="spellStart"/>
+      <w:r>
+        <w:rPr>
+          <w:color w:val="6600FF"/>
+        </w:rPr>
+        <w:t>Roadmap</w:t>
+      </w:r>
+      <w:proofErr w:type="spellEnd"/>
+      <w:r>
+        <w:rPr>
+          <w:color w:val="6600FF"/>
+        </w:rPr>
+        <w:t xml:space="preserve"> con lista de tareas en </w:t>
+      </w:r>
+      <w:proofErr w:type="spellStart"/>
+      <w:r>
+        <w:rPr>
+          <w:color w:val="6600FF"/>
+        </w:rPr>
+        <w:t>Github</w:t>
+      </w:r>
+      <w:proofErr w:type="spellEnd"/>
+      <w:r>
+        <w:rPr>
+          <w:color w:val="6600FF"/>
+        </w:rPr>
+        <w:t xml:space="preserve"> en previsión de la llegada del nuevo </w:t>
+      </w:r>
+      <w:r>
+        <w:rPr>
+          <w:color w:val="6600FF"/>
+        </w:rPr>
+        <w:t>int</w:t>
+      </w:r>
+      <w:bookmarkStart w:id="0" w:name="_GoBack"/>
+      <w:bookmarkEnd w:id="0"/>
+      <w:r>
+        <w:rPr>
+          <w:color w:val="6600FF"/>
+        </w:rPr>
+        <w:t>egrante</w:t>
+      </w:r>
+      <w:r>
+        <w:rPr>
+          <w:color w:val="6600FF"/>
+        </w:rPr>
+        <w:t xml:space="preserve"> del grupo, así nos será mucho más fácil ir haciendo un seguimiento de las tareas. Le asigno también un color para los comentarios que quiera ir realizando. Hago </w:t>
+      </w:r>
+      <w:proofErr w:type="spellStart"/>
+      <w:r>
+        <w:rPr>
+          <w:color w:val="6600FF"/>
+        </w:rPr>
+        <w:t>merge</w:t>
+      </w:r>
+      <w:proofErr w:type="spellEnd"/>
+      <w:r>
+        <w:rPr>
+          <w:color w:val="6600FF"/>
+        </w:rPr>
+        <w:t xml:space="preserve"> de la rama principal y esta para actualizar la rama </w:t>
+      </w:r>
+      <w:proofErr w:type="spellStart"/>
+      <w:r>
+        <w:rPr>
+          <w:color w:val="6600FF"/>
+        </w:rPr>
+        <w:t>main</w:t>
+      </w:r>
+      <w:proofErr w:type="spellEnd"/>
+      <w:r>
+        <w:rPr>
+          <w:color w:val="6600FF"/>
+        </w:rPr>
+        <w:t xml:space="preserve"> a su estado más actualizado</w:t>
+      </w:r>
     </w:p>
     <w:sectPr>
       <w:headerReference w:type="default" r:id="rId7"/>
@@ -1545,7 +3006,7 @@
 </file>
 
 <file path=word/endnotes.xml><?xml version="1.0" encoding="utf-8"?>
-<w:endnotes xmlns:wpc="http://schemas.microsoft.com/office/word/2010/wordprocessingCanvas" xmlns:cx="http://schemas.microsoft.com/office/drawing/2014/chartex" xmlns:cx1="http://schemas.microsoft.com/office/drawing/2015/9/8/chartex" xmlns:cx2="http://schemas.microsoft.com/office/drawing/2015/10/21/chartex" xmlns:cx3="http://schemas.microsoft.com/office/drawing/2016/5/9/chartex" xmlns:cx4="http://schemas.microsoft.com/office/drawing/2016/5/10/chartex" xmlns:cx5="http://schemas.microsoft.com/office/drawing/2016/5/11/chartex" xmlns:cx6="http://schemas.microsoft.com/office/drawing/2016/5/12/chartex" xmlns:cx7="http://schemas.microsoft.com/office/drawing/2016/5/13/chartex" xmlns:cx8="http://schemas.microsoft.com/office/drawing/2016/5/14/chartex" xmlns:mc="http://schemas.openxmlformats.org/markup-compatibility/2006" xmlns:aink="http://schemas.microsoft.com/office/drawing/2016/ink" xmlns:am3d="http://schemas.microsoft.com/office/drawing/2017/model3d" xmlns:o="urn:schemas-microsoft-com:office:office" xmlns:oel="http://schemas.microsoft.com/office/2019/extlst" xmlns:r="http://schemas.openxmlformats.org/officeDocument/2006/relationships" xmlns:m="http://schemas.openxmlformats.org/officeDocument/2006/math" xmlns:v="urn:schemas-microsoft-com:vml" xmlns:wp14="http://schemas.microsoft.com/office/word/2010/wordprocessingDrawing" xmlns:wp="http://schemas.openxmlformats.org/drawingml/2006/wordprocessingDrawing" xmlns:w10="urn:schemas-microsoft-com:office:word" xmlns:w="http://schemas.openxmlformats.org/wordprocessingml/2006/main" xmlns:w14="http://schemas.microsoft.com/office/word/2010/wordml" xmlns:w15="http://schemas.microsoft.com/office/word/2012/wordml" xmlns:w16cex="http://schemas.microsoft.com/office/word/2018/wordml/cex" xmlns:w16cid="http://schemas.microsoft.com/office/word/2016/wordml/cid" xmlns:w16="http://schemas.microsoft.com/office/word/2018/wordml" xmlns:w16du="http://schemas.microsoft.com/office/word/2023/wordml/word16du" xmlns:w16sdtdh="http://schemas.microsoft.com/office/word/2020/wordml/sdtdatahash" xmlns:w16se="http://schemas.microsoft.com/office/word/2015/wordml/symex" xmlns:wpg="http://schemas.microsoft.com/office/word/2010/wordprocessingGroup" xmlns:wpi="http://schemas.microsoft.com/office/word/2010/wordprocessingInk" xmlns:wne="http://schemas.microsoft.com/office/word/2006/wordml" xmlns:wps="http://schemas.microsoft.com/office/word/2010/wordprocessingShape" mc:Ignorable="w14 w15 w16se w16cid w16 w16cex w16sdtdh w16du wp14">
+<w:endnotes xmlns:wpc="http://schemas.microsoft.com/office/word/2010/wordprocessingCanvas" xmlns:cx="http://schemas.microsoft.com/office/drawing/2014/chartex" xmlns:cx1="http://schemas.microsoft.com/office/drawing/2015/9/8/chartex" xmlns:mc="http://schemas.openxmlformats.org/markup-compatibility/2006" xmlns:o="urn:schemas-microsoft-com:office:office" xmlns:r="http://schemas.openxmlformats.org/officeDocument/2006/relationships" xmlns:m="http://schemas.openxmlformats.org/officeDocument/2006/math" xmlns:v="urn:schemas-microsoft-com:vml" xmlns:wp14="http://schemas.microsoft.com/office/word/2010/wordprocessingDrawing" xmlns:wp="http://schemas.openxmlformats.org/drawingml/2006/wordprocessingDrawing" xmlns:w10="urn:schemas-microsoft-com:office:word" xmlns:w="http://schemas.openxmlformats.org/wordprocessingml/2006/main" xmlns:w14="http://schemas.microsoft.com/office/word/2010/wordml" xmlns:w15="http://schemas.microsoft.com/office/word/2012/wordml" xmlns:w16se="http://schemas.microsoft.com/office/word/2015/wordml/symex" xmlns:wpg="http://schemas.microsoft.com/office/word/2010/wordprocessingGroup" xmlns:wpi="http://schemas.microsoft.com/office/word/2010/wordprocessingInk" xmlns:wne="http://schemas.microsoft.com/office/word/2006/wordml" xmlns:wps="http://schemas.microsoft.com/office/word/2010/wordprocessingShape" mc:Ignorable="w14 w15 w16se wp14">
   <w:endnote w:type="separator" w:id="-1">
     <w:p>
       <w:pPr>
@@ -1570,7 +3031,7 @@
 </file>
 
 <file path=word/footnotes.xml><?xml version="1.0" encoding="utf-8"?>
-<w:footnotes xmlns:wpc="http://schemas.microsoft.com/office/word/2010/wordprocessingCanvas" xmlns:cx="http://schemas.microsoft.com/office/drawing/2014/chartex" xmlns:cx1="http://schemas.microsoft.com/office/drawing/2015/9/8/chartex" xmlns:cx2="http://schemas.microsoft.com/office/drawing/2015/10/21/chartex" xmlns:cx3="http://schemas.microsoft.com/office/drawing/2016/5/9/chartex" xmlns:cx4="http://schemas.microsoft.com/office/drawing/2016/5/10/chartex" xmlns:cx5="http://schemas.microsoft.com/office/drawing/2016/5/11/chartex" xmlns:cx6="http://schemas.microsoft.com/office/drawing/2016/5/12/chartex" xmlns:cx7="http://schemas.microsoft.com/office/drawing/2016/5/13/chartex" xmlns:cx8="http://schemas.microsoft.com/office/drawing/2016/5/14/chartex" xmlns:mc="http://schemas.openxmlformats.org/markup-compatibility/2006" xmlns:aink="http://schemas.microsoft.com/office/drawing/2016/ink" xmlns:am3d="http://schemas.microsoft.com/office/drawing/2017/model3d" xmlns:o="urn:schemas-microsoft-com:office:office" xmlns:oel="http://schemas.microsoft.com/office/2019/extlst" xmlns:r="http://schemas.openxmlformats.org/officeDocument/2006/relationships" xmlns:m="http://schemas.openxmlformats.org/officeDocument/2006/math" xmlns:v="urn:schemas-microsoft-com:vml" xmlns:wp14="http://schemas.microsoft.com/office/word/2010/wordprocessingDrawing" xmlns:wp="http://schemas.openxmlformats.org/drawingml/2006/wordprocessingDrawing" xmlns:w10="urn:schemas-microsoft-com:office:word" xmlns:w="http://schemas.openxmlformats.org/wordprocessingml/2006/main" xmlns:w14="http://schemas.microsoft.com/office/word/2010/wordml" xmlns:w15="http://schemas.microsoft.com/office/word/2012/wordml" xmlns:w16cex="http://schemas.microsoft.com/office/word/2018/wordml/cex" xmlns:w16cid="http://schemas.microsoft.com/office/word/2016/wordml/cid" xmlns:w16="http://schemas.microsoft.com/office/word/2018/wordml" xmlns:w16du="http://schemas.microsoft.com/office/word/2023/wordml/word16du" xmlns:w16sdtdh="http://schemas.microsoft.com/office/word/2020/wordml/sdtdatahash" xmlns:w16se="http://schemas.microsoft.com/office/word/2015/wordml/symex" xmlns:wpg="http://schemas.microsoft.com/office/word/2010/wordprocessingGroup" xmlns:wpi="http://schemas.microsoft.com/office/word/2010/wordprocessingInk" xmlns:wne="http://schemas.microsoft.com/office/word/2006/wordml" xmlns:wps="http://schemas.microsoft.com/office/word/2010/wordprocessingShape" mc:Ignorable="w14 w15 w16se w16cid w16 w16cex w16sdtdh w16du wp14">
+<w:footnotes xmlns:wpc="http://schemas.microsoft.com/office/word/2010/wordprocessingCanvas" xmlns:cx="http://schemas.microsoft.com/office/drawing/2014/chartex" xmlns:cx1="http://schemas.microsoft.com/office/drawing/2015/9/8/chartex" xmlns:mc="http://schemas.openxmlformats.org/markup-compatibility/2006" xmlns:o="urn:schemas-microsoft-com:office:office" xmlns:r="http://schemas.openxmlformats.org/officeDocument/2006/relationships" xmlns:m="http://schemas.openxmlformats.org/officeDocument/2006/math" xmlns:v="urn:schemas-microsoft-com:vml" xmlns:wp14="http://schemas.microsoft.com/office/word/2010/wordprocessingDrawing" xmlns:wp="http://schemas.openxmlformats.org/drawingml/2006/wordprocessingDrawing" xmlns:w10="urn:schemas-microsoft-com:office:word" xmlns:w="http://schemas.openxmlformats.org/wordprocessingml/2006/main" xmlns:w14="http://schemas.microsoft.com/office/word/2010/wordml" xmlns:w15="http://schemas.microsoft.com/office/word/2012/wordml" xmlns:w16se="http://schemas.microsoft.com/office/word/2015/wordml/symex" xmlns:wpg="http://schemas.microsoft.com/office/word/2010/wordprocessingGroup" xmlns:wpi="http://schemas.microsoft.com/office/word/2010/wordprocessingInk" xmlns:wne="http://schemas.microsoft.com/office/word/2006/wordml" xmlns:wps="http://schemas.microsoft.com/office/word/2010/wordprocessingShape" mc:Ignorable="w14 w15 w16se wp14">
   <w:footnote w:type="separator" w:id="-1">
     <w:p>
       <w:pPr>
@@ -1595,21 +3056,45 @@
 </file>
 
 <file path=word/header1.xml><?xml version="1.0" encoding="utf-8"?>
-<w:hdr xmlns:wpc="http://schemas.microsoft.com/office/word/2010/wordprocessingCanvas" xmlns:cx="http://schemas.microsoft.com/office/drawing/2014/chartex" xmlns:cx1="http://schemas.microsoft.com/office/drawing/2015/9/8/chartex" xmlns:cx2="http://schemas.microsoft.com/office/drawing/2015/10/21/chartex" xmlns:cx3="http://schemas.microsoft.com/office/drawing/2016/5/9/chartex" xmlns:cx4="http://schemas.microsoft.com/office/drawing/2016/5/10/chartex" xmlns:cx5="http://schemas.microsoft.com/office/drawing/2016/5/11/chartex" xmlns:cx6="http://schemas.microsoft.com/office/drawing/2016/5/12/chartex" xmlns:cx7="http://schemas.microsoft.com/office/drawing/2016/5/13/chartex" xmlns:cx8="http://schemas.microsoft.com/office/drawing/2016/5/14/chartex" xmlns:mc="http://schemas.openxmlformats.org/markup-compatibility/2006" xmlns:aink="http://schemas.microsoft.com/office/drawing/2016/ink" xmlns:am3d="http://schemas.microsoft.com/office/drawing/2017/model3d" xmlns:o="urn:schemas-microsoft-com:office:office" xmlns:oel="http://schemas.microsoft.com/office/2019/extlst" xmlns:r="http://schemas.openxmlformats.org/officeDocument/2006/relationships" xmlns:m="http://schemas.openxmlformats.org/officeDocument/2006/math" xmlns:v="urn:schemas-microsoft-com:vml" xmlns:wp14="http://schemas.microsoft.com/office/word/2010/wordprocessingDrawing" xmlns:wp="http://schemas.openxmlformats.org/drawingml/2006/wordprocessingDrawing" xmlns:w10="urn:schemas-microsoft-com:office:word" xmlns:w="http://schemas.openxmlformats.org/wordprocessingml/2006/main" xmlns:w14="http://schemas.microsoft.com/office/word/2010/wordml" xmlns:w15="http://schemas.microsoft.com/office/word/2012/wordml" xmlns:w16cex="http://schemas.microsoft.com/office/word/2018/wordml/cex" xmlns:w16cid="http://schemas.microsoft.com/office/word/2016/wordml/cid" xmlns:w16="http://schemas.microsoft.com/office/word/2018/wordml" xmlns:w16du="http://schemas.microsoft.com/office/word/2023/wordml/word16du" xmlns:w16sdtdh="http://schemas.microsoft.com/office/word/2020/wordml/sdtdatahash" xmlns:w16se="http://schemas.microsoft.com/office/word/2015/wordml/symex" xmlns:wpg="http://schemas.microsoft.com/office/word/2010/wordprocessingGroup" xmlns:wpi="http://schemas.microsoft.com/office/word/2010/wordprocessingInk" xmlns:wne="http://schemas.microsoft.com/office/word/2006/wordml" xmlns:wps="http://schemas.microsoft.com/office/word/2010/wordprocessingShape" mc:Ignorable="w14 w15 w16se w16cid w16 w16cex w16sdtdh w16du wp14">
+<w:hdr xmlns:wpc="http://schemas.microsoft.com/office/word/2010/wordprocessingCanvas" xmlns:cx="http://schemas.microsoft.com/office/drawing/2014/chartex" xmlns:cx1="http://schemas.microsoft.com/office/drawing/2015/9/8/chartex" xmlns:mc="http://schemas.openxmlformats.org/markup-compatibility/2006" xmlns:o="urn:schemas-microsoft-com:office:office" xmlns:r="http://schemas.openxmlformats.org/officeDocument/2006/relationships" xmlns:m="http://schemas.openxmlformats.org/officeDocument/2006/math" xmlns:v="urn:schemas-microsoft-com:vml" xmlns:wp14="http://schemas.microsoft.com/office/word/2010/wordprocessingDrawing" xmlns:wp="http://schemas.openxmlformats.org/drawingml/2006/wordprocessingDrawing" xmlns:w10="urn:schemas-microsoft-com:office:word" xmlns:w="http://schemas.openxmlformats.org/wordprocessingml/2006/main" xmlns:w14="http://schemas.microsoft.com/office/word/2010/wordml" xmlns:w15="http://schemas.microsoft.com/office/word/2012/wordml" xmlns:w16se="http://schemas.microsoft.com/office/word/2015/wordml/symex" xmlns:wpg="http://schemas.microsoft.com/office/word/2010/wordprocessingGroup" xmlns:wpi="http://schemas.microsoft.com/office/word/2010/wordprocessingInk" xmlns:wne="http://schemas.microsoft.com/office/word/2006/wordml" xmlns:wps="http://schemas.microsoft.com/office/word/2010/wordprocessingShape" mc:Ignorable="w14 w15 w16se wp14">
   <w:p>
     <w:pPr>
       <w:pStyle w:val="Encabezado"/>
       <w:jc w:val="right"/>
     </w:pPr>
     <w:r>
-      <w:t>Grupo 3: Vladyslav Rosiyan y Yosef Guillermo Karam Müller</w:t>
+      <w:t xml:space="preserve">Grupo 3: </w:t>
+    </w:r>
+    <w:proofErr w:type="spellStart"/>
+    <w:r>
+      <w:t>Vladyslav</w:t>
+    </w:r>
+    <w:proofErr w:type="spellEnd"/>
+    <w:r>
+      <w:t xml:space="preserve"> </w:t>
+    </w:r>
+    <w:proofErr w:type="spellStart"/>
+    <w:r>
+      <w:t>Rosiyan</w:t>
+    </w:r>
+    <w:proofErr w:type="spellEnd"/>
+    <w:r>
+      <w:t xml:space="preserve"> y Yosef Guillermo </w:t>
+    </w:r>
+    <w:proofErr w:type="spellStart"/>
+    <w:r>
+      <w:t>Karam</w:t>
+    </w:r>
+    <w:proofErr w:type="spellEnd"/>
+    <w:r>
+      <w:t xml:space="preserve"> Müller</w:t>
     </w:r>
   </w:p>
 </w:hdr>
 </file>
 
 <file path=word/numbering.xml><?xml version="1.0" encoding="utf-8"?>
-<w:numbering xmlns:wpc="http://schemas.microsoft.com/office/word/2010/wordprocessingCanvas" xmlns:cx="http://schemas.microsoft.com/office/drawing/2014/chartex" xmlns:cx1="http://schemas.microsoft.com/office/drawing/2015/9/8/chartex" xmlns:cx2="http://schemas.microsoft.com/office/drawing/2015/10/21/chartex" xmlns:cx3="http://schemas.microsoft.com/office/drawing/2016/5/9/chartex" xmlns:cx4="http://schemas.microsoft.com/office/drawing/2016/5/10/chartex" xmlns:cx5="http://schemas.microsoft.com/office/drawing/2016/5/11/chartex" xmlns:cx6="http://schemas.microsoft.com/office/drawing/2016/5/12/chartex" xmlns:cx7="http://schemas.microsoft.com/office/drawing/2016/5/13/chartex" xmlns:cx8="http://schemas.microsoft.com/office/drawing/2016/5/14/chartex" xmlns:mc="http://schemas.openxmlformats.org/markup-compatibility/2006" xmlns:aink="http://schemas.microsoft.com/office/drawing/2016/ink" xmlns:am3d="http://schemas.microsoft.com/office/drawing/2017/model3d" xmlns:o="urn:schemas-microsoft-com:office:office" xmlns:oel="http://schemas.microsoft.com/office/2019/extlst" xmlns:r="http://schemas.openxmlformats.org/officeDocument/2006/relationships" xmlns:m="http://schemas.openxmlformats.org/officeDocument/2006/math" xmlns:v="urn:schemas-microsoft-com:vml" xmlns:wp14="http://schemas.microsoft.com/office/word/2010/wordprocessingDrawing" xmlns:wp="http://schemas.openxmlformats.org/drawingml/2006/wordprocessingDrawing" xmlns:w10="urn:schemas-microsoft-com:office:word" xmlns:w="http://schemas.openxmlformats.org/wordprocessingml/2006/main" xmlns:w14="http://schemas.microsoft.com/office/word/2010/wordml" xmlns:w15="http://schemas.microsoft.com/office/word/2012/wordml" xmlns:w16cex="http://schemas.microsoft.com/office/word/2018/wordml/cex" xmlns:w16cid="http://schemas.microsoft.com/office/word/2016/wordml/cid" xmlns:w16="http://schemas.microsoft.com/office/word/2018/wordml" xmlns:w16du="http://schemas.microsoft.com/office/word/2023/wordml/word16du" xmlns:w16sdtdh="http://schemas.microsoft.com/office/word/2020/wordml/sdtdatahash" xmlns:w16se="http://schemas.microsoft.com/office/word/2015/wordml/symex" xmlns:wpg="http://schemas.microsoft.com/office/word/2010/wordprocessingGroup" xmlns:wpi="http://schemas.microsoft.com/office/word/2010/wordprocessingInk" xmlns:wne="http://schemas.microsoft.com/office/word/2006/wordml" xmlns:wps="http://schemas.microsoft.com/office/word/2010/wordprocessingShape" mc:Ignorable="w14 w15 w16se w16cid w16 w16cex w16sdtdh w16du wp14">
+<w:numbering xmlns:wpc="http://schemas.microsoft.com/office/word/2010/wordprocessingCanvas" xmlns:cx="http://schemas.microsoft.com/office/drawing/2014/chartex" xmlns:cx1="http://schemas.microsoft.com/office/drawing/2015/9/8/chartex" xmlns:mc="http://schemas.openxmlformats.org/markup-compatibility/2006" xmlns:o="urn:schemas-microsoft-com:office:office" xmlns:r="http://schemas.openxmlformats.org/officeDocument/2006/relationships" xmlns:m="http://schemas.openxmlformats.org/officeDocument/2006/math" xmlns:v="urn:schemas-microsoft-com:vml" xmlns:wp14="http://schemas.microsoft.com/office/word/2010/wordprocessingDrawing" xmlns:wp="http://schemas.openxmlformats.org/drawingml/2006/wordprocessingDrawing" xmlns:w10="urn:schemas-microsoft-com:office:word" xmlns:w="http://schemas.openxmlformats.org/wordprocessingml/2006/main" xmlns:w14="http://schemas.microsoft.com/office/word/2010/wordml" xmlns:w15="http://schemas.microsoft.com/office/word/2012/wordml" xmlns:w16se="http://schemas.microsoft.com/office/word/2015/wordml/symex" xmlns:wpg="http://schemas.microsoft.com/office/word/2010/wordprocessingGroup" xmlns:wpi="http://schemas.microsoft.com/office/word/2010/wordprocessingInk" xmlns:wne="http://schemas.microsoft.com/office/word/2006/wordml" xmlns:wps="http://schemas.microsoft.com/office/word/2010/wordprocessingShape" mc:Ignorable="w14 w15 w16se wp14">
   <w:abstractNum w:abstractNumId="0" w15:restartNumberingAfterBreak="0">
     <w:nsid w:val="1F860785"/>
     <w:multiLevelType w:val="hybridMultilevel"/>
@@ -2317,32 +3802,32 @@
       </w:pPr>
     </w:lvl>
   </w:abstractNum>
-  <w:num w:numId="1" w16cid:durableId="1700861791">
+  <w:num w:numId="1">
     <w:abstractNumId w:val="2"/>
   </w:num>
-  <w:num w:numId="2" w16cid:durableId="1624966376">
+  <w:num w:numId="2">
     <w:abstractNumId w:val="3"/>
   </w:num>
-  <w:num w:numId="3" w16cid:durableId="1273711155">
+  <w:num w:numId="3">
     <w:abstractNumId w:val="1"/>
   </w:num>
-  <w:num w:numId="4" w16cid:durableId="914045645">
+  <w:num w:numId="4">
     <w:abstractNumId w:val="0"/>
   </w:num>
-  <w:num w:numId="5" w16cid:durableId="1329988011">
+  <w:num w:numId="5">
     <w:abstractNumId w:val="4"/>
   </w:num>
-  <w:num w:numId="6" w16cid:durableId="211232742">
+  <w:num w:numId="6">
     <w:abstractNumId w:val="6"/>
   </w:num>
-  <w:num w:numId="7" w16cid:durableId="1610353489">
+  <w:num w:numId="7">
     <w:abstractNumId w:val="5"/>
   </w:num>
 </w:numbering>
 </file>
 
 <file path=word/styles.xml><?xml version="1.0" encoding="utf-8"?>
-<w:styles xmlns:mc="http://schemas.openxmlformats.org/markup-compatibility/2006" xmlns:r="http://schemas.openxmlformats.org/officeDocument/2006/relationships" xmlns:w="http://schemas.openxmlformats.org/wordprocessingml/2006/main" xmlns:w14="http://schemas.microsoft.com/office/word/2010/wordml" xmlns:w15="http://schemas.microsoft.com/office/word/2012/wordml" xmlns:w16cex="http://schemas.microsoft.com/office/word/2018/wordml/cex" xmlns:w16cid="http://schemas.microsoft.com/office/word/2016/wordml/cid" xmlns:w16="http://schemas.microsoft.com/office/word/2018/wordml" xmlns:w16du="http://schemas.microsoft.com/office/word/2023/wordml/word16du" xmlns:w16sdtdh="http://schemas.microsoft.com/office/word/2020/wordml/sdtdatahash" xmlns:w16se="http://schemas.microsoft.com/office/word/2015/wordml/symex" mc:Ignorable="w14 w15 w16se w16cid w16 w16cex w16sdtdh w16du">
+<w:styles xmlns:mc="http://schemas.openxmlformats.org/markup-compatibility/2006" xmlns:r="http://schemas.openxmlformats.org/officeDocument/2006/relationships" xmlns:w="http://schemas.openxmlformats.org/wordprocessingml/2006/main" xmlns:w14="http://schemas.microsoft.com/office/word/2010/wordml" xmlns:w15="http://schemas.microsoft.com/office/word/2012/wordml" xmlns:w16se="http://schemas.microsoft.com/office/word/2015/wordml/symex" mc:Ignorable="w14 w15 w16se">
   <w:docDefaults>
     <w:rPrDefault>
       <w:rPr>
@@ -2358,7 +3843,7 @@
       </w:pPr>
     </w:pPrDefault>
   </w:docDefaults>
-  <w:latentStyles w:defLockedState="0" w:defUIPriority="99" w:defSemiHidden="0" w:defUnhideWhenUsed="0" w:defQFormat="0" w:count="376">
+  <w:latentStyles w:defLockedState="0" w:defUIPriority="99" w:defSemiHidden="0" w:defUnhideWhenUsed="0" w:defQFormat="0" w:count="371">
     <w:lsdException w:name="Normal" w:uiPriority="0" w:qFormat="1"/>
     <w:lsdException w:name="heading 1" w:uiPriority="9" w:qFormat="1"/>
     <w:lsdException w:name="heading 2" w:semiHidden="1" w:uiPriority="9" w:unhideWhenUsed="1" w:qFormat="1"/>
@@ -2730,11 +4215,6 @@
     <w:lsdException w:name="List Table 5 Dark Accent 6" w:uiPriority="50"/>
     <w:lsdException w:name="List Table 6 Colorful Accent 6" w:uiPriority="51"/>
     <w:lsdException w:name="List Table 7 Colorful Accent 6" w:uiPriority="52"/>
-    <w:lsdException w:name="Mention" w:semiHidden="1" w:unhideWhenUsed="1"/>
-    <w:lsdException w:name="Smart Hyperlink" w:semiHidden="1" w:unhideWhenUsed="1"/>
-    <w:lsdException w:name="Hashtag" w:semiHidden="1" w:unhideWhenUsed="1"/>
-    <w:lsdException w:name="Unresolved Mention" w:semiHidden="1" w:unhideWhenUsed="1"/>
-    <w:lsdException w:name="Smart Link" w:semiHidden="1" w:unhideWhenUsed="1"/>
   </w:latentStyles>
   <w:style w:type="paragraph" w:default="1" w:styleId="Normal">
     <w:name w:val="Normal"/>
@@ -2936,7 +4416,7 @@
       <w:u w:val="single"/>
     </w:rPr>
   </w:style>
-  <w:style w:type="character" w:styleId="Mencinsinresolver">
+  <w:style w:type="character" w:customStyle="1" w:styleId="UnresolvedMention">
     <w:name w:val="Unresolved Mention"/>
     <w:basedOn w:val="Fuentedeprrafopredeter"/>
     <w:uiPriority w:val="99"/>

</xml_diff>

<commit_message>
realizo que las notas puedan eliminarse con un swipe y cambio un par de comentarios desactualizados
</commit_message>
<xml_diff>
--- a/DOCUMENTOS/Memoria del proyecto.docx
+++ b/DOCUMENTOS/Memoria del proyecto.docx
@@ -2366,13 +2366,7 @@
         <w:rPr>
           <w:color w:val="6600FF"/>
         </w:rPr>
-        <w:t xml:space="preserve"> </w:t>
-      </w:r>
-      <w:r>
-        <w:rPr>
-          <w:color w:val="6600FF"/>
-        </w:rPr>
-        <w:t>(Yosef):</w:t>
+        <w:t xml:space="preserve"> (Yosef):</w:t>
       </w:r>
       <w:r>
         <w:rPr>
@@ -2877,31 +2871,7 @@
         <w:rPr>
           <w:color w:val="6600FF"/>
         </w:rPr>
-        <w:t>29</w:t>
-      </w:r>
-      <w:r>
-        <w:rPr>
-          <w:color w:val="6600FF"/>
-        </w:rPr>
-        <w:t>/10/2024</w:t>
-      </w:r>
-      <w:r>
-        <w:rPr>
-          <w:color w:val="6600FF"/>
-        </w:rPr>
-        <w:t xml:space="preserve"> (Yosef)</w:t>
-      </w:r>
-      <w:r>
-        <w:rPr>
-          <w:color w:val="6600FF"/>
-        </w:rPr>
-        <w:t>: Añado</w:t>
-      </w:r>
-      <w:r>
-        <w:rPr>
-          <w:color w:val="6600FF"/>
-        </w:rPr>
-        <w:t xml:space="preserve"> unas pocas funcionalidades como que se mantengan las nuevas clases en vertical también o que quito </w:t>
+        <w:t xml:space="preserve">29/10/2024 (Yosef): Añado unas pocas funcionalidades como que se mantengan las nuevas clases en vertical también o que quito </w:t>
       </w:r>
       <w:proofErr w:type="spellStart"/>
       <w:r>
@@ -2949,50 +2919,64 @@
         <w:rPr>
           <w:color w:val="6600FF"/>
         </w:rPr>
-        <w:t>int</w:t>
+        <w:t>integrante</w:t>
+      </w:r>
+      <w:r>
+        <w:rPr>
+          <w:color w:val="6600FF"/>
+        </w:rPr>
+        <w:t xml:space="preserve"> del grupo, así nos será mucho más fácil ir haciendo un seguimiento de las tareas. Le asigno también un color para los comentarios que quiera ir realizando. Hago </w:t>
+      </w:r>
+      <w:proofErr w:type="spellStart"/>
+      <w:r>
+        <w:rPr>
+          <w:color w:val="6600FF"/>
+        </w:rPr>
+        <w:t>merge</w:t>
+      </w:r>
+      <w:proofErr w:type="spellEnd"/>
+      <w:r>
+        <w:rPr>
+          <w:color w:val="6600FF"/>
+        </w:rPr>
+        <w:t xml:space="preserve"> de la rama principal y esta para actualizar la rama </w:t>
+      </w:r>
+      <w:proofErr w:type="spellStart"/>
+      <w:r>
+        <w:rPr>
+          <w:color w:val="6600FF"/>
+        </w:rPr>
+        <w:t>main</w:t>
+      </w:r>
+      <w:proofErr w:type="spellEnd"/>
+      <w:r>
+        <w:rPr>
+          <w:color w:val="6600FF"/>
+        </w:rPr>
+        <w:t xml:space="preserve"> a su estado más actualizado</w:t>
+      </w:r>
+      <w:r>
+        <w:rPr>
+          <w:color w:val="6600FF"/>
+        </w:rPr>
+        <w:t xml:space="preserve">. –Segunda anotación— He realizado la eliminación de las notas con un </w:t>
+      </w:r>
+      <w:proofErr w:type="spellStart"/>
+      <w:r>
+        <w:rPr>
+          <w:color w:val="6600FF"/>
+        </w:rPr>
+        <w:t>swipe</w:t>
+      </w:r>
+      <w:proofErr w:type="spellEnd"/>
+      <w:r>
+        <w:rPr>
+          <w:color w:val="6600FF"/>
+        </w:rPr>
+        <w:t>, al final ha sido más fácil de lo que pensaba, al final el método de borrado ya lo tenía. He creado todas las tareas realizadas, las pendientes y me falta asignarlas cuando entre el nuevo integrante a vosotros, según os una al proyecto. Tendréis roles para hacer y deshacer lo que queráis y añadir y quitar tareas cuando mejor lo veáis.</w:t>
       </w:r>
       <w:bookmarkStart w:id="0" w:name="_GoBack"/>
       <w:bookmarkEnd w:id="0"/>
-      <w:r>
-        <w:rPr>
-          <w:color w:val="6600FF"/>
-        </w:rPr>
-        <w:t>egrante</w:t>
-      </w:r>
-      <w:r>
-        <w:rPr>
-          <w:color w:val="6600FF"/>
-        </w:rPr>
-        <w:t xml:space="preserve"> del grupo, así nos será mucho más fácil ir haciendo un seguimiento de las tareas. Le asigno también un color para los comentarios que quiera ir realizando. Hago </w:t>
-      </w:r>
-      <w:proofErr w:type="spellStart"/>
-      <w:r>
-        <w:rPr>
-          <w:color w:val="6600FF"/>
-        </w:rPr>
-        <w:t>merge</w:t>
-      </w:r>
-      <w:proofErr w:type="spellEnd"/>
-      <w:r>
-        <w:rPr>
-          <w:color w:val="6600FF"/>
-        </w:rPr>
-        <w:t xml:space="preserve"> de la rama principal y esta para actualizar la rama </w:t>
-      </w:r>
-      <w:proofErr w:type="spellStart"/>
-      <w:r>
-        <w:rPr>
-          <w:color w:val="6600FF"/>
-        </w:rPr>
-        <w:t>main</w:t>
-      </w:r>
-      <w:proofErr w:type="spellEnd"/>
-      <w:r>
-        <w:rPr>
-          <w:color w:val="6600FF"/>
-        </w:rPr>
-        <w:t xml:space="preserve"> a su estado más actualizado</w:t>
-      </w:r>
     </w:p>
     <w:sectPr>
       <w:headerReference w:type="default" r:id="rId7"/>

</xml_diff>

<commit_message>
Muchos cambios visuales, añado app bar a todas las activities que están creadas. Modifico la clase settings para convertirla en los ajustes de usuario. Ya se muestra su foto, puede subirla al storage y se le asigna a su uid en firebaseAuth. También añado dependencias al gradle. Solo faltan comentarios de la nueva y mejorar un poco el aspecto visual de la nueva clase, pero subo para que todos podamos usar la base de datos en la nube de firebase que he creado y linkeado al proyecto.
</commit_message>
<xml_diff>
--- a/DOCUMENTOS/Memoria del proyecto.docx
+++ b/DOCUMENTOS/Memoria del proyecto.docx
@@ -2975,8 +2975,217 @@
         </w:rPr>
         <w:t>, al final ha sido más fácil de lo que pensaba, al final el método de borrado ya lo tenía. He creado todas las tareas realizadas, las pendientes y me falta asignarlas cuando entre el nuevo integrante a vosotros, según os una al proyecto. Tendréis roles para hacer y deshacer lo que queráis y añadir y quitar tareas cuando mejor lo veáis.</w:t>
       </w:r>
+    </w:p>
+    <w:p>
+      <w:pPr>
+        <w:ind w:left="708"/>
+        <w:rPr>
+          <w:color w:val="6600FF"/>
+        </w:rPr>
+      </w:pPr>
+      <w:r>
+        <w:rPr>
+          <w:color w:val="6600FF"/>
+        </w:rPr>
+        <w:t>30</w:t>
+      </w:r>
+      <w:r>
+        <w:rPr>
+          <w:color w:val="6600FF"/>
+        </w:rPr>
+        <w:t xml:space="preserve">/10/2024 (Yosef): </w:t>
+      </w:r>
+      <w:r>
+        <w:rPr>
+          <w:color w:val="6600FF"/>
+        </w:rPr>
+        <w:t xml:space="preserve">Añado a Antonio a la </w:t>
+      </w:r>
+      <w:proofErr w:type="spellStart"/>
+      <w:r>
+        <w:rPr>
+          <w:color w:val="6600FF"/>
+        </w:rPr>
+        <w:t>Firebase</w:t>
+      </w:r>
+      <w:proofErr w:type="spellEnd"/>
+      <w:r>
+        <w:rPr>
+          <w:color w:val="6600FF"/>
+        </w:rPr>
+        <w:t xml:space="preserve"> y al </w:t>
+      </w:r>
+      <w:proofErr w:type="spellStart"/>
+      <w:r>
+        <w:rPr>
+          <w:color w:val="6600FF"/>
+        </w:rPr>
+        <w:t>Github</w:t>
+      </w:r>
+      <w:proofErr w:type="spellEnd"/>
+      <w:r>
+        <w:rPr>
+          <w:color w:val="6600FF"/>
+        </w:rPr>
+        <w:t xml:space="preserve">. Realizo cambios importantes ya que he hecho unos cambios en </w:t>
+      </w:r>
+      <w:proofErr w:type="spellStart"/>
+      <w:r>
+        <w:rPr>
+          <w:color w:val="6600FF"/>
+        </w:rPr>
+        <w:t>gradle</w:t>
+      </w:r>
+      <w:proofErr w:type="spellEnd"/>
+      <w:r>
+        <w:rPr>
+          <w:color w:val="6600FF"/>
+        </w:rPr>
+        <w:t xml:space="preserve">, muchos cambios visuales para unificar el estilo de la app, hago pequeños cambios en algunas clases para mejorar su funcionalidad. Pongo también la app bar en todas las actividades secundarias, hago que se pueda ver la imagen del usuario y que se pueda subir una nueva, creando un </w:t>
+      </w:r>
+      <w:proofErr w:type="spellStart"/>
+      <w:r>
+        <w:rPr>
+          <w:color w:val="6600FF"/>
+        </w:rPr>
+        <w:t>cloud</w:t>
+      </w:r>
+      <w:proofErr w:type="spellEnd"/>
+      <w:r>
+        <w:rPr>
+          <w:color w:val="6600FF"/>
+        </w:rPr>
+        <w:t xml:space="preserve"> </w:t>
+      </w:r>
+      <w:proofErr w:type="spellStart"/>
+      <w:r>
+        <w:rPr>
+          <w:color w:val="6600FF"/>
+        </w:rPr>
+        <w:t>storage</w:t>
+      </w:r>
+      <w:proofErr w:type="spellEnd"/>
+      <w:r>
+        <w:rPr>
+          <w:color w:val="6600FF"/>
+        </w:rPr>
+        <w:t xml:space="preserve"> en </w:t>
+      </w:r>
+      <w:proofErr w:type="spellStart"/>
+      <w:r>
+        <w:rPr>
+          <w:color w:val="6600FF"/>
+        </w:rPr>
+        <w:t>Firebase</w:t>
+      </w:r>
+      <w:proofErr w:type="spellEnd"/>
+      <w:r>
+        <w:rPr>
+          <w:color w:val="6600FF"/>
+        </w:rPr>
+        <w:t xml:space="preserve"> y borro los ficheros que ya no voy a usar. Por todos estos motivos, hago </w:t>
+      </w:r>
+      <w:proofErr w:type="spellStart"/>
+      <w:r>
+        <w:rPr>
+          <w:color w:val="6600FF"/>
+        </w:rPr>
+        <w:t>push</w:t>
+      </w:r>
+      <w:proofErr w:type="spellEnd"/>
+      <w:r>
+        <w:rPr>
+          <w:color w:val="6600FF"/>
+        </w:rPr>
+        <w:t xml:space="preserve"> al </w:t>
+      </w:r>
+      <w:proofErr w:type="spellStart"/>
+      <w:r>
+        <w:rPr>
+          <w:color w:val="6600FF"/>
+        </w:rPr>
+        <w:t>main</w:t>
+      </w:r>
+      <w:proofErr w:type="spellEnd"/>
+      <w:r>
+        <w:rPr>
+          <w:color w:val="6600FF"/>
+        </w:rPr>
+        <w:t xml:space="preserve">, aún a falta de comentarios en la clase de </w:t>
+      </w:r>
+      <w:proofErr w:type="spellStart"/>
+      <w:r>
+        <w:rPr>
+          <w:color w:val="6600FF"/>
+        </w:rPr>
+        <w:t>UserSettings</w:t>
+      </w:r>
+      <w:proofErr w:type="spellEnd"/>
+      <w:r>
+        <w:rPr>
+          <w:color w:val="6600FF"/>
+        </w:rPr>
+        <w:t xml:space="preserve">, que es en la que se muestran los datos del usuario y le permite cambiar la imagen y algunas mejoras visuales que tiene esa clase todavía pendiente. Mirad que os parece el nuevo aspecto visual y funcionalidades y lo comentamos. La base de datos en la </w:t>
+      </w:r>
+      <w:r>
+        <w:rPr>
+          <w:color w:val="6600FF"/>
+        </w:rPr>
+        <w:lastRenderedPageBreak/>
+        <w:t xml:space="preserve">nube yo la veo importante para poder subir imágenes de los eventos, por ello </w:t>
+      </w:r>
+      <w:proofErr w:type="spellStart"/>
+      <w:r>
+        <w:rPr>
+          <w:color w:val="6600FF"/>
+        </w:rPr>
+        <w:t>tmb</w:t>
+      </w:r>
+      <w:proofErr w:type="spellEnd"/>
+      <w:r>
+        <w:rPr>
+          <w:color w:val="6600FF"/>
+        </w:rPr>
+        <w:t xml:space="preserve"> os subo al </w:t>
+      </w:r>
+      <w:proofErr w:type="spellStart"/>
+      <w:r>
+        <w:rPr>
+          <w:color w:val="6600FF"/>
+        </w:rPr>
+        <w:t>main</w:t>
+      </w:r>
+      <w:proofErr w:type="spellEnd"/>
+      <w:r>
+        <w:rPr>
+          <w:color w:val="6600FF"/>
+        </w:rPr>
+        <w:t xml:space="preserve"> los cambios </w:t>
+      </w:r>
+      <w:proofErr w:type="spellStart"/>
+      <w:r>
+        <w:rPr>
+          <w:color w:val="6600FF"/>
+        </w:rPr>
+        <w:t>pq</w:t>
+      </w:r>
+      <w:proofErr w:type="spellEnd"/>
+      <w:r>
+        <w:rPr>
+          <w:color w:val="6600FF"/>
+        </w:rPr>
+        <w:t xml:space="preserve"> así podemos disponer todos de ello.</w:t>
+      </w:r>
       <w:bookmarkStart w:id="0" w:name="_GoBack"/>
       <w:bookmarkEnd w:id="0"/>
+    </w:p>
+    <w:p>
+      <w:pPr>
+        <w:ind w:left="708"/>
+        <w:rPr>
+          <w:color w:val="6600FF"/>
+        </w:rPr>
+      </w:pPr>
     </w:p>
     <w:sectPr>
       <w:headerReference w:type="default" r:id="rId7"/>
@@ -3048,6 +3257,9 @@
     </w:pPr>
     <w:r>
       <w:t xml:space="preserve">Grupo 3: </w:t>
+    </w:r>
+    <w:r>
+      <w:t xml:space="preserve">Antonio Águila, </w:t>
     </w:r>
     <w:proofErr w:type="spellStart"/>
     <w:r>

</xml_diff>

<commit_message>
Varios cambios visuales. Notas finalizadas. Ahora la foto de los usuarios se refleja en todas las listas que muestran los usuarios además le doy un aspecto redondeado a todas las fotos. También añado la appbar a todas las activities creadas hasta la fecha con la funcionalidad completa y con el nombre del usuario.
</commit_message>
<xml_diff>
--- a/DOCUMENTOS/Memoria del proyecto.docx
+++ b/DOCUMENTOS/Memoria del proyecto.docx
@@ -2987,19 +2987,7 @@
         <w:rPr>
           <w:color w:val="6600FF"/>
         </w:rPr>
-        <w:t>30</w:t>
-      </w:r>
-      <w:r>
-        <w:rPr>
-          <w:color w:val="6600FF"/>
-        </w:rPr>
-        <w:t xml:space="preserve">/10/2024 (Yosef): </w:t>
-      </w:r>
-      <w:r>
-        <w:rPr>
-          <w:color w:val="6600FF"/>
-        </w:rPr>
-        <w:t xml:space="preserve">Añado a Antonio a la </w:t>
+        <w:t xml:space="preserve">30/10/2024 (Yosef): Añado a Antonio a la </w:t>
       </w:r>
       <w:proofErr w:type="spellStart"/>
       <w:r>
@@ -3176,8 +3164,168 @@
         </w:rPr>
         <w:t xml:space="preserve"> así podemos disponer todos de ello.</w:t>
       </w:r>
+    </w:p>
+    <w:p>
+      <w:pPr>
+        <w:ind w:left="708"/>
+        <w:rPr>
+          <w:color w:val="6600FF"/>
+        </w:rPr>
+      </w:pPr>
+      <w:r>
+        <w:rPr>
+          <w:color w:val="6600FF"/>
+        </w:rPr>
+        <w:t>31/</w:t>
+      </w:r>
+      <w:r>
+        <w:rPr>
+          <w:color w:val="6600FF"/>
+        </w:rPr>
+        <w:t xml:space="preserve">10/2024 (Yosef): </w:t>
+      </w:r>
+      <w:r>
+        <w:rPr>
+          <w:color w:val="6600FF"/>
+        </w:rPr>
+        <w:t xml:space="preserve">Añado la app bar a todas las actividades y le hago cambios para que pueda mostrar el nombre. Hago también cambios visuales a las notas y yo creo que ya están terminadas, no creo que necesite más cambios, tiene un aspecto visual muy correcto y se crean y destruyen muy rápido como nos pidió el profesor. Echadle un ojo y decidme que os parece. He añadido también que cuando se cambie la foto, se registre como una </w:t>
+      </w:r>
+      <w:proofErr w:type="spellStart"/>
+      <w:r>
+        <w:rPr>
+          <w:color w:val="6600FF"/>
+        </w:rPr>
+        <w:t>url</w:t>
+      </w:r>
+      <w:proofErr w:type="spellEnd"/>
+      <w:r>
+        <w:rPr>
+          <w:color w:val="6600FF"/>
+        </w:rPr>
+        <w:t xml:space="preserve"> en la base de datos para que se puedan recuperar y mostrar en las actividades y </w:t>
+      </w:r>
+      <w:proofErr w:type="spellStart"/>
+      <w:r>
+        <w:rPr>
+          <w:color w:val="6600FF"/>
+        </w:rPr>
+        <w:t>fragments</w:t>
+      </w:r>
+      <w:proofErr w:type="spellEnd"/>
+      <w:r>
+        <w:rPr>
+          <w:color w:val="6600FF"/>
+        </w:rPr>
+        <w:t xml:space="preserve"> que lo necesitan. De esta manera, todos los usuarios pueden tener imagen de perfil y puede mostrarse en la app. También he unificado diseños para que todo esté más bonito como nos pidió el profesor.</w:t>
+      </w:r>
+      <w:r>
+        <w:rPr>
+          <w:color w:val="6600FF"/>
+        </w:rPr>
+        <w:t xml:space="preserve"> He cambiado el aspecto visual de los </w:t>
+      </w:r>
+      <w:proofErr w:type="spellStart"/>
+      <w:r>
+        <w:rPr>
+          <w:color w:val="6600FF"/>
+        </w:rPr>
+        <w:t>usersettings</w:t>
+      </w:r>
+      <w:proofErr w:type="spellEnd"/>
+      <w:r>
+        <w:rPr>
+          <w:color w:val="6600FF"/>
+        </w:rPr>
+        <w:t xml:space="preserve"> para que se integre con el diseño de la app. También he retocado el tamaño de las imágenes para que la app no tenga que cargar tanto, ahora que todos los usuarios tienen imágenes. He actualizado el </w:t>
+      </w:r>
+      <w:proofErr w:type="spellStart"/>
+      <w:r>
+        <w:rPr>
+          <w:color w:val="6600FF"/>
+        </w:rPr>
+        <w:t>roadmap</w:t>
+      </w:r>
+      <w:proofErr w:type="spellEnd"/>
+      <w:r>
+        <w:rPr>
+          <w:color w:val="6600FF"/>
+        </w:rPr>
+        <w:t xml:space="preserve"> también. De la tarea del usuario en la </w:t>
+      </w:r>
+      <w:proofErr w:type="spellStart"/>
+      <w:r>
+        <w:rPr>
+          <w:color w:val="6600FF"/>
+        </w:rPr>
+        <w:t>appbar</w:t>
+      </w:r>
+      <w:proofErr w:type="spellEnd"/>
+      <w:r>
+        <w:rPr>
+          <w:color w:val="6600FF"/>
+        </w:rPr>
+        <w:t xml:space="preserve"> solo me falta que pueda hacer </w:t>
+      </w:r>
+      <w:proofErr w:type="spellStart"/>
+      <w:r>
+        <w:rPr>
+          <w:color w:val="6600FF"/>
+        </w:rPr>
+        <w:t>logout</w:t>
+      </w:r>
+      <w:proofErr w:type="spellEnd"/>
+      <w:r>
+        <w:rPr>
+          <w:color w:val="6600FF"/>
+        </w:rPr>
+        <w:t xml:space="preserve"> y de la tarea de los datos de cada amigo me queda hacer algo que sea resultón para mostrar los amigos y que se puedan eliminar. </w:t>
+      </w:r>
+      <w:r>
+        <w:rPr>
+          <w:color w:val="6600FF"/>
+          <w:u w:val="single"/>
+        </w:rPr>
+        <w:t>D</w:t>
+      </w:r>
+      <w:r>
+        <w:rPr>
+          <w:color w:val="6600FF"/>
+          <w:u w:val="single"/>
+        </w:rPr>
+        <w:t xml:space="preserve">adle prioridad a terminar lo de los eventos ya que sería bueno que en la </w:t>
+      </w:r>
+      <w:proofErr w:type="spellStart"/>
+      <w:r>
+        <w:rPr>
+          <w:color w:val="6600FF"/>
+          <w:u w:val="single"/>
+        </w:rPr>
+        <w:t>activity</w:t>
+      </w:r>
+      <w:proofErr w:type="spellEnd"/>
+      <w:r>
+        <w:rPr>
+          <w:color w:val="6600FF"/>
+          <w:u w:val="single"/>
+        </w:rPr>
+        <w:t xml:space="preserve"> de los amigos se pueda ver en cuales coincide contigo</w:t>
+      </w:r>
+      <w:r>
+        <w:rPr>
+          <w:color w:val="6600FF"/>
+        </w:rPr>
+        <w:t>.</w:t>
+      </w:r>
       <w:bookmarkStart w:id="0" w:name="_GoBack"/>
       <w:bookmarkEnd w:id="0"/>
+    </w:p>
+    <w:p>
+      <w:pPr>
+        <w:ind w:left="708"/>
+        <w:rPr>
+          <w:color w:val="6600FF"/>
+        </w:rPr>
+      </w:pPr>
     </w:p>
     <w:p>
       <w:pPr>

</xml_diff>

<commit_message>
Realizo propuesta de que al dar atrás en el registro de devuelva al login
</commit_message>
<xml_diff>
--- a/DOCUMENTOS/Memoria del proyecto.docx
+++ b/DOCUMENTOS/Memoria del proyecto.docx
@@ -1,6 +1,6 @@
 
 <file path=word/document.xml><?xml version="1.0" encoding="utf-8"?>
-<w:document xmlns:wpc="http://schemas.microsoft.com/office/word/2010/wordprocessingCanvas" xmlns:cx="http://schemas.microsoft.com/office/drawing/2014/chartex" xmlns:cx1="http://schemas.microsoft.com/office/drawing/2015/9/8/chartex" xmlns:mc="http://schemas.openxmlformats.org/markup-compatibility/2006" xmlns:o="urn:schemas-microsoft-com:office:office" xmlns:r="http://schemas.openxmlformats.org/officeDocument/2006/relationships" xmlns:m="http://schemas.openxmlformats.org/officeDocument/2006/math" xmlns:v="urn:schemas-microsoft-com:vml" xmlns:wp14="http://schemas.microsoft.com/office/word/2010/wordprocessingDrawing" xmlns:wp="http://schemas.openxmlformats.org/drawingml/2006/wordprocessingDrawing" xmlns:w10="urn:schemas-microsoft-com:office:word" xmlns:w="http://schemas.openxmlformats.org/wordprocessingml/2006/main" xmlns:w14="http://schemas.microsoft.com/office/word/2010/wordml" xmlns:w15="http://schemas.microsoft.com/office/word/2012/wordml" xmlns:w16se="http://schemas.microsoft.com/office/word/2015/wordml/symex" xmlns:wpg="http://schemas.microsoft.com/office/word/2010/wordprocessingGroup" xmlns:wpi="http://schemas.microsoft.com/office/word/2010/wordprocessingInk" xmlns:wne="http://schemas.microsoft.com/office/word/2006/wordml" xmlns:wps="http://schemas.microsoft.com/office/word/2010/wordprocessingShape" mc:Ignorable="w14 w15 w16se wp14">
+<w:document xmlns:wpc="http://schemas.microsoft.com/office/word/2010/wordprocessingCanvas" xmlns:cx="http://schemas.microsoft.com/office/drawing/2014/chartex" xmlns:cx1="http://schemas.microsoft.com/office/drawing/2015/9/8/chartex" xmlns:cx2="http://schemas.microsoft.com/office/drawing/2015/10/21/chartex" xmlns:cx3="http://schemas.microsoft.com/office/drawing/2016/5/9/chartex" xmlns:cx4="http://schemas.microsoft.com/office/drawing/2016/5/10/chartex" xmlns:cx5="http://schemas.microsoft.com/office/drawing/2016/5/11/chartex" xmlns:cx6="http://schemas.microsoft.com/office/drawing/2016/5/12/chartex" xmlns:cx7="http://schemas.microsoft.com/office/drawing/2016/5/13/chartex" xmlns:cx8="http://schemas.microsoft.com/office/drawing/2016/5/14/chartex" xmlns:mc="http://schemas.openxmlformats.org/markup-compatibility/2006" xmlns:aink="http://schemas.microsoft.com/office/drawing/2016/ink" xmlns:am3d="http://schemas.microsoft.com/office/drawing/2017/model3d" xmlns:o="urn:schemas-microsoft-com:office:office" xmlns:oel="http://schemas.microsoft.com/office/2019/extlst" xmlns:r="http://schemas.openxmlformats.org/officeDocument/2006/relationships" xmlns:m="http://schemas.openxmlformats.org/officeDocument/2006/math" xmlns:v="urn:schemas-microsoft-com:vml" xmlns:wp14="http://schemas.microsoft.com/office/word/2010/wordprocessingDrawing" xmlns:wp="http://schemas.openxmlformats.org/drawingml/2006/wordprocessingDrawing" xmlns:w10="urn:schemas-microsoft-com:office:word" xmlns:w="http://schemas.openxmlformats.org/wordprocessingml/2006/main" xmlns:w14="http://schemas.microsoft.com/office/word/2010/wordml" xmlns:w15="http://schemas.microsoft.com/office/word/2012/wordml" xmlns:w16cex="http://schemas.microsoft.com/office/word/2018/wordml/cex" xmlns:w16cid="http://schemas.microsoft.com/office/word/2016/wordml/cid" xmlns:w16="http://schemas.microsoft.com/office/word/2018/wordml" xmlns:w16du="http://schemas.microsoft.com/office/word/2023/wordml/word16du" xmlns:w16sdtdh="http://schemas.microsoft.com/office/word/2020/wordml/sdtdatahash" xmlns:w16se="http://schemas.microsoft.com/office/word/2015/wordml/symex" xmlns:wpg="http://schemas.microsoft.com/office/word/2010/wordprocessingGroup" xmlns:wpi="http://schemas.microsoft.com/office/word/2010/wordprocessingInk" xmlns:wne="http://schemas.microsoft.com/office/word/2006/wordml" xmlns:wps="http://schemas.microsoft.com/office/word/2010/wordprocessingShape" mc:Ignorable="w14 w15 w16se w16cid w16 w16cex w16sdtdh w16du wp14">
   <w:body>
     <w:p>
       <w:pPr>
@@ -729,13 +729,8 @@
         </w:numPr>
       </w:pPr>
       <w:r>
-        <w:t xml:space="preserve">La aplicación guardará los datos en una base de datos </w:t>
-      </w:r>
-      <w:proofErr w:type="spellStart"/>
-      <w:r>
-        <w:t>SQLite</w:t>
-      </w:r>
-      <w:proofErr w:type="spellEnd"/>
+        <w:t>La aplicación guardará los datos en una base de datos SQLite</w:t>
+      </w:r>
       <w:r>
         <w:t>.</w:t>
       </w:r>
@@ -825,13 +820,8 @@
           <w:numId w:val="3"/>
         </w:numPr>
       </w:pPr>
-      <w:proofErr w:type="spellStart"/>
-      <w:r>
-        <w:t>SQLite</w:t>
-      </w:r>
-      <w:proofErr w:type="spellEnd"/>
-      <w:r>
-        <w:t xml:space="preserve"> ya viene por defecto para las aplicaciones Android y las bibliot</w:t>
+      <w:r>
+        <w:t>SQLite ya viene por defecto para las aplicaciones Android y las bibliot</w:t>
       </w:r>
       <w:r>
         <w:t>ecas vienen instaladas en el IDE</w:t>
@@ -849,15 +839,7 @@
         </w:numPr>
       </w:pPr>
       <w:r>
-        <w:t xml:space="preserve">Instalamos </w:t>
-      </w:r>
-      <w:proofErr w:type="spellStart"/>
-      <w:r>
-        <w:t>Git</w:t>
-      </w:r>
-      <w:proofErr w:type="spellEnd"/>
-      <w:r>
-        <w:t xml:space="preserve"> en nuestros ordenadores.</w:t>
+        <w:t>Instalamos Git en nuestros ordenadores.</w:t>
       </w:r>
     </w:p>
     <w:p>
@@ -1499,21 +1481,7 @@
         <w:rPr>
           <w:color w:val="6600FF"/>
         </w:rPr>
-        <w:t xml:space="preserve"> que se llena con datos. El </w:t>
-      </w:r>
-      <w:proofErr w:type="spellStart"/>
-      <w:r>
-        <w:rPr>
-          <w:color w:val="6600FF"/>
-        </w:rPr>
-        <w:t>array</w:t>
-      </w:r>
-      <w:proofErr w:type="spellEnd"/>
-      <w:r>
-        <w:rPr>
-          <w:color w:val="6600FF"/>
-        </w:rPr>
-        <w:t xml:space="preserve"> que llena el </w:t>
+        <w:t xml:space="preserve"> que se llena con datos. El array que llena el </w:t>
       </w:r>
       <w:proofErr w:type="spellStart"/>
       <w:r>
@@ -1758,21 +1726,7 @@
         <w:rPr>
           <w:color w:val="6600FF"/>
         </w:rPr>
-        <w:t xml:space="preserve"> para las notas. Creo también una lista actualizable para ir cargando las notas y un botón flotante para ir añadiéndolas y le doy a </w:t>
-      </w:r>
-      <w:proofErr w:type="gramStart"/>
-      <w:r>
-        <w:rPr>
-          <w:color w:val="6600FF"/>
-        </w:rPr>
-        <w:t>todo funcionalidad</w:t>
-      </w:r>
-      <w:proofErr w:type="gramEnd"/>
-      <w:r>
-        <w:rPr>
-          <w:color w:val="6600FF"/>
-        </w:rPr>
-        <w:t xml:space="preserve">, además de tener listos los comentarios de esta nueva parte y añadir </w:t>
+        <w:t xml:space="preserve"> para las notas. Creo también una lista actualizable para ir cargando las notas y un botón flotante para ir añadiéndolas y le doy a todo funcionalidad, además de tener listos los comentarios de esta nueva parte y añadir </w:t>
       </w:r>
       <w:proofErr w:type="spellStart"/>
       <w:r>
@@ -2387,7 +2341,6 @@
         <w:t xml:space="preserve"> en </w:t>
       </w:r>
       <w:proofErr w:type="spellStart"/>
-      <w:proofErr w:type="gramStart"/>
       <w:r>
         <w:rPr>
           <w:color w:val="6600FF"/>
@@ -2395,7 +2348,6 @@
         <w:t>Friendssearcher</w:t>
       </w:r>
       <w:proofErr w:type="spellEnd"/>
-      <w:proofErr w:type="gramEnd"/>
       <w:r>
         <w:rPr>
           <w:color w:val="6600FF"/>
@@ -2815,21 +2767,7 @@
         <w:rPr>
           <w:color w:val="6600FF"/>
         </w:rPr>
-        <w:t xml:space="preserve">No hay una preferencia como tal en este orden, pero son las cosas que me faltarían de momento por implementar. Creo que deberíamos centrar esfuerzos en los eventos para ya poder ir concretando </w:t>
-      </w:r>
-      <w:proofErr w:type="gramStart"/>
-      <w:r>
-        <w:rPr>
-          <w:color w:val="6600FF"/>
-        </w:rPr>
-        <w:t>al app</w:t>
-      </w:r>
-      <w:proofErr w:type="gramEnd"/>
-      <w:r>
-        <w:rPr>
-          <w:color w:val="6600FF"/>
-        </w:rPr>
-        <w:t>.</w:t>
+        <w:t>No hay una preferencia como tal en este orden, pero son las cosas que me faltarían de momento por implementar. Creo que deberíamos centrar esfuerzos en los eventos para ya poder ir concretando al app.</w:t>
       </w:r>
     </w:p>
     <w:p>
@@ -3176,19 +3114,7 @@
         <w:rPr>
           <w:color w:val="6600FF"/>
         </w:rPr>
-        <w:t>31/</w:t>
-      </w:r>
-      <w:r>
-        <w:rPr>
-          <w:color w:val="6600FF"/>
-        </w:rPr>
-        <w:t xml:space="preserve">10/2024 (Yosef): </w:t>
-      </w:r>
-      <w:r>
-        <w:rPr>
-          <w:color w:val="6600FF"/>
-        </w:rPr>
-        <w:t xml:space="preserve">Añado la app bar a todas las actividades y le hago cambios para que pueda mostrar el nombre. Hago también cambios visuales a las notas y yo creo que ya están terminadas, no creo que necesite más cambios, tiene un aspecto visual muy correcto y se crean y destruyen muy rápido como nos pidió el profesor. Echadle un ojo y decidme que os parece. He añadido también que cuando se cambie la foto, se registre como una </w:t>
+        <w:t xml:space="preserve">31/10/2024 (Yosef): Añado la app bar a todas las actividades y le hago cambios para que pueda mostrar el nombre. Hago también cambios visuales a las notas y yo creo que ya están terminadas, no creo que necesite más cambios, tiene un aspecto visual muy correcto y se crean y destruyen muy rápido como nos pidió el profesor. Echadle un ojo y decidme que os parece. He añadido también que cuando se cambie la foto, se registre como una </w:t>
       </w:r>
       <w:proofErr w:type="spellStart"/>
       <w:r>
@@ -3316,8 +3242,6 @@
         </w:rPr>
         <w:t>.</w:t>
       </w:r>
-      <w:bookmarkStart w:id="0" w:name="_GoBack"/>
-      <w:bookmarkEnd w:id="0"/>
     </w:p>
     <w:p>
       <w:pPr>
@@ -3326,6 +3250,60 @@
           <w:color w:val="6600FF"/>
         </w:rPr>
       </w:pPr>
+    </w:p>
+    <w:p>
+      <w:pPr>
+        <w:ind w:left="708"/>
+        <w:rPr>
+          <w:color w:val="6600FF"/>
+        </w:rPr>
+      </w:pPr>
+      <w:r>
+        <w:rPr>
+          <w:color w:val="6600FF"/>
+        </w:rPr>
+        <w:t>03/11</w:t>
+      </w:r>
+      <w:r>
+        <w:rPr>
+          <w:color w:val="6600FF"/>
+        </w:rPr>
+        <w:t xml:space="preserve">/2024 (Yosef): </w:t>
+      </w:r>
+      <w:r>
+        <w:rPr>
+          <w:color w:val="6600FF"/>
+        </w:rPr>
+        <w:t xml:space="preserve">Realizo la función propuesta por Antonio de que al dar atrás en el </w:t>
+      </w:r>
+      <w:proofErr w:type="spellStart"/>
+      <w:r>
+        <w:rPr>
+          <w:color w:val="6600FF"/>
+        </w:rPr>
+        <w:t>sign</w:t>
+      </w:r>
+      <w:proofErr w:type="spellEnd"/>
+      <w:r>
+        <w:rPr>
+          <w:color w:val="6600FF"/>
+        </w:rPr>
+        <w:t xml:space="preserve"> up te devuelva al </w:t>
+      </w:r>
+      <w:proofErr w:type="spellStart"/>
+      <w:r>
+        <w:rPr>
+          <w:color w:val="6600FF"/>
+        </w:rPr>
+        <w:t>login</w:t>
+      </w:r>
+      <w:proofErr w:type="spellEnd"/>
+      <w:r>
+        <w:rPr>
+          <w:color w:val="6600FF"/>
+        </w:rPr>
+        <w:t xml:space="preserve">. </w:t>
+      </w:r>
     </w:p>
     <w:p>
       <w:pPr>
@@ -3347,7 +3325,7 @@
 </file>
 
 <file path=word/endnotes.xml><?xml version="1.0" encoding="utf-8"?>
-<w:endnotes xmlns:wpc="http://schemas.microsoft.com/office/word/2010/wordprocessingCanvas" xmlns:cx="http://schemas.microsoft.com/office/drawing/2014/chartex" xmlns:cx1="http://schemas.microsoft.com/office/drawing/2015/9/8/chartex" xmlns:mc="http://schemas.openxmlformats.org/markup-compatibility/2006" xmlns:o="urn:schemas-microsoft-com:office:office" xmlns:r="http://schemas.openxmlformats.org/officeDocument/2006/relationships" xmlns:m="http://schemas.openxmlformats.org/officeDocument/2006/math" xmlns:v="urn:schemas-microsoft-com:vml" xmlns:wp14="http://schemas.microsoft.com/office/word/2010/wordprocessingDrawing" xmlns:wp="http://schemas.openxmlformats.org/drawingml/2006/wordprocessingDrawing" xmlns:w10="urn:schemas-microsoft-com:office:word" xmlns:w="http://schemas.openxmlformats.org/wordprocessingml/2006/main" xmlns:w14="http://schemas.microsoft.com/office/word/2010/wordml" xmlns:w15="http://schemas.microsoft.com/office/word/2012/wordml" xmlns:w16se="http://schemas.microsoft.com/office/word/2015/wordml/symex" xmlns:wpg="http://schemas.microsoft.com/office/word/2010/wordprocessingGroup" xmlns:wpi="http://schemas.microsoft.com/office/word/2010/wordprocessingInk" xmlns:wne="http://schemas.microsoft.com/office/word/2006/wordml" xmlns:wps="http://schemas.microsoft.com/office/word/2010/wordprocessingShape" mc:Ignorable="w14 w15 w16se wp14">
+<w:endnotes xmlns:wpc="http://schemas.microsoft.com/office/word/2010/wordprocessingCanvas" xmlns:cx="http://schemas.microsoft.com/office/drawing/2014/chartex" xmlns:cx1="http://schemas.microsoft.com/office/drawing/2015/9/8/chartex" xmlns:cx2="http://schemas.microsoft.com/office/drawing/2015/10/21/chartex" xmlns:cx3="http://schemas.microsoft.com/office/drawing/2016/5/9/chartex" xmlns:cx4="http://schemas.microsoft.com/office/drawing/2016/5/10/chartex" xmlns:cx5="http://schemas.microsoft.com/office/drawing/2016/5/11/chartex" xmlns:cx6="http://schemas.microsoft.com/office/drawing/2016/5/12/chartex" xmlns:cx7="http://schemas.microsoft.com/office/drawing/2016/5/13/chartex" xmlns:cx8="http://schemas.microsoft.com/office/drawing/2016/5/14/chartex" xmlns:mc="http://schemas.openxmlformats.org/markup-compatibility/2006" xmlns:aink="http://schemas.microsoft.com/office/drawing/2016/ink" xmlns:am3d="http://schemas.microsoft.com/office/drawing/2017/model3d" xmlns:o="urn:schemas-microsoft-com:office:office" xmlns:oel="http://schemas.microsoft.com/office/2019/extlst" xmlns:r="http://schemas.openxmlformats.org/officeDocument/2006/relationships" xmlns:m="http://schemas.openxmlformats.org/officeDocument/2006/math" xmlns:v="urn:schemas-microsoft-com:vml" xmlns:wp14="http://schemas.microsoft.com/office/word/2010/wordprocessingDrawing" xmlns:wp="http://schemas.openxmlformats.org/drawingml/2006/wordprocessingDrawing" xmlns:w10="urn:schemas-microsoft-com:office:word" xmlns:w="http://schemas.openxmlformats.org/wordprocessingml/2006/main" xmlns:w14="http://schemas.microsoft.com/office/word/2010/wordml" xmlns:w15="http://schemas.microsoft.com/office/word/2012/wordml" xmlns:w16cex="http://schemas.microsoft.com/office/word/2018/wordml/cex" xmlns:w16cid="http://schemas.microsoft.com/office/word/2016/wordml/cid" xmlns:w16="http://schemas.microsoft.com/office/word/2018/wordml" xmlns:w16du="http://schemas.microsoft.com/office/word/2023/wordml/word16du" xmlns:w16sdtdh="http://schemas.microsoft.com/office/word/2020/wordml/sdtdatahash" xmlns:w16se="http://schemas.microsoft.com/office/word/2015/wordml/symex" xmlns:wpg="http://schemas.microsoft.com/office/word/2010/wordprocessingGroup" xmlns:wpi="http://schemas.microsoft.com/office/word/2010/wordprocessingInk" xmlns:wne="http://schemas.microsoft.com/office/word/2006/wordml" xmlns:wps="http://schemas.microsoft.com/office/word/2010/wordprocessingShape" mc:Ignorable="w14 w15 w16se w16cid w16 w16cex w16sdtdh w16du wp14">
   <w:endnote w:type="separator" w:id="-1">
     <w:p>
       <w:pPr>
@@ -3372,7 +3350,7 @@
 </file>
 
 <file path=word/footnotes.xml><?xml version="1.0" encoding="utf-8"?>
-<w:footnotes xmlns:wpc="http://schemas.microsoft.com/office/word/2010/wordprocessingCanvas" xmlns:cx="http://schemas.microsoft.com/office/drawing/2014/chartex" xmlns:cx1="http://schemas.microsoft.com/office/drawing/2015/9/8/chartex" xmlns:mc="http://schemas.openxmlformats.org/markup-compatibility/2006" xmlns:o="urn:schemas-microsoft-com:office:office" xmlns:r="http://schemas.openxmlformats.org/officeDocument/2006/relationships" xmlns:m="http://schemas.openxmlformats.org/officeDocument/2006/math" xmlns:v="urn:schemas-microsoft-com:vml" xmlns:wp14="http://schemas.microsoft.com/office/word/2010/wordprocessingDrawing" xmlns:wp="http://schemas.openxmlformats.org/drawingml/2006/wordprocessingDrawing" xmlns:w10="urn:schemas-microsoft-com:office:word" xmlns:w="http://schemas.openxmlformats.org/wordprocessingml/2006/main" xmlns:w14="http://schemas.microsoft.com/office/word/2010/wordml" xmlns:w15="http://schemas.microsoft.com/office/word/2012/wordml" xmlns:w16se="http://schemas.microsoft.com/office/word/2015/wordml/symex" xmlns:wpg="http://schemas.microsoft.com/office/word/2010/wordprocessingGroup" xmlns:wpi="http://schemas.microsoft.com/office/word/2010/wordprocessingInk" xmlns:wne="http://schemas.microsoft.com/office/word/2006/wordml" xmlns:wps="http://schemas.microsoft.com/office/word/2010/wordprocessingShape" mc:Ignorable="w14 w15 w16se wp14">
+<w:footnotes xmlns:wpc="http://schemas.microsoft.com/office/word/2010/wordprocessingCanvas" xmlns:cx="http://schemas.microsoft.com/office/drawing/2014/chartex" xmlns:cx1="http://schemas.microsoft.com/office/drawing/2015/9/8/chartex" xmlns:cx2="http://schemas.microsoft.com/office/drawing/2015/10/21/chartex" xmlns:cx3="http://schemas.microsoft.com/office/drawing/2016/5/9/chartex" xmlns:cx4="http://schemas.microsoft.com/office/drawing/2016/5/10/chartex" xmlns:cx5="http://schemas.microsoft.com/office/drawing/2016/5/11/chartex" xmlns:cx6="http://schemas.microsoft.com/office/drawing/2016/5/12/chartex" xmlns:cx7="http://schemas.microsoft.com/office/drawing/2016/5/13/chartex" xmlns:cx8="http://schemas.microsoft.com/office/drawing/2016/5/14/chartex" xmlns:mc="http://schemas.openxmlformats.org/markup-compatibility/2006" xmlns:aink="http://schemas.microsoft.com/office/drawing/2016/ink" xmlns:am3d="http://schemas.microsoft.com/office/drawing/2017/model3d" xmlns:o="urn:schemas-microsoft-com:office:office" xmlns:oel="http://schemas.microsoft.com/office/2019/extlst" xmlns:r="http://schemas.openxmlformats.org/officeDocument/2006/relationships" xmlns:m="http://schemas.openxmlformats.org/officeDocument/2006/math" xmlns:v="urn:schemas-microsoft-com:vml" xmlns:wp14="http://schemas.microsoft.com/office/word/2010/wordprocessingDrawing" xmlns:wp="http://schemas.openxmlformats.org/drawingml/2006/wordprocessingDrawing" xmlns:w10="urn:schemas-microsoft-com:office:word" xmlns:w="http://schemas.openxmlformats.org/wordprocessingml/2006/main" xmlns:w14="http://schemas.microsoft.com/office/word/2010/wordml" xmlns:w15="http://schemas.microsoft.com/office/word/2012/wordml" xmlns:w16cex="http://schemas.microsoft.com/office/word/2018/wordml/cex" xmlns:w16cid="http://schemas.microsoft.com/office/word/2016/wordml/cid" xmlns:w16="http://schemas.microsoft.com/office/word/2018/wordml" xmlns:w16du="http://schemas.microsoft.com/office/word/2023/wordml/word16du" xmlns:w16sdtdh="http://schemas.microsoft.com/office/word/2020/wordml/sdtdatahash" xmlns:w16se="http://schemas.microsoft.com/office/word/2015/wordml/symex" xmlns:wpg="http://schemas.microsoft.com/office/word/2010/wordprocessingGroup" xmlns:wpi="http://schemas.microsoft.com/office/word/2010/wordprocessingInk" xmlns:wne="http://schemas.microsoft.com/office/word/2006/wordml" xmlns:wps="http://schemas.microsoft.com/office/word/2010/wordprocessingShape" mc:Ignorable="w14 w15 w16se w16cid w16 w16cex w16sdtdh w16du wp14">
   <w:footnote w:type="separator" w:id="-1">
     <w:p>
       <w:pPr>
@@ -3397,7 +3375,7 @@
 </file>
 
 <file path=word/header1.xml><?xml version="1.0" encoding="utf-8"?>
-<w:hdr xmlns:wpc="http://schemas.microsoft.com/office/word/2010/wordprocessingCanvas" xmlns:cx="http://schemas.microsoft.com/office/drawing/2014/chartex" xmlns:cx1="http://schemas.microsoft.com/office/drawing/2015/9/8/chartex" xmlns:mc="http://schemas.openxmlformats.org/markup-compatibility/2006" xmlns:o="urn:schemas-microsoft-com:office:office" xmlns:r="http://schemas.openxmlformats.org/officeDocument/2006/relationships" xmlns:m="http://schemas.openxmlformats.org/officeDocument/2006/math" xmlns:v="urn:schemas-microsoft-com:vml" xmlns:wp14="http://schemas.microsoft.com/office/word/2010/wordprocessingDrawing" xmlns:wp="http://schemas.openxmlformats.org/drawingml/2006/wordprocessingDrawing" xmlns:w10="urn:schemas-microsoft-com:office:word" xmlns:w="http://schemas.openxmlformats.org/wordprocessingml/2006/main" xmlns:w14="http://schemas.microsoft.com/office/word/2010/wordml" xmlns:w15="http://schemas.microsoft.com/office/word/2012/wordml" xmlns:w16se="http://schemas.microsoft.com/office/word/2015/wordml/symex" xmlns:wpg="http://schemas.microsoft.com/office/word/2010/wordprocessingGroup" xmlns:wpi="http://schemas.microsoft.com/office/word/2010/wordprocessingInk" xmlns:wne="http://schemas.microsoft.com/office/word/2006/wordml" xmlns:wps="http://schemas.microsoft.com/office/word/2010/wordprocessingShape" mc:Ignorable="w14 w15 w16se wp14">
+<w:hdr xmlns:wpc="http://schemas.microsoft.com/office/word/2010/wordprocessingCanvas" xmlns:cx="http://schemas.microsoft.com/office/drawing/2014/chartex" xmlns:cx1="http://schemas.microsoft.com/office/drawing/2015/9/8/chartex" xmlns:cx2="http://schemas.microsoft.com/office/drawing/2015/10/21/chartex" xmlns:cx3="http://schemas.microsoft.com/office/drawing/2016/5/9/chartex" xmlns:cx4="http://schemas.microsoft.com/office/drawing/2016/5/10/chartex" xmlns:cx5="http://schemas.microsoft.com/office/drawing/2016/5/11/chartex" xmlns:cx6="http://schemas.microsoft.com/office/drawing/2016/5/12/chartex" xmlns:cx7="http://schemas.microsoft.com/office/drawing/2016/5/13/chartex" xmlns:cx8="http://schemas.microsoft.com/office/drawing/2016/5/14/chartex" xmlns:mc="http://schemas.openxmlformats.org/markup-compatibility/2006" xmlns:aink="http://schemas.microsoft.com/office/drawing/2016/ink" xmlns:am3d="http://schemas.microsoft.com/office/drawing/2017/model3d" xmlns:o="urn:schemas-microsoft-com:office:office" xmlns:oel="http://schemas.microsoft.com/office/2019/extlst" xmlns:r="http://schemas.openxmlformats.org/officeDocument/2006/relationships" xmlns:m="http://schemas.openxmlformats.org/officeDocument/2006/math" xmlns:v="urn:schemas-microsoft-com:vml" xmlns:wp14="http://schemas.microsoft.com/office/word/2010/wordprocessingDrawing" xmlns:wp="http://schemas.openxmlformats.org/drawingml/2006/wordprocessingDrawing" xmlns:w10="urn:schemas-microsoft-com:office:word" xmlns:w="http://schemas.openxmlformats.org/wordprocessingml/2006/main" xmlns:w14="http://schemas.microsoft.com/office/word/2010/wordml" xmlns:w15="http://schemas.microsoft.com/office/word/2012/wordml" xmlns:w16cex="http://schemas.microsoft.com/office/word/2018/wordml/cex" xmlns:w16cid="http://schemas.microsoft.com/office/word/2016/wordml/cid" xmlns:w16="http://schemas.microsoft.com/office/word/2018/wordml" xmlns:w16du="http://schemas.microsoft.com/office/word/2023/wordml/word16du" xmlns:w16sdtdh="http://schemas.microsoft.com/office/word/2020/wordml/sdtdatahash" xmlns:w16se="http://schemas.microsoft.com/office/word/2015/wordml/symex" xmlns:wpg="http://schemas.microsoft.com/office/word/2010/wordprocessingGroup" xmlns:wpi="http://schemas.microsoft.com/office/word/2010/wordprocessingInk" xmlns:wne="http://schemas.microsoft.com/office/word/2006/wordml" xmlns:wps="http://schemas.microsoft.com/office/word/2010/wordprocessingShape" mc:Ignorable="w14 w15 w16se w16cid w16 w16cex w16sdtdh w16du wp14">
   <w:p>
     <w:pPr>
       <w:pStyle w:val="Encabezado"/>
@@ -3423,22 +3401,14 @@
     </w:r>
     <w:proofErr w:type="spellEnd"/>
     <w:r>
-      <w:t xml:space="preserve"> y Yosef Guillermo </w:t>
-    </w:r>
-    <w:proofErr w:type="spellStart"/>
-    <w:r>
-      <w:t>Karam</w:t>
-    </w:r>
-    <w:proofErr w:type="spellEnd"/>
-    <w:r>
-      <w:t xml:space="preserve"> Müller</w:t>
+      <w:t xml:space="preserve"> y Yosef Guillermo Karam Müller</w:t>
     </w:r>
   </w:p>
 </w:hdr>
 </file>
 
 <file path=word/numbering.xml><?xml version="1.0" encoding="utf-8"?>
-<w:numbering xmlns:wpc="http://schemas.microsoft.com/office/word/2010/wordprocessingCanvas" xmlns:cx="http://schemas.microsoft.com/office/drawing/2014/chartex" xmlns:cx1="http://schemas.microsoft.com/office/drawing/2015/9/8/chartex" xmlns:mc="http://schemas.openxmlformats.org/markup-compatibility/2006" xmlns:o="urn:schemas-microsoft-com:office:office" xmlns:r="http://schemas.openxmlformats.org/officeDocument/2006/relationships" xmlns:m="http://schemas.openxmlformats.org/officeDocument/2006/math" xmlns:v="urn:schemas-microsoft-com:vml" xmlns:wp14="http://schemas.microsoft.com/office/word/2010/wordprocessingDrawing" xmlns:wp="http://schemas.openxmlformats.org/drawingml/2006/wordprocessingDrawing" xmlns:w10="urn:schemas-microsoft-com:office:word" xmlns:w="http://schemas.openxmlformats.org/wordprocessingml/2006/main" xmlns:w14="http://schemas.microsoft.com/office/word/2010/wordml" xmlns:w15="http://schemas.microsoft.com/office/word/2012/wordml" xmlns:w16se="http://schemas.microsoft.com/office/word/2015/wordml/symex" xmlns:wpg="http://schemas.microsoft.com/office/word/2010/wordprocessingGroup" xmlns:wpi="http://schemas.microsoft.com/office/word/2010/wordprocessingInk" xmlns:wne="http://schemas.microsoft.com/office/word/2006/wordml" xmlns:wps="http://schemas.microsoft.com/office/word/2010/wordprocessingShape" mc:Ignorable="w14 w15 w16se wp14">
+<w:numbering xmlns:wpc="http://schemas.microsoft.com/office/word/2010/wordprocessingCanvas" xmlns:cx="http://schemas.microsoft.com/office/drawing/2014/chartex" xmlns:cx1="http://schemas.microsoft.com/office/drawing/2015/9/8/chartex" xmlns:cx2="http://schemas.microsoft.com/office/drawing/2015/10/21/chartex" xmlns:cx3="http://schemas.microsoft.com/office/drawing/2016/5/9/chartex" xmlns:cx4="http://schemas.microsoft.com/office/drawing/2016/5/10/chartex" xmlns:cx5="http://schemas.microsoft.com/office/drawing/2016/5/11/chartex" xmlns:cx6="http://schemas.microsoft.com/office/drawing/2016/5/12/chartex" xmlns:cx7="http://schemas.microsoft.com/office/drawing/2016/5/13/chartex" xmlns:cx8="http://schemas.microsoft.com/office/drawing/2016/5/14/chartex" xmlns:mc="http://schemas.openxmlformats.org/markup-compatibility/2006" xmlns:aink="http://schemas.microsoft.com/office/drawing/2016/ink" xmlns:am3d="http://schemas.microsoft.com/office/drawing/2017/model3d" xmlns:o="urn:schemas-microsoft-com:office:office" xmlns:oel="http://schemas.microsoft.com/office/2019/extlst" xmlns:r="http://schemas.openxmlformats.org/officeDocument/2006/relationships" xmlns:m="http://schemas.openxmlformats.org/officeDocument/2006/math" xmlns:v="urn:schemas-microsoft-com:vml" xmlns:wp14="http://schemas.microsoft.com/office/word/2010/wordprocessingDrawing" xmlns:wp="http://schemas.openxmlformats.org/drawingml/2006/wordprocessingDrawing" xmlns:w10="urn:schemas-microsoft-com:office:word" xmlns:w="http://schemas.openxmlformats.org/wordprocessingml/2006/main" xmlns:w14="http://schemas.microsoft.com/office/word/2010/wordml" xmlns:w15="http://schemas.microsoft.com/office/word/2012/wordml" xmlns:w16cex="http://schemas.microsoft.com/office/word/2018/wordml/cex" xmlns:w16cid="http://schemas.microsoft.com/office/word/2016/wordml/cid" xmlns:w16="http://schemas.microsoft.com/office/word/2018/wordml" xmlns:w16du="http://schemas.microsoft.com/office/word/2023/wordml/word16du" xmlns:w16sdtdh="http://schemas.microsoft.com/office/word/2020/wordml/sdtdatahash" xmlns:w16se="http://schemas.microsoft.com/office/word/2015/wordml/symex" xmlns:wpg="http://schemas.microsoft.com/office/word/2010/wordprocessingGroup" xmlns:wpi="http://schemas.microsoft.com/office/word/2010/wordprocessingInk" xmlns:wne="http://schemas.microsoft.com/office/word/2006/wordml" xmlns:wps="http://schemas.microsoft.com/office/word/2010/wordprocessingShape" mc:Ignorable="w14 w15 w16se w16cid w16 w16cex w16sdtdh w16du wp14">
   <w:abstractNum w:abstractNumId="0" w15:restartNumberingAfterBreak="0">
     <w:nsid w:val="1F860785"/>
     <w:multiLevelType w:val="hybridMultilevel"/>
@@ -4146,32 +4116,32 @@
       </w:pPr>
     </w:lvl>
   </w:abstractNum>
-  <w:num w:numId="1">
+  <w:num w:numId="1" w16cid:durableId="696584452">
     <w:abstractNumId w:val="2"/>
   </w:num>
-  <w:num w:numId="2">
+  <w:num w:numId="2" w16cid:durableId="2060786860">
     <w:abstractNumId w:val="3"/>
   </w:num>
-  <w:num w:numId="3">
+  <w:num w:numId="3" w16cid:durableId="981354144">
     <w:abstractNumId w:val="1"/>
   </w:num>
-  <w:num w:numId="4">
+  <w:num w:numId="4" w16cid:durableId="1551845008">
     <w:abstractNumId w:val="0"/>
   </w:num>
-  <w:num w:numId="5">
+  <w:num w:numId="5" w16cid:durableId="394857710">
     <w:abstractNumId w:val="4"/>
   </w:num>
-  <w:num w:numId="6">
+  <w:num w:numId="6" w16cid:durableId="1315794365">
     <w:abstractNumId w:val="6"/>
   </w:num>
-  <w:num w:numId="7">
+  <w:num w:numId="7" w16cid:durableId="1858078218">
     <w:abstractNumId w:val="5"/>
   </w:num>
 </w:numbering>
 </file>
 
 <file path=word/styles.xml><?xml version="1.0" encoding="utf-8"?>
-<w:styles xmlns:mc="http://schemas.openxmlformats.org/markup-compatibility/2006" xmlns:r="http://schemas.openxmlformats.org/officeDocument/2006/relationships" xmlns:w="http://schemas.openxmlformats.org/wordprocessingml/2006/main" xmlns:w14="http://schemas.microsoft.com/office/word/2010/wordml" xmlns:w15="http://schemas.microsoft.com/office/word/2012/wordml" xmlns:w16se="http://schemas.microsoft.com/office/word/2015/wordml/symex" mc:Ignorable="w14 w15 w16se">
+<w:styles xmlns:mc="http://schemas.openxmlformats.org/markup-compatibility/2006" xmlns:r="http://schemas.openxmlformats.org/officeDocument/2006/relationships" xmlns:w="http://schemas.openxmlformats.org/wordprocessingml/2006/main" xmlns:w14="http://schemas.microsoft.com/office/word/2010/wordml" xmlns:w15="http://schemas.microsoft.com/office/word/2012/wordml" xmlns:w16cex="http://schemas.microsoft.com/office/word/2018/wordml/cex" xmlns:w16cid="http://schemas.microsoft.com/office/word/2016/wordml/cid" xmlns:w16="http://schemas.microsoft.com/office/word/2018/wordml" xmlns:w16du="http://schemas.microsoft.com/office/word/2023/wordml/word16du" xmlns:w16sdtdh="http://schemas.microsoft.com/office/word/2020/wordml/sdtdatahash" xmlns:w16se="http://schemas.microsoft.com/office/word/2015/wordml/symex" mc:Ignorable="w14 w15 w16se w16cid w16 w16cex w16sdtdh w16du">
   <w:docDefaults>
     <w:rPrDefault>
       <w:rPr>
@@ -4187,7 +4157,7 @@
       </w:pPr>
     </w:pPrDefault>
   </w:docDefaults>
-  <w:latentStyles w:defLockedState="0" w:defUIPriority="99" w:defSemiHidden="0" w:defUnhideWhenUsed="0" w:defQFormat="0" w:count="371">
+  <w:latentStyles w:defLockedState="0" w:defUIPriority="99" w:defSemiHidden="0" w:defUnhideWhenUsed="0" w:defQFormat="0" w:count="376">
     <w:lsdException w:name="Normal" w:uiPriority="0" w:qFormat="1"/>
     <w:lsdException w:name="heading 1" w:uiPriority="9" w:qFormat="1"/>
     <w:lsdException w:name="heading 2" w:semiHidden="1" w:uiPriority="9" w:unhideWhenUsed="1" w:qFormat="1"/>
@@ -4559,6 +4529,11 @@
     <w:lsdException w:name="List Table 5 Dark Accent 6" w:uiPriority="50"/>
     <w:lsdException w:name="List Table 6 Colorful Accent 6" w:uiPriority="51"/>
     <w:lsdException w:name="List Table 7 Colorful Accent 6" w:uiPriority="52"/>
+    <w:lsdException w:name="Mention" w:semiHidden="1" w:unhideWhenUsed="1"/>
+    <w:lsdException w:name="Smart Hyperlink" w:semiHidden="1" w:unhideWhenUsed="1"/>
+    <w:lsdException w:name="Hashtag" w:semiHidden="1" w:unhideWhenUsed="1"/>
+    <w:lsdException w:name="Unresolved Mention" w:semiHidden="1" w:unhideWhenUsed="1"/>
+    <w:lsdException w:name="Smart Link" w:semiHidden="1" w:unhideWhenUsed="1"/>
   </w:latentStyles>
   <w:style w:type="paragraph" w:default="1" w:styleId="Normal">
     <w:name w:val="Normal"/>
@@ -4760,8 +4735,8 @@
       <w:u w:val="single"/>
     </w:rPr>
   </w:style>
-  <w:style w:type="character" w:customStyle="1" w:styleId="UnresolvedMention">
-    <w:name w:val="Unresolved Mention"/>
+  <w:style w:type="character" w:customStyle="1" w:styleId="Mencinsinresolver1">
+    <w:name w:val="Mención sin resolver1"/>
     <w:basedOn w:val="Fuentedeprrafopredeter"/>
     <w:uiPriority w:val="99"/>
     <w:semiHidden/>

</xml_diff>

<commit_message>
Termino todos los comentarios, actualizo memoria, actualizo github, hago merge con la rama principla de esta nueva parte y sigo trabajando en los eventos en esta rama
</commit_message>
<xml_diff>
--- a/DOCUMENTOS/Memoria del proyecto.docx
+++ b/DOCUMENTOS/Memoria del proyecto.docx
@@ -1,6 +1,6 @@
 
 <file path=word/document.xml><?xml version="1.0" encoding="utf-8"?>
-<w:document xmlns:wpc="http://schemas.microsoft.com/office/word/2010/wordprocessingCanvas" xmlns:cx="http://schemas.microsoft.com/office/drawing/2014/chartex" xmlns:cx1="http://schemas.microsoft.com/office/drawing/2015/9/8/chartex" xmlns:cx2="http://schemas.microsoft.com/office/drawing/2015/10/21/chartex" xmlns:cx3="http://schemas.microsoft.com/office/drawing/2016/5/9/chartex" xmlns:cx4="http://schemas.microsoft.com/office/drawing/2016/5/10/chartex" xmlns:cx5="http://schemas.microsoft.com/office/drawing/2016/5/11/chartex" xmlns:cx6="http://schemas.microsoft.com/office/drawing/2016/5/12/chartex" xmlns:cx7="http://schemas.microsoft.com/office/drawing/2016/5/13/chartex" xmlns:cx8="http://schemas.microsoft.com/office/drawing/2016/5/14/chartex" xmlns:mc="http://schemas.openxmlformats.org/markup-compatibility/2006" xmlns:aink="http://schemas.microsoft.com/office/drawing/2016/ink" xmlns:am3d="http://schemas.microsoft.com/office/drawing/2017/model3d" xmlns:o="urn:schemas-microsoft-com:office:office" xmlns:oel="http://schemas.microsoft.com/office/2019/extlst" xmlns:r="http://schemas.openxmlformats.org/officeDocument/2006/relationships" xmlns:m="http://schemas.openxmlformats.org/officeDocument/2006/math" xmlns:v="urn:schemas-microsoft-com:vml" xmlns:wp14="http://schemas.microsoft.com/office/word/2010/wordprocessingDrawing" xmlns:wp="http://schemas.openxmlformats.org/drawingml/2006/wordprocessingDrawing" xmlns:w10="urn:schemas-microsoft-com:office:word" xmlns:w="http://schemas.openxmlformats.org/wordprocessingml/2006/main" xmlns:w14="http://schemas.microsoft.com/office/word/2010/wordml" xmlns:w15="http://schemas.microsoft.com/office/word/2012/wordml" xmlns:w16cex="http://schemas.microsoft.com/office/word/2018/wordml/cex" xmlns:w16cid="http://schemas.microsoft.com/office/word/2016/wordml/cid" xmlns:w16="http://schemas.microsoft.com/office/word/2018/wordml" xmlns:w16du="http://schemas.microsoft.com/office/word/2023/wordml/word16du" xmlns:w16sdtdh="http://schemas.microsoft.com/office/word/2020/wordml/sdtdatahash" xmlns:w16se="http://schemas.microsoft.com/office/word/2015/wordml/symex" xmlns:wpg="http://schemas.microsoft.com/office/word/2010/wordprocessingGroup" xmlns:wpi="http://schemas.microsoft.com/office/word/2010/wordprocessingInk" xmlns:wne="http://schemas.microsoft.com/office/word/2006/wordml" xmlns:wps="http://schemas.microsoft.com/office/word/2010/wordprocessingShape" mc:Ignorable="w14 w15 w16se w16cid w16 w16cex w16sdtdh w16du wp14">
+<w:document xmlns:wpc="http://schemas.microsoft.com/office/word/2010/wordprocessingCanvas" xmlns:cx="http://schemas.microsoft.com/office/drawing/2014/chartex" xmlns:cx1="http://schemas.microsoft.com/office/drawing/2015/9/8/chartex" xmlns:mc="http://schemas.openxmlformats.org/markup-compatibility/2006" xmlns:o="urn:schemas-microsoft-com:office:office" xmlns:r="http://schemas.openxmlformats.org/officeDocument/2006/relationships" xmlns:m="http://schemas.openxmlformats.org/officeDocument/2006/math" xmlns:v="urn:schemas-microsoft-com:vml" xmlns:wp14="http://schemas.microsoft.com/office/word/2010/wordprocessingDrawing" xmlns:wp="http://schemas.openxmlformats.org/drawingml/2006/wordprocessingDrawing" xmlns:w10="urn:schemas-microsoft-com:office:word" xmlns:w="http://schemas.openxmlformats.org/wordprocessingml/2006/main" xmlns:w14="http://schemas.microsoft.com/office/word/2010/wordml" xmlns:w15="http://schemas.microsoft.com/office/word/2012/wordml" xmlns:w16se="http://schemas.microsoft.com/office/word/2015/wordml/symex" xmlns:wpg="http://schemas.microsoft.com/office/word/2010/wordprocessingGroup" xmlns:wpi="http://schemas.microsoft.com/office/word/2010/wordprocessingInk" xmlns:wne="http://schemas.microsoft.com/office/word/2006/wordml" xmlns:wps="http://schemas.microsoft.com/office/word/2010/wordprocessingShape" mc:Ignorable="w14 w15 w16se wp14">
   <w:body>
     <w:p>
       <w:pPr>
@@ -1726,7 +1726,21 @@
         <w:rPr>
           <w:color w:val="6600FF"/>
         </w:rPr>
-        <w:t xml:space="preserve"> para las notas. Creo también una lista actualizable para ir cargando las notas y un botón flotante para ir añadiéndolas y le doy a todo funcionalidad, además de tener listos los comentarios de esta nueva parte y añadir </w:t>
+        <w:t xml:space="preserve"> para las notas. Creo también una lista actualizable para ir cargando las notas y un botón flotante para ir añadiéndolas y le doy a </w:t>
+      </w:r>
+      <w:proofErr w:type="gramStart"/>
+      <w:r>
+        <w:rPr>
+          <w:color w:val="6600FF"/>
+        </w:rPr>
+        <w:t>todo funcionalidad</w:t>
+      </w:r>
+      <w:proofErr w:type="gramEnd"/>
+      <w:r>
+        <w:rPr>
+          <w:color w:val="6600FF"/>
+        </w:rPr>
+        <w:t xml:space="preserve">, además de tener listos los comentarios de esta nueva parte y añadir </w:t>
       </w:r>
       <w:proofErr w:type="spellStart"/>
       <w:r>
@@ -2341,6 +2355,7 @@
         <w:t xml:space="preserve"> en </w:t>
       </w:r>
       <w:proofErr w:type="spellStart"/>
+      <w:proofErr w:type="gramStart"/>
       <w:r>
         <w:rPr>
           <w:color w:val="6600FF"/>
@@ -2348,6 +2363,7 @@
         <w:t>Friendssearcher</w:t>
       </w:r>
       <w:proofErr w:type="spellEnd"/>
+      <w:proofErr w:type="gramEnd"/>
       <w:r>
         <w:rPr>
           <w:color w:val="6600FF"/>
@@ -2767,7 +2783,21 @@
         <w:rPr>
           <w:color w:val="6600FF"/>
         </w:rPr>
-        <w:t>No hay una preferencia como tal en este orden, pero son las cosas que me faltarían de momento por implementar. Creo que deberíamos centrar esfuerzos en los eventos para ya poder ir concretando al app.</w:t>
+        <w:t xml:space="preserve">No hay una preferencia como tal en este orden, pero son las cosas que me faltarían de momento por implementar. Creo que deberíamos centrar esfuerzos en los eventos para ya poder ir concretando </w:t>
+      </w:r>
+      <w:proofErr w:type="gramStart"/>
+      <w:r>
+        <w:rPr>
+          <w:color w:val="6600FF"/>
+        </w:rPr>
+        <w:t>al app</w:t>
+      </w:r>
+      <w:proofErr w:type="gramEnd"/>
+      <w:r>
+        <w:rPr>
+          <w:color w:val="6600FF"/>
+        </w:rPr>
+        <w:t>.</w:t>
       </w:r>
     </w:p>
     <w:p>
@@ -3262,19 +3292,7 @@
         <w:rPr>
           <w:color w:val="6600FF"/>
         </w:rPr>
-        <w:t>03/11</w:t>
-      </w:r>
-      <w:r>
-        <w:rPr>
-          <w:color w:val="6600FF"/>
-        </w:rPr>
-        <w:t xml:space="preserve">/2024 (Yosef): </w:t>
-      </w:r>
-      <w:r>
-        <w:rPr>
-          <w:color w:val="6600FF"/>
-        </w:rPr>
-        <w:t xml:space="preserve">Realizo la función propuesta por Antonio de que al dar atrás en el </w:t>
+        <w:t xml:space="preserve">03/11/2024 (Yosef): Realizo la función propuesta por Antonio de que al dar atrás en el </w:t>
       </w:r>
       <w:proofErr w:type="spellStart"/>
       <w:r>
@@ -3312,6 +3330,104 @@
           <w:color w:val="6600FF"/>
         </w:rPr>
       </w:pPr>
+      <w:r>
+        <w:rPr>
+          <w:color w:val="6600FF"/>
+        </w:rPr>
+        <w:t xml:space="preserve">04/11/2024 (Yosef): Realizo que se puedan borrar amigos de la app y que se pueda hacer </w:t>
+      </w:r>
+      <w:proofErr w:type="spellStart"/>
+      <w:r>
+        <w:rPr>
+          <w:color w:val="6600FF"/>
+        </w:rPr>
+        <w:t>logout</w:t>
+      </w:r>
+      <w:proofErr w:type="spellEnd"/>
+      <w:r>
+        <w:rPr>
+          <w:color w:val="6600FF"/>
+        </w:rPr>
+        <w:t xml:space="preserve"> del usuario de la app. También genero </w:t>
+      </w:r>
+      <w:proofErr w:type="spellStart"/>
+      <w:r>
+        <w:rPr>
+          <w:color w:val="6600FF"/>
+        </w:rPr>
+        <w:t>activities</w:t>
+      </w:r>
+      <w:proofErr w:type="spellEnd"/>
+      <w:r>
+        <w:rPr>
+          <w:color w:val="6600FF"/>
+        </w:rPr>
+        <w:t xml:space="preserve"> adaptadores y demás clases necesarias para el funcionamiento. Una vez dentro de un amigo para cambiar entre su información me ha parecido que poner una paginación de dos ventanas en plan </w:t>
+      </w:r>
+      <w:r>
+        <w:rPr>
+          <w:color w:val="6600FF"/>
+        </w:rPr>
+        <w:t>twitter me ha parecido guay, echadle un ojo cuando podáis.</w:t>
+      </w:r>
+    </w:p>
+    <w:p>
+      <w:pPr>
+        <w:ind w:left="708"/>
+        <w:rPr>
+          <w:color w:val="6600FF"/>
+        </w:rPr>
+      </w:pPr>
+      <w:r>
+        <w:rPr>
+          <w:color w:val="6600FF"/>
+        </w:rPr>
+        <w:t xml:space="preserve">05/11/2024 (Yosef): Realizo todos los comentarios y pequeños cambios de código para mejorar la funcionalidad de las nuevas clases y actividades generadas. Realizo varios cambios visuales para que quedo todo más estético y acorde con el resto de la app, también se pueden ver los eventos a los que estáis inscritos tu amigo y tú, mostrando los datos más importantes del evento en un solo vistazo, con un estilo de “cajitas” donde en cada caja va un evento. Creo que ha quedado vistoso, echadle un ojo y me decís que os parece. Actualizo </w:t>
+      </w:r>
+      <w:proofErr w:type="spellStart"/>
+      <w:r>
+        <w:rPr>
+          <w:color w:val="6600FF"/>
+        </w:rPr>
+        <w:t>github</w:t>
+      </w:r>
+      <w:proofErr w:type="spellEnd"/>
+      <w:r>
+        <w:rPr>
+          <w:color w:val="6600FF"/>
+        </w:rPr>
+        <w:t xml:space="preserve"> indicando que ya se pueden ver los datos de los usuarios, por lo que completo esa tarea y hago un </w:t>
+      </w:r>
+      <w:proofErr w:type="spellStart"/>
+      <w:r>
+        <w:rPr>
+          <w:color w:val="6600FF"/>
+        </w:rPr>
+        <w:t>merge</w:t>
+      </w:r>
+      <w:proofErr w:type="spellEnd"/>
+      <w:r>
+        <w:rPr>
+          <w:color w:val="6600FF"/>
+        </w:rPr>
+        <w:t xml:space="preserve"> de esta rama con la </w:t>
+      </w:r>
+      <w:proofErr w:type="spellStart"/>
+      <w:r>
+        <w:rPr>
+          <w:color w:val="6600FF"/>
+        </w:rPr>
+        <w:t>main</w:t>
+      </w:r>
+      <w:proofErr w:type="spellEnd"/>
+      <w:r>
+        <w:rPr>
+          <w:color w:val="6600FF"/>
+        </w:rPr>
+        <w:t xml:space="preserve"> parcialmente para que estos cambios se hagan permanentes y podamos centrar completamente en hacer un evento y que se mande un mensaje al usuario.</w:t>
+      </w:r>
+      <w:bookmarkStart w:id="0" w:name="_GoBack"/>
+      <w:bookmarkEnd w:id="0"/>
     </w:p>
     <w:sectPr>
       <w:headerReference w:type="default" r:id="rId7"/>
@@ -3325,7 +3441,7 @@
 </file>
 
 <file path=word/endnotes.xml><?xml version="1.0" encoding="utf-8"?>
-<w:endnotes xmlns:wpc="http://schemas.microsoft.com/office/word/2010/wordprocessingCanvas" xmlns:cx="http://schemas.microsoft.com/office/drawing/2014/chartex" xmlns:cx1="http://schemas.microsoft.com/office/drawing/2015/9/8/chartex" xmlns:cx2="http://schemas.microsoft.com/office/drawing/2015/10/21/chartex" xmlns:cx3="http://schemas.microsoft.com/office/drawing/2016/5/9/chartex" xmlns:cx4="http://schemas.microsoft.com/office/drawing/2016/5/10/chartex" xmlns:cx5="http://schemas.microsoft.com/office/drawing/2016/5/11/chartex" xmlns:cx6="http://schemas.microsoft.com/office/drawing/2016/5/12/chartex" xmlns:cx7="http://schemas.microsoft.com/office/drawing/2016/5/13/chartex" xmlns:cx8="http://schemas.microsoft.com/office/drawing/2016/5/14/chartex" xmlns:mc="http://schemas.openxmlformats.org/markup-compatibility/2006" xmlns:aink="http://schemas.microsoft.com/office/drawing/2016/ink" xmlns:am3d="http://schemas.microsoft.com/office/drawing/2017/model3d" xmlns:o="urn:schemas-microsoft-com:office:office" xmlns:oel="http://schemas.microsoft.com/office/2019/extlst" xmlns:r="http://schemas.openxmlformats.org/officeDocument/2006/relationships" xmlns:m="http://schemas.openxmlformats.org/officeDocument/2006/math" xmlns:v="urn:schemas-microsoft-com:vml" xmlns:wp14="http://schemas.microsoft.com/office/word/2010/wordprocessingDrawing" xmlns:wp="http://schemas.openxmlformats.org/drawingml/2006/wordprocessingDrawing" xmlns:w10="urn:schemas-microsoft-com:office:word" xmlns:w="http://schemas.openxmlformats.org/wordprocessingml/2006/main" xmlns:w14="http://schemas.microsoft.com/office/word/2010/wordml" xmlns:w15="http://schemas.microsoft.com/office/word/2012/wordml" xmlns:w16cex="http://schemas.microsoft.com/office/word/2018/wordml/cex" xmlns:w16cid="http://schemas.microsoft.com/office/word/2016/wordml/cid" xmlns:w16="http://schemas.microsoft.com/office/word/2018/wordml" xmlns:w16du="http://schemas.microsoft.com/office/word/2023/wordml/word16du" xmlns:w16sdtdh="http://schemas.microsoft.com/office/word/2020/wordml/sdtdatahash" xmlns:w16se="http://schemas.microsoft.com/office/word/2015/wordml/symex" xmlns:wpg="http://schemas.microsoft.com/office/word/2010/wordprocessingGroup" xmlns:wpi="http://schemas.microsoft.com/office/word/2010/wordprocessingInk" xmlns:wne="http://schemas.microsoft.com/office/word/2006/wordml" xmlns:wps="http://schemas.microsoft.com/office/word/2010/wordprocessingShape" mc:Ignorable="w14 w15 w16se w16cid w16 w16cex w16sdtdh w16du wp14">
+<w:endnotes xmlns:wpc="http://schemas.microsoft.com/office/word/2010/wordprocessingCanvas" xmlns:cx="http://schemas.microsoft.com/office/drawing/2014/chartex" xmlns:cx1="http://schemas.microsoft.com/office/drawing/2015/9/8/chartex" xmlns:mc="http://schemas.openxmlformats.org/markup-compatibility/2006" xmlns:o="urn:schemas-microsoft-com:office:office" xmlns:r="http://schemas.openxmlformats.org/officeDocument/2006/relationships" xmlns:m="http://schemas.openxmlformats.org/officeDocument/2006/math" xmlns:v="urn:schemas-microsoft-com:vml" xmlns:wp14="http://schemas.microsoft.com/office/word/2010/wordprocessingDrawing" xmlns:wp="http://schemas.openxmlformats.org/drawingml/2006/wordprocessingDrawing" xmlns:w10="urn:schemas-microsoft-com:office:word" xmlns:w="http://schemas.openxmlformats.org/wordprocessingml/2006/main" xmlns:w14="http://schemas.microsoft.com/office/word/2010/wordml" xmlns:w15="http://schemas.microsoft.com/office/word/2012/wordml" xmlns:w16se="http://schemas.microsoft.com/office/word/2015/wordml/symex" xmlns:wpg="http://schemas.microsoft.com/office/word/2010/wordprocessingGroup" xmlns:wpi="http://schemas.microsoft.com/office/word/2010/wordprocessingInk" xmlns:wne="http://schemas.microsoft.com/office/word/2006/wordml" xmlns:wps="http://schemas.microsoft.com/office/word/2010/wordprocessingShape" mc:Ignorable="w14 w15 w16se wp14">
   <w:endnote w:type="separator" w:id="-1">
     <w:p>
       <w:pPr>
@@ -3350,7 +3466,7 @@
 </file>
 
 <file path=word/footnotes.xml><?xml version="1.0" encoding="utf-8"?>
-<w:footnotes xmlns:wpc="http://schemas.microsoft.com/office/word/2010/wordprocessingCanvas" xmlns:cx="http://schemas.microsoft.com/office/drawing/2014/chartex" xmlns:cx1="http://schemas.microsoft.com/office/drawing/2015/9/8/chartex" xmlns:cx2="http://schemas.microsoft.com/office/drawing/2015/10/21/chartex" xmlns:cx3="http://schemas.microsoft.com/office/drawing/2016/5/9/chartex" xmlns:cx4="http://schemas.microsoft.com/office/drawing/2016/5/10/chartex" xmlns:cx5="http://schemas.microsoft.com/office/drawing/2016/5/11/chartex" xmlns:cx6="http://schemas.microsoft.com/office/drawing/2016/5/12/chartex" xmlns:cx7="http://schemas.microsoft.com/office/drawing/2016/5/13/chartex" xmlns:cx8="http://schemas.microsoft.com/office/drawing/2016/5/14/chartex" xmlns:mc="http://schemas.openxmlformats.org/markup-compatibility/2006" xmlns:aink="http://schemas.microsoft.com/office/drawing/2016/ink" xmlns:am3d="http://schemas.microsoft.com/office/drawing/2017/model3d" xmlns:o="urn:schemas-microsoft-com:office:office" xmlns:oel="http://schemas.microsoft.com/office/2019/extlst" xmlns:r="http://schemas.openxmlformats.org/officeDocument/2006/relationships" xmlns:m="http://schemas.openxmlformats.org/officeDocument/2006/math" xmlns:v="urn:schemas-microsoft-com:vml" xmlns:wp14="http://schemas.microsoft.com/office/word/2010/wordprocessingDrawing" xmlns:wp="http://schemas.openxmlformats.org/drawingml/2006/wordprocessingDrawing" xmlns:w10="urn:schemas-microsoft-com:office:word" xmlns:w="http://schemas.openxmlformats.org/wordprocessingml/2006/main" xmlns:w14="http://schemas.microsoft.com/office/word/2010/wordml" xmlns:w15="http://schemas.microsoft.com/office/word/2012/wordml" xmlns:w16cex="http://schemas.microsoft.com/office/word/2018/wordml/cex" xmlns:w16cid="http://schemas.microsoft.com/office/word/2016/wordml/cid" xmlns:w16="http://schemas.microsoft.com/office/word/2018/wordml" xmlns:w16du="http://schemas.microsoft.com/office/word/2023/wordml/word16du" xmlns:w16sdtdh="http://schemas.microsoft.com/office/word/2020/wordml/sdtdatahash" xmlns:w16se="http://schemas.microsoft.com/office/word/2015/wordml/symex" xmlns:wpg="http://schemas.microsoft.com/office/word/2010/wordprocessingGroup" xmlns:wpi="http://schemas.microsoft.com/office/word/2010/wordprocessingInk" xmlns:wne="http://schemas.microsoft.com/office/word/2006/wordml" xmlns:wps="http://schemas.microsoft.com/office/word/2010/wordprocessingShape" mc:Ignorable="w14 w15 w16se w16cid w16 w16cex w16sdtdh w16du wp14">
+<w:footnotes xmlns:wpc="http://schemas.microsoft.com/office/word/2010/wordprocessingCanvas" xmlns:cx="http://schemas.microsoft.com/office/drawing/2014/chartex" xmlns:cx1="http://schemas.microsoft.com/office/drawing/2015/9/8/chartex" xmlns:mc="http://schemas.openxmlformats.org/markup-compatibility/2006" xmlns:o="urn:schemas-microsoft-com:office:office" xmlns:r="http://schemas.openxmlformats.org/officeDocument/2006/relationships" xmlns:m="http://schemas.openxmlformats.org/officeDocument/2006/math" xmlns:v="urn:schemas-microsoft-com:vml" xmlns:wp14="http://schemas.microsoft.com/office/word/2010/wordprocessingDrawing" xmlns:wp="http://schemas.openxmlformats.org/drawingml/2006/wordprocessingDrawing" xmlns:w10="urn:schemas-microsoft-com:office:word" xmlns:w="http://schemas.openxmlformats.org/wordprocessingml/2006/main" xmlns:w14="http://schemas.microsoft.com/office/word/2010/wordml" xmlns:w15="http://schemas.microsoft.com/office/word/2012/wordml" xmlns:w16se="http://schemas.microsoft.com/office/word/2015/wordml/symex" xmlns:wpg="http://schemas.microsoft.com/office/word/2010/wordprocessingGroup" xmlns:wpi="http://schemas.microsoft.com/office/word/2010/wordprocessingInk" xmlns:wne="http://schemas.microsoft.com/office/word/2006/wordml" xmlns:wps="http://schemas.microsoft.com/office/word/2010/wordprocessingShape" mc:Ignorable="w14 w15 w16se wp14">
   <w:footnote w:type="separator" w:id="-1">
     <w:p>
       <w:pPr>
@@ -3375,7 +3491,7 @@
 </file>
 
 <file path=word/header1.xml><?xml version="1.0" encoding="utf-8"?>
-<w:hdr xmlns:wpc="http://schemas.microsoft.com/office/word/2010/wordprocessingCanvas" xmlns:cx="http://schemas.microsoft.com/office/drawing/2014/chartex" xmlns:cx1="http://schemas.microsoft.com/office/drawing/2015/9/8/chartex" xmlns:cx2="http://schemas.microsoft.com/office/drawing/2015/10/21/chartex" xmlns:cx3="http://schemas.microsoft.com/office/drawing/2016/5/9/chartex" xmlns:cx4="http://schemas.microsoft.com/office/drawing/2016/5/10/chartex" xmlns:cx5="http://schemas.microsoft.com/office/drawing/2016/5/11/chartex" xmlns:cx6="http://schemas.microsoft.com/office/drawing/2016/5/12/chartex" xmlns:cx7="http://schemas.microsoft.com/office/drawing/2016/5/13/chartex" xmlns:cx8="http://schemas.microsoft.com/office/drawing/2016/5/14/chartex" xmlns:mc="http://schemas.openxmlformats.org/markup-compatibility/2006" xmlns:aink="http://schemas.microsoft.com/office/drawing/2016/ink" xmlns:am3d="http://schemas.microsoft.com/office/drawing/2017/model3d" xmlns:o="urn:schemas-microsoft-com:office:office" xmlns:oel="http://schemas.microsoft.com/office/2019/extlst" xmlns:r="http://schemas.openxmlformats.org/officeDocument/2006/relationships" xmlns:m="http://schemas.openxmlformats.org/officeDocument/2006/math" xmlns:v="urn:schemas-microsoft-com:vml" xmlns:wp14="http://schemas.microsoft.com/office/word/2010/wordprocessingDrawing" xmlns:wp="http://schemas.openxmlformats.org/drawingml/2006/wordprocessingDrawing" xmlns:w10="urn:schemas-microsoft-com:office:word" xmlns:w="http://schemas.openxmlformats.org/wordprocessingml/2006/main" xmlns:w14="http://schemas.microsoft.com/office/word/2010/wordml" xmlns:w15="http://schemas.microsoft.com/office/word/2012/wordml" xmlns:w16cex="http://schemas.microsoft.com/office/word/2018/wordml/cex" xmlns:w16cid="http://schemas.microsoft.com/office/word/2016/wordml/cid" xmlns:w16="http://schemas.microsoft.com/office/word/2018/wordml" xmlns:w16du="http://schemas.microsoft.com/office/word/2023/wordml/word16du" xmlns:w16sdtdh="http://schemas.microsoft.com/office/word/2020/wordml/sdtdatahash" xmlns:w16se="http://schemas.microsoft.com/office/word/2015/wordml/symex" xmlns:wpg="http://schemas.microsoft.com/office/word/2010/wordprocessingGroup" xmlns:wpi="http://schemas.microsoft.com/office/word/2010/wordprocessingInk" xmlns:wne="http://schemas.microsoft.com/office/word/2006/wordml" xmlns:wps="http://schemas.microsoft.com/office/word/2010/wordprocessingShape" mc:Ignorable="w14 w15 w16se w16cid w16 w16cex w16sdtdh w16du wp14">
+<w:hdr xmlns:wpc="http://schemas.microsoft.com/office/word/2010/wordprocessingCanvas" xmlns:cx="http://schemas.microsoft.com/office/drawing/2014/chartex" xmlns:cx1="http://schemas.microsoft.com/office/drawing/2015/9/8/chartex" xmlns:mc="http://schemas.openxmlformats.org/markup-compatibility/2006" xmlns:o="urn:schemas-microsoft-com:office:office" xmlns:r="http://schemas.openxmlformats.org/officeDocument/2006/relationships" xmlns:m="http://schemas.openxmlformats.org/officeDocument/2006/math" xmlns:v="urn:schemas-microsoft-com:vml" xmlns:wp14="http://schemas.microsoft.com/office/word/2010/wordprocessingDrawing" xmlns:wp="http://schemas.openxmlformats.org/drawingml/2006/wordprocessingDrawing" xmlns:w10="urn:schemas-microsoft-com:office:word" xmlns:w="http://schemas.openxmlformats.org/wordprocessingml/2006/main" xmlns:w14="http://schemas.microsoft.com/office/word/2010/wordml" xmlns:w15="http://schemas.microsoft.com/office/word/2012/wordml" xmlns:w16se="http://schemas.microsoft.com/office/word/2015/wordml/symex" xmlns:wpg="http://schemas.microsoft.com/office/word/2010/wordprocessingGroup" xmlns:wpi="http://schemas.microsoft.com/office/word/2010/wordprocessingInk" xmlns:wne="http://schemas.microsoft.com/office/word/2006/wordml" xmlns:wps="http://schemas.microsoft.com/office/word/2010/wordprocessingShape" mc:Ignorable="w14 w15 w16se wp14">
   <w:p>
     <w:pPr>
       <w:pStyle w:val="Encabezado"/>
@@ -3408,7 +3524,7 @@
 </file>
 
 <file path=word/numbering.xml><?xml version="1.0" encoding="utf-8"?>
-<w:numbering xmlns:wpc="http://schemas.microsoft.com/office/word/2010/wordprocessingCanvas" xmlns:cx="http://schemas.microsoft.com/office/drawing/2014/chartex" xmlns:cx1="http://schemas.microsoft.com/office/drawing/2015/9/8/chartex" xmlns:cx2="http://schemas.microsoft.com/office/drawing/2015/10/21/chartex" xmlns:cx3="http://schemas.microsoft.com/office/drawing/2016/5/9/chartex" xmlns:cx4="http://schemas.microsoft.com/office/drawing/2016/5/10/chartex" xmlns:cx5="http://schemas.microsoft.com/office/drawing/2016/5/11/chartex" xmlns:cx6="http://schemas.microsoft.com/office/drawing/2016/5/12/chartex" xmlns:cx7="http://schemas.microsoft.com/office/drawing/2016/5/13/chartex" xmlns:cx8="http://schemas.microsoft.com/office/drawing/2016/5/14/chartex" xmlns:mc="http://schemas.openxmlformats.org/markup-compatibility/2006" xmlns:aink="http://schemas.microsoft.com/office/drawing/2016/ink" xmlns:am3d="http://schemas.microsoft.com/office/drawing/2017/model3d" xmlns:o="urn:schemas-microsoft-com:office:office" xmlns:oel="http://schemas.microsoft.com/office/2019/extlst" xmlns:r="http://schemas.openxmlformats.org/officeDocument/2006/relationships" xmlns:m="http://schemas.openxmlformats.org/officeDocument/2006/math" xmlns:v="urn:schemas-microsoft-com:vml" xmlns:wp14="http://schemas.microsoft.com/office/word/2010/wordprocessingDrawing" xmlns:wp="http://schemas.openxmlformats.org/drawingml/2006/wordprocessingDrawing" xmlns:w10="urn:schemas-microsoft-com:office:word" xmlns:w="http://schemas.openxmlformats.org/wordprocessingml/2006/main" xmlns:w14="http://schemas.microsoft.com/office/word/2010/wordml" xmlns:w15="http://schemas.microsoft.com/office/word/2012/wordml" xmlns:w16cex="http://schemas.microsoft.com/office/word/2018/wordml/cex" xmlns:w16cid="http://schemas.microsoft.com/office/word/2016/wordml/cid" xmlns:w16="http://schemas.microsoft.com/office/word/2018/wordml" xmlns:w16du="http://schemas.microsoft.com/office/word/2023/wordml/word16du" xmlns:w16sdtdh="http://schemas.microsoft.com/office/word/2020/wordml/sdtdatahash" xmlns:w16se="http://schemas.microsoft.com/office/word/2015/wordml/symex" xmlns:wpg="http://schemas.microsoft.com/office/word/2010/wordprocessingGroup" xmlns:wpi="http://schemas.microsoft.com/office/word/2010/wordprocessingInk" xmlns:wne="http://schemas.microsoft.com/office/word/2006/wordml" xmlns:wps="http://schemas.microsoft.com/office/word/2010/wordprocessingShape" mc:Ignorable="w14 w15 w16se w16cid w16 w16cex w16sdtdh w16du wp14">
+<w:numbering xmlns:wpc="http://schemas.microsoft.com/office/word/2010/wordprocessingCanvas" xmlns:cx="http://schemas.microsoft.com/office/drawing/2014/chartex" xmlns:cx1="http://schemas.microsoft.com/office/drawing/2015/9/8/chartex" xmlns:mc="http://schemas.openxmlformats.org/markup-compatibility/2006" xmlns:o="urn:schemas-microsoft-com:office:office" xmlns:r="http://schemas.openxmlformats.org/officeDocument/2006/relationships" xmlns:m="http://schemas.openxmlformats.org/officeDocument/2006/math" xmlns:v="urn:schemas-microsoft-com:vml" xmlns:wp14="http://schemas.microsoft.com/office/word/2010/wordprocessingDrawing" xmlns:wp="http://schemas.openxmlformats.org/drawingml/2006/wordprocessingDrawing" xmlns:w10="urn:schemas-microsoft-com:office:word" xmlns:w="http://schemas.openxmlformats.org/wordprocessingml/2006/main" xmlns:w14="http://schemas.microsoft.com/office/word/2010/wordml" xmlns:w15="http://schemas.microsoft.com/office/word/2012/wordml" xmlns:w16se="http://schemas.microsoft.com/office/word/2015/wordml/symex" xmlns:wpg="http://schemas.microsoft.com/office/word/2010/wordprocessingGroup" xmlns:wpi="http://schemas.microsoft.com/office/word/2010/wordprocessingInk" xmlns:wne="http://schemas.microsoft.com/office/word/2006/wordml" xmlns:wps="http://schemas.microsoft.com/office/word/2010/wordprocessingShape" mc:Ignorable="w14 w15 w16se wp14">
   <w:abstractNum w:abstractNumId="0" w15:restartNumberingAfterBreak="0">
     <w:nsid w:val="1F860785"/>
     <w:multiLevelType w:val="hybridMultilevel"/>
@@ -4116,32 +4232,32 @@
       </w:pPr>
     </w:lvl>
   </w:abstractNum>
-  <w:num w:numId="1" w16cid:durableId="696584452">
+  <w:num w:numId="1">
     <w:abstractNumId w:val="2"/>
   </w:num>
-  <w:num w:numId="2" w16cid:durableId="2060786860">
+  <w:num w:numId="2">
     <w:abstractNumId w:val="3"/>
   </w:num>
-  <w:num w:numId="3" w16cid:durableId="981354144">
+  <w:num w:numId="3">
     <w:abstractNumId w:val="1"/>
   </w:num>
-  <w:num w:numId="4" w16cid:durableId="1551845008">
+  <w:num w:numId="4">
     <w:abstractNumId w:val="0"/>
   </w:num>
-  <w:num w:numId="5" w16cid:durableId="394857710">
+  <w:num w:numId="5">
     <w:abstractNumId w:val="4"/>
   </w:num>
-  <w:num w:numId="6" w16cid:durableId="1315794365">
+  <w:num w:numId="6">
     <w:abstractNumId w:val="6"/>
   </w:num>
-  <w:num w:numId="7" w16cid:durableId="1858078218">
+  <w:num w:numId="7">
     <w:abstractNumId w:val="5"/>
   </w:num>
 </w:numbering>
 </file>
 
 <file path=word/styles.xml><?xml version="1.0" encoding="utf-8"?>
-<w:styles xmlns:mc="http://schemas.openxmlformats.org/markup-compatibility/2006" xmlns:r="http://schemas.openxmlformats.org/officeDocument/2006/relationships" xmlns:w="http://schemas.openxmlformats.org/wordprocessingml/2006/main" xmlns:w14="http://schemas.microsoft.com/office/word/2010/wordml" xmlns:w15="http://schemas.microsoft.com/office/word/2012/wordml" xmlns:w16cex="http://schemas.microsoft.com/office/word/2018/wordml/cex" xmlns:w16cid="http://schemas.microsoft.com/office/word/2016/wordml/cid" xmlns:w16="http://schemas.microsoft.com/office/word/2018/wordml" xmlns:w16du="http://schemas.microsoft.com/office/word/2023/wordml/word16du" xmlns:w16sdtdh="http://schemas.microsoft.com/office/word/2020/wordml/sdtdatahash" xmlns:w16se="http://schemas.microsoft.com/office/word/2015/wordml/symex" mc:Ignorable="w14 w15 w16se w16cid w16 w16cex w16sdtdh w16du">
+<w:styles xmlns:mc="http://schemas.openxmlformats.org/markup-compatibility/2006" xmlns:r="http://schemas.openxmlformats.org/officeDocument/2006/relationships" xmlns:w="http://schemas.openxmlformats.org/wordprocessingml/2006/main" xmlns:w14="http://schemas.microsoft.com/office/word/2010/wordml" xmlns:w15="http://schemas.microsoft.com/office/word/2012/wordml" xmlns:w16se="http://schemas.microsoft.com/office/word/2015/wordml/symex" mc:Ignorable="w14 w15 w16se">
   <w:docDefaults>
     <w:rPrDefault>
       <w:rPr>
@@ -4157,7 +4273,7 @@
       </w:pPr>
     </w:pPrDefault>
   </w:docDefaults>
-  <w:latentStyles w:defLockedState="0" w:defUIPriority="99" w:defSemiHidden="0" w:defUnhideWhenUsed="0" w:defQFormat="0" w:count="376">
+  <w:latentStyles w:defLockedState="0" w:defUIPriority="99" w:defSemiHidden="0" w:defUnhideWhenUsed="0" w:defQFormat="0" w:count="371">
     <w:lsdException w:name="Normal" w:uiPriority="0" w:qFormat="1"/>
     <w:lsdException w:name="heading 1" w:uiPriority="9" w:qFormat="1"/>
     <w:lsdException w:name="heading 2" w:semiHidden="1" w:uiPriority="9" w:unhideWhenUsed="1" w:qFormat="1"/>
@@ -4529,11 +4645,6 @@
     <w:lsdException w:name="List Table 5 Dark Accent 6" w:uiPriority="50"/>
     <w:lsdException w:name="List Table 6 Colorful Accent 6" w:uiPriority="51"/>
     <w:lsdException w:name="List Table 7 Colorful Accent 6" w:uiPriority="52"/>
-    <w:lsdException w:name="Mention" w:semiHidden="1" w:unhideWhenUsed="1"/>
-    <w:lsdException w:name="Smart Hyperlink" w:semiHidden="1" w:unhideWhenUsed="1"/>
-    <w:lsdException w:name="Hashtag" w:semiHidden="1" w:unhideWhenUsed="1"/>
-    <w:lsdException w:name="Unresolved Mention" w:semiHidden="1" w:unhideWhenUsed="1"/>
-    <w:lsdException w:name="Smart Link" w:semiHidden="1" w:unhideWhenUsed="1"/>
   </w:latentStyles>
   <w:style w:type="paragraph" w:default="1" w:styleId="Normal">
     <w:name w:val="Normal"/>

</xml_diff>

<commit_message>
Realizo toda la lógica, strings y necesidades para crear un evento y poder subirlo a la base de datos, ponerle una imagen, guardarla en la base de datos y hago un nuevo layout para calendarfragment y le doy funcionalidad básica de momento. También creo la parte visual. Actualizo memoria y hago pequeños cambios programáticos para mejorar la funcionalidad
</commit_message>
<xml_diff>
--- a/DOCUMENTOS/Memoria del proyecto.docx
+++ b/DOCUMENTOS/Memoria del proyecto.docx
@@ -3280,6 +3280,40 @@
           <w:color w:val="6600FF"/>
         </w:rPr>
       </w:pPr>
+      <w:r>
+        <w:rPr>
+          <w:color w:val="6600FF"/>
+        </w:rPr>
+        <w:t xml:space="preserve">03/11/2024 (Yosef): Realizo la función propuesta por Antonio de que al dar atrás en el </w:t>
+      </w:r>
+      <w:proofErr w:type="spellStart"/>
+      <w:r>
+        <w:rPr>
+          <w:color w:val="6600FF"/>
+        </w:rPr>
+        <w:t>sign</w:t>
+      </w:r>
+      <w:proofErr w:type="spellEnd"/>
+      <w:r>
+        <w:rPr>
+          <w:color w:val="6600FF"/>
+        </w:rPr>
+        <w:t xml:space="preserve"> up te devuelva al </w:t>
+      </w:r>
+      <w:proofErr w:type="spellStart"/>
+      <w:r>
+        <w:rPr>
+          <w:color w:val="6600FF"/>
+        </w:rPr>
+        <w:t>login</w:t>
+      </w:r>
+      <w:proofErr w:type="spellEnd"/>
+      <w:r>
+        <w:rPr>
+          <w:color w:val="6600FF"/>
+        </w:rPr>
+        <w:t xml:space="preserve">. </w:t>
+      </w:r>
     </w:p>
     <w:p>
       <w:pPr>
@@ -3292,28 +3326,82 @@
         <w:rPr>
           <w:color w:val="6600FF"/>
         </w:rPr>
-        <w:t xml:space="preserve">03/11/2024 (Yosef): Realizo la función propuesta por Antonio de que al dar atrás en el </w:t>
-      </w:r>
-      <w:proofErr w:type="spellStart"/>
-      <w:r>
-        <w:rPr>
-          <w:color w:val="6600FF"/>
-        </w:rPr>
-        <w:t>sign</w:t>
-      </w:r>
-      <w:proofErr w:type="spellEnd"/>
-      <w:r>
-        <w:rPr>
-          <w:color w:val="6600FF"/>
-        </w:rPr>
-        <w:t xml:space="preserve"> up te devuelva al </w:t>
-      </w:r>
-      <w:proofErr w:type="spellStart"/>
-      <w:r>
-        <w:rPr>
-          <w:color w:val="6600FF"/>
-        </w:rPr>
-        <w:t>login</w:t>
+        <w:t xml:space="preserve">04/11/2024 (Yosef): Realizo que se puedan borrar amigos de la app y que se pueda hacer </w:t>
+      </w:r>
+      <w:proofErr w:type="spellStart"/>
+      <w:r>
+        <w:rPr>
+          <w:color w:val="6600FF"/>
+        </w:rPr>
+        <w:t>logout</w:t>
+      </w:r>
+      <w:proofErr w:type="spellEnd"/>
+      <w:r>
+        <w:rPr>
+          <w:color w:val="6600FF"/>
+        </w:rPr>
+        <w:t xml:space="preserve"> del usuario de la app. También genero </w:t>
+      </w:r>
+      <w:proofErr w:type="spellStart"/>
+      <w:r>
+        <w:rPr>
+          <w:color w:val="6600FF"/>
+        </w:rPr>
+        <w:t>activities</w:t>
+      </w:r>
+      <w:proofErr w:type="spellEnd"/>
+      <w:r>
+        <w:rPr>
+          <w:color w:val="6600FF"/>
+        </w:rPr>
+        <w:t xml:space="preserve"> adaptadores y demás clases necesarias para el funcionamiento. Una vez dentro de un amigo para cambiar entre su información me ha parecido que poner una paginación de dos ventanas en plan </w:t>
+      </w:r>
+      <w:r>
+        <w:rPr>
+          <w:color w:val="6600FF"/>
+        </w:rPr>
+        <w:t>twitter me ha parecido guay, echadle un ojo cuando podáis.</w:t>
+      </w:r>
+      <w:r>
+        <w:rPr>
+          <w:color w:val="6600FF"/>
+        </w:rPr>
+        <w:t xml:space="preserve"> </w:t>
+      </w:r>
+      <w:proofErr w:type="spellStart"/>
+      <w:r>
+        <w:rPr>
+          <w:color w:val="6600FF"/>
+        </w:rPr>
+        <w:t>Linkeo</w:t>
+      </w:r>
+      <w:proofErr w:type="spellEnd"/>
+      <w:r>
+        <w:rPr>
+          <w:color w:val="6600FF"/>
+        </w:rPr>
+        <w:t xml:space="preserve"> la app con </w:t>
+      </w:r>
+      <w:proofErr w:type="spellStart"/>
+      <w:r>
+        <w:rPr>
+          <w:color w:val="6600FF"/>
+        </w:rPr>
+        <w:t>FirebaseCli</w:t>
+      </w:r>
+      <w:proofErr w:type="spellEnd"/>
+      <w:r>
+        <w:rPr>
+          <w:color w:val="6600FF"/>
+        </w:rPr>
+        <w:t xml:space="preserve"> para poder usar </w:t>
+      </w:r>
+      <w:proofErr w:type="spellStart"/>
+      <w:r>
+        <w:rPr>
+          <w:color w:val="6600FF"/>
+        </w:rPr>
+        <w:t>cloudmessaging</w:t>
       </w:r>
       <w:proofErr w:type="spellEnd"/>
       <w:r>
@@ -3334,41 +3422,190 @@
         <w:rPr>
           <w:color w:val="6600FF"/>
         </w:rPr>
-        <w:t xml:space="preserve">04/11/2024 (Yosef): Realizo que se puedan borrar amigos de la app y que se pueda hacer </w:t>
-      </w:r>
-      <w:proofErr w:type="spellStart"/>
-      <w:r>
-        <w:rPr>
-          <w:color w:val="6600FF"/>
-        </w:rPr>
-        <w:t>logout</w:t>
-      </w:r>
-      <w:proofErr w:type="spellEnd"/>
-      <w:r>
-        <w:rPr>
-          <w:color w:val="6600FF"/>
-        </w:rPr>
-        <w:t xml:space="preserve"> del usuario de la app. También genero </w:t>
-      </w:r>
-      <w:proofErr w:type="spellStart"/>
-      <w:r>
-        <w:rPr>
-          <w:color w:val="6600FF"/>
-        </w:rPr>
-        <w:t>activities</w:t>
-      </w:r>
-      <w:proofErr w:type="spellEnd"/>
-      <w:r>
-        <w:rPr>
-          <w:color w:val="6600FF"/>
-        </w:rPr>
-        <w:t xml:space="preserve"> adaptadores y demás clases necesarias para el funcionamiento. Una vez dentro de un amigo para cambiar entre su información me ha parecido que poner una paginación de dos ventanas en plan </w:t>
-      </w:r>
-      <w:r>
-        <w:rPr>
-          <w:color w:val="6600FF"/>
-        </w:rPr>
-        <w:t>twitter me ha parecido guay, echadle un ojo cuando podáis.</w:t>
+        <w:t xml:space="preserve">05/11/2024 (Yosef): Realizo todos los comentarios y pequeños cambios de código para mejorar la funcionalidad de las nuevas clases y actividades generadas. Realizo varios cambios visuales para que quedo todo más estético y acorde con el resto de la app, también se pueden ver los eventos a los que estáis inscritos tu amigo y tú, mostrando los datos más importantes del evento en un solo vistazo, con un estilo de “cajitas” donde en cada caja va un evento. Creo que ha quedado vistoso, echadle un ojo y me decís que os parece. Actualizo </w:t>
+      </w:r>
+      <w:proofErr w:type="spellStart"/>
+      <w:r>
+        <w:rPr>
+          <w:color w:val="6600FF"/>
+        </w:rPr>
+        <w:t>github</w:t>
+      </w:r>
+      <w:proofErr w:type="spellEnd"/>
+      <w:r>
+        <w:rPr>
+          <w:color w:val="6600FF"/>
+        </w:rPr>
+        <w:t xml:space="preserve"> indicando que ya se pueden ver los datos de los usuarios, por lo que completo esa tarea y hago un </w:t>
+      </w:r>
+      <w:proofErr w:type="spellStart"/>
+      <w:r>
+        <w:rPr>
+          <w:color w:val="6600FF"/>
+        </w:rPr>
+        <w:t>merge</w:t>
+      </w:r>
+      <w:proofErr w:type="spellEnd"/>
+      <w:r>
+        <w:rPr>
+          <w:color w:val="6600FF"/>
+        </w:rPr>
+        <w:t xml:space="preserve"> de esta rama con la </w:t>
+      </w:r>
+      <w:proofErr w:type="spellStart"/>
+      <w:r>
+        <w:rPr>
+          <w:color w:val="6600FF"/>
+        </w:rPr>
+        <w:t>main</w:t>
+      </w:r>
+      <w:proofErr w:type="spellEnd"/>
+      <w:r>
+        <w:rPr>
+          <w:color w:val="6600FF"/>
+        </w:rPr>
+        <w:t xml:space="preserve"> parcialmente para que estos cambios se hagan permanentes y podamos centrar completamente en hacer un evento y que se mande un mensaje al usuario.</w:t>
+      </w:r>
+      <w:r>
+        <w:rPr>
+          <w:color w:val="6600FF"/>
+        </w:rPr>
+        <w:t xml:space="preserve"> Hay algunos ficheros que pertenecen a </w:t>
+      </w:r>
+      <w:proofErr w:type="spellStart"/>
+      <w:r>
+        <w:rPr>
+          <w:color w:val="6600FF"/>
+        </w:rPr>
+        <w:t>functions</w:t>
+      </w:r>
+      <w:proofErr w:type="spellEnd"/>
+      <w:r>
+        <w:rPr>
+          <w:color w:val="6600FF"/>
+        </w:rPr>
+        <w:t xml:space="preserve"> de </w:t>
+      </w:r>
+      <w:proofErr w:type="spellStart"/>
+      <w:r>
+        <w:rPr>
+          <w:color w:val="6600FF"/>
+        </w:rPr>
+        <w:t>firebase</w:t>
+      </w:r>
+      <w:proofErr w:type="spellEnd"/>
+      <w:r>
+        <w:rPr>
+          <w:color w:val="6600FF"/>
+        </w:rPr>
+        <w:t xml:space="preserve">, de momento no hacen anda porque no las he programado, pero al hacer </w:t>
+      </w:r>
+      <w:proofErr w:type="spellStart"/>
+      <w:r>
+        <w:rPr>
+          <w:color w:val="6600FF"/>
+        </w:rPr>
+        <w:t>merge</w:t>
+      </w:r>
+      <w:proofErr w:type="spellEnd"/>
+      <w:r>
+        <w:rPr>
+          <w:color w:val="6600FF"/>
+        </w:rPr>
+        <w:t xml:space="preserve"> no me deja quitarlas, de todas maneras, si finalmente no usamos </w:t>
+      </w:r>
+      <w:proofErr w:type="spellStart"/>
+      <w:r>
+        <w:rPr>
+          <w:color w:val="6600FF"/>
+        </w:rPr>
+        <w:t>cloudmessaging</w:t>
+      </w:r>
+      <w:proofErr w:type="spellEnd"/>
+      <w:r>
+        <w:rPr>
+          <w:color w:val="6600FF"/>
+        </w:rPr>
+        <w:t xml:space="preserve"> y usamos otra solución los podemos dejar por si queremos implementar otras cosas con </w:t>
+      </w:r>
+      <w:proofErr w:type="spellStart"/>
+      <w:r>
+        <w:rPr>
+          <w:color w:val="6600FF"/>
+        </w:rPr>
+        <w:t>FirebaseCli</w:t>
+      </w:r>
+      <w:proofErr w:type="spellEnd"/>
+      <w:r>
+        <w:rPr>
+          <w:color w:val="6600FF"/>
+        </w:rPr>
+        <w:t>.</w:t>
+      </w:r>
+    </w:p>
+    <w:p>
+      <w:pPr>
+        <w:ind w:left="708"/>
+        <w:rPr>
+          <w:color w:val="6600FF"/>
+        </w:rPr>
+      </w:pPr>
+      <w:r>
+        <w:rPr>
+          <w:color w:val="6600FF"/>
+        </w:rPr>
+        <w:t xml:space="preserve">06/11/2024 (Yosef): Consigo un calendario personalizado en el que se puede poner un icono por cada evento registrado. Lo uso para la aplicación y hago varios cambios en el calendar </w:t>
+      </w:r>
+      <w:proofErr w:type="spellStart"/>
+      <w:r>
+        <w:rPr>
+          <w:color w:val="6600FF"/>
+        </w:rPr>
+        <w:t>fragment</w:t>
+      </w:r>
+      <w:proofErr w:type="spellEnd"/>
+      <w:r>
+        <w:rPr>
+          <w:color w:val="6600FF"/>
+        </w:rPr>
+        <w:t>. Pongo arriba el calendario, y abajo se van a mostrar los próximos eventos que va a tener el usuario. Aún falta por implementar esa función. Realizo también una función básica y la parte visual de la creación de un evento.</w:t>
+      </w:r>
+    </w:p>
+    <w:p>
+      <w:pPr>
+        <w:ind w:left="708"/>
+        <w:rPr>
+          <w:color w:val="6600FF"/>
+        </w:rPr>
+      </w:pPr>
+    </w:p>
+    <w:p>
+      <w:pPr>
+        <w:ind w:left="708"/>
+        <w:rPr>
+          <w:color w:val="6600FF"/>
+        </w:rPr>
+      </w:pPr>
+    </w:p>
+    <w:p>
+      <w:pPr>
+        <w:ind w:left="708"/>
+        <w:rPr>
+          <w:color w:val="F47F26"/>
+        </w:rPr>
+      </w:pPr>
+      <w:r>
+        <w:rPr>
+          <w:color w:val="6600FF"/>
+        </w:rPr>
+        <w:lastRenderedPageBreak/>
+        <w:t>07</w:t>
+      </w:r>
+      <w:r>
+        <w:rPr>
+          <w:color w:val="6600FF"/>
+        </w:rPr>
+        <w:t>/11/2024 (Yosef):</w:t>
       </w:r>
       <w:r>
         <w:rPr>
@@ -3381,169 +3618,27 @@
         <w:rPr>
           <w:color w:val="6600FF"/>
         </w:rPr>
-        <w:t>Linkeo</w:t>
-      </w:r>
-      <w:proofErr w:type="spellEnd"/>
-      <w:r>
-        <w:rPr>
-          <w:color w:val="6600FF"/>
-        </w:rPr>
-        <w:t xml:space="preserve"> la app con </w:t>
-      </w:r>
-      <w:proofErr w:type="spellStart"/>
-      <w:r>
-        <w:rPr>
-          <w:color w:val="6600FF"/>
-        </w:rPr>
-        <w:t>FirebaseCli</w:t>
-      </w:r>
-      <w:proofErr w:type="spellEnd"/>
-      <w:r>
-        <w:rPr>
-          <w:color w:val="6600FF"/>
-        </w:rPr>
-        <w:t xml:space="preserve"> para poder usar </w:t>
-      </w:r>
-      <w:proofErr w:type="spellStart"/>
-      <w:r>
-        <w:rPr>
-          <w:color w:val="6600FF"/>
-        </w:rPr>
-        <w:t>cloudmessaging</w:t>
-      </w:r>
-      <w:proofErr w:type="spellEnd"/>
-      <w:r>
-        <w:rPr>
-          <w:color w:val="6600FF"/>
-        </w:rPr>
-        <w:t xml:space="preserve">. </w:t>
-      </w:r>
-    </w:p>
-    <w:p>
-      <w:pPr>
-        <w:ind w:left="708"/>
-        <w:rPr>
-          <w:color w:val="6600FF"/>
-        </w:rPr>
-      </w:pPr>
-      <w:r>
-        <w:rPr>
-          <w:color w:val="6600FF"/>
-        </w:rPr>
-        <w:t xml:space="preserve">05/11/2024 (Yosef): Realizo todos los comentarios y pequeños cambios de código para mejorar la funcionalidad de las nuevas clases y actividades generadas. Realizo varios cambios visuales para que quedo todo más estético y acorde con el resto de la app, también se pueden ver los eventos a los que estáis inscritos tu amigo y tú, mostrando los datos más importantes del evento en un solo vistazo, con un estilo de “cajitas” donde en cada caja va un evento. Creo que ha quedado vistoso, echadle un ojo y me decís que os parece. Actualizo </w:t>
-      </w:r>
-      <w:proofErr w:type="spellStart"/>
-      <w:r>
-        <w:rPr>
-          <w:color w:val="6600FF"/>
-        </w:rPr>
-        <w:t>github</w:t>
-      </w:r>
-      <w:proofErr w:type="spellEnd"/>
-      <w:r>
-        <w:rPr>
-          <w:color w:val="6600FF"/>
-        </w:rPr>
-        <w:t xml:space="preserve"> indicando que ya se pueden ver los datos de los usuarios, por lo que completo esa tarea y hago un </w:t>
-      </w:r>
-      <w:proofErr w:type="spellStart"/>
-      <w:r>
-        <w:rPr>
-          <w:color w:val="6600FF"/>
-        </w:rPr>
-        <w:t>merge</w:t>
-      </w:r>
-      <w:proofErr w:type="spellEnd"/>
-      <w:r>
-        <w:rPr>
-          <w:color w:val="6600FF"/>
-        </w:rPr>
-        <w:t xml:space="preserve"> de esta rama con la </w:t>
-      </w:r>
-      <w:proofErr w:type="spellStart"/>
-      <w:r>
-        <w:rPr>
-          <w:color w:val="6600FF"/>
-        </w:rPr>
-        <w:t>main</w:t>
-      </w:r>
-      <w:proofErr w:type="spellEnd"/>
-      <w:r>
-        <w:rPr>
-          <w:color w:val="6600FF"/>
-        </w:rPr>
-        <w:t xml:space="preserve"> parcialmente para que estos cambios se hagan permanentes y podamos centrar completamente en hacer un evento y que se mande un mensaje al usuario.</w:t>
-      </w:r>
-      <w:r>
-        <w:rPr>
-          <w:color w:val="6600FF"/>
-        </w:rPr>
-        <w:t xml:space="preserve"> Hay algunos ficheros que pertenecen a </w:t>
-      </w:r>
-      <w:proofErr w:type="spellStart"/>
-      <w:r>
-        <w:rPr>
-          <w:color w:val="6600FF"/>
-        </w:rPr>
-        <w:t>functions</w:t>
-      </w:r>
-      <w:proofErr w:type="spellEnd"/>
-      <w:r>
-        <w:rPr>
-          <w:color w:val="6600FF"/>
-        </w:rPr>
-        <w:t xml:space="preserve"> de </w:t>
-      </w:r>
-      <w:proofErr w:type="spellStart"/>
-      <w:r>
-        <w:rPr>
-          <w:color w:val="6600FF"/>
-        </w:rPr>
-        <w:t>firebase</w:t>
-      </w:r>
-      <w:proofErr w:type="spellEnd"/>
-      <w:r>
-        <w:rPr>
-          <w:color w:val="6600FF"/>
-        </w:rPr>
-        <w:t xml:space="preserve">, de momento no hacen anda porque no las he programado, pero al hacer </w:t>
-      </w:r>
-      <w:proofErr w:type="spellStart"/>
-      <w:r>
-        <w:rPr>
-          <w:color w:val="6600FF"/>
-        </w:rPr>
-        <w:t>merge</w:t>
-      </w:r>
-      <w:proofErr w:type="spellEnd"/>
-      <w:r>
-        <w:rPr>
-          <w:color w:val="6600FF"/>
-        </w:rPr>
-        <w:t xml:space="preserve"> no me deja quitarlas, de todas maneras, si finalmente no usamos </w:t>
-      </w:r>
-      <w:proofErr w:type="spellStart"/>
-      <w:r>
-        <w:rPr>
-          <w:color w:val="6600FF"/>
-        </w:rPr>
-        <w:t>cloudmessaging</w:t>
-      </w:r>
-      <w:proofErr w:type="spellEnd"/>
-      <w:r>
-        <w:rPr>
-          <w:color w:val="6600FF"/>
-        </w:rPr>
-        <w:t xml:space="preserve"> y usamos otra solución los podemos dejar por si queremos implementar otras cosas con </w:t>
-      </w:r>
-      <w:proofErr w:type="spellStart"/>
-      <w:r>
-        <w:rPr>
-          <w:color w:val="6600FF"/>
-        </w:rPr>
-        <w:t>FirebaseCli</w:t>
-      </w:r>
-      <w:proofErr w:type="spellEnd"/>
+        <w:t>Realizao</w:t>
+      </w:r>
+      <w:proofErr w:type="spellEnd"/>
+      <w:r>
+        <w:rPr>
+          <w:color w:val="6600FF"/>
+        </w:rPr>
+        <w:t xml:space="preserve"> la función completa de crear un evento, que este se registe en la base de datos y que se pueda subir una foto de evento y que se registre como primer usuario el mismo usuario que crea el evento. Lo comento todo y hago algunos cambios que mejoran el aspecto visual y la parte programática de esta nueva actividad. Ahora que se registran los eventos en la base de datos sería interesante que </w:t>
+      </w:r>
+      <w:r>
+        <w:rPr>
+          <w:color w:val="F47F26"/>
+        </w:rPr>
+        <w:t xml:space="preserve">Antonio </w:t>
+      </w:r>
+      <w:r>
+        <w:rPr>
+          <w:color w:val="6600FF"/>
+        </w:rPr>
+        <w:t>se ponga a mirar como mostrar los eventos que tenga hoy el usuario en la pestaña hoy</w:t>
+      </w:r>
       <w:r>
         <w:rPr>
           <w:color w:val="6600FF"/>
@@ -3552,6 +3647,22 @@
       </w:r>
       <w:bookmarkStart w:id="0" w:name="_GoBack"/>
       <w:bookmarkEnd w:id="0"/>
+    </w:p>
+    <w:p>
+      <w:pPr>
+        <w:ind w:left="708"/>
+        <w:rPr>
+          <w:color w:val="6600FF"/>
+        </w:rPr>
+      </w:pPr>
+    </w:p>
+    <w:p>
+      <w:pPr>
+        <w:ind w:left="708"/>
+        <w:rPr>
+          <w:color w:val="6600FF"/>
+        </w:rPr>
+      </w:pPr>
     </w:p>
     <w:sectPr>
       <w:headerReference w:type="default" r:id="rId7"/>

</xml_diff>

<commit_message>
hago arreglos menores en varias clases. Hago varios logs para varias clases. Comento todas las clases, todo el código y actualizo el log. Mañana intentaré hacer el botón de eliminar evento y la manera de editar un evento, que va a ser compartida entre todos los amigos, a no ser que me digáis lo contrario. Ya que la aplicación es más personal que profesional. No creo que necesite una estructura de edición como un calendario laboral.
</commit_message>
<xml_diff>
--- a/DOCUMENTOS/Memoria del proyecto.docx
+++ b/DOCUMENTOS/Memoria del proyecto.docx
@@ -1,6 +1,6 @@
 
 <file path=word/document.xml><?xml version="1.0" encoding="utf-8"?>
-<w:document xmlns:wpc="http://schemas.microsoft.com/office/word/2010/wordprocessingCanvas" xmlns:cx="http://schemas.microsoft.com/office/drawing/2014/chartex" xmlns:cx1="http://schemas.microsoft.com/office/drawing/2015/9/8/chartex" xmlns:cx2="http://schemas.microsoft.com/office/drawing/2015/10/21/chartex" xmlns:cx3="http://schemas.microsoft.com/office/drawing/2016/5/9/chartex" xmlns:cx4="http://schemas.microsoft.com/office/drawing/2016/5/10/chartex" xmlns:cx5="http://schemas.microsoft.com/office/drawing/2016/5/11/chartex" xmlns:cx6="http://schemas.microsoft.com/office/drawing/2016/5/12/chartex" xmlns:cx7="http://schemas.microsoft.com/office/drawing/2016/5/13/chartex" xmlns:cx8="http://schemas.microsoft.com/office/drawing/2016/5/14/chartex" xmlns:mc="http://schemas.openxmlformats.org/markup-compatibility/2006" xmlns:aink="http://schemas.microsoft.com/office/drawing/2016/ink" xmlns:am3d="http://schemas.microsoft.com/office/drawing/2017/model3d" xmlns:o="urn:schemas-microsoft-com:office:office" xmlns:oel="http://schemas.microsoft.com/office/2019/extlst" xmlns:r="http://schemas.openxmlformats.org/officeDocument/2006/relationships" xmlns:m="http://schemas.openxmlformats.org/officeDocument/2006/math" xmlns:v="urn:schemas-microsoft-com:vml" xmlns:wp14="http://schemas.microsoft.com/office/word/2010/wordprocessingDrawing" xmlns:wp="http://schemas.openxmlformats.org/drawingml/2006/wordprocessingDrawing" xmlns:w10="urn:schemas-microsoft-com:office:word" xmlns:w="http://schemas.openxmlformats.org/wordprocessingml/2006/main" xmlns:w14="http://schemas.microsoft.com/office/word/2010/wordml" xmlns:w15="http://schemas.microsoft.com/office/word/2012/wordml" xmlns:w16cex="http://schemas.microsoft.com/office/word/2018/wordml/cex" xmlns:w16cid="http://schemas.microsoft.com/office/word/2016/wordml/cid" xmlns:w16="http://schemas.microsoft.com/office/word/2018/wordml" xmlns:w16du="http://schemas.microsoft.com/office/word/2023/wordml/word16du" xmlns:w16sdtdh="http://schemas.microsoft.com/office/word/2020/wordml/sdtdatahash" xmlns:w16se="http://schemas.microsoft.com/office/word/2015/wordml/symex" xmlns:wpg="http://schemas.microsoft.com/office/word/2010/wordprocessingGroup" xmlns:wpi="http://schemas.microsoft.com/office/word/2010/wordprocessingInk" xmlns:wne="http://schemas.microsoft.com/office/word/2006/wordml" xmlns:wps="http://schemas.microsoft.com/office/word/2010/wordprocessingShape" mc:Ignorable="w14 w15 w16se w16cid w16 w16cex w16sdtdh w16du wp14">
+<w:document xmlns:wpc="http://schemas.microsoft.com/office/word/2010/wordprocessingCanvas" xmlns:cx="http://schemas.microsoft.com/office/drawing/2014/chartex" xmlns:cx1="http://schemas.microsoft.com/office/drawing/2015/9/8/chartex" xmlns:mc="http://schemas.openxmlformats.org/markup-compatibility/2006" xmlns:o="urn:schemas-microsoft-com:office:office" xmlns:r="http://schemas.openxmlformats.org/officeDocument/2006/relationships" xmlns:m="http://schemas.openxmlformats.org/officeDocument/2006/math" xmlns:v="urn:schemas-microsoft-com:vml" xmlns:wp14="http://schemas.microsoft.com/office/word/2010/wordprocessingDrawing" xmlns:wp="http://schemas.openxmlformats.org/drawingml/2006/wordprocessingDrawing" xmlns:w10="urn:schemas-microsoft-com:office:word" xmlns:w="http://schemas.openxmlformats.org/wordprocessingml/2006/main" xmlns:w14="http://schemas.microsoft.com/office/word/2010/wordml" xmlns:w15="http://schemas.microsoft.com/office/word/2012/wordml" xmlns:w16se="http://schemas.microsoft.com/office/word/2015/wordml/symex" xmlns:wpg="http://schemas.microsoft.com/office/word/2010/wordprocessingGroup" xmlns:wpi="http://schemas.microsoft.com/office/word/2010/wordprocessingInk" xmlns:wne="http://schemas.microsoft.com/office/word/2006/wordml" xmlns:wps="http://schemas.microsoft.com/office/word/2010/wordprocessingShape" mc:Ignorable="w14 w15 w16se wp14">
   <w:body>
     <w:p>
       <w:pPr>
@@ -708,8 +708,13 @@
       <w:r>
         <w:t xml:space="preserve">Usaremos </w:t>
       </w:r>
-      <w:r>
-        <w:t>Github para el control de versiones</w:t>
+      <w:proofErr w:type="spellStart"/>
+      <w:r>
+        <w:t>Github</w:t>
+      </w:r>
+      <w:proofErr w:type="spellEnd"/>
+      <w:r>
+        <w:t xml:space="preserve"> para el control de versiones</w:t>
       </w:r>
       <w:r>
         <w:t>.</w:t>
@@ -724,8 +729,13 @@
         </w:numPr>
       </w:pPr>
       <w:r>
-        <w:t>La aplicación guardará los datos en una base de datos SQLite</w:t>
-      </w:r>
+        <w:t xml:space="preserve">La aplicación guardará los datos en una base de datos </w:t>
+      </w:r>
+      <w:proofErr w:type="spellStart"/>
+      <w:r>
+        <w:t>SQLite</w:t>
+      </w:r>
+      <w:proofErr w:type="spellEnd"/>
       <w:r>
         <w:t>.</w:t>
       </w:r>
@@ -739,7 +749,15 @@
         </w:numPr>
       </w:pPr>
       <w:r>
-        <w:t>Usaremos JUnit para realizar pruebas al código.</w:t>
+        <w:t xml:space="preserve">Usaremos </w:t>
+      </w:r>
+      <w:proofErr w:type="spellStart"/>
+      <w:r>
+        <w:t>JUnit</w:t>
+      </w:r>
+      <w:proofErr w:type="spellEnd"/>
+      <w:r>
+        <w:t xml:space="preserve"> para realizar pruebas al código.</w:t>
       </w:r>
     </w:p>
     <w:p>
@@ -788,7 +806,15 @@
         <w:t xml:space="preserve">El IDE </w:t>
       </w:r>
       <w:r>
-        <w:t>Android Studio ya viene con JUnit, por lo que no nos ha hecho falta instalarlo por separado</w:t>
+        <w:t xml:space="preserve">Android Studio ya viene con </w:t>
+      </w:r>
+      <w:proofErr w:type="spellStart"/>
+      <w:r>
+        <w:t>JUnit</w:t>
+      </w:r>
+      <w:proofErr w:type="spellEnd"/>
+      <w:r>
+        <w:t>, por lo que no nos ha hecho falta instalarlo por separado</w:t>
       </w:r>
     </w:p>
     <w:p>
@@ -799,8 +825,13 @@
           <w:numId w:val="3"/>
         </w:numPr>
       </w:pPr>
-      <w:r>
-        <w:t>SQLite ya viene por defecto para las aplicaciones Android y las bibliot</w:t>
+      <w:proofErr w:type="spellStart"/>
+      <w:r>
+        <w:t>SQLite</w:t>
+      </w:r>
+      <w:proofErr w:type="spellEnd"/>
+      <w:r>
+        <w:t xml:space="preserve"> ya viene por defecto para las aplicaciones Android y las bibliot</w:t>
       </w:r>
       <w:r>
         <w:t>ecas vienen instaladas en el IDE</w:t>
@@ -818,7 +849,15 @@
         </w:numPr>
       </w:pPr>
       <w:r>
-        <w:t>Instalamos Git en nuestros ordenadores.</w:t>
+        <w:t xml:space="preserve">Instalamos </w:t>
+      </w:r>
+      <w:proofErr w:type="spellStart"/>
+      <w:r>
+        <w:t>Git</w:t>
+      </w:r>
+      <w:proofErr w:type="spellEnd"/>
+      <w:r>
+        <w:t xml:space="preserve"> en nuestros ordenadores.</w:t>
       </w:r>
     </w:p>
     <w:p>
@@ -999,12 +1038,14 @@
           <w:color w:val="00B0F0"/>
         </w:rPr>
       </w:pPr>
+      <w:proofErr w:type="spellStart"/>
       <w:r>
         <w:rPr>
           <w:color w:val="00B0F0"/>
         </w:rPr>
         <w:t>Vladyslav</w:t>
       </w:r>
+      <w:proofErr w:type="spellEnd"/>
     </w:p>
     <w:p>
       <w:pPr>
@@ -1080,13 +1121,161 @@
         <w:rPr>
           <w:color w:val="6600FF"/>
         </w:rPr>
-        <w:t>02/10/2024 (Yosef): Creo las activities de setting y splashscreen. Creo sus documentos de layout, modifico para darle aspecto. Creo en la activity main aspecto gráfico, incluyo widgets, funcionalidades a los menús y una toolbar funcional que. En setting creo una listview para poder cargar todas las configuraciones, según las vayamos teniendo. Creo también los ficheros de internacionalización y los ficheros de menú para darle aspecto a estos. Creo una animación para splashscreen</w:t>
-      </w:r>
-      <w:r>
-        <w:rPr>
-          <w:color w:val="6600FF"/>
-        </w:rPr>
-        <w:t xml:space="preserve"> y hago push.</w:t>
+        <w:t xml:space="preserve">02/10/2024 (Yosef): Creo las </w:t>
+      </w:r>
+      <w:proofErr w:type="spellStart"/>
+      <w:r>
+        <w:rPr>
+          <w:color w:val="6600FF"/>
+        </w:rPr>
+        <w:t>activities</w:t>
+      </w:r>
+      <w:proofErr w:type="spellEnd"/>
+      <w:r>
+        <w:rPr>
+          <w:color w:val="6600FF"/>
+        </w:rPr>
+        <w:t xml:space="preserve"> de </w:t>
+      </w:r>
+      <w:proofErr w:type="spellStart"/>
+      <w:r>
+        <w:rPr>
+          <w:color w:val="6600FF"/>
+        </w:rPr>
+        <w:t>setting</w:t>
+      </w:r>
+      <w:proofErr w:type="spellEnd"/>
+      <w:r>
+        <w:rPr>
+          <w:color w:val="6600FF"/>
+        </w:rPr>
+        <w:t xml:space="preserve"> y </w:t>
+      </w:r>
+      <w:proofErr w:type="spellStart"/>
+      <w:r>
+        <w:rPr>
+          <w:color w:val="6600FF"/>
+        </w:rPr>
+        <w:t>splashscreen</w:t>
+      </w:r>
+      <w:proofErr w:type="spellEnd"/>
+      <w:r>
+        <w:rPr>
+          <w:color w:val="6600FF"/>
+        </w:rPr>
+        <w:t xml:space="preserve">. Creo sus documentos de </w:t>
+      </w:r>
+      <w:proofErr w:type="spellStart"/>
+      <w:r>
+        <w:rPr>
+          <w:color w:val="6600FF"/>
+        </w:rPr>
+        <w:t>layout</w:t>
+      </w:r>
+      <w:proofErr w:type="spellEnd"/>
+      <w:r>
+        <w:rPr>
+          <w:color w:val="6600FF"/>
+        </w:rPr>
+        <w:t xml:space="preserve">, modifico para darle aspecto. Creo en la </w:t>
+      </w:r>
+      <w:proofErr w:type="spellStart"/>
+      <w:r>
+        <w:rPr>
+          <w:color w:val="6600FF"/>
+        </w:rPr>
+        <w:t>activity</w:t>
+      </w:r>
+      <w:proofErr w:type="spellEnd"/>
+      <w:r>
+        <w:rPr>
+          <w:color w:val="6600FF"/>
+        </w:rPr>
+        <w:t xml:space="preserve"> </w:t>
+      </w:r>
+      <w:proofErr w:type="spellStart"/>
+      <w:r>
+        <w:rPr>
+          <w:color w:val="6600FF"/>
+        </w:rPr>
+        <w:t>main</w:t>
+      </w:r>
+      <w:proofErr w:type="spellEnd"/>
+      <w:r>
+        <w:rPr>
+          <w:color w:val="6600FF"/>
+        </w:rPr>
+        <w:t xml:space="preserve"> aspecto gráfico, incluyo widgets, funcionalidades a los menús y una </w:t>
+      </w:r>
+      <w:proofErr w:type="spellStart"/>
+      <w:r>
+        <w:rPr>
+          <w:color w:val="6600FF"/>
+        </w:rPr>
+        <w:t>toolbar</w:t>
+      </w:r>
+      <w:proofErr w:type="spellEnd"/>
+      <w:r>
+        <w:rPr>
+          <w:color w:val="6600FF"/>
+        </w:rPr>
+        <w:t xml:space="preserve"> funcional que. En </w:t>
+      </w:r>
+      <w:proofErr w:type="spellStart"/>
+      <w:r>
+        <w:rPr>
+          <w:color w:val="6600FF"/>
+        </w:rPr>
+        <w:t>setting</w:t>
+      </w:r>
+      <w:proofErr w:type="spellEnd"/>
+      <w:r>
+        <w:rPr>
+          <w:color w:val="6600FF"/>
+        </w:rPr>
+        <w:t xml:space="preserve"> creo una </w:t>
+      </w:r>
+      <w:proofErr w:type="spellStart"/>
+      <w:r>
+        <w:rPr>
+          <w:color w:val="6600FF"/>
+        </w:rPr>
+        <w:t>listview</w:t>
+      </w:r>
+      <w:proofErr w:type="spellEnd"/>
+      <w:r>
+        <w:rPr>
+          <w:color w:val="6600FF"/>
+        </w:rPr>
+        <w:t xml:space="preserve"> para poder cargar todas las configuraciones, según las vayamos teniendo. Creo también los ficheros de internacionalización y los ficheros de menú para darle aspecto a estos. Creo una animación para </w:t>
+      </w:r>
+      <w:proofErr w:type="spellStart"/>
+      <w:r>
+        <w:rPr>
+          <w:color w:val="6600FF"/>
+        </w:rPr>
+        <w:t>splashscreen</w:t>
+      </w:r>
+      <w:proofErr w:type="spellEnd"/>
+      <w:r>
+        <w:rPr>
+          <w:color w:val="6600FF"/>
+        </w:rPr>
+        <w:t xml:space="preserve"> y hago </w:t>
+      </w:r>
+      <w:proofErr w:type="spellStart"/>
+      <w:r>
+        <w:rPr>
+          <w:color w:val="6600FF"/>
+        </w:rPr>
+        <w:t>push</w:t>
+      </w:r>
+      <w:proofErr w:type="spellEnd"/>
+      <w:r>
+        <w:rPr>
+          <w:color w:val="6600FF"/>
+        </w:rPr>
+        <w:t>.</w:t>
       </w:r>
     </w:p>
     <w:p>
@@ -1100,7 +1289,147 @@
         <w:rPr>
           <w:color w:val="6600FF"/>
         </w:rPr>
-        <w:t>03/10/2024 (Yosef): He implementado muchos cambios gráficos, sobre todo al main. He creado tres fragments para que sean los principales de la app. Uno de ellos tiene ya bastante funcionalidad que es el del calendario. Mi idea es poner el calendario en medio, el fragment today para que salgan los eventos que tenga el usuario en ese día a la izquierda y las notas genéricas a la derecha. El calendario del fragment calendario le he implementado un método para que devuelva el día que se está pickeando y un toast comentado para que podamos ir probando. En un futuro, mi idea sería que cuando se pincha un día en concreto se abriese una activity nueva con las notas, los eventos que tiene ese día el usuario y la pestaña de hoy que fuese un desglose del día actual pero más detallado, implementando una línea temporal como a las 12 reunion a las 14 comida y a las 16 gimnasio. Idme diciendo que os parece. El próximo día pondré todos los ‘botones’ con las imágenes escaladas, hay con color y sin color para dar un feedback al usuario indicando en cual está en todo momento, cuando pinchas uno se pone a color y cuando lo deseleccionas le ponemos el sin color.</w:t>
+        <w:t xml:space="preserve">03/10/2024 (Yosef): He implementado muchos cambios gráficos, sobre todo al </w:t>
+      </w:r>
+      <w:proofErr w:type="spellStart"/>
+      <w:r>
+        <w:rPr>
+          <w:color w:val="6600FF"/>
+        </w:rPr>
+        <w:t>main</w:t>
+      </w:r>
+      <w:proofErr w:type="spellEnd"/>
+      <w:r>
+        <w:rPr>
+          <w:color w:val="6600FF"/>
+        </w:rPr>
+        <w:t xml:space="preserve">. He creado tres </w:t>
+      </w:r>
+      <w:proofErr w:type="spellStart"/>
+      <w:r>
+        <w:rPr>
+          <w:color w:val="6600FF"/>
+        </w:rPr>
+        <w:t>fragments</w:t>
+      </w:r>
+      <w:proofErr w:type="spellEnd"/>
+      <w:r>
+        <w:rPr>
+          <w:color w:val="6600FF"/>
+        </w:rPr>
+        <w:t xml:space="preserve"> para que sean los principales de la app. Uno de ellos tiene ya bastante funcionalidad que es el del calendario. Mi idea es poner el calendario en medio, el </w:t>
+      </w:r>
+      <w:proofErr w:type="spellStart"/>
+      <w:r>
+        <w:rPr>
+          <w:color w:val="6600FF"/>
+        </w:rPr>
+        <w:t>fragment</w:t>
+      </w:r>
+      <w:proofErr w:type="spellEnd"/>
+      <w:r>
+        <w:rPr>
+          <w:color w:val="6600FF"/>
+        </w:rPr>
+        <w:t xml:space="preserve"> </w:t>
+      </w:r>
+      <w:proofErr w:type="spellStart"/>
+      <w:r>
+        <w:rPr>
+          <w:color w:val="6600FF"/>
+        </w:rPr>
+        <w:t>today</w:t>
+      </w:r>
+      <w:proofErr w:type="spellEnd"/>
+      <w:r>
+        <w:rPr>
+          <w:color w:val="6600FF"/>
+        </w:rPr>
+        <w:t xml:space="preserve"> para que salgan los eventos que tenga el usuario en ese día a la izquierda y las notas genéricas a la derecha. El calendario del </w:t>
+      </w:r>
+      <w:proofErr w:type="spellStart"/>
+      <w:r>
+        <w:rPr>
+          <w:color w:val="6600FF"/>
+        </w:rPr>
+        <w:t>fragment</w:t>
+      </w:r>
+      <w:proofErr w:type="spellEnd"/>
+      <w:r>
+        <w:rPr>
+          <w:color w:val="6600FF"/>
+        </w:rPr>
+        <w:t xml:space="preserve"> calendario le he implementado un método para que devuelva el día que se está </w:t>
+      </w:r>
+      <w:proofErr w:type="spellStart"/>
+      <w:r>
+        <w:rPr>
+          <w:color w:val="6600FF"/>
+        </w:rPr>
+        <w:t>pickeando</w:t>
+      </w:r>
+      <w:proofErr w:type="spellEnd"/>
+      <w:r>
+        <w:rPr>
+          <w:color w:val="6600FF"/>
+        </w:rPr>
+        <w:t xml:space="preserve"> y un </w:t>
+      </w:r>
+      <w:proofErr w:type="spellStart"/>
+      <w:r>
+        <w:rPr>
+          <w:color w:val="6600FF"/>
+        </w:rPr>
+        <w:t>toast</w:t>
+      </w:r>
+      <w:proofErr w:type="spellEnd"/>
+      <w:r>
+        <w:rPr>
+          <w:color w:val="6600FF"/>
+        </w:rPr>
+        <w:t xml:space="preserve"> comentado para que podamos ir probando. En un futuro, mi idea sería que cuando se pincha un día en concreto se abriese una </w:t>
+      </w:r>
+      <w:proofErr w:type="spellStart"/>
+      <w:r>
+        <w:rPr>
+          <w:color w:val="6600FF"/>
+        </w:rPr>
+        <w:t>activity</w:t>
+      </w:r>
+      <w:proofErr w:type="spellEnd"/>
+      <w:r>
+        <w:rPr>
+          <w:color w:val="6600FF"/>
+        </w:rPr>
+        <w:t xml:space="preserve"> nueva con las notas, los eventos que tiene ese día el usuario y la pestaña de hoy que fuese un desglose del día actual pero más detallado, implementando una línea temporal como a las 12 </w:t>
+      </w:r>
+      <w:proofErr w:type="spellStart"/>
+      <w:r>
+        <w:rPr>
+          <w:color w:val="6600FF"/>
+        </w:rPr>
+        <w:t>reunion</w:t>
+      </w:r>
+      <w:proofErr w:type="spellEnd"/>
+      <w:r>
+        <w:rPr>
+          <w:color w:val="6600FF"/>
+        </w:rPr>
+        <w:t xml:space="preserve"> a las 14 comida y a las 16 gimnasio. Idme diciendo que os parece. El próximo día pondré todos los ‘botones’ con las imágenes escaladas, hay con color y sin color para dar un </w:t>
+      </w:r>
+      <w:proofErr w:type="spellStart"/>
+      <w:r>
+        <w:rPr>
+          <w:color w:val="6600FF"/>
+        </w:rPr>
+        <w:t>feedback</w:t>
+      </w:r>
+      <w:proofErr w:type="spellEnd"/>
+      <w:r>
+        <w:rPr>
+          <w:color w:val="6600FF"/>
+        </w:rPr>
+        <w:t xml:space="preserve"> al usuario indicando en cual está en todo momento, cuando pinchas uno se pone a color y cuando lo deseleccionas le ponemos el sin color.</w:t>
       </w:r>
     </w:p>
     <w:p>
@@ -1114,7 +1443,189 @@
         <w:rPr>
           <w:color w:val="6600FF"/>
         </w:rPr>
-        <w:t>06/10/2024 (Yosef): Los botones ya cambian de color al ser pulsados. Añado varios cambios al main y al fragment today para que se muestre el día actual, independientemente del idioma, un saludo y un listview que se llena con datos. El array que llena el listview se coge desde la activity main, pásandolo a través de un bundle. Realizo otros cambios como hacer que el listview se refresque deslizando hacia arriba del listview y cambios en el fichero gradle para añadirle una dependencia.</w:t>
+        <w:t xml:space="preserve">06/10/2024 (Yosef): Los botones ya cambian de color al ser pulsados. Añado varios cambios al </w:t>
+      </w:r>
+      <w:proofErr w:type="spellStart"/>
+      <w:r>
+        <w:rPr>
+          <w:color w:val="6600FF"/>
+        </w:rPr>
+        <w:t>main</w:t>
+      </w:r>
+      <w:proofErr w:type="spellEnd"/>
+      <w:r>
+        <w:rPr>
+          <w:color w:val="6600FF"/>
+        </w:rPr>
+        <w:t xml:space="preserve"> y al </w:t>
+      </w:r>
+      <w:proofErr w:type="spellStart"/>
+      <w:r>
+        <w:rPr>
+          <w:color w:val="6600FF"/>
+        </w:rPr>
+        <w:t>fragment</w:t>
+      </w:r>
+      <w:proofErr w:type="spellEnd"/>
+      <w:r>
+        <w:rPr>
+          <w:color w:val="6600FF"/>
+        </w:rPr>
+        <w:t xml:space="preserve"> </w:t>
+      </w:r>
+      <w:proofErr w:type="spellStart"/>
+      <w:r>
+        <w:rPr>
+          <w:color w:val="6600FF"/>
+        </w:rPr>
+        <w:t>today</w:t>
+      </w:r>
+      <w:proofErr w:type="spellEnd"/>
+      <w:r>
+        <w:rPr>
+          <w:color w:val="6600FF"/>
+        </w:rPr>
+        <w:t xml:space="preserve"> para que se muestre el día actual, independientemente del idioma, un saludo y un </w:t>
+      </w:r>
+      <w:proofErr w:type="spellStart"/>
+      <w:r>
+        <w:rPr>
+          <w:color w:val="6600FF"/>
+        </w:rPr>
+        <w:t>listview</w:t>
+      </w:r>
+      <w:proofErr w:type="spellEnd"/>
+      <w:r>
+        <w:rPr>
+          <w:color w:val="6600FF"/>
+        </w:rPr>
+        <w:t xml:space="preserve"> que se llena con datos. El </w:t>
+      </w:r>
+      <w:proofErr w:type="spellStart"/>
+      <w:r>
+        <w:rPr>
+          <w:color w:val="6600FF"/>
+        </w:rPr>
+        <w:t>array</w:t>
+      </w:r>
+      <w:proofErr w:type="spellEnd"/>
+      <w:r>
+        <w:rPr>
+          <w:color w:val="6600FF"/>
+        </w:rPr>
+        <w:t xml:space="preserve"> que llena el </w:t>
+      </w:r>
+      <w:proofErr w:type="spellStart"/>
+      <w:r>
+        <w:rPr>
+          <w:color w:val="6600FF"/>
+        </w:rPr>
+        <w:t>listview</w:t>
+      </w:r>
+      <w:proofErr w:type="spellEnd"/>
+      <w:r>
+        <w:rPr>
+          <w:color w:val="6600FF"/>
+        </w:rPr>
+        <w:t xml:space="preserve"> se coge desde la </w:t>
+      </w:r>
+      <w:proofErr w:type="spellStart"/>
+      <w:r>
+        <w:rPr>
+          <w:color w:val="6600FF"/>
+        </w:rPr>
+        <w:t>activity</w:t>
+      </w:r>
+      <w:proofErr w:type="spellEnd"/>
+      <w:r>
+        <w:rPr>
+          <w:color w:val="6600FF"/>
+        </w:rPr>
+        <w:t xml:space="preserve"> </w:t>
+      </w:r>
+      <w:proofErr w:type="spellStart"/>
+      <w:r>
+        <w:rPr>
+          <w:color w:val="6600FF"/>
+        </w:rPr>
+        <w:t>main</w:t>
+      </w:r>
+      <w:proofErr w:type="spellEnd"/>
+      <w:r>
+        <w:rPr>
+          <w:color w:val="6600FF"/>
+        </w:rPr>
+        <w:t xml:space="preserve">, </w:t>
+      </w:r>
+      <w:proofErr w:type="spellStart"/>
+      <w:r>
+        <w:rPr>
+          <w:color w:val="6600FF"/>
+        </w:rPr>
+        <w:t>pásandolo</w:t>
+      </w:r>
+      <w:proofErr w:type="spellEnd"/>
+      <w:r>
+        <w:rPr>
+          <w:color w:val="6600FF"/>
+        </w:rPr>
+        <w:t xml:space="preserve"> a través de un </w:t>
+      </w:r>
+      <w:proofErr w:type="spellStart"/>
+      <w:r>
+        <w:rPr>
+          <w:color w:val="6600FF"/>
+        </w:rPr>
+        <w:t>bundle</w:t>
+      </w:r>
+      <w:proofErr w:type="spellEnd"/>
+      <w:r>
+        <w:rPr>
+          <w:color w:val="6600FF"/>
+        </w:rPr>
+        <w:t xml:space="preserve">. Realizo otros cambios como hacer que el </w:t>
+      </w:r>
+      <w:proofErr w:type="spellStart"/>
+      <w:r>
+        <w:rPr>
+          <w:color w:val="6600FF"/>
+        </w:rPr>
+        <w:t>listview</w:t>
+      </w:r>
+      <w:proofErr w:type="spellEnd"/>
+      <w:r>
+        <w:rPr>
+          <w:color w:val="6600FF"/>
+        </w:rPr>
+        <w:t xml:space="preserve"> se refresque deslizando hacia arriba del </w:t>
+      </w:r>
+      <w:proofErr w:type="spellStart"/>
+      <w:r>
+        <w:rPr>
+          <w:color w:val="6600FF"/>
+        </w:rPr>
+        <w:t>listview</w:t>
+      </w:r>
+      <w:proofErr w:type="spellEnd"/>
+      <w:r>
+        <w:rPr>
+          <w:color w:val="6600FF"/>
+        </w:rPr>
+        <w:t xml:space="preserve"> y cambios en el fichero </w:t>
+      </w:r>
+      <w:proofErr w:type="spellStart"/>
+      <w:r>
+        <w:rPr>
+          <w:color w:val="6600FF"/>
+        </w:rPr>
+        <w:t>gradle</w:t>
+      </w:r>
+      <w:proofErr w:type="spellEnd"/>
+      <w:r>
+        <w:rPr>
+          <w:color w:val="6600FF"/>
+        </w:rPr>
+        <w:t xml:space="preserve"> para añadirle una dependencia.</w:t>
       </w:r>
     </w:p>
     <w:p>
@@ -1128,13 +1639,69 @@
         <w:rPr>
           <w:color w:val="00B0F0"/>
         </w:rPr>
-        <w:t>08/10/2024 (Vladyslav)</w:t>
-      </w:r>
+        <w:t>08/10/2024 (</w:t>
+      </w:r>
+      <w:proofErr w:type="spellStart"/>
       <w:r>
         <w:rPr>
           <w:color w:val="00B0F0"/>
         </w:rPr>
-        <w:t>: Ha creado un nuevo layout que se carga tras seleccionar un día en el calendario. Ha incluido todas las strings necesarias para darle funcionalidad, ha dado funcionalidad al layout y actualizado los comentarios necesarios para esa parte. También, ha creado una rama para esta funcionalidad.</w:t>
+        <w:t>Vladyslav</w:t>
+      </w:r>
+      <w:proofErr w:type="spellEnd"/>
+      <w:r>
+        <w:rPr>
+          <w:color w:val="00B0F0"/>
+        </w:rPr>
+        <w:t>)</w:t>
+      </w:r>
+      <w:r>
+        <w:rPr>
+          <w:color w:val="00B0F0"/>
+        </w:rPr>
+        <w:t xml:space="preserve">: Ha creado un nuevo </w:t>
+      </w:r>
+      <w:proofErr w:type="spellStart"/>
+      <w:r>
+        <w:rPr>
+          <w:color w:val="00B0F0"/>
+        </w:rPr>
+        <w:t>layout</w:t>
+      </w:r>
+      <w:proofErr w:type="spellEnd"/>
+      <w:r>
+        <w:rPr>
+          <w:color w:val="00B0F0"/>
+        </w:rPr>
+        <w:t xml:space="preserve"> que se carga tras seleccionar un día en el calendario. Ha incluido todas las </w:t>
+      </w:r>
+      <w:proofErr w:type="spellStart"/>
+      <w:r>
+        <w:rPr>
+          <w:color w:val="00B0F0"/>
+        </w:rPr>
+        <w:t>strings</w:t>
+      </w:r>
+      <w:proofErr w:type="spellEnd"/>
+      <w:r>
+        <w:rPr>
+          <w:color w:val="00B0F0"/>
+        </w:rPr>
+        <w:t xml:space="preserve"> necesarias para darle funcionalidad, ha dado funcionalidad al </w:t>
+      </w:r>
+      <w:proofErr w:type="spellStart"/>
+      <w:r>
+        <w:rPr>
+          <w:color w:val="00B0F0"/>
+        </w:rPr>
+        <w:t>layout</w:t>
+      </w:r>
+      <w:proofErr w:type="spellEnd"/>
+      <w:r>
+        <w:rPr>
+          <w:color w:val="00B0F0"/>
+        </w:rPr>
+        <w:t xml:space="preserve"> y actualizado los comentarios necesarios para esa parte. También, ha creado una rama para esta funcionalidad.</w:t>
       </w:r>
     </w:p>
     <w:p>
@@ -1149,7 +1716,21 @@
           <w:color w:val="6600FF"/>
         </w:rPr>
         <w:lastRenderedPageBreak/>
-        <w:t>09/10/2024 (Yosef): Añado algunas funcionalidades al main y a las notas, solo pequeños cambios para poder cargar elementos.</w:t>
+        <w:t xml:space="preserve">09/10/2024 (Yosef): Añado algunas funcionalidades al </w:t>
+      </w:r>
+      <w:proofErr w:type="spellStart"/>
+      <w:r>
+        <w:rPr>
+          <w:color w:val="6600FF"/>
+        </w:rPr>
+        <w:t>main</w:t>
+      </w:r>
+      <w:proofErr w:type="spellEnd"/>
+      <w:r>
+        <w:rPr>
+          <w:color w:val="6600FF"/>
+        </w:rPr>
+        <w:t xml:space="preserve"> y a las notas, solo pequeños cambios para poder cargar elementos.</w:t>
       </w:r>
     </w:p>
     <w:p>
@@ -1163,7 +1744,49 @@
         <w:rPr>
           <w:color w:val="6600FF"/>
         </w:rPr>
-        <w:t>11/10/2024 (Yosef): Creo una nueva rama de feature para las notas. Creo también una lista actualizable para ir cargando las notas y un botón flotante para ir añadiéndolas y le doy a todo funcionalidad, además de tener listos los comentarios de esta nueva parte y añadir strings.</w:t>
+        <w:t xml:space="preserve">11/10/2024 (Yosef): Creo una nueva rama de </w:t>
+      </w:r>
+      <w:proofErr w:type="spellStart"/>
+      <w:r>
+        <w:rPr>
+          <w:color w:val="6600FF"/>
+        </w:rPr>
+        <w:t>feature</w:t>
+      </w:r>
+      <w:proofErr w:type="spellEnd"/>
+      <w:r>
+        <w:rPr>
+          <w:color w:val="6600FF"/>
+        </w:rPr>
+        <w:t xml:space="preserve"> para las notas. Creo también una lista actualizable para ir cargando las notas y un botón flotante para ir añadiéndolas y le doy a </w:t>
+      </w:r>
+      <w:proofErr w:type="gramStart"/>
+      <w:r>
+        <w:rPr>
+          <w:color w:val="6600FF"/>
+        </w:rPr>
+        <w:t>todo funcionalidad</w:t>
+      </w:r>
+      <w:proofErr w:type="gramEnd"/>
+      <w:r>
+        <w:rPr>
+          <w:color w:val="6600FF"/>
+        </w:rPr>
+        <w:t xml:space="preserve">, además de tener listos los comentarios de esta nueva parte y añadir </w:t>
+      </w:r>
+      <w:proofErr w:type="spellStart"/>
+      <w:r>
+        <w:rPr>
+          <w:color w:val="6600FF"/>
+        </w:rPr>
+        <w:t>strings</w:t>
+      </w:r>
+      <w:proofErr w:type="spellEnd"/>
+      <w:r>
+        <w:rPr>
+          <w:color w:val="6600FF"/>
+        </w:rPr>
+        <w:t>.</w:t>
       </w:r>
     </w:p>
     <w:p>
@@ -1177,7 +1800,77 @@
         <w:rPr>
           <w:color w:val="6600FF"/>
         </w:rPr>
-        <w:t>16/10/2024 (Yosef): Creo un nuevo fragment para el sistema de amigos. Es mejor que no hagamos un drawer navigation ya que está siendo deprecados, es mejor que sigamos haciendo pestañas inferiores que es en lo que se enfocan ahora las aplicaciones Android. Échale un vistazo a las nuevas aplicaciones hechas por Google. No hay frameworks específicos para Android, hay recursos ya creados, pero son para dar cierta imagen, de momento los seguiré creando a mano, ya que queda mejor, más personalizado y sin fallos de compatibilidad. También resizeo todas las imágenes para que queden mejor y encajen bien en la parte inferior de pantalla, además de incluir nuevos iconos.</w:t>
+        <w:t xml:space="preserve">16/10/2024 (Yosef): Creo un nuevo </w:t>
+      </w:r>
+      <w:proofErr w:type="spellStart"/>
+      <w:r>
+        <w:rPr>
+          <w:color w:val="6600FF"/>
+        </w:rPr>
+        <w:t>fragment</w:t>
+      </w:r>
+      <w:proofErr w:type="spellEnd"/>
+      <w:r>
+        <w:rPr>
+          <w:color w:val="6600FF"/>
+        </w:rPr>
+        <w:t xml:space="preserve"> para el sistema de amigos. Es mejor que no hagamos un </w:t>
+      </w:r>
+      <w:proofErr w:type="spellStart"/>
+      <w:r>
+        <w:rPr>
+          <w:color w:val="6600FF"/>
+        </w:rPr>
+        <w:t>drawer</w:t>
+      </w:r>
+      <w:proofErr w:type="spellEnd"/>
+      <w:r>
+        <w:rPr>
+          <w:color w:val="6600FF"/>
+        </w:rPr>
+        <w:t xml:space="preserve"> </w:t>
+      </w:r>
+      <w:proofErr w:type="spellStart"/>
+      <w:r>
+        <w:rPr>
+          <w:color w:val="6600FF"/>
+        </w:rPr>
+        <w:t>navigation</w:t>
+      </w:r>
+      <w:proofErr w:type="spellEnd"/>
+      <w:r>
+        <w:rPr>
+          <w:color w:val="6600FF"/>
+        </w:rPr>
+        <w:t xml:space="preserve"> ya que está siendo deprecados, es mejor que sigamos haciendo pestañas inferiores que es en lo que se enfocan ahora las aplicaciones Android. Échale un vistazo a las nuevas aplicaciones hechas por Google. No hay </w:t>
+      </w:r>
+      <w:proofErr w:type="spellStart"/>
+      <w:r>
+        <w:rPr>
+          <w:color w:val="6600FF"/>
+        </w:rPr>
+        <w:t>frameworks</w:t>
+      </w:r>
+      <w:proofErr w:type="spellEnd"/>
+      <w:r>
+        <w:rPr>
+          <w:color w:val="6600FF"/>
+        </w:rPr>
+        <w:t xml:space="preserve"> específicos para Android, hay recursos ya creados, pero son para dar cierta imagen, de momento los seguiré creando a mano, ya que queda mejor, más personalizado y sin fallos de compatibilidad. También </w:t>
+      </w:r>
+      <w:proofErr w:type="spellStart"/>
+      <w:r>
+        <w:rPr>
+          <w:color w:val="6600FF"/>
+        </w:rPr>
+        <w:t>resizeo</w:t>
+      </w:r>
+      <w:proofErr w:type="spellEnd"/>
+      <w:r>
+        <w:rPr>
+          <w:color w:val="6600FF"/>
+        </w:rPr>
+        <w:t xml:space="preserve"> todas las imágenes para que queden mejor y encajen bien en la parte inferior de pantalla, además de incluir nuevos iconos.</w:t>
       </w:r>
     </w:p>
     <w:p>
@@ -1191,19 +1884,187 @@
         <w:rPr>
           <w:color w:val="6600FF"/>
         </w:rPr>
-        <w:t xml:space="preserve">17/10/2024 (Yosef): Creo activities, xmls, lógica de programación y todo el aspecto visual para el login y el registro de usuarios en la aplicación. Solo resta conectarlo a firebase. También modifico todas las activities para que se muestren en vertical y no se puedan girar, rollo Instagram, que no deja que los contenidos se muestren en landing page por diseño de la propia aplicación. </w:t>
-      </w:r>
-      <w:r>
-        <w:rPr>
-          <w:color w:val="6600FF"/>
-        </w:rPr>
-        <w:t>Añado muchas cosillas como strings, fuentes, backgrouns personalizados, personalziación de botones, etc.</w:t>
-      </w:r>
-      <w:r>
-        <w:rPr>
-          <w:color w:val="6600FF"/>
-        </w:rPr>
-        <w:t xml:space="preserve"> También creo nuevas clases para representar una nota y hacer se muestre un tipo de lista llamada recyclerview. Como viewholder o adapter.</w:t>
+        <w:t xml:space="preserve">17/10/2024 (Yosef): Creo </w:t>
+      </w:r>
+      <w:proofErr w:type="spellStart"/>
+      <w:r>
+        <w:rPr>
+          <w:color w:val="6600FF"/>
+        </w:rPr>
+        <w:t>activities</w:t>
+      </w:r>
+      <w:proofErr w:type="spellEnd"/>
+      <w:r>
+        <w:rPr>
+          <w:color w:val="6600FF"/>
+        </w:rPr>
+        <w:t xml:space="preserve">, </w:t>
+      </w:r>
+      <w:proofErr w:type="spellStart"/>
+      <w:r>
+        <w:rPr>
+          <w:color w:val="6600FF"/>
+        </w:rPr>
+        <w:t>xmls</w:t>
+      </w:r>
+      <w:proofErr w:type="spellEnd"/>
+      <w:r>
+        <w:rPr>
+          <w:color w:val="6600FF"/>
+        </w:rPr>
+        <w:t xml:space="preserve">, lógica de programación y todo el aspecto visual para el </w:t>
+      </w:r>
+      <w:proofErr w:type="spellStart"/>
+      <w:r>
+        <w:rPr>
+          <w:color w:val="6600FF"/>
+        </w:rPr>
+        <w:t>login</w:t>
+      </w:r>
+      <w:proofErr w:type="spellEnd"/>
+      <w:r>
+        <w:rPr>
+          <w:color w:val="6600FF"/>
+        </w:rPr>
+        <w:t xml:space="preserve"> y el registro de usuarios en la aplicación. Solo resta conectarlo a </w:t>
+      </w:r>
+      <w:proofErr w:type="spellStart"/>
+      <w:r>
+        <w:rPr>
+          <w:color w:val="6600FF"/>
+        </w:rPr>
+        <w:t>firebase</w:t>
+      </w:r>
+      <w:proofErr w:type="spellEnd"/>
+      <w:r>
+        <w:rPr>
+          <w:color w:val="6600FF"/>
+        </w:rPr>
+        <w:t xml:space="preserve">. También modifico todas las </w:t>
+      </w:r>
+      <w:proofErr w:type="spellStart"/>
+      <w:r>
+        <w:rPr>
+          <w:color w:val="6600FF"/>
+        </w:rPr>
+        <w:t>activities</w:t>
+      </w:r>
+      <w:proofErr w:type="spellEnd"/>
+      <w:r>
+        <w:rPr>
+          <w:color w:val="6600FF"/>
+        </w:rPr>
+        <w:t xml:space="preserve"> para que se muestren en vertical y no se puedan girar, rollo Instagram, que no deja que los contenidos se muestren en </w:t>
+      </w:r>
+      <w:proofErr w:type="spellStart"/>
+      <w:r>
+        <w:rPr>
+          <w:color w:val="6600FF"/>
+        </w:rPr>
+        <w:t>landing</w:t>
+      </w:r>
+      <w:proofErr w:type="spellEnd"/>
+      <w:r>
+        <w:rPr>
+          <w:color w:val="6600FF"/>
+        </w:rPr>
+        <w:t xml:space="preserve"> page por diseño de la propia aplicación. </w:t>
+      </w:r>
+      <w:r>
+        <w:rPr>
+          <w:color w:val="6600FF"/>
+        </w:rPr>
+        <w:t xml:space="preserve">Añado muchas cosillas como </w:t>
+      </w:r>
+      <w:proofErr w:type="spellStart"/>
+      <w:r>
+        <w:rPr>
+          <w:color w:val="6600FF"/>
+        </w:rPr>
+        <w:t>strings</w:t>
+      </w:r>
+      <w:proofErr w:type="spellEnd"/>
+      <w:r>
+        <w:rPr>
+          <w:color w:val="6600FF"/>
+        </w:rPr>
+        <w:t xml:space="preserve">, fuentes, </w:t>
+      </w:r>
+      <w:proofErr w:type="spellStart"/>
+      <w:r>
+        <w:rPr>
+          <w:color w:val="6600FF"/>
+        </w:rPr>
+        <w:t>backgrouns</w:t>
+      </w:r>
+      <w:proofErr w:type="spellEnd"/>
+      <w:r>
+        <w:rPr>
+          <w:color w:val="6600FF"/>
+        </w:rPr>
+        <w:t xml:space="preserve"> personalizados, </w:t>
+      </w:r>
+      <w:proofErr w:type="spellStart"/>
+      <w:r>
+        <w:rPr>
+          <w:color w:val="6600FF"/>
+        </w:rPr>
+        <w:t>personalziación</w:t>
+      </w:r>
+      <w:proofErr w:type="spellEnd"/>
+      <w:r>
+        <w:rPr>
+          <w:color w:val="6600FF"/>
+        </w:rPr>
+        <w:t xml:space="preserve"> de botones, etc.</w:t>
+      </w:r>
+      <w:r>
+        <w:rPr>
+          <w:color w:val="6600FF"/>
+        </w:rPr>
+        <w:t xml:space="preserve"> También creo nuevas clases para representar una nota y hacer se muestre un tipo de lista llamada </w:t>
+      </w:r>
+      <w:proofErr w:type="spellStart"/>
+      <w:r>
+        <w:rPr>
+          <w:color w:val="6600FF"/>
+        </w:rPr>
+        <w:t>recyclerview</w:t>
+      </w:r>
+      <w:proofErr w:type="spellEnd"/>
+      <w:r>
+        <w:rPr>
+          <w:color w:val="6600FF"/>
+        </w:rPr>
+        <w:t xml:space="preserve">. Como </w:t>
+      </w:r>
+      <w:proofErr w:type="spellStart"/>
+      <w:r>
+        <w:rPr>
+          <w:color w:val="6600FF"/>
+        </w:rPr>
+        <w:t>viewholder</w:t>
+      </w:r>
+      <w:proofErr w:type="spellEnd"/>
+      <w:r>
+        <w:rPr>
+          <w:color w:val="6600FF"/>
+        </w:rPr>
+        <w:t xml:space="preserve"> o </w:t>
+      </w:r>
+      <w:proofErr w:type="spellStart"/>
+      <w:r>
+        <w:rPr>
+          <w:color w:val="6600FF"/>
+        </w:rPr>
+        <w:t>adapter</w:t>
+      </w:r>
+      <w:proofErr w:type="spellEnd"/>
+      <w:r>
+        <w:rPr>
+          <w:color w:val="6600FF"/>
+        </w:rPr>
+        <w:t>.</w:t>
       </w:r>
     </w:p>
     <w:p>
@@ -1223,25 +2084,145 @@
         <w:rPr>
           <w:color w:val="6600FF"/>
         </w:rPr>
-        <w:t xml:space="preserve">Creo la Firebase para la app. </w:t>
-      </w:r>
-      <w:r>
-        <w:rPr>
-          <w:color w:val="6600FF"/>
-        </w:rPr>
-        <w:t>linkeo la app con Firebase, creo toda la lógica de programación para que un usuario pueda registrarse y también la parte de que un usuario</w:t>
-      </w:r>
-      <w:r>
-        <w:rPr>
-          <w:color w:val="6600FF"/>
-        </w:rPr>
-        <w:t xml:space="preserve"> se registre en una base para que pueda tener amigos. Creo varios usuarios de pruebas y hago varias pruebas de inicio. Creo también json para la base, modifico el json de Firebase, creo clase usuario para poder guardarlo en la app</w:t>
-      </w:r>
-      <w:r>
-        <w:rPr>
-          <w:color w:val="6600FF"/>
-        </w:rPr>
-        <w:t>. También creo toda la lógica de Firebase necesaria en la propia base. Creo string y linkeo todas las necesidades de estas clases.</w:t>
+        <w:t xml:space="preserve">Creo la </w:t>
+      </w:r>
+      <w:proofErr w:type="spellStart"/>
+      <w:r>
+        <w:rPr>
+          <w:color w:val="6600FF"/>
+        </w:rPr>
+        <w:t>Firebase</w:t>
+      </w:r>
+      <w:proofErr w:type="spellEnd"/>
+      <w:r>
+        <w:rPr>
+          <w:color w:val="6600FF"/>
+        </w:rPr>
+        <w:t xml:space="preserve"> para la app. </w:t>
+      </w:r>
+      <w:proofErr w:type="spellStart"/>
+      <w:r>
+        <w:rPr>
+          <w:color w:val="6600FF"/>
+        </w:rPr>
+        <w:t>linkeo</w:t>
+      </w:r>
+      <w:proofErr w:type="spellEnd"/>
+      <w:r>
+        <w:rPr>
+          <w:color w:val="6600FF"/>
+        </w:rPr>
+        <w:t xml:space="preserve"> la app con </w:t>
+      </w:r>
+      <w:proofErr w:type="spellStart"/>
+      <w:r>
+        <w:rPr>
+          <w:color w:val="6600FF"/>
+        </w:rPr>
+        <w:t>Firebase</w:t>
+      </w:r>
+      <w:proofErr w:type="spellEnd"/>
+      <w:r>
+        <w:rPr>
+          <w:color w:val="6600FF"/>
+        </w:rPr>
+        <w:t>, creo toda la lógica de programación para que un usuario pueda registrarse y también la parte de que un usuario</w:t>
+      </w:r>
+      <w:r>
+        <w:rPr>
+          <w:color w:val="6600FF"/>
+        </w:rPr>
+        <w:t xml:space="preserve"> se registre en una base para que pueda tener amigos. Creo varios usuarios de pruebas y hago varias pruebas de inicio. Creo también </w:t>
+      </w:r>
+      <w:proofErr w:type="spellStart"/>
+      <w:r>
+        <w:rPr>
+          <w:color w:val="6600FF"/>
+        </w:rPr>
+        <w:t>json</w:t>
+      </w:r>
+      <w:proofErr w:type="spellEnd"/>
+      <w:r>
+        <w:rPr>
+          <w:color w:val="6600FF"/>
+        </w:rPr>
+        <w:t xml:space="preserve"> para la base, modifico el </w:t>
+      </w:r>
+      <w:proofErr w:type="spellStart"/>
+      <w:r>
+        <w:rPr>
+          <w:color w:val="6600FF"/>
+        </w:rPr>
+        <w:t>json</w:t>
+      </w:r>
+      <w:proofErr w:type="spellEnd"/>
+      <w:r>
+        <w:rPr>
+          <w:color w:val="6600FF"/>
+        </w:rPr>
+        <w:t xml:space="preserve"> de </w:t>
+      </w:r>
+      <w:proofErr w:type="spellStart"/>
+      <w:r>
+        <w:rPr>
+          <w:color w:val="6600FF"/>
+        </w:rPr>
+        <w:t>Firebase</w:t>
+      </w:r>
+      <w:proofErr w:type="spellEnd"/>
+      <w:r>
+        <w:rPr>
+          <w:color w:val="6600FF"/>
+        </w:rPr>
+        <w:t>, creo clase usuario para poder guardarlo en la app</w:t>
+      </w:r>
+      <w:r>
+        <w:rPr>
+          <w:color w:val="6600FF"/>
+        </w:rPr>
+        <w:t xml:space="preserve">. También creo toda la lógica de </w:t>
+      </w:r>
+      <w:proofErr w:type="spellStart"/>
+      <w:r>
+        <w:rPr>
+          <w:color w:val="6600FF"/>
+        </w:rPr>
+        <w:t>Firebase</w:t>
+      </w:r>
+      <w:proofErr w:type="spellEnd"/>
+      <w:r>
+        <w:rPr>
+          <w:color w:val="6600FF"/>
+        </w:rPr>
+        <w:t xml:space="preserve"> necesaria en la propia base. Creo </w:t>
+      </w:r>
+      <w:proofErr w:type="spellStart"/>
+      <w:r>
+        <w:rPr>
+          <w:color w:val="6600FF"/>
+        </w:rPr>
+        <w:t>string</w:t>
+      </w:r>
+      <w:proofErr w:type="spellEnd"/>
+      <w:r>
+        <w:rPr>
+          <w:color w:val="6600FF"/>
+        </w:rPr>
+        <w:t xml:space="preserve"> y </w:t>
+      </w:r>
+      <w:proofErr w:type="spellStart"/>
+      <w:r>
+        <w:rPr>
+          <w:color w:val="6600FF"/>
+        </w:rPr>
+        <w:t>linkeo</w:t>
+      </w:r>
+      <w:proofErr w:type="spellEnd"/>
+      <w:r>
+        <w:rPr>
+          <w:color w:val="6600FF"/>
+        </w:rPr>
+        <w:t xml:space="preserve"> todas las necesidades de estas clases.</w:t>
       </w:r>
     </w:p>
     <w:p>
@@ -1261,7 +2242,21 @@
         <w:rPr>
           <w:color w:val="6600FF"/>
         </w:rPr>
-        <w:t xml:space="preserve"> (Yosef): Corrijo pequeñas cosas para poder mejorar las funciones de la app. Añado todas las mejoras necesarias a las notas para que estas sean exclusivas para cada usuario dependiendo de la base de datos. También actualizo los datos e incluyo algunas strings para que se muestren al usuario en su idioma.</w:t>
+        <w:t xml:space="preserve"> (Yosef): Corrijo pequeñas cosas para poder mejorar las funciones de la app. Añado todas las mejoras necesarias a las notas para que estas sean exclusivas para cada usuario dependiendo de la base de datos. También actualizo los datos e incluyo algunas </w:t>
+      </w:r>
+      <w:proofErr w:type="spellStart"/>
+      <w:r>
+        <w:rPr>
+          <w:color w:val="6600FF"/>
+        </w:rPr>
+        <w:t>strings</w:t>
+      </w:r>
+      <w:proofErr w:type="spellEnd"/>
+      <w:r>
+        <w:rPr>
+          <w:color w:val="6600FF"/>
+        </w:rPr>
+        <w:t xml:space="preserve"> para que se muestren al usuario en su idioma.</w:t>
       </w:r>
     </w:p>
     <w:p>
@@ -1275,7 +2270,35 @@
         <w:rPr>
           <w:color w:val="6600FF"/>
         </w:rPr>
-        <w:t>22/10/2024 (Yosef): Creo el sistema básico de solicitudes de amistad. Los layouts y clases que creo vamos a necesitar, a demás de darle un aspecto chulo.</w:t>
+        <w:t xml:space="preserve">22/10/2024 (Yosef): Creo el sistema básico de solicitudes de amistad. Los </w:t>
+      </w:r>
+      <w:proofErr w:type="spellStart"/>
+      <w:r>
+        <w:rPr>
+          <w:color w:val="6600FF"/>
+        </w:rPr>
+        <w:t>layouts</w:t>
+      </w:r>
+      <w:proofErr w:type="spellEnd"/>
+      <w:r>
+        <w:rPr>
+          <w:color w:val="6600FF"/>
+        </w:rPr>
+        <w:t xml:space="preserve"> y clases que creo vamos a necesitar, </w:t>
+      </w:r>
+      <w:proofErr w:type="spellStart"/>
+      <w:r>
+        <w:rPr>
+          <w:color w:val="6600FF"/>
+        </w:rPr>
+        <w:t>a demás</w:t>
+      </w:r>
+      <w:proofErr w:type="spellEnd"/>
+      <w:r>
+        <w:rPr>
+          <w:color w:val="6600FF"/>
+        </w:rPr>
+        <w:t xml:space="preserve"> de darle un aspecto chulo.</w:t>
       </w:r>
     </w:p>
     <w:p>
@@ -1295,7 +2318,35 @@
         <w:rPr>
           <w:color w:val="6600FF"/>
         </w:rPr>
-        <w:t>Realizo el sistema para aceptar amigos que tenga un usuario en solicitudes de amistad. Linkeo con base de datos y esa parte es funcional completamente, falta por implementar el rechazo de solicitud, mostrar los amigos actuales en el FriendsFragment y función al botón de nueva solicitud de amigos</w:t>
+        <w:t xml:space="preserve">Realizo el sistema para aceptar amigos que tenga un usuario en solicitudes de amistad. </w:t>
+      </w:r>
+      <w:proofErr w:type="spellStart"/>
+      <w:r>
+        <w:rPr>
+          <w:color w:val="6600FF"/>
+        </w:rPr>
+        <w:t>Linkeo</w:t>
+      </w:r>
+      <w:proofErr w:type="spellEnd"/>
+      <w:r>
+        <w:rPr>
+          <w:color w:val="6600FF"/>
+        </w:rPr>
+        <w:t xml:space="preserve"> con base de datos y esa parte es funcional completamente, falta por implementar el rechazo de solicitud, mostrar los amigos actuales en el </w:t>
+      </w:r>
+      <w:proofErr w:type="spellStart"/>
+      <w:r>
+        <w:rPr>
+          <w:color w:val="6600FF"/>
+        </w:rPr>
+        <w:t>FriendsFragment</w:t>
+      </w:r>
+      <w:proofErr w:type="spellEnd"/>
+      <w:r>
+        <w:rPr>
+          <w:color w:val="6600FF"/>
+        </w:rPr>
+        <w:t xml:space="preserve"> y función al botón de nueva solicitud de amigos</w:t>
       </w:r>
     </w:p>
     <w:p>
@@ -1333,7 +2384,23 @@
         <w:rPr>
           <w:color w:val="6600FF"/>
         </w:rPr>
-        <w:t xml:space="preserve"> en Friendssearcher </w:t>
+        <w:t xml:space="preserve"> en </w:t>
+      </w:r>
+      <w:proofErr w:type="spellStart"/>
+      <w:proofErr w:type="gramStart"/>
+      <w:r>
+        <w:rPr>
+          <w:color w:val="6600FF"/>
+        </w:rPr>
+        <w:t>Friendssearcher</w:t>
+      </w:r>
+      <w:proofErr w:type="spellEnd"/>
+      <w:proofErr w:type="gramEnd"/>
+      <w:r>
+        <w:rPr>
+          <w:color w:val="6600FF"/>
+        </w:rPr>
+        <w:t xml:space="preserve"> </w:t>
       </w:r>
       <w:r>
         <w:rPr>
@@ -1351,13 +2418,35 @@
         <w:rPr>
           <w:color w:val="6600FF"/>
         </w:rPr>
-        <w:t>amente, tiene que haber algún error cuando se cogen los datos de firebase</w:t>
-      </w:r>
-      <w:r>
-        <w:rPr>
-          <w:color w:val="6600FF"/>
-        </w:rPr>
-        <w:t>. De todas maneras, el resto de elementos son fucionales.</w:t>
+        <w:t xml:space="preserve">amente, tiene que haber algún error cuando se cogen los datos de </w:t>
+      </w:r>
+      <w:proofErr w:type="spellStart"/>
+      <w:r>
+        <w:rPr>
+          <w:color w:val="6600FF"/>
+        </w:rPr>
+        <w:t>firebase</w:t>
+      </w:r>
+      <w:proofErr w:type="spellEnd"/>
+      <w:r>
+        <w:rPr>
+          <w:color w:val="6600FF"/>
+        </w:rPr>
+        <w:t xml:space="preserve">. De todas maneras, el resto de elementos son </w:t>
+      </w:r>
+      <w:proofErr w:type="spellStart"/>
+      <w:r>
+        <w:rPr>
+          <w:color w:val="6600FF"/>
+        </w:rPr>
+        <w:t>fucionales</w:t>
+      </w:r>
+      <w:proofErr w:type="spellEnd"/>
+      <w:r>
+        <w:rPr>
+          <w:color w:val="6600FF"/>
+        </w:rPr>
+        <w:t>.</w:t>
       </w:r>
     </w:p>
     <w:p>
@@ -1389,14 +2478,84 @@
         <w:rPr>
           <w:color w:val="6600FF"/>
         </w:rPr>
-        <w:t xml:space="preserve">. Arreglo el sistema de que cuando buscas un amigo no puedas enviarle una notificación si es a ti mismo. Realizo cambios y hago que un amigo y un usuario sea la misma clase, es decir, lo que diferencia a un amigo de un usuario ahora es que esté anidado en el json, no los datos de la clase, menos redundancia, menos </w:t>
+        <w:t xml:space="preserve">. Arreglo el sistema de que cuando buscas un amigo no puedas enviarle una notificación si es a ti mismo. Realizo cambios y hago que un amigo y un usuario sea la misma clase, es decir, lo que diferencia a un amigo de un usuario ahora es que esté anidado en el </w:t>
+      </w:r>
+      <w:proofErr w:type="spellStart"/>
+      <w:r>
+        <w:rPr>
+          <w:color w:val="6600FF"/>
+        </w:rPr>
+        <w:t>json</w:t>
+      </w:r>
+      <w:proofErr w:type="spellEnd"/>
+      <w:r>
+        <w:rPr>
+          <w:color w:val="6600FF"/>
+        </w:rPr>
+        <w:t xml:space="preserve">, no los datos de la clase, menos redundancia, menos </w:t>
       </w:r>
       <w:r>
         <w:rPr>
           <w:color w:val="6600FF"/>
         </w:rPr>
         <w:lastRenderedPageBreak/>
-        <w:t>probabilidad de fallo y mayor consistencia de los datos. Hago también arreglos visuales para que esté todo más bonito y también realizo cambios en el signup para que se registren los usuarios mejor. Solo falta por implementar que los usuarios tengan una forma de rechazar las peticiones de amistad, pero después de todo esto parece hasta sencillo. La forma de hacerlo será que en friend_requests del json se eliminen los datos de la petición y se elimine por lo tanto con notify la petición.</w:t>
+        <w:t xml:space="preserve">probabilidad de fallo y mayor consistencia de los datos. Hago también arreglos visuales para que esté todo más bonito y también realizo cambios en el </w:t>
+      </w:r>
+      <w:proofErr w:type="spellStart"/>
+      <w:r>
+        <w:rPr>
+          <w:color w:val="6600FF"/>
+        </w:rPr>
+        <w:t>signup</w:t>
+      </w:r>
+      <w:proofErr w:type="spellEnd"/>
+      <w:r>
+        <w:rPr>
+          <w:color w:val="6600FF"/>
+        </w:rPr>
+        <w:t xml:space="preserve"> para que se registren los usuarios mejor. Solo falta por implementar que los usuarios tengan una forma de rechazar las peticiones de amistad, pero después de todo esto parece hasta sencillo. La forma de hacerlo será que en </w:t>
+      </w:r>
+      <w:proofErr w:type="spellStart"/>
+      <w:r>
+        <w:rPr>
+          <w:color w:val="6600FF"/>
+        </w:rPr>
+        <w:t>friend_requests</w:t>
+      </w:r>
+      <w:proofErr w:type="spellEnd"/>
+      <w:r>
+        <w:rPr>
+          <w:color w:val="6600FF"/>
+        </w:rPr>
+        <w:t xml:space="preserve"> del </w:t>
+      </w:r>
+      <w:proofErr w:type="spellStart"/>
+      <w:r>
+        <w:rPr>
+          <w:color w:val="6600FF"/>
+        </w:rPr>
+        <w:t>json</w:t>
+      </w:r>
+      <w:proofErr w:type="spellEnd"/>
+      <w:r>
+        <w:rPr>
+          <w:color w:val="6600FF"/>
+        </w:rPr>
+        <w:t xml:space="preserve"> se eliminen los datos de la petición y se elimine por lo tanto con </w:t>
+      </w:r>
+      <w:proofErr w:type="spellStart"/>
+      <w:r>
+        <w:rPr>
+          <w:color w:val="6600FF"/>
+        </w:rPr>
+        <w:t>notify</w:t>
+      </w:r>
+      <w:proofErr w:type="spellEnd"/>
+      <w:r>
+        <w:rPr>
+          <w:color w:val="6600FF"/>
+        </w:rPr>
+        <w:t xml:space="preserve"> la petición.</w:t>
       </w:r>
     </w:p>
     <w:p>
@@ -1458,7 +2617,21 @@
         <w:rPr>
           <w:color w:val="6600FF"/>
         </w:rPr>
-        <w:t xml:space="preserve">Segundo: una activity que muestre los datos de cada usuario y los eventos a los que está unido y coincidan con los que </w:t>
+        <w:t xml:space="preserve">Segundo: una </w:t>
+      </w:r>
+      <w:proofErr w:type="spellStart"/>
+      <w:r>
+        <w:rPr>
+          <w:color w:val="6600FF"/>
+        </w:rPr>
+        <w:t>activity</w:t>
+      </w:r>
+      <w:proofErr w:type="spellEnd"/>
+      <w:r>
+        <w:rPr>
+          <w:color w:val="6600FF"/>
+        </w:rPr>
+        <w:t xml:space="preserve"> que muestre los datos de cada usuario y los eventos a los que está unido y coincidan con los que </w:t>
       </w:r>
       <w:r>
         <w:rPr>
@@ -1508,7 +2681,35 @@
         <w:rPr>
           <w:color w:val="6600FF"/>
         </w:rPr>
-        <w:t>Cuarto: añadir al login un “recuérdame” para que un usuario no tenga que logearse varias veces.</w:t>
+        <w:t xml:space="preserve">Cuarto: añadir al </w:t>
+      </w:r>
+      <w:proofErr w:type="spellStart"/>
+      <w:r>
+        <w:rPr>
+          <w:color w:val="6600FF"/>
+        </w:rPr>
+        <w:t>login</w:t>
+      </w:r>
+      <w:proofErr w:type="spellEnd"/>
+      <w:r>
+        <w:rPr>
+          <w:color w:val="6600FF"/>
+        </w:rPr>
+        <w:t xml:space="preserve"> un “recuérdame” para que un usuario no tenga que </w:t>
+      </w:r>
+      <w:proofErr w:type="spellStart"/>
+      <w:r>
+        <w:rPr>
+          <w:color w:val="6600FF"/>
+        </w:rPr>
+        <w:t>logearse</w:t>
+      </w:r>
+      <w:proofErr w:type="spellEnd"/>
+      <w:r>
+        <w:rPr>
+          <w:color w:val="6600FF"/>
+        </w:rPr>
+        <w:t xml:space="preserve"> varias veces.</w:t>
       </w:r>
     </w:p>
     <w:p>
@@ -1526,8 +2727,30 @@
         <w:rPr>
           <w:color w:val="6600FF"/>
         </w:rPr>
-        <w:t>Quinto: poner al usuario en la appbar y que pueda hacer logout</w:t>
-      </w:r>
+        <w:t xml:space="preserve">Quinto: poner al usuario en la </w:t>
+      </w:r>
+      <w:proofErr w:type="spellStart"/>
+      <w:r>
+        <w:rPr>
+          <w:color w:val="6600FF"/>
+        </w:rPr>
+        <w:t>appbar</w:t>
+      </w:r>
+      <w:proofErr w:type="spellEnd"/>
+      <w:r>
+        <w:rPr>
+          <w:color w:val="6600FF"/>
+        </w:rPr>
+        <w:t xml:space="preserve"> y que pueda hacer </w:t>
+      </w:r>
+      <w:proofErr w:type="spellStart"/>
+      <w:r>
+        <w:rPr>
+          <w:color w:val="6600FF"/>
+        </w:rPr>
+        <w:t>logout</w:t>
+      </w:r>
+      <w:proofErr w:type="spellEnd"/>
     </w:p>
     <w:p>
       <w:pPr>
@@ -1544,8 +2767,30 @@
         <w:rPr>
           <w:color w:val="6600FF"/>
         </w:rPr>
-        <w:t>Sexto: añadir la appbar a todas las activities</w:t>
-      </w:r>
+        <w:t xml:space="preserve">Sexto: añadir la </w:t>
+      </w:r>
+      <w:proofErr w:type="spellStart"/>
+      <w:r>
+        <w:rPr>
+          <w:color w:val="6600FF"/>
+        </w:rPr>
+        <w:t>appbar</w:t>
+      </w:r>
+      <w:proofErr w:type="spellEnd"/>
+      <w:r>
+        <w:rPr>
+          <w:color w:val="6600FF"/>
+        </w:rPr>
+        <w:t xml:space="preserve"> a todas las </w:t>
+      </w:r>
+      <w:proofErr w:type="spellStart"/>
+      <w:r>
+        <w:rPr>
+          <w:color w:val="6600FF"/>
+        </w:rPr>
+        <w:t>activities</w:t>
+      </w:r>
+      <w:proofErr w:type="spellEnd"/>
     </w:p>
     <w:p>
       <w:pPr>
@@ -1562,8 +2807,16 @@
         <w:rPr>
           <w:color w:val="6600FF"/>
         </w:rPr>
-        <w:t>Séptimo: unificar los estilos de todas las activities</w:t>
-      </w:r>
+        <w:t xml:space="preserve">Séptimo: unificar los estilos de todas las </w:t>
+      </w:r>
+      <w:proofErr w:type="spellStart"/>
+      <w:r>
+        <w:rPr>
+          <w:color w:val="6600FF"/>
+        </w:rPr>
+        <w:t>activities</w:t>
+      </w:r>
+      <w:proofErr w:type="spellEnd"/>
     </w:p>
     <w:p>
       <w:pPr>
@@ -1576,7 +2829,21 @@
         <w:rPr>
           <w:color w:val="6600FF"/>
         </w:rPr>
-        <w:t>No hay una preferencia como tal en este orden, pero son las cosas que me faltarían de momento por implementar. Creo que deberíamos centrar esfuerzos en los eventos para ya poder ir concretando al app.</w:t>
+        <w:t xml:space="preserve">No hay una preferencia como tal en este orden, pero son las cosas que me faltarían de momento por implementar. Creo que deberíamos centrar esfuerzos en los eventos para ya poder ir concretando </w:t>
+      </w:r>
+      <w:proofErr w:type="gramStart"/>
+      <w:r>
+        <w:rPr>
+          <w:color w:val="6600FF"/>
+        </w:rPr>
+        <w:t>al app</w:t>
+      </w:r>
+      <w:proofErr w:type="gramEnd"/>
+      <w:r>
+        <w:rPr>
+          <w:color w:val="6600FF"/>
+        </w:rPr>
+        <w:t>.</w:t>
       </w:r>
     </w:p>
     <w:p>
@@ -1590,7 +2857,21 @@
         <w:rPr>
           <w:color w:val="6600FF"/>
         </w:rPr>
-        <w:t>--IMPORTANTE—cuando tenga los comentarios de las clases subiré todo lo que tengo hasta ahora al main para que tengamos todas las clases como la de usuario disponibles todos.</w:t>
+        <w:t xml:space="preserve">--IMPORTANTE—cuando tenga los comentarios de las clases subiré todo lo que tengo hasta ahora al </w:t>
+      </w:r>
+      <w:proofErr w:type="spellStart"/>
+      <w:r>
+        <w:rPr>
+          <w:color w:val="6600FF"/>
+        </w:rPr>
+        <w:t>main</w:t>
+      </w:r>
+      <w:proofErr w:type="spellEnd"/>
+      <w:r>
+        <w:rPr>
+          <w:color w:val="6600FF"/>
+        </w:rPr>
+        <w:t xml:space="preserve"> para que tengamos todas las clases como la de usuario disponibles todos.</w:t>
       </w:r>
     </w:p>
     <w:p>
@@ -1604,7 +2885,49 @@
         <w:rPr>
           <w:color w:val="6600FF"/>
         </w:rPr>
-        <w:t xml:space="preserve">29/10/2024 (Yosef): Añado unas pocas funcionalidades como que se mantengan las nuevas clases en vertical también o que quito imports que finalmente no usé, también agrego todos los comentarios que estaban pendientes. Voy a hacer un Roadmap con lista de tareas en Github en previsión de la llegada del nuevo </w:t>
+        <w:t xml:space="preserve">29/10/2024 (Yosef): Añado unas pocas funcionalidades como que se mantengan las nuevas clases en vertical también o que quito </w:t>
+      </w:r>
+      <w:proofErr w:type="spellStart"/>
+      <w:r>
+        <w:rPr>
+          <w:color w:val="6600FF"/>
+        </w:rPr>
+        <w:t>imports</w:t>
+      </w:r>
+      <w:proofErr w:type="spellEnd"/>
+      <w:r>
+        <w:rPr>
+          <w:color w:val="6600FF"/>
+        </w:rPr>
+        <w:t xml:space="preserve"> que finalmente no usé, también agrego todos los comentarios que estaban pendientes. Voy a hacer un </w:t>
+      </w:r>
+      <w:proofErr w:type="spellStart"/>
+      <w:r>
+        <w:rPr>
+          <w:color w:val="6600FF"/>
+        </w:rPr>
+        <w:t>Roadmap</w:t>
+      </w:r>
+      <w:proofErr w:type="spellEnd"/>
+      <w:r>
+        <w:rPr>
+          <w:color w:val="6600FF"/>
+        </w:rPr>
+        <w:t xml:space="preserve"> con lista de tareas en </w:t>
+      </w:r>
+      <w:proofErr w:type="spellStart"/>
+      <w:r>
+        <w:rPr>
+          <w:color w:val="6600FF"/>
+        </w:rPr>
+        <w:t>Github</w:t>
+      </w:r>
+      <w:proofErr w:type="spellEnd"/>
+      <w:r>
+        <w:rPr>
+          <w:color w:val="6600FF"/>
+        </w:rPr>
+        <w:t xml:space="preserve"> en previsión de la llegada del nuevo </w:t>
       </w:r>
       <w:r>
         <w:rPr>
@@ -1616,13 +2939,55 @@
         <w:rPr>
           <w:color w:val="6600FF"/>
         </w:rPr>
-        <w:t xml:space="preserve"> del grupo, así nos será mucho más fácil ir haciendo un seguimiento de las tareas. Le asigno también un color para los comentarios que quiera ir realizando. Hago merge de la rama principal y esta para actualizar la rama main a su estado más actualizado</w:t>
-      </w:r>
-      <w:r>
-        <w:rPr>
-          <w:color w:val="6600FF"/>
-        </w:rPr>
-        <w:t>. –Segunda anotación— He realizado la eliminación de las notas con un swipe, al final ha sido más fácil de lo que pensaba, al final el método de borrado ya lo tenía. He creado todas las tareas realizadas, las pendientes y me falta asignarlas cuando entre el nuevo integrante a vosotros, según os una al proyecto. Tendréis roles para hacer y deshacer lo que queráis y añadir y quitar tareas cuando mejor lo veáis.</w:t>
+        <w:t xml:space="preserve"> del grupo, así nos será mucho más fácil ir haciendo un seguimiento de las tareas. Le asigno también un color para los comentarios que quiera ir realizando. Hago </w:t>
+      </w:r>
+      <w:proofErr w:type="spellStart"/>
+      <w:r>
+        <w:rPr>
+          <w:color w:val="6600FF"/>
+        </w:rPr>
+        <w:t>merge</w:t>
+      </w:r>
+      <w:proofErr w:type="spellEnd"/>
+      <w:r>
+        <w:rPr>
+          <w:color w:val="6600FF"/>
+        </w:rPr>
+        <w:t xml:space="preserve"> de la rama principal y esta para actualizar la rama </w:t>
+      </w:r>
+      <w:proofErr w:type="spellStart"/>
+      <w:r>
+        <w:rPr>
+          <w:color w:val="6600FF"/>
+        </w:rPr>
+        <w:t>main</w:t>
+      </w:r>
+      <w:proofErr w:type="spellEnd"/>
+      <w:r>
+        <w:rPr>
+          <w:color w:val="6600FF"/>
+        </w:rPr>
+        <w:t xml:space="preserve"> a su estado más actualizado</w:t>
+      </w:r>
+      <w:r>
+        <w:rPr>
+          <w:color w:val="6600FF"/>
+        </w:rPr>
+        <w:t xml:space="preserve">. –Segunda anotación— He realizado la eliminación de las notas con un </w:t>
+      </w:r>
+      <w:proofErr w:type="spellStart"/>
+      <w:r>
+        <w:rPr>
+          <w:color w:val="6600FF"/>
+        </w:rPr>
+        <w:t>swipe</w:t>
+      </w:r>
+      <w:proofErr w:type="spellEnd"/>
+      <w:r>
+        <w:rPr>
+          <w:color w:val="6600FF"/>
+        </w:rPr>
+        <w:t>, al final ha sido más fácil de lo que pensaba, al final el método de borrado ya lo tenía. He creado todas las tareas realizadas, las pendientes y me falta asignarlas cuando entre el nuevo integrante a vosotros, según os una al proyecto. Tendréis roles para hacer y deshacer lo que queráis y añadir y quitar tareas cuando mejor lo veáis.</w:t>
       </w:r>
     </w:p>
     <w:p>
@@ -1636,14 +3001,182 @@
         <w:rPr>
           <w:color w:val="6600FF"/>
         </w:rPr>
-        <w:t xml:space="preserve">30/10/2024 (Yosef): Añado a Antonio a la Firebase y al Github. Realizo cambios importantes ya que he hecho unos cambios en gradle, muchos cambios visuales para unificar el estilo de la app, hago pequeños cambios en algunas clases para mejorar su funcionalidad. Pongo también la app bar en todas las actividades secundarias, hago que se pueda ver la imagen del usuario y que se pueda subir una nueva, creando un cloud storage en Firebase y borro los ficheros que ya no voy a usar. Por todos estos motivos, hago push al main, aún a falta de comentarios en la clase de UserSettings, que es en la que se muestran los datos del usuario y le permite cambiar la imagen y algunas mejoras visuales que tiene esa clase todavía pendiente. Mirad que os parece el nuevo aspecto visual y funcionalidades y lo comentamos. La base de datos en la </w:t>
+        <w:t xml:space="preserve">30/10/2024 (Yosef): Añado a Antonio a la </w:t>
+      </w:r>
+      <w:proofErr w:type="spellStart"/>
+      <w:r>
+        <w:rPr>
+          <w:color w:val="6600FF"/>
+        </w:rPr>
+        <w:t>Firebase</w:t>
+      </w:r>
+      <w:proofErr w:type="spellEnd"/>
+      <w:r>
+        <w:rPr>
+          <w:color w:val="6600FF"/>
+        </w:rPr>
+        <w:t xml:space="preserve"> y al </w:t>
+      </w:r>
+      <w:proofErr w:type="spellStart"/>
+      <w:r>
+        <w:rPr>
+          <w:color w:val="6600FF"/>
+        </w:rPr>
+        <w:t>Github</w:t>
+      </w:r>
+      <w:proofErr w:type="spellEnd"/>
+      <w:r>
+        <w:rPr>
+          <w:color w:val="6600FF"/>
+        </w:rPr>
+        <w:t xml:space="preserve">. Realizo cambios importantes ya que he hecho unos cambios en </w:t>
+      </w:r>
+      <w:proofErr w:type="spellStart"/>
+      <w:r>
+        <w:rPr>
+          <w:color w:val="6600FF"/>
+        </w:rPr>
+        <w:t>gradle</w:t>
+      </w:r>
+      <w:proofErr w:type="spellEnd"/>
+      <w:r>
+        <w:rPr>
+          <w:color w:val="6600FF"/>
+        </w:rPr>
+        <w:t xml:space="preserve">, muchos cambios visuales para unificar el estilo de la app, hago pequeños cambios en algunas clases para mejorar su funcionalidad. Pongo también la app bar en todas las actividades secundarias, hago que se pueda ver la imagen del usuario y que se pueda subir una nueva, creando un </w:t>
+      </w:r>
+      <w:proofErr w:type="spellStart"/>
+      <w:r>
+        <w:rPr>
+          <w:color w:val="6600FF"/>
+        </w:rPr>
+        <w:t>cloud</w:t>
+      </w:r>
+      <w:proofErr w:type="spellEnd"/>
+      <w:r>
+        <w:rPr>
+          <w:color w:val="6600FF"/>
+        </w:rPr>
+        <w:t xml:space="preserve"> </w:t>
+      </w:r>
+      <w:proofErr w:type="spellStart"/>
+      <w:r>
+        <w:rPr>
+          <w:color w:val="6600FF"/>
+        </w:rPr>
+        <w:t>storage</w:t>
+      </w:r>
+      <w:proofErr w:type="spellEnd"/>
+      <w:r>
+        <w:rPr>
+          <w:color w:val="6600FF"/>
+        </w:rPr>
+        <w:t xml:space="preserve"> en </w:t>
+      </w:r>
+      <w:proofErr w:type="spellStart"/>
+      <w:r>
+        <w:rPr>
+          <w:color w:val="6600FF"/>
+        </w:rPr>
+        <w:t>Firebase</w:t>
+      </w:r>
+      <w:proofErr w:type="spellEnd"/>
+      <w:r>
+        <w:rPr>
+          <w:color w:val="6600FF"/>
+        </w:rPr>
+        <w:t xml:space="preserve"> y borro los ficheros que ya no voy a usar. Por todos estos motivos, hago </w:t>
+      </w:r>
+      <w:proofErr w:type="spellStart"/>
+      <w:r>
+        <w:rPr>
+          <w:color w:val="6600FF"/>
+        </w:rPr>
+        <w:t>push</w:t>
+      </w:r>
+      <w:proofErr w:type="spellEnd"/>
+      <w:r>
+        <w:rPr>
+          <w:color w:val="6600FF"/>
+        </w:rPr>
+        <w:t xml:space="preserve"> al </w:t>
+      </w:r>
+      <w:proofErr w:type="spellStart"/>
+      <w:r>
+        <w:rPr>
+          <w:color w:val="6600FF"/>
+        </w:rPr>
+        <w:t>main</w:t>
+      </w:r>
+      <w:proofErr w:type="spellEnd"/>
+      <w:r>
+        <w:rPr>
+          <w:color w:val="6600FF"/>
+        </w:rPr>
+        <w:t xml:space="preserve">, aún a falta de comentarios en la clase de </w:t>
+      </w:r>
+      <w:proofErr w:type="spellStart"/>
+      <w:r>
+        <w:rPr>
+          <w:color w:val="6600FF"/>
+        </w:rPr>
+        <w:t>UserSettings</w:t>
+      </w:r>
+      <w:proofErr w:type="spellEnd"/>
+      <w:r>
+        <w:rPr>
+          <w:color w:val="6600FF"/>
+        </w:rPr>
+        <w:t xml:space="preserve">, que es en la que se muestran los datos del usuario y le permite cambiar la imagen y algunas mejoras visuales que tiene esa clase todavía pendiente. Mirad que os parece el nuevo aspecto visual y funcionalidades y lo comentamos. La base de datos en la </w:t>
       </w:r>
       <w:r>
         <w:rPr>
           <w:color w:val="6600FF"/>
         </w:rPr>
         <w:lastRenderedPageBreak/>
-        <w:t>nube yo la veo importante para poder subir imágenes de los eventos, por ello tmb os subo al main los cambios pq así podemos disponer todos de ello.</w:t>
+        <w:t xml:space="preserve">nube yo la veo importante para poder subir imágenes de los eventos, por ello </w:t>
+      </w:r>
+      <w:proofErr w:type="spellStart"/>
+      <w:r>
+        <w:rPr>
+          <w:color w:val="6600FF"/>
+        </w:rPr>
+        <w:t>tmb</w:t>
+      </w:r>
+      <w:proofErr w:type="spellEnd"/>
+      <w:r>
+        <w:rPr>
+          <w:color w:val="6600FF"/>
+        </w:rPr>
+        <w:t xml:space="preserve"> os subo al </w:t>
+      </w:r>
+      <w:proofErr w:type="spellStart"/>
+      <w:r>
+        <w:rPr>
+          <w:color w:val="6600FF"/>
+        </w:rPr>
+        <w:t>main</w:t>
+      </w:r>
+      <w:proofErr w:type="spellEnd"/>
+      <w:r>
+        <w:rPr>
+          <w:color w:val="6600FF"/>
+        </w:rPr>
+        <w:t xml:space="preserve"> los cambios </w:t>
+      </w:r>
+      <w:proofErr w:type="spellStart"/>
+      <w:r>
+        <w:rPr>
+          <w:color w:val="6600FF"/>
+        </w:rPr>
+        <w:t>pq</w:t>
+      </w:r>
+      <w:proofErr w:type="spellEnd"/>
+      <w:r>
+        <w:rPr>
+          <w:color w:val="6600FF"/>
+        </w:rPr>
+        <w:t xml:space="preserve"> así podemos disponer todos de ello.</w:t>
       </w:r>
     </w:p>
     <w:p>
@@ -1657,13 +3190,97 @@
         <w:rPr>
           <w:color w:val="6600FF"/>
         </w:rPr>
-        <w:t>31/10/2024 (Yosef): Añado la app bar a todas las actividades y le hago cambios para que pueda mostrar el nombre. Hago también cambios visuales a las notas y yo creo que ya están terminadas, no creo que necesite más cambios, tiene un aspecto visual muy correcto y se crean y destruyen muy rápido como nos pidió el profesor. Echadle un ojo y decidme que os parece. He añadido también que cuando se cambie la foto, se registre como una url en la base de datos para que se puedan recuperar y mostrar en las actividades y fragments que lo necesitan. De esta manera, todos los usuarios pueden tener imagen de perfil y puede mostrarse en la app. También he unificado diseños para que todo esté más bonito como nos pidió el profesor.</w:t>
-      </w:r>
-      <w:r>
-        <w:rPr>
-          <w:color w:val="6600FF"/>
-        </w:rPr>
-        <w:t xml:space="preserve"> He cambiado el aspecto visual de los usersettings para que se integre con el diseño de la app. También he retocado el tamaño de las imágenes para que la app no tenga que cargar tanto, ahora que todos los usuarios tienen imágenes. He actualizado el roadmap también. De la tarea del usuario en la appbar solo me falta que pueda hacer logout y de la tarea de los datos de cada amigo me queda hacer algo que sea resultón para mostrar los amigos y que se puedan eliminar. </w:t>
+        <w:t xml:space="preserve">31/10/2024 (Yosef): Añado la app bar a todas las actividades y le hago cambios para que pueda mostrar el nombre. Hago también cambios visuales a las notas y yo creo que ya están terminadas, no creo que necesite más cambios, tiene un aspecto visual muy correcto y se crean y destruyen muy rápido como nos pidió el profesor. Echadle un ojo y decidme que os parece. He añadido también que cuando se cambie la foto, se registre como una </w:t>
+      </w:r>
+      <w:proofErr w:type="spellStart"/>
+      <w:r>
+        <w:rPr>
+          <w:color w:val="6600FF"/>
+        </w:rPr>
+        <w:t>url</w:t>
+      </w:r>
+      <w:proofErr w:type="spellEnd"/>
+      <w:r>
+        <w:rPr>
+          <w:color w:val="6600FF"/>
+        </w:rPr>
+        <w:t xml:space="preserve"> en la base de datos para que se puedan recuperar y mostrar en las actividades y </w:t>
+      </w:r>
+      <w:proofErr w:type="spellStart"/>
+      <w:r>
+        <w:rPr>
+          <w:color w:val="6600FF"/>
+        </w:rPr>
+        <w:t>fragments</w:t>
+      </w:r>
+      <w:proofErr w:type="spellEnd"/>
+      <w:r>
+        <w:rPr>
+          <w:color w:val="6600FF"/>
+        </w:rPr>
+        <w:t xml:space="preserve"> que lo necesitan. De esta manera, todos los usuarios pueden tener imagen de perfil y puede mostrarse en la app. También he unificado diseños para que todo esté más bonito como nos pidió el profesor.</w:t>
+      </w:r>
+      <w:r>
+        <w:rPr>
+          <w:color w:val="6600FF"/>
+        </w:rPr>
+        <w:t xml:space="preserve"> He cambiado el aspecto visual de los </w:t>
+      </w:r>
+      <w:proofErr w:type="spellStart"/>
+      <w:r>
+        <w:rPr>
+          <w:color w:val="6600FF"/>
+        </w:rPr>
+        <w:t>usersettings</w:t>
+      </w:r>
+      <w:proofErr w:type="spellEnd"/>
+      <w:r>
+        <w:rPr>
+          <w:color w:val="6600FF"/>
+        </w:rPr>
+        <w:t xml:space="preserve"> para que se integre con el diseño de la app. También he retocado el tamaño de las imágenes para que la app no tenga que cargar tanto, ahora que todos los usuarios tienen imágenes. He actualizado el </w:t>
+      </w:r>
+      <w:proofErr w:type="spellStart"/>
+      <w:r>
+        <w:rPr>
+          <w:color w:val="6600FF"/>
+        </w:rPr>
+        <w:t>roadmap</w:t>
+      </w:r>
+      <w:proofErr w:type="spellEnd"/>
+      <w:r>
+        <w:rPr>
+          <w:color w:val="6600FF"/>
+        </w:rPr>
+        <w:t xml:space="preserve"> también. De la tarea del usuario en la </w:t>
+      </w:r>
+      <w:proofErr w:type="spellStart"/>
+      <w:r>
+        <w:rPr>
+          <w:color w:val="6600FF"/>
+        </w:rPr>
+        <w:t>appbar</w:t>
+      </w:r>
+      <w:proofErr w:type="spellEnd"/>
+      <w:r>
+        <w:rPr>
+          <w:color w:val="6600FF"/>
+        </w:rPr>
+        <w:t xml:space="preserve"> solo me falta que pueda hacer </w:t>
+      </w:r>
+      <w:proofErr w:type="spellStart"/>
+      <w:r>
+        <w:rPr>
+          <w:color w:val="6600FF"/>
+        </w:rPr>
+        <w:t>logout</w:t>
+      </w:r>
+      <w:proofErr w:type="spellEnd"/>
+      <w:r>
+        <w:rPr>
+          <w:color w:val="6600FF"/>
+        </w:rPr>
+        <w:t xml:space="preserve"> y de la tarea de los datos de cada amigo me queda hacer algo que sea resultón para mostrar los amigos y que se puedan eliminar. </w:t>
       </w:r>
       <w:r>
         <w:rPr>
@@ -1677,7 +3294,23 @@
           <w:color w:val="6600FF"/>
           <w:u w:val="single"/>
         </w:rPr>
-        <w:t>adle prioridad a terminar lo de los eventos ya que sería bueno que en la activity de los amigos se pueda ver en cuales coincide contigo</w:t>
+        <w:t xml:space="preserve">adle prioridad a terminar lo de los eventos ya que sería bueno que en la </w:t>
+      </w:r>
+      <w:proofErr w:type="spellStart"/>
+      <w:r>
+        <w:rPr>
+          <w:color w:val="6600FF"/>
+          <w:u w:val="single"/>
+        </w:rPr>
+        <w:t>activity</w:t>
+      </w:r>
+      <w:proofErr w:type="spellEnd"/>
+      <w:r>
+        <w:rPr>
+          <w:color w:val="6600FF"/>
+          <w:u w:val="single"/>
+        </w:rPr>
+        <w:t xml:space="preserve"> de los amigos se pueda ver en cuales coincide contigo</w:t>
       </w:r>
       <w:r>
         <w:rPr>
@@ -1697,7 +3330,35 @@
         <w:rPr>
           <w:color w:val="6600FF"/>
         </w:rPr>
-        <w:t xml:space="preserve">03/11/2024 (Yosef): Realizo la función propuesta por Antonio de que al dar atrás en el sign up te devuelva al login. </w:t>
+        <w:t xml:space="preserve">03/11/2024 (Yosef): Realizo la función propuesta por Antonio de que al dar atrás en el </w:t>
+      </w:r>
+      <w:proofErr w:type="spellStart"/>
+      <w:r>
+        <w:rPr>
+          <w:color w:val="6600FF"/>
+        </w:rPr>
+        <w:t>sign</w:t>
+      </w:r>
+      <w:proofErr w:type="spellEnd"/>
+      <w:r>
+        <w:rPr>
+          <w:color w:val="6600FF"/>
+        </w:rPr>
+        <w:t xml:space="preserve"> up te devuelva al </w:t>
+      </w:r>
+      <w:proofErr w:type="spellStart"/>
+      <w:r>
+        <w:rPr>
+          <w:color w:val="6600FF"/>
+        </w:rPr>
+        <w:t>login</w:t>
+      </w:r>
+      <w:proofErr w:type="spellEnd"/>
+      <w:r>
+        <w:rPr>
+          <w:color w:val="6600FF"/>
+        </w:rPr>
+        <w:t xml:space="preserve">. </w:t>
       </w:r>
     </w:p>
     <w:p>
@@ -1711,7 +3372,35 @@
         <w:rPr>
           <w:color w:val="6600FF"/>
         </w:rPr>
-        <w:t xml:space="preserve">04/11/2024 (Yosef): Realizo que se puedan borrar amigos de la app y que se pueda hacer logout del usuario de la app. También genero activities adaptadores y demás clases necesarias para el funcionamiento. Una vez dentro de un amigo para cambiar entre su información me ha parecido que poner una paginación de dos ventanas en plan </w:t>
+        <w:t xml:space="preserve">04/11/2024 (Yosef): Realizo que se puedan borrar amigos de la app y que se pueda hacer </w:t>
+      </w:r>
+      <w:proofErr w:type="spellStart"/>
+      <w:r>
+        <w:rPr>
+          <w:color w:val="6600FF"/>
+        </w:rPr>
+        <w:t>logout</w:t>
+      </w:r>
+      <w:proofErr w:type="spellEnd"/>
+      <w:r>
+        <w:rPr>
+          <w:color w:val="6600FF"/>
+        </w:rPr>
+        <w:t xml:space="preserve"> del usuario de la app. También genero </w:t>
+      </w:r>
+      <w:proofErr w:type="spellStart"/>
+      <w:r>
+        <w:rPr>
+          <w:color w:val="6600FF"/>
+        </w:rPr>
+        <w:t>activities</w:t>
+      </w:r>
+      <w:proofErr w:type="spellEnd"/>
+      <w:r>
+        <w:rPr>
+          <w:color w:val="6600FF"/>
+        </w:rPr>
+        <w:t xml:space="preserve"> adaptadores y demás clases necesarias para el funcionamiento. Una vez dentro de un amigo para cambiar entre su información me ha parecido que poner una paginación de dos ventanas en plan </w:t>
       </w:r>
       <w:r>
         <w:rPr>
@@ -1723,7 +3412,49 @@
         <w:rPr>
           <w:color w:val="6600FF"/>
         </w:rPr>
-        <w:t xml:space="preserve"> Linkeo la app con FirebaseCli para poder usar cloudmessaging. </w:t>
+        <w:t xml:space="preserve"> </w:t>
+      </w:r>
+      <w:proofErr w:type="spellStart"/>
+      <w:r>
+        <w:rPr>
+          <w:color w:val="6600FF"/>
+        </w:rPr>
+        <w:t>Linkeo</w:t>
+      </w:r>
+      <w:proofErr w:type="spellEnd"/>
+      <w:r>
+        <w:rPr>
+          <w:color w:val="6600FF"/>
+        </w:rPr>
+        <w:t xml:space="preserve"> la app con </w:t>
+      </w:r>
+      <w:proofErr w:type="spellStart"/>
+      <w:r>
+        <w:rPr>
+          <w:color w:val="6600FF"/>
+        </w:rPr>
+        <w:t>FirebaseCli</w:t>
+      </w:r>
+      <w:proofErr w:type="spellEnd"/>
+      <w:r>
+        <w:rPr>
+          <w:color w:val="6600FF"/>
+        </w:rPr>
+        <w:t xml:space="preserve"> para poder usar </w:t>
+      </w:r>
+      <w:proofErr w:type="spellStart"/>
+      <w:r>
+        <w:rPr>
+          <w:color w:val="6600FF"/>
+        </w:rPr>
+        <w:t>cloudmessaging</w:t>
+      </w:r>
+      <w:proofErr w:type="spellEnd"/>
+      <w:r>
+        <w:rPr>
+          <w:color w:val="6600FF"/>
+        </w:rPr>
+        <w:t xml:space="preserve">. </w:t>
       </w:r>
     </w:p>
     <w:p>
@@ -1737,13 +3468,125 @@
         <w:rPr>
           <w:color w:val="6600FF"/>
         </w:rPr>
-        <w:t>05/11/2024 (Yosef): Realizo todos los comentarios y pequeños cambios de código para mejorar la funcionalidad de las nuevas clases y actividades generadas. Realizo varios cambios visuales para que quedo todo más estético y acorde con el resto de la app, también se pueden ver los eventos a los que estáis inscritos tu amigo y tú, mostrando los datos más importantes del evento en un solo vistazo, con un estilo de “cajitas” donde en cada caja va un evento. Creo que ha quedado vistoso, echadle un ojo y me decís que os parece. Actualizo github indicando que ya se pueden ver los datos de los usuarios, por lo que completo esa tarea y hago un merge de esta rama con la main parcialmente para que estos cambios se hagan permanentes y podamos centrar completamente en hacer un evento y que se mande un mensaje al usuario.</w:t>
-      </w:r>
-      <w:r>
-        <w:rPr>
-          <w:color w:val="6600FF"/>
-        </w:rPr>
-        <w:t xml:space="preserve"> Hay algunos ficheros que pertenecen a functions de firebase, de momento no hacen anda porque no las he programado, pero al hacer merge no me deja quitarlas, de todas maneras, si finalmente no usamos cloudmessaging y usamos otra solución los podemos dejar por si queremos implementar otras cosas con FirebaseCli.</w:t>
+        <w:t xml:space="preserve">05/11/2024 (Yosef): Realizo todos los comentarios y pequeños cambios de código para mejorar la funcionalidad de las nuevas clases y actividades generadas. Realizo varios cambios visuales para que quedo todo más estético y acorde con el resto de la app, también se pueden ver los eventos a los que estáis inscritos tu amigo y tú, mostrando los datos más importantes del evento en un solo vistazo, con un estilo de “cajitas” donde en cada caja va un evento. Creo que ha quedado vistoso, echadle un ojo y me decís que os parece. Actualizo </w:t>
+      </w:r>
+      <w:proofErr w:type="spellStart"/>
+      <w:r>
+        <w:rPr>
+          <w:color w:val="6600FF"/>
+        </w:rPr>
+        <w:t>github</w:t>
+      </w:r>
+      <w:proofErr w:type="spellEnd"/>
+      <w:r>
+        <w:rPr>
+          <w:color w:val="6600FF"/>
+        </w:rPr>
+        <w:t xml:space="preserve"> indicando que ya se pueden ver los datos de los usuarios, por lo que completo esa tarea y hago un </w:t>
+      </w:r>
+      <w:proofErr w:type="spellStart"/>
+      <w:r>
+        <w:rPr>
+          <w:color w:val="6600FF"/>
+        </w:rPr>
+        <w:t>merge</w:t>
+      </w:r>
+      <w:proofErr w:type="spellEnd"/>
+      <w:r>
+        <w:rPr>
+          <w:color w:val="6600FF"/>
+        </w:rPr>
+        <w:t xml:space="preserve"> de esta rama con la </w:t>
+      </w:r>
+      <w:proofErr w:type="spellStart"/>
+      <w:r>
+        <w:rPr>
+          <w:color w:val="6600FF"/>
+        </w:rPr>
+        <w:t>main</w:t>
+      </w:r>
+      <w:proofErr w:type="spellEnd"/>
+      <w:r>
+        <w:rPr>
+          <w:color w:val="6600FF"/>
+        </w:rPr>
+        <w:t xml:space="preserve"> parcialmente para que estos cambios se hagan permanentes y podamos centrar completamente en hacer un evento y que se mande un mensaje al usuario.</w:t>
+      </w:r>
+      <w:r>
+        <w:rPr>
+          <w:color w:val="6600FF"/>
+        </w:rPr>
+        <w:t xml:space="preserve"> Hay algunos ficheros que pertenecen a </w:t>
+      </w:r>
+      <w:proofErr w:type="spellStart"/>
+      <w:r>
+        <w:rPr>
+          <w:color w:val="6600FF"/>
+        </w:rPr>
+        <w:t>functions</w:t>
+      </w:r>
+      <w:proofErr w:type="spellEnd"/>
+      <w:r>
+        <w:rPr>
+          <w:color w:val="6600FF"/>
+        </w:rPr>
+        <w:t xml:space="preserve"> de </w:t>
+      </w:r>
+      <w:proofErr w:type="spellStart"/>
+      <w:r>
+        <w:rPr>
+          <w:color w:val="6600FF"/>
+        </w:rPr>
+        <w:t>firebase</w:t>
+      </w:r>
+      <w:proofErr w:type="spellEnd"/>
+      <w:r>
+        <w:rPr>
+          <w:color w:val="6600FF"/>
+        </w:rPr>
+        <w:t xml:space="preserve">, de momento no hacen anda porque no las he programado, pero al hacer </w:t>
+      </w:r>
+      <w:proofErr w:type="spellStart"/>
+      <w:r>
+        <w:rPr>
+          <w:color w:val="6600FF"/>
+        </w:rPr>
+        <w:t>merge</w:t>
+      </w:r>
+      <w:proofErr w:type="spellEnd"/>
+      <w:r>
+        <w:rPr>
+          <w:color w:val="6600FF"/>
+        </w:rPr>
+        <w:t xml:space="preserve"> no me deja quitarlas, de todas maneras, si finalmente no usamos </w:t>
+      </w:r>
+      <w:proofErr w:type="spellStart"/>
+      <w:r>
+        <w:rPr>
+          <w:color w:val="6600FF"/>
+        </w:rPr>
+        <w:t>cloudmessaging</w:t>
+      </w:r>
+      <w:proofErr w:type="spellEnd"/>
+      <w:r>
+        <w:rPr>
+          <w:color w:val="6600FF"/>
+        </w:rPr>
+        <w:t xml:space="preserve"> y usamos otra solución los podemos dejar por si queremos implementar otras cosas con </w:t>
+      </w:r>
+      <w:proofErr w:type="spellStart"/>
+      <w:r>
+        <w:rPr>
+          <w:color w:val="6600FF"/>
+        </w:rPr>
+        <w:t>FirebaseCli</w:t>
+      </w:r>
+      <w:proofErr w:type="spellEnd"/>
+      <w:r>
+        <w:rPr>
+          <w:color w:val="6600FF"/>
+        </w:rPr>
+        <w:t>.</w:t>
       </w:r>
     </w:p>
     <w:p>
@@ -1757,7 +3600,21 @@
         <w:rPr>
           <w:color w:val="6600FF"/>
         </w:rPr>
-        <w:t>06/11/2024 (Yosef): Consigo un calendario personalizado en el que se puede poner un icono por cada evento registrado. Lo uso para la aplicación y hago varios cambios en el calendar fragment. Pongo arriba el calendario, y abajo se van a mostrar los próximos eventos que va a tener el usuario. Aún falta por implementar esa función. Realizo también una función básica y la parte visual de la creación de un evento.</w:t>
+        <w:t xml:space="preserve">06/11/2024 (Yosef): Consigo un calendario personalizado en el que se puede poner un icono por cada evento registrado. Lo uso para la aplicación y hago varios cambios en el calendar </w:t>
+      </w:r>
+      <w:proofErr w:type="spellStart"/>
+      <w:r>
+        <w:rPr>
+          <w:color w:val="6600FF"/>
+        </w:rPr>
+        <w:t>fragment</w:t>
+      </w:r>
+      <w:proofErr w:type="spellEnd"/>
+      <w:r>
+        <w:rPr>
+          <w:color w:val="6600FF"/>
+        </w:rPr>
+        <w:t>. Pongo arriba el calendario, y abajo se van a mostrar los próximos eventos que va a tener el usuario. Aún falta por implementar esa función. Realizo también una función básica y la parte visual de la creación de un evento.</w:t>
       </w:r>
     </w:p>
     <w:p>
@@ -1788,7 +3645,21 @@
           <w:color w:val="6600FF"/>
         </w:rPr>
         <w:lastRenderedPageBreak/>
-        <w:t xml:space="preserve">07/11/2024 (Yosef): Realizao la función completa de crear un evento, que este se registe en la base de datos y que se pueda subir una foto de evento y que se registre como primer usuario el mismo usuario que crea el evento. Lo comento todo y hago algunos cambios que mejoran el aspecto visual y la parte programática de esta nueva actividad. Ahora que se registran los eventos en la base de datos sería interesante que </w:t>
+        <w:t xml:space="preserve">07/11/2024 (Yosef): </w:t>
+      </w:r>
+      <w:proofErr w:type="spellStart"/>
+      <w:r>
+        <w:rPr>
+          <w:color w:val="6600FF"/>
+        </w:rPr>
+        <w:t>Realizao</w:t>
+      </w:r>
+      <w:proofErr w:type="spellEnd"/>
+      <w:r>
+        <w:rPr>
+          <w:color w:val="6600FF"/>
+        </w:rPr>
+        <w:t xml:space="preserve"> la función completa de crear un evento, que este se registe en la base de datos y que se pueda subir una foto de evento y que se registre como primer usuario el mismo usuario que crea el evento. Lo comento todo y hago algunos cambios que mejoran el aspecto visual y la parte programática de esta nueva actividad. Ahora que se registran los eventos en la base de datos sería interesante que </w:t>
       </w:r>
       <w:r>
         <w:rPr>
@@ -1820,13 +3691,325 @@
         <w:rPr>
           <w:color w:val="6600FF"/>
         </w:rPr>
-        <w:t>0</w:t>
-      </w:r>
-      <w:r>
-        <w:rPr>
-          <w:color w:val="6600FF"/>
-        </w:rPr>
-        <w:t>8</w:t>
+        <w:t xml:space="preserve">08/11/2024 (Yosef): </w:t>
+      </w:r>
+      <w:r>
+        <w:rPr>
+          <w:color w:val="6600FF"/>
+        </w:rPr>
+        <w:t>Ahora se muestran todos los eventos del usuario con un icono en el calendario personalizado y todos los eventos futuros que tiene también, hago correcciones est</w:t>
+      </w:r>
+      <w:r>
+        <w:rPr>
+          <w:color w:val="6600FF"/>
+        </w:rPr>
+        <w:t>é</w:t>
+      </w:r>
+      <w:r>
+        <w:rPr>
+          <w:color w:val="6600FF"/>
+        </w:rPr>
+        <w:t>ticas, hago cambios en alguna funcionalidad para que sea más eficiente y actualizo comentarios</w:t>
+      </w:r>
+      <w:r>
+        <w:rPr>
+          <w:color w:val="6600FF"/>
+        </w:rPr>
+        <w:t>. Y</w:t>
+      </w:r>
+      <w:r>
+        <w:rPr>
+          <w:color w:val="6600FF"/>
+        </w:rPr>
+        <w:t>a se pueden crear eventos y ver los que tienes junto a los futuros eventos en la misma pantalla</w:t>
+      </w:r>
+      <w:r>
+        <w:rPr>
+          <w:color w:val="6600FF"/>
+        </w:rPr>
+        <w:t>.</w:t>
+      </w:r>
+    </w:p>
+    <w:p>
+      <w:pPr>
+        <w:ind w:left="708"/>
+        <w:rPr>
+          <w:color w:val="6600FF"/>
+        </w:rPr>
+      </w:pPr>
+      <w:r>
+        <w:rPr>
+          <w:color w:val="6600FF"/>
+        </w:rPr>
+        <w:t xml:space="preserve">09/11/2024 (Yosef): Realizo el </w:t>
+      </w:r>
+      <w:proofErr w:type="spellStart"/>
+      <w:r>
+        <w:rPr>
+          <w:color w:val="6600FF"/>
+        </w:rPr>
+        <w:t>login</w:t>
+      </w:r>
+      <w:proofErr w:type="spellEnd"/>
+      <w:r>
+        <w:rPr>
+          <w:color w:val="6600FF"/>
+        </w:rPr>
+        <w:t xml:space="preserve"> recuérdame. </w:t>
+      </w:r>
+      <w:r>
+        <w:rPr>
+          <w:color w:val="6600FF"/>
+        </w:rPr>
+        <w:t xml:space="preserve">Pongo un </w:t>
+      </w:r>
+      <w:proofErr w:type="spellStart"/>
+      <w:r>
+        <w:rPr>
+          <w:color w:val="6600FF"/>
+        </w:rPr>
+        <w:t>toggle</w:t>
+      </w:r>
+      <w:proofErr w:type="spellEnd"/>
+      <w:r>
+        <w:rPr>
+          <w:color w:val="6600FF"/>
+        </w:rPr>
+        <w:t xml:space="preserve"> </w:t>
+      </w:r>
+      <w:proofErr w:type="spellStart"/>
+      <w:r>
+        <w:rPr>
+          <w:color w:val="6600FF"/>
+        </w:rPr>
+        <w:t>button</w:t>
+      </w:r>
+      <w:proofErr w:type="spellEnd"/>
+      <w:r>
+        <w:rPr>
+          <w:color w:val="6600FF"/>
+        </w:rPr>
+        <w:t xml:space="preserve"> con un </w:t>
+      </w:r>
+      <w:proofErr w:type="spellStart"/>
+      <w:r>
+        <w:rPr>
+          <w:color w:val="6600FF"/>
+        </w:rPr>
+        <w:t>background</w:t>
+      </w:r>
+      <w:proofErr w:type="spellEnd"/>
+      <w:r>
+        <w:rPr>
+          <w:color w:val="6600FF"/>
+        </w:rPr>
+        <w:t xml:space="preserve"> personalizado</w:t>
+      </w:r>
+      <w:r>
+        <w:rPr>
+          <w:color w:val="6600FF"/>
+        </w:rPr>
+        <w:t xml:space="preserve">, cambio el inicio </w:t>
+      </w:r>
+      <w:proofErr w:type="spellStart"/>
+      <w:r>
+        <w:rPr>
+          <w:color w:val="6600FF"/>
+        </w:rPr>
+        <w:t>firebaseauth</w:t>
+      </w:r>
+      <w:proofErr w:type="spellEnd"/>
+      <w:r>
+        <w:rPr>
+          <w:color w:val="6600FF"/>
+        </w:rPr>
+        <w:t xml:space="preserve"> al </w:t>
+      </w:r>
+      <w:proofErr w:type="spellStart"/>
+      <w:r>
+        <w:rPr>
+          <w:color w:val="6600FF"/>
+        </w:rPr>
+        <w:t>splash</w:t>
+      </w:r>
+      <w:proofErr w:type="spellEnd"/>
+      <w:r>
+        <w:rPr>
+          <w:color w:val="6600FF"/>
+        </w:rPr>
+        <w:t xml:space="preserve">, que es desde donde se inicia automáticamente el inicio de sesión ahora y cuando se </w:t>
+      </w:r>
+      <w:proofErr w:type="spellStart"/>
+      <w:r>
+        <w:rPr>
+          <w:color w:val="6600FF"/>
+        </w:rPr>
+        <w:t>deslogea</w:t>
+      </w:r>
+      <w:proofErr w:type="spellEnd"/>
+      <w:r>
+        <w:rPr>
+          <w:color w:val="6600FF"/>
+        </w:rPr>
+        <w:t xml:space="preserve"> debe volver a introducir datos dando al recuérdame para que se le queden registrados y volverá tener el inicio de sesión automático. También realizo varios cambios estéticos para mejorar el aspecto visual de la app y los algunos cambios menores para mejorar la visualización como que los eventos próximos se muestren en orden por fecha.</w:t>
+      </w:r>
+    </w:p>
+    <w:p>
+      <w:pPr>
+        <w:ind w:left="708"/>
+        <w:rPr>
+          <w:color w:val="6600FF"/>
+        </w:rPr>
+      </w:pPr>
+      <w:r>
+        <w:rPr>
+          <w:color w:val="6600FF"/>
+        </w:rPr>
+        <w:t xml:space="preserve">10/11/2024 (Yosef): </w:t>
+      </w:r>
+      <w:r>
+        <w:rPr>
+          <w:color w:val="6600FF"/>
+        </w:rPr>
+        <w:t xml:space="preserve">Realizo el </w:t>
+      </w:r>
+      <w:proofErr w:type="spellStart"/>
+      <w:r>
+        <w:rPr>
+          <w:color w:val="6600FF"/>
+        </w:rPr>
+        <w:t>login</w:t>
+      </w:r>
+      <w:proofErr w:type="spellEnd"/>
+      <w:r>
+        <w:rPr>
+          <w:color w:val="6600FF"/>
+        </w:rPr>
+        <w:t xml:space="preserve"> </w:t>
+      </w:r>
+      <w:proofErr w:type="spellStart"/>
+      <w:r>
+        <w:rPr>
+          <w:color w:val="6600FF"/>
+        </w:rPr>
+        <w:t>recuerdame</w:t>
+      </w:r>
+      <w:proofErr w:type="spellEnd"/>
+      <w:r>
+        <w:rPr>
+          <w:color w:val="6600FF"/>
+        </w:rPr>
+        <w:t xml:space="preserve"> y varios cambios programáticos y estéticos, tanto en la </w:t>
+      </w:r>
+      <w:proofErr w:type="spellStart"/>
+      <w:r>
+        <w:rPr>
+          <w:color w:val="6600FF"/>
+        </w:rPr>
+        <w:t>splashscreen</w:t>
+      </w:r>
+      <w:proofErr w:type="spellEnd"/>
+      <w:r>
+        <w:rPr>
+          <w:color w:val="6600FF"/>
+        </w:rPr>
+        <w:t xml:space="preserve"> como en la página de </w:t>
+      </w:r>
+      <w:proofErr w:type="spellStart"/>
+      <w:r>
+        <w:rPr>
+          <w:color w:val="6600FF"/>
+        </w:rPr>
+        <w:t>login</w:t>
+      </w:r>
+      <w:proofErr w:type="spellEnd"/>
+      <w:r>
+        <w:rPr>
+          <w:color w:val="6600FF"/>
+        </w:rPr>
+        <w:t xml:space="preserve"> de lo que estuve haciendo el viernes, como</w:t>
+      </w:r>
+      <w:r>
+        <w:rPr>
+          <w:color w:val="6600FF"/>
+        </w:rPr>
+        <w:t xml:space="preserve"> que se carguen los eventos por </w:t>
+      </w:r>
+      <w:r>
+        <w:rPr>
+          <w:color w:val="6600FF"/>
+        </w:rPr>
+        <w:t xml:space="preserve">fecha o cambiar algunos colores. Así como actualizar la memoria y el </w:t>
+      </w:r>
+      <w:proofErr w:type="spellStart"/>
+      <w:r>
+        <w:rPr>
+          <w:color w:val="6600FF"/>
+        </w:rPr>
+        <w:t>roadmap</w:t>
+      </w:r>
+      <w:proofErr w:type="spellEnd"/>
+      <w:r>
+        <w:rPr>
+          <w:color w:val="6600FF"/>
+        </w:rPr>
+        <w:t xml:space="preserve">. Como llevo varios cambios muchos </w:t>
+      </w:r>
+      <w:proofErr w:type="gramStart"/>
+      <w:r>
+        <w:rPr>
+          <w:color w:val="6600FF"/>
+        </w:rPr>
+        <w:t>cambios importante</w:t>
+      </w:r>
+      <w:proofErr w:type="gramEnd"/>
+      <w:r>
+        <w:rPr>
+          <w:color w:val="6600FF"/>
+        </w:rPr>
+        <w:t xml:space="preserve"> hago </w:t>
+      </w:r>
+      <w:proofErr w:type="spellStart"/>
+      <w:r>
+        <w:rPr>
+          <w:color w:val="6600FF"/>
+        </w:rPr>
+        <w:t>merge</w:t>
+      </w:r>
+      <w:proofErr w:type="spellEnd"/>
+      <w:r>
+        <w:rPr>
+          <w:color w:val="6600FF"/>
+        </w:rPr>
+        <w:t xml:space="preserve"> también con el </w:t>
+      </w:r>
+      <w:proofErr w:type="spellStart"/>
+      <w:r>
+        <w:rPr>
+          <w:color w:val="6600FF"/>
+        </w:rPr>
+        <w:t>main</w:t>
+      </w:r>
+      <w:proofErr w:type="spellEnd"/>
+      <w:r>
+        <w:rPr>
+          <w:color w:val="6600FF"/>
+        </w:rPr>
+        <w:t>.</w:t>
+      </w:r>
+    </w:p>
+    <w:p>
+      <w:pPr>
+        <w:ind w:left="708"/>
+        <w:rPr>
+          <w:color w:val="6600FF"/>
+        </w:rPr>
+      </w:pPr>
+      <w:r>
+        <w:rPr>
+          <w:color w:val="6600FF"/>
+        </w:rPr>
+        <w:t>11</w:t>
       </w:r>
       <w:r>
         <w:rPr>
@@ -1844,31 +4027,283 @@
         <w:rPr>
           <w:color w:val="6600FF"/>
         </w:rPr>
-        <w:t>Ahora se muestran todos los eventos del usuario con un icono en el calendario personalizado y todos los eventos futuros que tiene también, hago correcciones est</w:t>
-      </w:r>
-      <w:r>
-        <w:rPr>
-          <w:color w:val="6600FF"/>
-        </w:rPr>
-        <w:t>é</w:t>
-      </w:r>
-      <w:r>
-        <w:rPr>
-          <w:color w:val="6600FF"/>
-        </w:rPr>
-        <w:t>ticas, hago cambios en alguna funcionalidad para que sea más eficiente y actualizo comentarios</w:t>
-      </w:r>
-      <w:r>
-        <w:rPr>
-          <w:color w:val="6600FF"/>
-        </w:rPr>
-        <w:t>. Y</w:t>
-      </w:r>
-      <w:r>
-        <w:rPr>
-          <w:color w:val="6600FF"/>
-        </w:rPr>
-        <w:t>a se pueden crear eventos y ver los que tienes junto a los futuros eventos en la misma pantalla</w:t>
+        <w:t xml:space="preserve">Realizo </w:t>
+      </w:r>
+      <w:proofErr w:type="spellStart"/>
+      <w:r>
+        <w:rPr>
+          <w:color w:val="6600FF"/>
+        </w:rPr>
+        <w:t>EventViewerActivity</w:t>
+      </w:r>
+      <w:proofErr w:type="spellEnd"/>
+      <w:r>
+        <w:rPr>
+          <w:color w:val="6600FF"/>
+        </w:rPr>
+        <w:t xml:space="preserve"> que sirve para visualizar eventos, en ella pongo dos botones que llevan a una pantalla para invitar a tus amigos y otra para aceptar o rechazar las invitaciones. </w:t>
+      </w:r>
+      <w:r>
+        <w:rPr>
+          <w:color w:val="6600FF"/>
+        </w:rPr>
+        <w:t>Falta c</w:t>
+      </w:r>
+      <w:r>
+        <w:rPr>
+          <w:color w:val="6600FF"/>
+        </w:rPr>
+        <w:t xml:space="preserve">omentar la del </w:t>
+      </w:r>
+      <w:proofErr w:type="spellStart"/>
+      <w:proofErr w:type="gramStart"/>
+      <w:r>
+        <w:rPr>
+          <w:color w:val="6600FF"/>
+        </w:rPr>
+        <w:t>viewer</w:t>
+      </w:r>
+      <w:proofErr w:type="spellEnd"/>
+      <w:proofErr w:type="gramEnd"/>
+      <w:r>
+        <w:rPr>
+          <w:color w:val="6600FF"/>
+        </w:rPr>
+        <w:t xml:space="preserve"> pero funciona completamente, de momento solo lo e integrado </w:t>
+      </w:r>
+      <w:proofErr w:type="spellStart"/>
+      <w:r>
+        <w:rPr>
+          <w:color w:val="6600FF"/>
+        </w:rPr>
+        <w:t>apra</w:t>
+      </w:r>
+      <w:proofErr w:type="spellEnd"/>
+      <w:r>
+        <w:rPr>
+          <w:color w:val="6600FF"/>
+        </w:rPr>
+        <w:t xml:space="preserve"> </w:t>
+      </w:r>
+      <w:proofErr w:type="spellStart"/>
+      <w:r>
+        <w:rPr>
+          <w:color w:val="6600FF"/>
+        </w:rPr>
+        <w:t>recyclerview</w:t>
+      </w:r>
+      <w:proofErr w:type="spellEnd"/>
+      <w:r>
+        <w:rPr>
+          <w:color w:val="6600FF"/>
+        </w:rPr>
+        <w:t xml:space="preserve"> que está debajo del calendario, pero lo pondré para más sitios. Cuando concrete más escribiré log en la memoria</w:t>
+      </w:r>
+    </w:p>
+    <w:p>
+      <w:pPr>
+        <w:ind w:left="708"/>
+        <w:rPr>
+          <w:color w:val="6600FF"/>
+        </w:rPr>
+      </w:pPr>
+      <w:r>
+        <w:rPr>
+          <w:color w:val="6600FF"/>
+        </w:rPr>
+        <w:t>1</w:t>
+      </w:r>
+      <w:r>
+        <w:rPr>
+          <w:color w:val="6600FF"/>
+        </w:rPr>
+        <w:t>2</w:t>
+      </w:r>
+      <w:r>
+        <w:rPr>
+          <w:color w:val="6600FF"/>
+        </w:rPr>
+        <w:t xml:space="preserve">/11/2024 (Yosef): </w:t>
+      </w:r>
+      <w:r>
+        <w:rPr>
+          <w:color w:val="6600FF"/>
+        </w:rPr>
+        <w:t xml:space="preserve">Ahora ya se pueden invitar a los amigos a un evento pulsando un botón, mañana intentaré terminar la </w:t>
+      </w:r>
+      <w:proofErr w:type="spellStart"/>
+      <w:r>
+        <w:rPr>
+          <w:color w:val="6600FF"/>
+        </w:rPr>
+        <w:t>logica</w:t>
+      </w:r>
+      <w:proofErr w:type="spellEnd"/>
+      <w:r>
+        <w:rPr>
+          <w:color w:val="6600FF"/>
+        </w:rPr>
+        <w:t xml:space="preserve"> de todo el proceso haciendo que puedan aceptar la petición d</w:t>
+      </w:r>
+      <w:r>
+        <w:rPr>
+          <w:color w:val="6600FF"/>
+        </w:rPr>
+        <w:t>e evento, pero de momento ya s</w:t>
+      </w:r>
+      <w:r>
+        <w:rPr>
+          <w:color w:val="6600FF"/>
+        </w:rPr>
+        <w:t>e pueden enviar peticiones de evento</w:t>
+      </w:r>
+    </w:p>
+    <w:p>
+      <w:pPr>
+        <w:ind w:left="708"/>
+        <w:rPr>
+          <w:color w:val="6600FF"/>
+        </w:rPr>
+      </w:pPr>
+      <w:r>
+        <w:rPr>
+          <w:color w:val="6600FF"/>
+        </w:rPr>
+        <w:t>1</w:t>
+      </w:r>
+      <w:r>
+        <w:rPr>
+          <w:color w:val="6600FF"/>
+        </w:rPr>
+        <w:t>3</w:t>
+      </w:r>
+      <w:r>
+        <w:rPr>
+          <w:color w:val="6600FF"/>
+        </w:rPr>
+        <w:t>/11/2024 (Yosef):</w:t>
+      </w:r>
+      <w:r>
+        <w:rPr>
+          <w:color w:val="6600FF"/>
+        </w:rPr>
+        <w:t xml:space="preserve"> </w:t>
+      </w:r>
+      <w:r>
+        <w:rPr>
+          <w:color w:val="6600FF"/>
+        </w:rPr>
+        <w:t xml:space="preserve">Hago la </w:t>
+      </w:r>
+      <w:proofErr w:type="spellStart"/>
+      <w:r>
+        <w:rPr>
+          <w:color w:val="6600FF"/>
+        </w:rPr>
+        <w:t>logica</w:t>
+      </w:r>
+      <w:proofErr w:type="spellEnd"/>
+      <w:r>
+        <w:rPr>
+          <w:color w:val="6600FF"/>
+        </w:rPr>
+        <w:t xml:space="preserve"> para todo el sistema de </w:t>
+      </w:r>
+      <w:proofErr w:type="spellStart"/>
+      <w:r>
+        <w:rPr>
+          <w:color w:val="6600FF"/>
+        </w:rPr>
+        <w:t>acptar</w:t>
+      </w:r>
+      <w:proofErr w:type="spellEnd"/>
+      <w:r>
+        <w:rPr>
+          <w:color w:val="6600FF"/>
+        </w:rPr>
+        <w:t xml:space="preserve"> y rechazar eventos</w:t>
+      </w:r>
+      <w:r>
+        <w:rPr>
+          <w:color w:val="6600FF"/>
+        </w:rPr>
+        <w:t xml:space="preserve">. </w:t>
+      </w:r>
+      <w:r>
+        <w:rPr>
+          <w:color w:val="6600FF"/>
+        </w:rPr>
+        <w:t xml:space="preserve">Ya se puede tener un amigo al que invitas a un evento, este lo puede aceptar o rechazar si lo acepta se une al evento. Puedes ver los eventos en los que coincides con otras personas que no son tus </w:t>
+      </w:r>
+      <w:proofErr w:type="gramStart"/>
+      <w:r>
+        <w:rPr>
+          <w:color w:val="6600FF"/>
+        </w:rPr>
+        <w:t>amigos</w:t>
+      </w:r>
+      <w:proofErr w:type="gramEnd"/>
+      <w:r>
+        <w:rPr>
+          <w:color w:val="6600FF"/>
+        </w:rPr>
+        <w:t xml:space="preserve"> pero no los puedes </w:t>
+      </w:r>
+      <w:proofErr w:type="spellStart"/>
+      <w:r>
+        <w:rPr>
+          <w:color w:val="6600FF"/>
+        </w:rPr>
+        <w:t>elimnar</w:t>
+      </w:r>
+      <w:proofErr w:type="spellEnd"/>
+      <w:r>
+        <w:rPr>
+          <w:color w:val="6600FF"/>
+        </w:rPr>
+        <w:t xml:space="preserve">, puedes ver tus propios eventos si pinchas en ti mismo. He añadido que al dar atrás en la </w:t>
+      </w:r>
+      <w:proofErr w:type="spellStart"/>
+      <w:r>
+        <w:rPr>
+          <w:color w:val="6600FF"/>
+        </w:rPr>
+        <w:t>pagina</w:t>
+      </w:r>
+      <w:proofErr w:type="spellEnd"/>
+      <w:r>
+        <w:rPr>
+          <w:color w:val="6600FF"/>
+        </w:rPr>
+        <w:t xml:space="preserve"> principal se recargue de nuevo el calendar </w:t>
+      </w:r>
+      <w:proofErr w:type="spellStart"/>
+      <w:r>
+        <w:rPr>
+          <w:color w:val="6600FF"/>
+        </w:rPr>
+        <w:t>fragment</w:t>
+      </w:r>
+      <w:proofErr w:type="spellEnd"/>
+      <w:r>
+        <w:rPr>
+          <w:color w:val="6600FF"/>
+        </w:rPr>
+        <w:t xml:space="preserve"> para que se actualicen los nuevos eventos y el calendario. Mañana haré todos los comentarios de las nuevas clases y modificaciones, añadiré los </w:t>
+      </w:r>
+      <w:proofErr w:type="spellStart"/>
+      <w:r>
+        <w:rPr>
+          <w:color w:val="6600FF"/>
+        </w:rPr>
+        <w:t>strings</w:t>
+      </w:r>
+      <w:proofErr w:type="spellEnd"/>
+      <w:r>
+        <w:rPr>
+          <w:color w:val="6600FF"/>
+        </w:rPr>
+        <w:t xml:space="preserve"> y actualizaré el log</w:t>
       </w:r>
       <w:r>
         <w:rPr>
@@ -1888,46 +4323,36 @@
         <w:rPr>
           <w:color w:val="6600FF"/>
         </w:rPr>
-        <w:t>0</w:t>
-      </w:r>
-      <w:r>
-        <w:rPr>
-          <w:color w:val="6600FF"/>
-        </w:rPr>
-        <w:t>9</w:t>
-      </w:r>
-      <w:r>
-        <w:rPr>
-          <w:color w:val="6600FF"/>
-        </w:rPr>
-        <w:t>/11/2024 (Yosef):</w:t>
-      </w:r>
-      <w:r>
-        <w:rPr>
-          <w:color w:val="6600FF"/>
-        </w:rPr>
-        <w:t xml:space="preserve"> Realizo el login recuérdame. </w:t>
-      </w:r>
-      <w:r>
-        <w:rPr>
-          <w:color w:val="6600FF"/>
-        </w:rPr>
-        <w:t>Pongo un toggle button con un background personalizado</w:t>
-      </w:r>
-      <w:r>
-        <w:rPr>
-          <w:color w:val="6600FF"/>
-        </w:rPr>
-        <w:t>, cambio el inicio firebaseauth al splash, que es desde donde se inicia automáticamente el inicio de sesión ahora y cuando se deslogea debe volver a introducir datos dando al recuérdame para que se le queden registrados y volverá tener el inicio de sesión automático. También realizo varios cambios estéticos para mejorar el aspecto visual de la app y los algunos cambios menores para mejorar la visualización como que los eventos próximos se muestren en orden por fecha.</w:t>
-      </w:r>
-    </w:p>
-    <w:p>
-      <w:pPr>
-        <w:ind w:left="708"/>
-        <w:rPr>
-          <w:color w:val="6600FF"/>
-        </w:rPr>
-      </w:pPr>
+        <w:t>14/11/2024: hago arreg</w:t>
+      </w:r>
+      <w:r>
+        <w:rPr>
+          <w:color w:val="6600FF"/>
+        </w:rPr>
+        <w:t>los menores en varias</w:t>
+      </w:r>
+      <w:bookmarkStart w:id="0" w:name="_GoBack"/>
+      <w:bookmarkEnd w:id="0"/>
+      <w:r>
+        <w:rPr>
+          <w:color w:val="6600FF"/>
+        </w:rPr>
+        <w:t xml:space="preserve"> clases. Hago varios </w:t>
+      </w:r>
+      <w:proofErr w:type="spellStart"/>
+      <w:r>
+        <w:rPr>
+          <w:color w:val="6600FF"/>
+        </w:rPr>
+        <w:t>logs</w:t>
+      </w:r>
+      <w:proofErr w:type="spellEnd"/>
+      <w:r>
+        <w:rPr>
+          <w:color w:val="6600FF"/>
+        </w:rPr>
+        <w:t xml:space="preserve"> para varias clases. Comento todas las clases, todo el código y actualizo el log. Mañana intentaré hacer el botón de eliminar evento y la manera de editar un evento, que va a ser compartida entre todos los amigos, a no ser que me digáis lo contrario. Ya que la aplicación es más personal que profesional. No creo que necesite una estructura de edición como un calendario laboral.</w:t>
+      </w:r>
     </w:p>
     <w:sectPr>
       <w:headerReference w:type="default" r:id="rId7"/>
@@ -1941,7 +4366,7 @@
 </file>
 
 <file path=word/endnotes.xml><?xml version="1.0" encoding="utf-8"?>
-<w:endnotes xmlns:wpc="http://schemas.microsoft.com/office/word/2010/wordprocessingCanvas" xmlns:cx="http://schemas.microsoft.com/office/drawing/2014/chartex" xmlns:cx1="http://schemas.microsoft.com/office/drawing/2015/9/8/chartex" xmlns:cx2="http://schemas.microsoft.com/office/drawing/2015/10/21/chartex" xmlns:cx3="http://schemas.microsoft.com/office/drawing/2016/5/9/chartex" xmlns:cx4="http://schemas.microsoft.com/office/drawing/2016/5/10/chartex" xmlns:cx5="http://schemas.microsoft.com/office/drawing/2016/5/11/chartex" xmlns:cx6="http://schemas.microsoft.com/office/drawing/2016/5/12/chartex" xmlns:cx7="http://schemas.microsoft.com/office/drawing/2016/5/13/chartex" xmlns:cx8="http://schemas.microsoft.com/office/drawing/2016/5/14/chartex" xmlns:mc="http://schemas.openxmlformats.org/markup-compatibility/2006" xmlns:aink="http://schemas.microsoft.com/office/drawing/2016/ink" xmlns:am3d="http://schemas.microsoft.com/office/drawing/2017/model3d" xmlns:o="urn:schemas-microsoft-com:office:office" xmlns:oel="http://schemas.microsoft.com/office/2019/extlst" xmlns:r="http://schemas.openxmlformats.org/officeDocument/2006/relationships" xmlns:m="http://schemas.openxmlformats.org/officeDocument/2006/math" xmlns:v="urn:schemas-microsoft-com:vml" xmlns:wp14="http://schemas.microsoft.com/office/word/2010/wordprocessingDrawing" xmlns:wp="http://schemas.openxmlformats.org/drawingml/2006/wordprocessingDrawing" xmlns:w10="urn:schemas-microsoft-com:office:word" xmlns:w="http://schemas.openxmlformats.org/wordprocessingml/2006/main" xmlns:w14="http://schemas.microsoft.com/office/word/2010/wordml" xmlns:w15="http://schemas.microsoft.com/office/word/2012/wordml" xmlns:w16cex="http://schemas.microsoft.com/office/word/2018/wordml/cex" xmlns:w16cid="http://schemas.microsoft.com/office/word/2016/wordml/cid" xmlns:w16="http://schemas.microsoft.com/office/word/2018/wordml" xmlns:w16du="http://schemas.microsoft.com/office/word/2023/wordml/word16du" xmlns:w16sdtdh="http://schemas.microsoft.com/office/word/2020/wordml/sdtdatahash" xmlns:w16se="http://schemas.microsoft.com/office/word/2015/wordml/symex" xmlns:wpg="http://schemas.microsoft.com/office/word/2010/wordprocessingGroup" xmlns:wpi="http://schemas.microsoft.com/office/word/2010/wordprocessingInk" xmlns:wne="http://schemas.microsoft.com/office/word/2006/wordml" xmlns:wps="http://schemas.microsoft.com/office/word/2010/wordprocessingShape" mc:Ignorable="w14 w15 w16se w16cid w16 w16cex w16sdtdh w16du wp14">
+<w:endnotes xmlns:wpc="http://schemas.microsoft.com/office/word/2010/wordprocessingCanvas" xmlns:cx="http://schemas.microsoft.com/office/drawing/2014/chartex" xmlns:cx1="http://schemas.microsoft.com/office/drawing/2015/9/8/chartex" xmlns:mc="http://schemas.openxmlformats.org/markup-compatibility/2006" xmlns:o="urn:schemas-microsoft-com:office:office" xmlns:r="http://schemas.openxmlformats.org/officeDocument/2006/relationships" xmlns:m="http://schemas.openxmlformats.org/officeDocument/2006/math" xmlns:v="urn:schemas-microsoft-com:vml" xmlns:wp14="http://schemas.microsoft.com/office/word/2010/wordprocessingDrawing" xmlns:wp="http://schemas.openxmlformats.org/drawingml/2006/wordprocessingDrawing" xmlns:w10="urn:schemas-microsoft-com:office:word" xmlns:w="http://schemas.openxmlformats.org/wordprocessingml/2006/main" xmlns:w14="http://schemas.microsoft.com/office/word/2010/wordml" xmlns:w15="http://schemas.microsoft.com/office/word/2012/wordml" xmlns:w16se="http://schemas.microsoft.com/office/word/2015/wordml/symex" xmlns:wpg="http://schemas.microsoft.com/office/word/2010/wordprocessingGroup" xmlns:wpi="http://schemas.microsoft.com/office/word/2010/wordprocessingInk" xmlns:wne="http://schemas.microsoft.com/office/word/2006/wordml" xmlns:wps="http://schemas.microsoft.com/office/word/2010/wordprocessingShape" mc:Ignorable="w14 w15 w16se wp14">
   <w:endnote w:type="separator" w:id="-1">
     <w:p>
       <w:pPr>
@@ -1966,7 +4391,7 @@
 </file>
 
 <file path=word/footnotes.xml><?xml version="1.0" encoding="utf-8"?>
-<w:footnotes xmlns:wpc="http://schemas.microsoft.com/office/word/2010/wordprocessingCanvas" xmlns:cx="http://schemas.microsoft.com/office/drawing/2014/chartex" xmlns:cx1="http://schemas.microsoft.com/office/drawing/2015/9/8/chartex" xmlns:cx2="http://schemas.microsoft.com/office/drawing/2015/10/21/chartex" xmlns:cx3="http://schemas.microsoft.com/office/drawing/2016/5/9/chartex" xmlns:cx4="http://schemas.microsoft.com/office/drawing/2016/5/10/chartex" xmlns:cx5="http://schemas.microsoft.com/office/drawing/2016/5/11/chartex" xmlns:cx6="http://schemas.microsoft.com/office/drawing/2016/5/12/chartex" xmlns:cx7="http://schemas.microsoft.com/office/drawing/2016/5/13/chartex" xmlns:cx8="http://schemas.microsoft.com/office/drawing/2016/5/14/chartex" xmlns:mc="http://schemas.openxmlformats.org/markup-compatibility/2006" xmlns:aink="http://schemas.microsoft.com/office/drawing/2016/ink" xmlns:am3d="http://schemas.microsoft.com/office/drawing/2017/model3d" xmlns:o="urn:schemas-microsoft-com:office:office" xmlns:oel="http://schemas.microsoft.com/office/2019/extlst" xmlns:r="http://schemas.openxmlformats.org/officeDocument/2006/relationships" xmlns:m="http://schemas.openxmlformats.org/officeDocument/2006/math" xmlns:v="urn:schemas-microsoft-com:vml" xmlns:wp14="http://schemas.microsoft.com/office/word/2010/wordprocessingDrawing" xmlns:wp="http://schemas.openxmlformats.org/drawingml/2006/wordprocessingDrawing" xmlns:w10="urn:schemas-microsoft-com:office:word" xmlns:w="http://schemas.openxmlformats.org/wordprocessingml/2006/main" xmlns:w14="http://schemas.microsoft.com/office/word/2010/wordml" xmlns:w15="http://schemas.microsoft.com/office/word/2012/wordml" xmlns:w16cex="http://schemas.microsoft.com/office/word/2018/wordml/cex" xmlns:w16cid="http://schemas.microsoft.com/office/word/2016/wordml/cid" xmlns:w16="http://schemas.microsoft.com/office/word/2018/wordml" xmlns:w16du="http://schemas.microsoft.com/office/word/2023/wordml/word16du" xmlns:w16sdtdh="http://schemas.microsoft.com/office/word/2020/wordml/sdtdatahash" xmlns:w16se="http://schemas.microsoft.com/office/word/2015/wordml/symex" xmlns:wpg="http://schemas.microsoft.com/office/word/2010/wordprocessingGroup" xmlns:wpi="http://schemas.microsoft.com/office/word/2010/wordprocessingInk" xmlns:wne="http://schemas.microsoft.com/office/word/2006/wordml" xmlns:wps="http://schemas.microsoft.com/office/word/2010/wordprocessingShape" mc:Ignorable="w14 w15 w16se w16cid w16 w16cex w16sdtdh w16du wp14">
+<w:footnotes xmlns:wpc="http://schemas.microsoft.com/office/word/2010/wordprocessingCanvas" xmlns:cx="http://schemas.microsoft.com/office/drawing/2014/chartex" xmlns:cx1="http://schemas.microsoft.com/office/drawing/2015/9/8/chartex" xmlns:mc="http://schemas.openxmlformats.org/markup-compatibility/2006" xmlns:o="urn:schemas-microsoft-com:office:office" xmlns:r="http://schemas.openxmlformats.org/officeDocument/2006/relationships" xmlns:m="http://schemas.openxmlformats.org/officeDocument/2006/math" xmlns:v="urn:schemas-microsoft-com:vml" xmlns:wp14="http://schemas.microsoft.com/office/word/2010/wordprocessingDrawing" xmlns:wp="http://schemas.openxmlformats.org/drawingml/2006/wordprocessingDrawing" xmlns:w10="urn:schemas-microsoft-com:office:word" xmlns:w="http://schemas.openxmlformats.org/wordprocessingml/2006/main" xmlns:w14="http://schemas.microsoft.com/office/word/2010/wordml" xmlns:w15="http://schemas.microsoft.com/office/word/2012/wordml" xmlns:w16se="http://schemas.microsoft.com/office/word/2015/wordml/symex" xmlns:wpg="http://schemas.microsoft.com/office/word/2010/wordprocessingGroup" xmlns:wpi="http://schemas.microsoft.com/office/word/2010/wordprocessingInk" xmlns:wne="http://schemas.microsoft.com/office/word/2006/wordml" xmlns:wps="http://schemas.microsoft.com/office/word/2010/wordprocessingShape" mc:Ignorable="w14 w15 w16se wp14">
   <w:footnote w:type="separator" w:id="-1">
     <w:p>
       <w:pPr>
@@ -1991,7 +4416,7 @@
 </file>
 
 <file path=word/header1.xml><?xml version="1.0" encoding="utf-8"?>
-<w:hdr xmlns:wpc="http://schemas.microsoft.com/office/word/2010/wordprocessingCanvas" xmlns:cx="http://schemas.microsoft.com/office/drawing/2014/chartex" xmlns:cx1="http://schemas.microsoft.com/office/drawing/2015/9/8/chartex" xmlns:cx2="http://schemas.microsoft.com/office/drawing/2015/10/21/chartex" xmlns:cx3="http://schemas.microsoft.com/office/drawing/2016/5/9/chartex" xmlns:cx4="http://schemas.microsoft.com/office/drawing/2016/5/10/chartex" xmlns:cx5="http://schemas.microsoft.com/office/drawing/2016/5/11/chartex" xmlns:cx6="http://schemas.microsoft.com/office/drawing/2016/5/12/chartex" xmlns:cx7="http://schemas.microsoft.com/office/drawing/2016/5/13/chartex" xmlns:cx8="http://schemas.microsoft.com/office/drawing/2016/5/14/chartex" xmlns:mc="http://schemas.openxmlformats.org/markup-compatibility/2006" xmlns:aink="http://schemas.microsoft.com/office/drawing/2016/ink" xmlns:am3d="http://schemas.microsoft.com/office/drawing/2017/model3d" xmlns:o="urn:schemas-microsoft-com:office:office" xmlns:oel="http://schemas.microsoft.com/office/2019/extlst" xmlns:r="http://schemas.openxmlformats.org/officeDocument/2006/relationships" xmlns:m="http://schemas.openxmlformats.org/officeDocument/2006/math" xmlns:v="urn:schemas-microsoft-com:vml" xmlns:wp14="http://schemas.microsoft.com/office/word/2010/wordprocessingDrawing" xmlns:wp="http://schemas.openxmlformats.org/drawingml/2006/wordprocessingDrawing" xmlns:w10="urn:schemas-microsoft-com:office:word" xmlns:w="http://schemas.openxmlformats.org/wordprocessingml/2006/main" xmlns:w14="http://schemas.microsoft.com/office/word/2010/wordml" xmlns:w15="http://schemas.microsoft.com/office/word/2012/wordml" xmlns:w16cex="http://schemas.microsoft.com/office/word/2018/wordml/cex" xmlns:w16cid="http://schemas.microsoft.com/office/word/2016/wordml/cid" xmlns:w16="http://schemas.microsoft.com/office/word/2018/wordml" xmlns:w16du="http://schemas.microsoft.com/office/word/2023/wordml/word16du" xmlns:w16sdtdh="http://schemas.microsoft.com/office/word/2020/wordml/sdtdatahash" xmlns:w16se="http://schemas.microsoft.com/office/word/2015/wordml/symex" xmlns:wpg="http://schemas.microsoft.com/office/word/2010/wordprocessingGroup" xmlns:wpi="http://schemas.microsoft.com/office/word/2010/wordprocessingInk" xmlns:wne="http://schemas.microsoft.com/office/word/2006/wordml" xmlns:wps="http://schemas.microsoft.com/office/word/2010/wordprocessingShape" mc:Ignorable="w14 w15 w16se w16cid w16 w16cex w16sdtdh w16du wp14">
+<w:hdr xmlns:wpc="http://schemas.microsoft.com/office/word/2010/wordprocessingCanvas" xmlns:cx="http://schemas.microsoft.com/office/drawing/2014/chartex" xmlns:cx1="http://schemas.microsoft.com/office/drawing/2015/9/8/chartex" xmlns:mc="http://schemas.openxmlformats.org/markup-compatibility/2006" xmlns:o="urn:schemas-microsoft-com:office:office" xmlns:r="http://schemas.openxmlformats.org/officeDocument/2006/relationships" xmlns:m="http://schemas.openxmlformats.org/officeDocument/2006/math" xmlns:v="urn:schemas-microsoft-com:vml" xmlns:wp14="http://schemas.microsoft.com/office/word/2010/wordprocessingDrawing" xmlns:wp="http://schemas.openxmlformats.org/drawingml/2006/wordprocessingDrawing" xmlns:w10="urn:schemas-microsoft-com:office:word" xmlns:w="http://schemas.openxmlformats.org/wordprocessingml/2006/main" xmlns:w14="http://schemas.microsoft.com/office/word/2010/wordml" xmlns:w15="http://schemas.microsoft.com/office/word/2012/wordml" xmlns:w16se="http://schemas.microsoft.com/office/word/2015/wordml/symex" xmlns:wpg="http://schemas.microsoft.com/office/word/2010/wordprocessingGroup" xmlns:wpi="http://schemas.microsoft.com/office/word/2010/wordprocessingInk" xmlns:wne="http://schemas.microsoft.com/office/word/2006/wordml" xmlns:wps="http://schemas.microsoft.com/office/word/2010/wordprocessingShape" mc:Ignorable="w14 w15 w16se wp14">
   <w:p>
     <w:pPr>
       <w:pStyle w:val="Encabezado"/>
@@ -2003,15 +4428,36 @@
     <w:r>
       <w:t xml:space="preserve">Antonio Águila, </w:t>
     </w:r>
+    <w:proofErr w:type="spellStart"/>
     <w:r>
-      <w:t>Vladyslav Rosiyan y Yosef Guillermo Karam Müller</w:t>
+      <w:t>Vladyslav</w:t>
+    </w:r>
+    <w:proofErr w:type="spellEnd"/>
+    <w:r>
+      <w:t xml:space="preserve"> </w:t>
+    </w:r>
+    <w:proofErr w:type="spellStart"/>
+    <w:r>
+      <w:t>Rosiyan</w:t>
+    </w:r>
+    <w:proofErr w:type="spellEnd"/>
+    <w:r>
+      <w:t xml:space="preserve"> y Yosef Guillermo </w:t>
+    </w:r>
+    <w:proofErr w:type="spellStart"/>
+    <w:r>
+      <w:t>Karam</w:t>
+    </w:r>
+    <w:proofErr w:type="spellEnd"/>
+    <w:r>
+      <w:t xml:space="preserve"> Müller</w:t>
     </w:r>
   </w:p>
 </w:hdr>
 </file>
 
 <file path=word/numbering.xml><?xml version="1.0" encoding="utf-8"?>
-<w:numbering xmlns:wpc="http://schemas.microsoft.com/office/word/2010/wordprocessingCanvas" xmlns:cx="http://schemas.microsoft.com/office/drawing/2014/chartex" xmlns:cx1="http://schemas.microsoft.com/office/drawing/2015/9/8/chartex" xmlns:cx2="http://schemas.microsoft.com/office/drawing/2015/10/21/chartex" xmlns:cx3="http://schemas.microsoft.com/office/drawing/2016/5/9/chartex" xmlns:cx4="http://schemas.microsoft.com/office/drawing/2016/5/10/chartex" xmlns:cx5="http://schemas.microsoft.com/office/drawing/2016/5/11/chartex" xmlns:cx6="http://schemas.microsoft.com/office/drawing/2016/5/12/chartex" xmlns:cx7="http://schemas.microsoft.com/office/drawing/2016/5/13/chartex" xmlns:cx8="http://schemas.microsoft.com/office/drawing/2016/5/14/chartex" xmlns:mc="http://schemas.openxmlformats.org/markup-compatibility/2006" xmlns:aink="http://schemas.microsoft.com/office/drawing/2016/ink" xmlns:am3d="http://schemas.microsoft.com/office/drawing/2017/model3d" xmlns:o="urn:schemas-microsoft-com:office:office" xmlns:oel="http://schemas.microsoft.com/office/2019/extlst" xmlns:r="http://schemas.openxmlformats.org/officeDocument/2006/relationships" xmlns:m="http://schemas.openxmlformats.org/officeDocument/2006/math" xmlns:v="urn:schemas-microsoft-com:vml" xmlns:wp14="http://schemas.microsoft.com/office/word/2010/wordprocessingDrawing" xmlns:wp="http://schemas.openxmlformats.org/drawingml/2006/wordprocessingDrawing" xmlns:w10="urn:schemas-microsoft-com:office:word" xmlns:w="http://schemas.openxmlformats.org/wordprocessingml/2006/main" xmlns:w14="http://schemas.microsoft.com/office/word/2010/wordml" xmlns:w15="http://schemas.microsoft.com/office/word/2012/wordml" xmlns:w16cex="http://schemas.microsoft.com/office/word/2018/wordml/cex" xmlns:w16cid="http://schemas.microsoft.com/office/word/2016/wordml/cid" xmlns:w16="http://schemas.microsoft.com/office/word/2018/wordml" xmlns:w16du="http://schemas.microsoft.com/office/word/2023/wordml/word16du" xmlns:w16sdtdh="http://schemas.microsoft.com/office/word/2020/wordml/sdtdatahash" xmlns:w16se="http://schemas.microsoft.com/office/word/2015/wordml/symex" xmlns:wpg="http://schemas.microsoft.com/office/word/2010/wordprocessingGroup" xmlns:wpi="http://schemas.microsoft.com/office/word/2010/wordprocessingInk" xmlns:wne="http://schemas.microsoft.com/office/word/2006/wordml" xmlns:wps="http://schemas.microsoft.com/office/word/2010/wordprocessingShape" mc:Ignorable="w14 w15 w16se w16cid w16 w16cex w16sdtdh w16du wp14">
+<w:numbering xmlns:wpc="http://schemas.microsoft.com/office/word/2010/wordprocessingCanvas" xmlns:cx="http://schemas.microsoft.com/office/drawing/2014/chartex" xmlns:cx1="http://schemas.microsoft.com/office/drawing/2015/9/8/chartex" xmlns:mc="http://schemas.openxmlformats.org/markup-compatibility/2006" xmlns:o="urn:schemas-microsoft-com:office:office" xmlns:r="http://schemas.openxmlformats.org/officeDocument/2006/relationships" xmlns:m="http://schemas.openxmlformats.org/officeDocument/2006/math" xmlns:v="urn:schemas-microsoft-com:vml" xmlns:wp14="http://schemas.microsoft.com/office/word/2010/wordprocessingDrawing" xmlns:wp="http://schemas.openxmlformats.org/drawingml/2006/wordprocessingDrawing" xmlns:w10="urn:schemas-microsoft-com:office:word" xmlns:w="http://schemas.openxmlformats.org/wordprocessingml/2006/main" xmlns:w14="http://schemas.microsoft.com/office/word/2010/wordml" xmlns:w15="http://schemas.microsoft.com/office/word/2012/wordml" xmlns:w16se="http://schemas.microsoft.com/office/word/2015/wordml/symex" xmlns:wpg="http://schemas.microsoft.com/office/word/2010/wordprocessingGroup" xmlns:wpi="http://schemas.microsoft.com/office/word/2010/wordprocessingInk" xmlns:wne="http://schemas.microsoft.com/office/word/2006/wordml" xmlns:wps="http://schemas.microsoft.com/office/word/2010/wordprocessingShape" mc:Ignorable="w14 w15 w16se wp14">
   <w:abstractNum w:abstractNumId="0" w15:restartNumberingAfterBreak="0">
     <w:nsid w:val="1F860785"/>
     <w:multiLevelType w:val="hybridMultilevel"/>
@@ -2719,32 +5165,32 @@
       </w:pPr>
     </w:lvl>
   </w:abstractNum>
-  <w:num w:numId="1" w16cid:durableId="1574200862">
+  <w:num w:numId="1">
     <w:abstractNumId w:val="2"/>
   </w:num>
-  <w:num w:numId="2" w16cid:durableId="701973976">
+  <w:num w:numId="2">
     <w:abstractNumId w:val="3"/>
   </w:num>
-  <w:num w:numId="3" w16cid:durableId="969015636">
+  <w:num w:numId="3">
     <w:abstractNumId w:val="1"/>
   </w:num>
-  <w:num w:numId="4" w16cid:durableId="1855411068">
+  <w:num w:numId="4">
     <w:abstractNumId w:val="0"/>
   </w:num>
-  <w:num w:numId="5" w16cid:durableId="1074012325">
+  <w:num w:numId="5">
     <w:abstractNumId w:val="4"/>
   </w:num>
-  <w:num w:numId="6" w16cid:durableId="1130512020">
+  <w:num w:numId="6">
     <w:abstractNumId w:val="6"/>
   </w:num>
-  <w:num w:numId="7" w16cid:durableId="1631353346">
+  <w:num w:numId="7">
     <w:abstractNumId w:val="5"/>
   </w:num>
 </w:numbering>
 </file>
 
 <file path=word/styles.xml><?xml version="1.0" encoding="utf-8"?>
-<w:styles xmlns:mc="http://schemas.openxmlformats.org/markup-compatibility/2006" xmlns:r="http://schemas.openxmlformats.org/officeDocument/2006/relationships" xmlns:w="http://schemas.openxmlformats.org/wordprocessingml/2006/main" xmlns:w14="http://schemas.microsoft.com/office/word/2010/wordml" xmlns:w15="http://schemas.microsoft.com/office/word/2012/wordml" xmlns:w16cex="http://schemas.microsoft.com/office/word/2018/wordml/cex" xmlns:w16cid="http://schemas.microsoft.com/office/word/2016/wordml/cid" xmlns:w16="http://schemas.microsoft.com/office/word/2018/wordml" xmlns:w16du="http://schemas.microsoft.com/office/word/2023/wordml/word16du" xmlns:w16sdtdh="http://schemas.microsoft.com/office/word/2020/wordml/sdtdatahash" xmlns:w16se="http://schemas.microsoft.com/office/word/2015/wordml/symex" mc:Ignorable="w14 w15 w16se w16cid w16 w16cex w16sdtdh w16du">
+<w:styles xmlns:mc="http://schemas.openxmlformats.org/markup-compatibility/2006" xmlns:r="http://schemas.openxmlformats.org/officeDocument/2006/relationships" xmlns:w="http://schemas.openxmlformats.org/wordprocessingml/2006/main" xmlns:w14="http://schemas.microsoft.com/office/word/2010/wordml" xmlns:w15="http://schemas.microsoft.com/office/word/2012/wordml" xmlns:w16se="http://schemas.microsoft.com/office/word/2015/wordml/symex" mc:Ignorable="w14 w15 w16se">
   <w:docDefaults>
     <w:rPrDefault>
       <w:rPr>
@@ -2760,7 +5206,7 @@
       </w:pPr>
     </w:pPrDefault>
   </w:docDefaults>
-  <w:latentStyles w:defLockedState="0" w:defUIPriority="99" w:defSemiHidden="0" w:defUnhideWhenUsed="0" w:defQFormat="0" w:count="376">
+  <w:latentStyles w:defLockedState="0" w:defUIPriority="99" w:defSemiHidden="0" w:defUnhideWhenUsed="0" w:defQFormat="0" w:count="371">
     <w:lsdException w:name="Normal" w:uiPriority="0" w:qFormat="1"/>
     <w:lsdException w:name="heading 1" w:uiPriority="9" w:qFormat="1"/>
     <w:lsdException w:name="heading 2" w:semiHidden="1" w:uiPriority="9" w:unhideWhenUsed="1" w:qFormat="1"/>
@@ -3132,11 +5578,6 @@
     <w:lsdException w:name="List Table 5 Dark Accent 6" w:uiPriority="50"/>
     <w:lsdException w:name="List Table 6 Colorful Accent 6" w:uiPriority="51"/>
     <w:lsdException w:name="List Table 7 Colorful Accent 6" w:uiPriority="52"/>
-    <w:lsdException w:name="Mention" w:semiHidden="1" w:unhideWhenUsed="1"/>
-    <w:lsdException w:name="Smart Hyperlink" w:semiHidden="1" w:unhideWhenUsed="1"/>
-    <w:lsdException w:name="Hashtag" w:semiHidden="1" w:unhideWhenUsed="1"/>
-    <w:lsdException w:name="Unresolved Mention" w:semiHidden="1" w:unhideWhenUsed="1"/>
-    <w:lsdException w:name="Smart Link" w:semiHidden="1" w:unhideWhenUsed="1"/>
   </w:latentStyles>
   <w:style w:type="paragraph" w:default="1" w:styleId="Normal">
     <w:name w:val="Normal"/>
@@ -3185,9 +5626,33 @@
       <w:szCs w:val="26"/>
     </w:rPr>
   </w:style>
+  <w:style w:type="paragraph" w:styleId="Ttulo4">
+    <w:name w:val="heading 4"/>
+    <w:basedOn w:val="Normal"/>
+    <w:next w:val="Normal"/>
+    <w:link w:val="Ttulo4Car"/>
+    <w:uiPriority w:val="9"/>
+    <w:semiHidden/>
+    <w:unhideWhenUsed/>
+    <w:qFormat/>
+    <w:rsid w:val="00AF4B47"/>
+    <w:pPr>
+      <w:keepNext/>
+      <w:keepLines/>
+      <w:spacing w:before="40" w:after="0"/>
+      <w:outlineLvl w:val="3"/>
+    </w:pPr>
+    <w:rPr>
+      <w:rFonts w:asciiTheme="majorHAnsi" w:eastAsiaTheme="majorEastAsia" w:hAnsiTheme="majorHAnsi" w:cstheme="majorBidi"/>
+      <w:i/>
+      <w:iCs/>
+      <w:color w:val="2E74B5" w:themeColor="accent1" w:themeShade="BF"/>
+    </w:rPr>
+  </w:style>
   <w:style w:type="character" w:default="1" w:styleId="Fuentedeprrafopredeter">
     <w:name w:val="Default Paragraph Font"/>
     <w:uiPriority w:val="1"/>
+    <w:semiHidden/>
     <w:unhideWhenUsed/>
   </w:style>
   <w:style w:type="table" w:default="1" w:styleId="Tablanormal">
@@ -3347,6 +5812,20 @@
     <w:rPr>
       <w:color w:val="605E5C"/>
       <w:shd w:val="clear" w:color="auto" w:fill="E1DFDD"/>
+    </w:rPr>
+  </w:style>
+  <w:style w:type="character" w:customStyle="1" w:styleId="Ttulo4Car">
+    <w:name w:val="Título 4 Car"/>
+    <w:basedOn w:val="Fuentedeprrafopredeter"/>
+    <w:link w:val="Ttulo4"/>
+    <w:uiPriority w:val="9"/>
+    <w:semiHidden/>
+    <w:rsid w:val="00AF4B47"/>
+    <w:rPr>
+      <w:rFonts w:asciiTheme="majorHAnsi" w:eastAsiaTheme="majorEastAsia" w:hAnsiTheme="majorHAnsi" w:cstheme="majorBidi"/>
+      <w:i/>
+      <w:iCs/>
+      <w:color w:val="2E74B5" w:themeColor="accent1" w:themeShade="BF"/>
     </w:rPr>
   </w:style>
 </w:styles>

</xml_diff>